<commit_message>
Actualizacion consultas hospital, actualizacion documentacion
</commit_message>
<xml_diff>
--- a/Actividades Libreria y Hospital.docx
+++ b/Actividades Libreria y Hospital.docx
@@ -151,55 +151,29 @@
           <w:bCs/>
           <w:lang w:eastAsia="es-ES"/>
         </w:rPr>
-        <w:t xml:space="preserve"> </w:t>
-      </w:r>
-      <w:r>
+        <w:t xml:space="preserve"> (5)</w:t>
+      </w:r>
+    </w:p>
+    <w:p>
+      <w:pPr>
+        <w:ind w:left="708"/>
+        <w:jc w:val="both"/>
         <w:rPr>
           <w:rFonts w:ascii="Arial" w:hAnsi="Arial" w:cs="Arial"/>
           <w:b/>
           <w:bCs/>
           <w:lang w:eastAsia="es-ES"/>
         </w:rPr>
-        <w:t>(</w:t>
-      </w:r>
-      <w:r>
-        <w:rPr>
-          <w:rFonts w:ascii="Arial" w:hAnsi="Arial" w:cs="Arial"/>
-          <w:b/>
-          <w:bCs/>
-          <w:lang w:eastAsia="es-ES"/>
-        </w:rPr>
-        <w:t>5</w:t>
-      </w:r>
-      <w:r>
-        <w:rPr>
-          <w:rFonts w:ascii="Arial" w:hAnsi="Arial" w:cs="Arial"/>
-          <w:b/>
-          <w:bCs/>
-          <w:lang w:eastAsia="es-ES"/>
-        </w:rPr>
-        <w:t>)</w:t>
-      </w:r>
-    </w:p>
-    <w:p>
-      <w:pPr>
-        <w:ind w:left="708"/>
-        <w:jc w:val="both"/>
-        <w:rPr>
-          <w:rFonts w:ascii="Arial" w:hAnsi="Arial" w:cs="Arial"/>
-          <w:b/>
-          <w:bCs/>
-          <w:lang w:eastAsia="es-ES"/>
-        </w:rPr>
-      </w:pPr>
-      <w:r>
-        <w:rPr>
+      </w:pPr>
+      <w:r>
+        <w:rPr>
+          <w:rFonts w:ascii="Arial" w:hAnsi="Arial" w:cs="Arial"/>
           <w:noProof/>
         </w:rPr>
         <w:drawing>
-          <wp:inline distT="0" distB="0" distL="0" distR="0" wp14:anchorId="7F74F946" wp14:editId="50FBAC3E">
-            <wp:extent cx="2604887" cy="825208"/>
-            <wp:effectExtent l="0" t="0" r="5080" b="0"/>
+          <wp:inline distT="0" distB="0" distL="0" distR="0" wp14:anchorId="7F74F946" wp14:editId="75A5E461">
+            <wp:extent cx="3673647" cy="1163782"/>
+            <wp:effectExtent l="0" t="0" r="3175" b="0"/>
             <wp:docPr id="1" name="Imagen 1" descr="Imagen que contiene Tabla&#10;&#10;Descripción generada automáticamente"/>
             <wp:cNvGraphicFramePr>
               <a:graphicFrameLocks xmlns:a="http://schemas.openxmlformats.org/drawingml/2006/main" noChangeAspect="1"/>
@@ -220,7 +194,7 @@
                   <pic:spPr>
                     <a:xfrm>
                       <a:off x="0" y="0"/>
-                      <a:ext cx="2651956" cy="840119"/>
+                      <a:ext cx="3766527" cy="1193206"/>
                     </a:xfrm>
                     <a:prstGeom prst="rect">
                       <a:avLst/>
@@ -244,15 +218,18 @@
           <w:lang w:eastAsia="es-ES"/>
         </w:rPr>
       </w:pPr>
-      <w:r>
+    </w:p>
+    <w:p>
+      <w:pPr>
+        <w:ind w:left="708"/>
+        <w:jc w:val="both"/>
         <w:rPr>
           <w:rFonts w:ascii="Arial" w:hAnsi="Arial" w:cs="Arial"/>
           <w:b/>
           <w:bCs/>
           <w:lang w:eastAsia="es-ES"/>
         </w:rPr>
-        <w:t>l</w:t>
-      </w:r>
+      </w:pPr>
       <w:r>
         <w:rPr>
           <w:rFonts w:ascii="Arial" w:hAnsi="Arial" w:cs="Arial"/>
@@ -260,7 +237,7 @@
           <w:bCs/>
           <w:lang w:eastAsia="es-ES"/>
         </w:rPr>
-        <w:t>ibro</w:t>
+        <w:t>l</w:t>
       </w:r>
       <w:r>
         <w:rPr>
@@ -269,7 +246,7 @@
           <w:bCs/>
           <w:lang w:eastAsia="es-ES"/>
         </w:rPr>
-        <w:t xml:space="preserve"> </w:t>
+        <w:t>ibro</w:t>
       </w:r>
       <w:r>
         <w:rPr>
@@ -278,46 +255,29 @@
           <w:bCs/>
           <w:lang w:eastAsia="es-ES"/>
         </w:rPr>
-        <w:t>(</w:t>
-      </w:r>
-      <w:r>
+        <w:t xml:space="preserve"> (20)</w:t>
+      </w:r>
+    </w:p>
+    <w:p>
+      <w:pPr>
+        <w:ind w:left="708"/>
+        <w:jc w:val="both"/>
         <w:rPr>
           <w:rFonts w:ascii="Arial" w:hAnsi="Arial" w:cs="Arial"/>
           <w:b/>
           <w:bCs/>
           <w:lang w:eastAsia="es-ES"/>
         </w:rPr>
-        <w:t>20</w:t>
-      </w:r>
-      <w:r>
-        <w:rPr>
-          <w:rFonts w:ascii="Arial" w:hAnsi="Arial" w:cs="Arial"/>
-          <w:b/>
-          <w:bCs/>
-          <w:lang w:eastAsia="es-ES"/>
-        </w:rPr>
-        <w:t>)</w:t>
-      </w:r>
-    </w:p>
-    <w:p>
-      <w:pPr>
-        <w:ind w:left="708"/>
-        <w:jc w:val="both"/>
-        <w:rPr>
-          <w:rFonts w:ascii="Arial" w:hAnsi="Arial" w:cs="Arial"/>
-          <w:b/>
-          <w:bCs/>
-          <w:lang w:eastAsia="es-ES"/>
-        </w:rPr>
-      </w:pPr>
-      <w:r>
-        <w:rPr>
+      </w:pPr>
+      <w:r>
+        <w:rPr>
+          <w:rFonts w:ascii="Arial" w:hAnsi="Arial" w:cs="Arial"/>
           <w:noProof/>
         </w:rPr>
         <w:drawing>
-          <wp:inline distT="0" distB="0" distL="0" distR="0" wp14:anchorId="7CDAD483" wp14:editId="627DC0A3">
-            <wp:extent cx="2608729" cy="2349512"/>
-            <wp:effectExtent l="0" t="0" r="1270" b="0"/>
+          <wp:inline distT="0" distB="0" distL="0" distR="0" wp14:anchorId="7CDAD483" wp14:editId="3F6FE067">
+            <wp:extent cx="2921330" cy="2631050"/>
+            <wp:effectExtent l="0" t="0" r="0" b="0"/>
             <wp:docPr id="4" name="Imagen 4" descr="Imagen que contiene Texto&#10;&#10;Descripción generada automáticamente"/>
             <wp:cNvGraphicFramePr>
               <a:graphicFrameLocks xmlns:a="http://schemas.openxmlformats.org/drawingml/2006/main" noChangeAspect="1"/>
@@ -338,7 +298,7 @@
                   <pic:spPr>
                     <a:xfrm>
                       <a:off x="0" y="0"/>
-                      <a:ext cx="2624112" cy="2363366"/>
+                      <a:ext cx="2943019" cy="2650584"/>
                     </a:xfrm>
                     <a:prstGeom prst="rect">
                       <a:avLst/>
@@ -362,15 +322,18 @@
           <w:lang w:eastAsia="es-ES"/>
         </w:rPr>
       </w:pPr>
-      <w:r>
+    </w:p>
+    <w:p>
+      <w:pPr>
+        <w:ind w:left="708"/>
+        <w:jc w:val="both"/>
         <w:rPr>
           <w:rFonts w:ascii="Arial" w:hAnsi="Arial" w:cs="Arial"/>
           <w:b/>
           <w:bCs/>
           <w:lang w:eastAsia="es-ES"/>
         </w:rPr>
-        <w:t>c</w:t>
-      </w:r>
+      </w:pPr>
       <w:r>
         <w:rPr>
           <w:rFonts w:ascii="Arial" w:hAnsi="Arial" w:cs="Arial"/>
@@ -378,7 +341,7 @@
           <w:bCs/>
           <w:lang w:eastAsia="es-ES"/>
         </w:rPr>
-        <w:t>liente</w:t>
+        <w:t>c</w:t>
       </w:r>
       <w:r>
         <w:rPr>
@@ -387,7 +350,7 @@
           <w:bCs/>
           <w:lang w:eastAsia="es-ES"/>
         </w:rPr>
-        <w:t xml:space="preserve"> </w:t>
+        <w:t>liente</w:t>
       </w:r>
       <w:r>
         <w:rPr>
@@ -396,46 +359,29 @@
           <w:bCs/>
           <w:lang w:eastAsia="es-ES"/>
         </w:rPr>
-        <w:t>(</w:t>
-      </w:r>
-      <w:r>
+        <w:t xml:space="preserve"> (7)</w:t>
+      </w:r>
+    </w:p>
+    <w:p>
+      <w:pPr>
+        <w:ind w:left="708"/>
+        <w:jc w:val="both"/>
         <w:rPr>
           <w:rFonts w:ascii="Arial" w:hAnsi="Arial" w:cs="Arial"/>
           <w:b/>
           <w:bCs/>
           <w:lang w:eastAsia="es-ES"/>
         </w:rPr>
-        <w:t>7</w:t>
-      </w:r>
-      <w:r>
-        <w:rPr>
-          <w:rFonts w:ascii="Arial" w:hAnsi="Arial" w:cs="Arial"/>
-          <w:b/>
-          <w:bCs/>
-          <w:lang w:eastAsia="es-ES"/>
-        </w:rPr>
-        <w:t>)</w:t>
-      </w:r>
-    </w:p>
-    <w:p>
-      <w:pPr>
-        <w:ind w:left="708"/>
-        <w:jc w:val="both"/>
-        <w:rPr>
-          <w:rFonts w:ascii="Arial" w:hAnsi="Arial" w:cs="Arial"/>
-          <w:b/>
-          <w:bCs/>
-          <w:lang w:eastAsia="es-ES"/>
-        </w:rPr>
-      </w:pPr>
-      <w:r>
-        <w:rPr>
+      </w:pPr>
+      <w:r>
+        <w:rPr>
+          <w:rFonts w:ascii="Arial" w:hAnsi="Arial" w:cs="Arial"/>
           <w:noProof/>
         </w:rPr>
         <w:drawing>
-          <wp:inline distT="0" distB="0" distL="0" distR="0" wp14:anchorId="391F9D88" wp14:editId="0CEBB59F">
-            <wp:extent cx="1452282" cy="1068496"/>
-            <wp:effectExtent l="0" t="0" r="0" b="0"/>
+          <wp:inline distT="0" distB="0" distL="0" distR="0" wp14:anchorId="391F9D88" wp14:editId="1BECB55F">
+            <wp:extent cx="1810987" cy="1332408"/>
+            <wp:effectExtent l="0" t="0" r="0" b="1270"/>
             <wp:docPr id="5" name="Imagen 5" descr="Texto&#10;&#10;Descripción generada automáticamente con confianza baja"/>
             <wp:cNvGraphicFramePr>
               <a:graphicFrameLocks xmlns:a="http://schemas.openxmlformats.org/drawingml/2006/main" noChangeAspect="1"/>
@@ -456,7 +402,7 @@
                   <pic:spPr>
                     <a:xfrm>
                       <a:off x="0" y="0"/>
-                      <a:ext cx="1471147" cy="1082376"/>
+                      <a:ext cx="1847289" cy="1359117"/>
                     </a:xfrm>
                     <a:prstGeom prst="rect">
                       <a:avLst/>
@@ -480,15 +426,18 @@
           <w:lang w:eastAsia="es-ES"/>
         </w:rPr>
       </w:pPr>
-      <w:r>
+    </w:p>
+    <w:p>
+      <w:pPr>
+        <w:ind w:left="708"/>
+        <w:jc w:val="both"/>
         <w:rPr>
           <w:rFonts w:ascii="Arial" w:hAnsi="Arial" w:cs="Arial"/>
           <w:b/>
           <w:bCs/>
           <w:lang w:eastAsia="es-ES"/>
         </w:rPr>
-        <w:t>e</w:t>
-      </w:r>
+      </w:pPr>
       <w:r>
         <w:rPr>
           <w:rFonts w:ascii="Arial" w:hAnsi="Arial" w:cs="Arial"/>
@@ -496,7 +445,7 @@
           <w:bCs/>
           <w:lang w:eastAsia="es-ES"/>
         </w:rPr>
-        <w:t>ditorial</w:t>
+        <w:t>e</w:t>
       </w:r>
       <w:r>
         <w:rPr>
@@ -505,7 +454,7 @@
           <w:bCs/>
           <w:lang w:eastAsia="es-ES"/>
         </w:rPr>
-        <w:t xml:space="preserve"> </w:t>
+        <w:t>ditorial</w:t>
       </w:r>
       <w:r>
         <w:rPr>
@@ -514,40 +463,23 @@
           <w:bCs/>
           <w:lang w:eastAsia="es-ES"/>
         </w:rPr>
-        <w:t>(</w:t>
-      </w:r>
-      <w:r>
+        <w:t xml:space="preserve"> (4)</w:t>
+      </w:r>
+    </w:p>
+    <w:p>
+      <w:pPr>
+        <w:ind w:left="708"/>
+        <w:jc w:val="both"/>
         <w:rPr>
           <w:rFonts w:ascii="Arial" w:hAnsi="Arial" w:cs="Arial"/>
           <w:b/>
           <w:bCs/>
           <w:lang w:eastAsia="es-ES"/>
         </w:rPr>
-        <w:t>4</w:t>
-      </w:r>
-      <w:r>
-        <w:rPr>
-          <w:rFonts w:ascii="Arial" w:hAnsi="Arial" w:cs="Arial"/>
-          <w:b/>
-          <w:bCs/>
-          <w:lang w:eastAsia="es-ES"/>
-        </w:rPr>
-        <w:t>)</w:t>
-      </w:r>
-    </w:p>
-    <w:p>
-      <w:pPr>
-        <w:ind w:left="708"/>
-        <w:jc w:val="both"/>
-        <w:rPr>
-          <w:rFonts w:ascii="Arial" w:hAnsi="Arial" w:cs="Arial"/>
-          <w:b/>
-          <w:bCs/>
-          <w:lang w:eastAsia="es-ES"/>
-        </w:rPr>
-      </w:pPr>
-      <w:r>
-        <w:rPr>
+      </w:pPr>
+      <w:r>
+        <w:rPr>
+          <w:rFonts w:ascii="Arial" w:hAnsi="Arial" w:cs="Arial"/>
           <w:noProof/>
         </w:rPr>
         <w:drawing>
@@ -623,52 +555,25 @@
           <w:bCs/>
           <w:lang w:eastAsia="es-ES"/>
         </w:rPr>
-        <w:t xml:space="preserve"> </w:t>
-      </w:r>
-      <w:r>
+        <w:t xml:space="preserve"> (10)</w:t>
+      </w:r>
+    </w:p>
+    <w:p>
+      <w:pPr>
+        <w:ind w:left="708"/>
+        <w:jc w:val="both"/>
         <w:rPr>
           <w:rFonts w:ascii="Arial" w:hAnsi="Arial" w:cs="Arial"/>
           <w:b/>
           <w:bCs/>
           <w:lang w:eastAsia="es-ES"/>
         </w:rPr>
-        <w:t>(</w:t>
-      </w:r>
-      <w:r>
-        <w:rPr>
-          <w:rFonts w:ascii="Arial" w:hAnsi="Arial" w:cs="Arial"/>
-          <w:b/>
-          <w:bCs/>
-          <w:lang w:eastAsia="es-ES"/>
-        </w:rPr>
-        <w:t>10</w:t>
-      </w:r>
-      <w:r>
-        <w:rPr>
-          <w:rFonts w:ascii="Arial" w:hAnsi="Arial" w:cs="Arial"/>
-          <w:b/>
-          <w:bCs/>
-          <w:lang w:eastAsia="es-ES"/>
-        </w:rPr>
-        <w:t>)</w:t>
-      </w:r>
-    </w:p>
-    <w:p>
-      <w:pPr>
-        <w:ind w:left="708"/>
-        <w:jc w:val="both"/>
-        <w:rPr>
-          <w:rFonts w:ascii="Arial" w:hAnsi="Arial" w:cs="Arial"/>
-          <w:b/>
-          <w:bCs/>
-          <w:lang w:eastAsia="es-ES"/>
-        </w:rPr>
-      </w:pPr>
-      <w:r>
-        <w:rPr>
+      </w:pPr>
+      <w:r>
+        <w:rPr>
+          <w:rFonts w:ascii="Arial" w:hAnsi="Arial" w:cs="Arial"/>
           <w:noProof/>
         </w:rPr>
-        <w:lastRenderedPageBreak/>
         <w:drawing>
           <wp:inline distT="0" distB="0" distL="0" distR="0" wp14:anchorId="2C4BE2D2" wp14:editId="4D64DFCD">
             <wp:extent cx="2493469" cy="1550122"/>
@@ -733,49 +638,23 @@
           <w:bCs/>
           <w:lang w:eastAsia="es-ES"/>
         </w:rPr>
-        <w:t xml:space="preserve"> </w:t>
-      </w:r>
-      <w:r>
+        <w:t xml:space="preserve"> (10)</w:t>
+      </w:r>
+    </w:p>
+    <w:p>
+      <w:pPr>
+        <w:ind w:left="708"/>
+        <w:jc w:val="both"/>
         <w:rPr>
           <w:rFonts w:ascii="Arial" w:hAnsi="Arial" w:cs="Arial"/>
           <w:b/>
           <w:bCs/>
           <w:lang w:eastAsia="es-ES"/>
         </w:rPr>
-        <w:t>(</w:t>
-      </w:r>
-      <w:r>
-        <w:rPr>
-          <w:rFonts w:ascii="Arial" w:hAnsi="Arial" w:cs="Arial"/>
-          <w:b/>
-          <w:bCs/>
-          <w:lang w:eastAsia="es-ES"/>
-        </w:rPr>
-        <w:t>10</w:t>
-      </w:r>
-      <w:r>
-        <w:rPr>
-          <w:rFonts w:ascii="Arial" w:hAnsi="Arial" w:cs="Arial"/>
-          <w:b/>
-          <w:bCs/>
-          <w:lang w:eastAsia="es-ES"/>
-        </w:rPr>
-        <w:t>)</w:t>
-      </w:r>
-    </w:p>
-    <w:p>
-      <w:pPr>
-        <w:ind w:left="708"/>
-        <w:jc w:val="both"/>
-        <w:rPr>
-          <w:rFonts w:ascii="Arial" w:hAnsi="Arial" w:cs="Arial"/>
-          <w:b/>
-          <w:bCs/>
-          <w:lang w:eastAsia="es-ES"/>
-        </w:rPr>
-      </w:pPr>
-      <w:r>
-        <w:rPr>
+      </w:pPr>
+      <w:r>
+        <w:rPr>
+          <w:rFonts w:ascii="Arial" w:hAnsi="Arial" w:cs="Arial"/>
           <w:noProof/>
         </w:rPr>
         <w:drawing>
@@ -842,34 +721,7 @@
           <w:bCs/>
           <w:lang w:eastAsia="es-ES"/>
         </w:rPr>
-        <w:t xml:space="preserve"> </w:t>
-      </w:r>
-      <w:r>
-        <w:rPr>
-          <w:rFonts w:ascii="Arial" w:hAnsi="Arial" w:cs="Arial"/>
-          <w:b/>
-          <w:bCs/>
-          <w:lang w:eastAsia="es-ES"/>
-        </w:rPr>
-        <w:t>(</w:t>
-      </w:r>
-      <w:r>
-        <w:rPr>
-          <w:rFonts w:ascii="Arial" w:hAnsi="Arial" w:cs="Arial"/>
-          <w:b/>
-          <w:bCs/>
-          <w:lang w:eastAsia="es-ES"/>
-        </w:rPr>
-        <w:t>12</w:t>
-      </w:r>
-      <w:r>
-        <w:rPr>
-          <w:rFonts w:ascii="Arial" w:hAnsi="Arial" w:cs="Arial"/>
-          <w:b/>
-          <w:bCs/>
-          <w:lang w:eastAsia="es-ES"/>
-        </w:rPr>
-        <w:t>)</w:t>
+        <w:t xml:space="preserve"> (12)</w:t>
       </w:r>
     </w:p>
     <w:p>
@@ -882,12 +734,13 @@
       </w:pPr>
       <w:r>
         <w:rPr>
+          <w:rFonts w:ascii="Arial" w:hAnsi="Arial" w:cs="Arial"/>
           <w:noProof/>
         </w:rPr>
         <w:drawing>
-          <wp:inline distT="0" distB="0" distL="0" distR="0" wp14:anchorId="24F2B0B9" wp14:editId="58E2FE7E">
-            <wp:extent cx="2032427" cy="1700001"/>
-            <wp:effectExtent l="0" t="0" r="6350" b="0"/>
+          <wp:inline distT="0" distB="0" distL="0" distR="0" wp14:anchorId="24F2B0B9" wp14:editId="4E664D79">
+            <wp:extent cx="2328388" cy="1947553"/>
+            <wp:effectExtent l="0" t="0" r="0" b="0"/>
             <wp:docPr id="8" name="Imagen 8" descr="Tabla&#10;&#10;Descripción generada automáticamente"/>
             <wp:cNvGraphicFramePr>
               <a:graphicFrameLocks xmlns:a="http://schemas.openxmlformats.org/drawingml/2006/main" noChangeAspect="1"/>
@@ -908,7 +761,7 @@
                   <pic:spPr>
                     <a:xfrm>
                       <a:off x="0" y="0"/>
-                      <a:ext cx="2042525" cy="1708447"/>
+                      <a:ext cx="2345871" cy="1962176"/>
                     </a:xfrm>
                     <a:prstGeom prst="rect">
                       <a:avLst/>
@@ -1020,8 +873,10 @@
       </w:pPr>
       <w:r>
         <w:rPr>
+          <w:rFonts w:ascii="Arial" w:hAnsi="Arial" w:cs="Arial"/>
           <w:noProof/>
         </w:rPr>
+        <w:lastRenderedPageBreak/>
         <w:drawing>
           <wp:inline distT="0" distB="0" distL="0" distR="0" wp14:anchorId="732D0788" wp14:editId="0F7F8366">
             <wp:extent cx="2405102" cy="617113"/>
@@ -1072,12 +927,13 @@
       </w:pPr>
       <w:r>
         <w:rPr>
+          <w:rFonts w:ascii="Arial" w:hAnsi="Arial" w:cs="Arial"/>
           <w:noProof/>
         </w:rPr>
         <w:drawing>
-          <wp:inline distT="0" distB="0" distL="0" distR="0" wp14:anchorId="7B30368E" wp14:editId="2DF51CAB">
-            <wp:extent cx="1383633" cy="726044"/>
-            <wp:effectExtent l="0" t="0" r="7620" b="0"/>
+          <wp:inline distT="0" distB="0" distL="0" distR="0" wp14:anchorId="7B30368E" wp14:editId="2AB68EDC">
+            <wp:extent cx="1923636" cy="1009403"/>
+            <wp:effectExtent l="0" t="0" r="635" b="635"/>
             <wp:docPr id="10" name="Imagen 10" descr="Interfaz de usuario gráfica, Texto, Aplicación&#10;&#10;Descripción generada automáticamente"/>
             <wp:cNvGraphicFramePr>
               <a:graphicFrameLocks xmlns:a="http://schemas.openxmlformats.org/drawingml/2006/main" noChangeAspect="1"/>
@@ -1097,7 +953,7 @@
                   <pic:spPr bwMode="auto">
                     <a:xfrm>
                       <a:off x="0" y="0"/>
-                      <a:ext cx="1408143" cy="738905"/>
+                      <a:ext cx="1964179" cy="1030677"/>
                     </a:xfrm>
                     <a:prstGeom prst="rect">
                       <a:avLst/>
@@ -1180,13 +1036,13 @@
       </w:pPr>
       <w:r>
         <w:rPr>
+          <w:rFonts w:ascii="Arial" w:hAnsi="Arial" w:cs="Arial"/>
           <w:noProof/>
         </w:rPr>
-        <w:lastRenderedPageBreak/>
         <w:drawing>
-          <wp:inline distT="0" distB="0" distL="0" distR="0" wp14:anchorId="3C94C562" wp14:editId="4F5CD352">
-            <wp:extent cx="2700938" cy="1656961"/>
-            <wp:effectExtent l="0" t="0" r="4445" b="635"/>
+          <wp:inline distT="0" distB="0" distL="0" distR="0" wp14:anchorId="3C94C562" wp14:editId="535A3D4C">
+            <wp:extent cx="3526971" cy="2163714"/>
+            <wp:effectExtent l="0" t="0" r="0" b="8255"/>
             <wp:docPr id="12" name="Imagen 12"/>
             <wp:cNvGraphicFramePr>
               <a:graphicFrameLocks xmlns:a="http://schemas.openxmlformats.org/drawingml/2006/main" noChangeAspect="1"/>
@@ -1207,7 +1063,7 @@
                   <pic:spPr>
                     <a:xfrm>
                       <a:off x="0" y="0"/>
-                      <a:ext cx="2717826" cy="1667322"/>
+                      <a:ext cx="3554715" cy="2180734"/>
                     </a:xfrm>
                     <a:prstGeom prst="rect">
                       <a:avLst/>
@@ -1304,12 +1160,13 @@
       </w:pPr>
       <w:r>
         <w:rPr>
+          <w:rFonts w:ascii="Arial" w:hAnsi="Arial" w:cs="Arial"/>
           <w:noProof/>
         </w:rPr>
         <w:drawing>
-          <wp:inline distT="0" distB="0" distL="0" distR="0" wp14:anchorId="3717ABCB" wp14:editId="4670954A">
-            <wp:extent cx="1532964" cy="1444455"/>
-            <wp:effectExtent l="0" t="0" r="0" b="3810"/>
+          <wp:inline distT="0" distB="0" distL="0" distR="0" wp14:anchorId="3717ABCB" wp14:editId="20709AE8">
+            <wp:extent cx="2713512" cy="2556842"/>
+            <wp:effectExtent l="0" t="0" r="0" b="0"/>
             <wp:docPr id="13" name="Imagen 13"/>
             <wp:cNvGraphicFramePr>
               <a:graphicFrameLocks xmlns:a="http://schemas.openxmlformats.org/drawingml/2006/main" noChangeAspect="1"/>
@@ -1330,7 +1187,7 @@
                   <pic:spPr>
                     <a:xfrm>
                       <a:off x="0" y="0"/>
-                      <a:ext cx="1551194" cy="1461633"/>
+                      <a:ext cx="2757096" cy="2597909"/>
                     </a:xfrm>
                     <a:prstGeom prst="rect">
                       <a:avLst/>
@@ -1407,12 +1264,14 @@
       </w:pPr>
       <w:r>
         <w:rPr>
+          <w:rFonts w:ascii="Arial" w:hAnsi="Arial" w:cs="Arial"/>
           <w:noProof/>
         </w:rPr>
+        <w:lastRenderedPageBreak/>
         <w:drawing>
-          <wp:inline distT="0" distB="0" distL="0" distR="0" wp14:anchorId="6CF16967" wp14:editId="4B4980EA">
-            <wp:extent cx="1784005" cy="1602121"/>
-            <wp:effectExtent l="0" t="0" r="6985" b="0"/>
+          <wp:inline distT="0" distB="0" distL="0" distR="0" wp14:anchorId="6CF16967" wp14:editId="04293976">
+            <wp:extent cx="2820389" cy="2532844"/>
+            <wp:effectExtent l="0" t="0" r="0" b="1270"/>
             <wp:docPr id="14" name="Imagen 14"/>
             <wp:cNvGraphicFramePr>
               <a:graphicFrameLocks xmlns:a="http://schemas.openxmlformats.org/drawingml/2006/main" noChangeAspect="1"/>
@@ -1433,7 +1292,7 @@
                   <pic:spPr>
                     <a:xfrm>
                       <a:off x="0" y="0"/>
-                      <a:ext cx="1814129" cy="1629174"/>
+                      <a:ext cx="2879266" cy="2585719"/>
                     </a:xfrm>
                     <a:prstGeom prst="rect">
                       <a:avLst/>
@@ -1496,12 +1355,13 @@
       </w:pPr>
       <w:r>
         <w:rPr>
+          <w:rFonts w:ascii="Arial" w:hAnsi="Arial" w:cs="Arial"/>
           <w:noProof/>
         </w:rPr>
         <w:drawing>
-          <wp:inline distT="0" distB="0" distL="0" distR="0" wp14:anchorId="0606BA8D" wp14:editId="41197133">
-            <wp:extent cx="1986322" cy="1148489"/>
-            <wp:effectExtent l="0" t="0" r="0" b="0"/>
+          <wp:inline distT="0" distB="0" distL="0" distR="0" wp14:anchorId="0606BA8D" wp14:editId="54FF2039">
+            <wp:extent cx="2721349" cy="1573481"/>
+            <wp:effectExtent l="0" t="0" r="3175" b="8255"/>
             <wp:docPr id="15" name="Imagen 15" descr="Interfaz de usuario gráfica, Texto, Aplicación, Correo electrónico&#10;&#10;Descripción generada automáticamente"/>
             <wp:cNvGraphicFramePr>
               <a:graphicFrameLocks xmlns:a="http://schemas.openxmlformats.org/drawingml/2006/main" noChangeAspect="1"/>
@@ -1522,7 +1382,7 @@
                   <pic:spPr>
                     <a:xfrm>
                       <a:off x="0" y="0"/>
-                      <a:ext cx="2003518" cy="1158432"/>
+                      <a:ext cx="2749924" cy="1590003"/>
                     </a:xfrm>
                     <a:prstGeom prst="rect">
                       <a:avLst/>
@@ -1539,18 +1399,6 @@
       <w:pPr>
         <w:shd w:val="clear" w:color="auto" w:fill="FFFFFF"/>
         <w:spacing w:before="60" w:after="100" w:afterAutospacing="1" w:line="240" w:lineRule="auto"/>
-        <w:ind w:left="360"/>
-        <w:rPr>
-          <w:rFonts w:ascii="Arial" w:eastAsia="Times New Roman" w:hAnsi="Arial" w:cs="Arial"/>
-          <w:color w:val="24292F"/>
-          <w:lang w:eastAsia="es-ES"/>
-        </w:rPr>
-      </w:pPr>
-    </w:p>
-    <w:p>
-      <w:pPr>
-        <w:shd w:val="clear" w:color="auto" w:fill="FFFFFF"/>
-        <w:spacing w:before="60" w:after="100" w:afterAutospacing="1" w:line="240" w:lineRule="auto"/>
         <w:rPr>
           <w:rFonts w:ascii="Arial" w:eastAsia="Times New Roman" w:hAnsi="Arial" w:cs="Arial"/>
           <w:color w:val="24292F"/>
@@ -1580,12 +1428,11 @@
         <w:rPr>
           <w:noProof/>
         </w:rPr>
-        <w:lastRenderedPageBreak/>
         <w:drawing>
-          <wp:inline distT="0" distB="0" distL="0" distR="0" wp14:anchorId="32200CC9" wp14:editId="137BB91A">
-            <wp:extent cx="2603803" cy="960504"/>
-            <wp:effectExtent l="0" t="0" r="6350" b="0"/>
-            <wp:docPr id="16" name="Imagen 16"/>
+          <wp:inline distT="0" distB="0" distL="0" distR="0" wp14:anchorId="3217E6DC" wp14:editId="5A005485">
+            <wp:extent cx="4124325" cy="676275"/>
+            <wp:effectExtent l="0" t="0" r="9525" b="9525"/>
+            <wp:docPr id="38" name="Imagen 38"/>
             <wp:cNvGraphicFramePr>
               <a:graphicFrameLocks xmlns:a="http://schemas.openxmlformats.org/drawingml/2006/main" noChangeAspect="1"/>
             </wp:cNvGraphicFramePr>
@@ -1605,7 +1452,7 @@
                   <pic:spPr>
                     <a:xfrm>
                       <a:off x="0" y="0"/>
-                      <a:ext cx="2629740" cy="970072"/>
+                      <a:ext cx="4124325" cy="676275"/>
                     </a:xfrm>
                     <a:prstGeom prst="rect">
                       <a:avLst/>
@@ -1620,20 +1467,165 @@
     </w:p>
     <w:p>
       <w:pPr>
-        <w:rPr>
-          <w:rFonts w:ascii="Arial" w:hAnsi="Arial" w:cs="Arial"/>
-        </w:rPr>
-      </w:pPr>
-    </w:p>
-    <w:p>
-      <w:pPr>
-        <w:rPr>
-          <w:rFonts w:ascii="Arial" w:hAnsi="Arial" w:cs="Arial"/>
-        </w:rPr>
-      </w:pPr>
-      <w:r>
-        <w:rPr>
-          <w:rFonts w:ascii="Arial" w:hAnsi="Arial" w:cs="Arial"/>
+        <w:shd w:val="clear" w:color="auto" w:fill="FFFFFF"/>
+        <w:spacing w:before="60" w:after="100" w:afterAutospacing="1" w:line="240" w:lineRule="auto"/>
+        <w:rPr>
+          <w:rFonts w:ascii="Arial" w:eastAsia="Times New Roman" w:hAnsi="Arial" w:cs="Arial"/>
+          <w:color w:val="24292F"/>
+          <w:lang w:eastAsia="es-ES"/>
+        </w:rPr>
+      </w:pPr>
+    </w:p>
+    <w:p>
+      <w:pPr>
+        <w:rPr>
+          <w:rFonts w:ascii="Arial" w:hAnsi="Arial" w:cs="Arial"/>
+          <w:b/>
+          <w:bCs/>
+          <w:i/>
+          <w:iCs/>
+          <w:color w:val="343541"/>
+          <w:u w:val="single"/>
+        </w:rPr>
+      </w:pPr>
+      <w:r>
+        <w:rPr>
+          <w:rFonts w:ascii="Arial" w:hAnsi="Arial" w:cs="Arial"/>
+          <w:b/>
+          <w:bCs/>
+          <w:i/>
+          <w:iCs/>
+          <w:color w:val="343541"/>
+          <w:u w:val="single"/>
+        </w:rPr>
+        <w:t>Consulta para conocer los libros más vendidos, junto con su cantidad de ventas</w:t>
+      </w:r>
+    </w:p>
+    <w:p>
+      <w:pPr>
+        <w:jc w:val="both"/>
+        <w:rPr>
+          <w:rFonts w:ascii="Arial" w:hAnsi="Arial" w:cs="Arial"/>
+        </w:rPr>
+      </w:pPr>
+      <w:r>
+        <w:rPr>
+          <w:rFonts w:ascii="Arial" w:hAnsi="Arial" w:cs="Arial"/>
+        </w:rPr>
+        <w:t xml:space="preserve">Esta consulta </w:t>
+      </w:r>
+      <w:r>
+        <w:rPr>
+          <w:rFonts w:ascii="Arial" w:hAnsi="Arial" w:cs="Arial"/>
+        </w:rPr>
+        <w:t>es</w:t>
+      </w:r>
+      <w:r>
+        <w:rPr>
+          <w:rFonts w:ascii="Arial" w:hAnsi="Arial" w:cs="Arial"/>
+        </w:rPr>
+        <w:t xml:space="preserve"> importante </w:t>
+      </w:r>
+      <w:r>
+        <w:rPr>
+          <w:rFonts w:ascii="Arial" w:hAnsi="Arial" w:cs="Arial"/>
+        </w:rPr>
+        <w:t xml:space="preserve">porque permite tener una visión general de </w:t>
+      </w:r>
+      <w:r>
+        <w:rPr>
+          <w:rFonts w:ascii="Arial" w:hAnsi="Arial" w:cs="Arial"/>
+        </w:rPr>
+        <w:t>cuáles son los libros más populares entre los clientes y cuántos ejemplares se han vendido de cada uno. Esto puede ayudar a la librería a tomar decisiones sobre qué libros ordenar en mayores cantidades, qué autores promocionar, y cuáles son las tendencias actuales en cuanto a los temas y géneros más vendidos.</w:t>
+      </w:r>
+    </w:p>
+    <w:p>
+      <w:pPr>
+        <w:jc w:val="center"/>
+        <w:rPr>
+          <w:rFonts w:ascii="Arial" w:hAnsi="Arial" w:cs="Arial"/>
+        </w:rPr>
+      </w:pPr>
+      <w:r>
+        <w:rPr>
+          <w:noProof/>
+        </w:rPr>
+        <w:lastRenderedPageBreak/>
+        <w:drawing>
+          <wp:inline distT="0" distB="0" distL="0" distR="0" wp14:anchorId="2C473EBE" wp14:editId="1E9BBD02">
+            <wp:extent cx="3366654" cy="2557849"/>
+            <wp:effectExtent l="0" t="0" r="5715" b="0"/>
+            <wp:docPr id="36" name="Imagen 36" descr="Interfaz de usuario gráfica, Texto, Aplicación&#10;&#10;Descripción generada automáticamente"/>
+            <wp:cNvGraphicFramePr>
+              <a:graphicFrameLocks xmlns:a="http://schemas.openxmlformats.org/drawingml/2006/main" noChangeAspect="1"/>
+            </wp:cNvGraphicFramePr>
+            <a:graphic xmlns:a="http://schemas.openxmlformats.org/drawingml/2006/main">
+              <a:graphicData uri="http://schemas.openxmlformats.org/drawingml/2006/picture">
+                <pic:pic xmlns:pic="http://schemas.openxmlformats.org/drawingml/2006/picture">
+                  <pic:nvPicPr>
+                    <pic:cNvPr id="36" name="Imagen 36" descr="Interfaz de usuario gráfica, Texto, Aplicación&#10;&#10;Descripción generada automáticamente"/>
+                    <pic:cNvPicPr/>
+                  </pic:nvPicPr>
+                  <pic:blipFill>
+                    <a:blip r:embed="rId21"/>
+                    <a:stretch>
+                      <a:fillRect/>
+                    </a:stretch>
+                  </pic:blipFill>
+                  <pic:spPr>
+                    <a:xfrm>
+                      <a:off x="0" y="0"/>
+                      <a:ext cx="3368668" cy="2559379"/>
+                    </a:xfrm>
+                    <a:prstGeom prst="rect">
+                      <a:avLst/>
+                    </a:prstGeom>
+                  </pic:spPr>
+                </pic:pic>
+              </a:graphicData>
+            </a:graphic>
+          </wp:inline>
+        </w:drawing>
+      </w:r>
+    </w:p>
+    <w:p>
+      <w:pPr>
+        <w:shd w:val="clear" w:color="auto" w:fill="FFFFFF"/>
+        <w:spacing w:before="60" w:after="100" w:afterAutospacing="1" w:line="240" w:lineRule="auto"/>
+        <w:jc w:val="center"/>
+        <w:rPr>
+          <w:rFonts w:ascii="Arial" w:eastAsia="Times New Roman" w:hAnsi="Arial" w:cs="Arial"/>
+          <w:color w:val="24292F"/>
+          <w:lang w:eastAsia="es-ES"/>
+        </w:rPr>
+      </w:pPr>
+    </w:p>
+    <w:p>
+      <w:pPr>
+        <w:rPr>
+          <w:rFonts w:ascii="Arial" w:hAnsi="Arial" w:cs="Arial"/>
+        </w:rPr>
+      </w:pPr>
+    </w:p>
+    <w:p>
+      <w:pPr>
+        <w:rPr>
+          <w:rFonts w:ascii="Arial" w:hAnsi="Arial" w:cs="Arial"/>
+          <w:b/>
+          <w:bCs/>
+          <w:i/>
+          <w:iCs/>
+          <w:u w:val="single"/>
+        </w:rPr>
+      </w:pPr>
+      <w:r>
+        <w:rPr>
+          <w:rFonts w:ascii="Arial" w:hAnsi="Arial" w:cs="Arial"/>
+          <w:b/>
+          <w:bCs/>
+          <w:i/>
+          <w:iCs/>
+          <w:u w:val="single"/>
         </w:rPr>
         <w:t>Consulta para conocer los autores con más libros vendidos</w:t>
       </w:r>
@@ -1653,62 +1645,2479 @@
     </w:p>
     <w:p>
       <w:pPr>
-        <w:rPr>
-          <w:rFonts w:ascii="Arial" w:hAnsi="Arial" w:cs="Arial"/>
-        </w:rPr>
-      </w:pPr>
-    </w:p>
-    <w:p>
-      <w:pPr>
-        <w:rPr>
-          <w:rFonts w:ascii="Arial" w:hAnsi="Arial" w:cs="Arial"/>
-          <w:color w:val="343541"/>
-        </w:rPr>
-      </w:pPr>
-      <w:r>
-        <w:rPr>
-          <w:rFonts w:ascii="Arial" w:hAnsi="Arial" w:cs="Arial"/>
-          <w:color w:val="343541"/>
-        </w:rPr>
-        <w:t>Consulta para conocer los libros más vendidos, junto con su cantidad de ventas</w:t>
-      </w:r>
-    </w:p>
-    <w:p>
-      <w:pPr>
-        <w:rPr>
-          <w:rFonts w:ascii="Arial" w:hAnsi="Arial" w:cs="Arial"/>
-        </w:rPr>
-      </w:pPr>
-      <w:r>
-        <w:rPr>
-          <w:rFonts w:ascii="Arial" w:hAnsi="Arial" w:cs="Arial"/>
-        </w:rPr>
-        <w:t xml:space="preserve">Esta consulta puede ser importante para determinar cuáles son los libros más populares entre los clientes y cuántos ejemplares se han vendido de cada uno. Esto puede ayudar a </w:t>
-      </w:r>
-      <w:r>
-        <w:rPr>
-          <w:rFonts w:ascii="Arial" w:hAnsi="Arial" w:cs="Arial"/>
-        </w:rPr>
-        <w:t xml:space="preserve">la </w:t>
-      </w:r>
-      <w:r>
-        <w:rPr>
-          <w:rFonts w:ascii="Arial" w:hAnsi="Arial" w:cs="Arial"/>
-        </w:rPr>
-        <w:t>librería a tomar decisiones sobre qué libros ordenar en mayores cantidades, qué autores promocionar, y cuáles son las tendencias actuales en cuanto a los temas y géneros más vendidos. También puede proporcionar información valiosa sobre los clientes y sus gustos</w:t>
-      </w:r>
-      <w:r>
-        <w:rPr>
-          <w:rFonts w:ascii="Arial" w:hAnsi="Arial" w:cs="Arial"/>
-        </w:rPr>
-        <w:t xml:space="preserve"> como</w:t>
-      </w:r>
-      <w:r>
-        <w:rPr>
-          <w:rFonts w:ascii="Arial" w:hAnsi="Arial" w:cs="Arial"/>
-        </w:rPr>
-        <w:t xml:space="preserve"> lector, lo cual puede ser útil para futuras estrategias de marketing.</w:t>
-      </w:r>
+        <w:jc w:val="center"/>
+        <w:rPr>
+          <w:rFonts w:ascii="Arial" w:hAnsi="Arial" w:cs="Arial"/>
+        </w:rPr>
+      </w:pPr>
+      <w:r>
+        <w:rPr>
+          <w:noProof/>
+        </w:rPr>
+        <w:drawing>
+          <wp:inline distT="0" distB="0" distL="0" distR="0" wp14:anchorId="583E26A7" wp14:editId="1B9E4073">
+            <wp:extent cx="3360716" cy="2375897"/>
+            <wp:effectExtent l="0" t="0" r="0" b="5715"/>
+            <wp:docPr id="37" name="Imagen 37" descr="Interfaz de usuario gráfica, Texto, Aplicación, Correo electrónico&#10;&#10;Descripción generada automáticamente"/>
+            <wp:cNvGraphicFramePr>
+              <a:graphicFrameLocks xmlns:a="http://schemas.openxmlformats.org/drawingml/2006/main" noChangeAspect="1"/>
+            </wp:cNvGraphicFramePr>
+            <a:graphic xmlns:a="http://schemas.openxmlformats.org/drawingml/2006/main">
+              <a:graphicData uri="http://schemas.openxmlformats.org/drawingml/2006/picture">
+                <pic:pic xmlns:pic="http://schemas.openxmlformats.org/drawingml/2006/picture">
+                  <pic:nvPicPr>
+                    <pic:cNvPr id="37" name="Imagen 37" descr="Interfaz de usuario gráfica, Texto, Aplicación, Correo electrónico&#10;&#10;Descripción generada automáticamente"/>
+                    <pic:cNvPicPr/>
+                  </pic:nvPicPr>
+                  <pic:blipFill>
+                    <a:blip r:embed="rId22"/>
+                    <a:stretch>
+                      <a:fillRect/>
+                    </a:stretch>
+                  </pic:blipFill>
+                  <pic:spPr>
+                    <a:xfrm>
+                      <a:off x="0" y="0"/>
+                      <a:ext cx="3365787" cy="2379482"/>
+                    </a:xfrm>
+                    <a:prstGeom prst="rect">
+                      <a:avLst/>
+                    </a:prstGeom>
+                  </pic:spPr>
+                </pic:pic>
+              </a:graphicData>
+            </a:graphic>
+          </wp:inline>
+        </w:drawing>
+      </w:r>
+    </w:p>
+    <w:p>
+      <w:pPr>
+        <w:rPr>
+          <w:rFonts w:ascii="Arial" w:hAnsi="Arial" w:cs="Arial"/>
+        </w:rPr>
+      </w:pPr>
+    </w:p>
+    <w:p>
+      <w:pPr>
+        <w:rPr>
+          <w:rFonts w:ascii="Arial" w:hAnsi="Arial" w:cs="Arial"/>
+        </w:rPr>
+      </w:pPr>
+    </w:p>
+    <w:p>
+      <w:pPr>
+        <w:rPr>
+          <w:rFonts w:ascii="Arial" w:hAnsi="Arial" w:cs="Arial"/>
+        </w:rPr>
+      </w:pPr>
+    </w:p>
+    <w:p>
+      <w:pPr>
+        <w:rPr>
+          <w:rFonts w:ascii="Arial" w:hAnsi="Arial" w:cs="Arial"/>
+        </w:rPr>
+      </w:pPr>
+    </w:p>
+    <w:p>
+      <w:pPr>
+        <w:rPr>
+          <w:rFonts w:ascii="Arial" w:hAnsi="Arial" w:cs="Arial"/>
+        </w:rPr>
+      </w:pPr>
+    </w:p>
+    <w:p>
+      <w:pPr>
+        <w:shd w:val="clear" w:color="auto" w:fill="FFFFFF"/>
+        <w:spacing w:after="240" w:line="240" w:lineRule="auto"/>
+        <w:rPr>
+          <w:rFonts w:ascii="Arial" w:eastAsia="Times New Roman" w:hAnsi="Arial" w:cs="Arial"/>
+          <w:color w:val="24292F"/>
+          <w:sz w:val="24"/>
+          <w:szCs w:val="24"/>
+          <w:lang w:eastAsia="es-ES"/>
+        </w:rPr>
+      </w:pPr>
+      <w:r>
+        <w:rPr>
+          <w:rFonts w:ascii="Arial" w:eastAsia="Times New Roman" w:hAnsi="Arial" w:cs="Arial"/>
+          <w:b/>
+          <w:bCs/>
+          <w:color w:val="24292F"/>
+          <w:sz w:val="24"/>
+          <w:szCs w:val="24"/>
+          <w:lang w:eastAsia="es-ES"/>
+        </w:rPr>
+        <w:lastRenderedPageBreak/>
+        <w:t>S</w:t>
+      </w:r>
+      <w:r>
+        <w:rPr>
+          <w:rFonts w:ascii="Arial" w:eastAsia="Times New Roman" w:hAnsi="Arial" w:cs="Arial"/>
+          <w:b/>
+          <w:bCs/>
+          <w:color w:val="24292F"/>
+          <w:sz w:val="24"/>
+          <w:szCs w:val="24"/>
+          <w:lang w:eastAsia="es-ES"/>
+        </w:rPr>
+        <w:t>egunda actividad:</w:t>
+      </w:r>
+    </w:p>
+    <w:p>
+      <w:pPr>
+        <w:shd w:val="clear" w:color="auto" w:fill="FFFFFF"/>
+        <w:spacing w:after="240" w:line="240" w:lineRule="auto"/>
+        <w:rPr>
+          <w:rFonts w:ascii="Arial" w:eastAsia="Times New Roman" w:hAnsi="Arial" w:cs="Arial"/>
+          <w:color w:val="24292F"/>
+          <w:sz w:val="24"/>
+          <w:szCs w:val="24"/>
+          <w:lang w:eastAsia="es-ES"/>
+        </w:rPr>
+      </w:pPr>
+      <w:hyperlink r:id="rId23" w:history="1">
+        <w:r>
+          <w:rPr>
+            <w:rFonts w:ascii="Arial" w:eastAsia="Times New Roman" w:hAnsi="Arial" w:cs="Arial"/>
+            <w:color w:val="0000FF"/>
+            <w:sz w:val="24"/>
+            <w:szCs w:val="24"/>
+            <w:u w:val="single"/>
+            <w:lang w:eastAsia="es-ES"/>
+          </w:rPr>
+          <w:t>https://github.com/Ococho/Hospital-GNECJ.git</w:t>
+        </w:r>
+      </w:hyperlink>
+    </w:p>
+    <w:p>
+      <w:pPr>
+        <w:shd w:val="clear" w:color="auto" w:fill="FFFFFF"/>
+        <w:spacing w:after="240" w:line="240" w:lineRule="auto"/>
+        <w:jc w:val="both"/>
+        <w:rPr>
+          <w:rFonts w:ascii="Arial" w:eastAsia="Times New Roman" w:hAnsi="Arial" w:cs="Arial"/>
+          <w:color w:val="24292F"/>
+          <w:sz w:val="24"/>
+          <w:szCs w:val="24"/>
+          <w:lang w:eastAsia="es-ES"/>
+        </w:rPr>
+      </w:pPr>
+      <w:r>
+        <w:rPr>
+          <w:rFonts w:ascii="Arial" w:eastAsia="Times New Roman" w:hAnsi="Arial" w:cs="Arial"/>
+          <w:color w:val="24292F"/>
+          <w:sz w:val="24"/>
+          <w:szCs w:val="24"/>
+          <w:lang w:eastAsia="es-ES"/>
+        </w:rPr>
+        <w:t>Utilizando el ejercicio del hospital realizado por sus compañeros realice lo siguiente:</w:t>
+      </w:r>
+    </w:p>
+    <w:p>
+      <w:pPr>
+        <w:numPr>
+          <w:ilvl w:val="0"/>
+          <w:numId w:val="3"/>
+        </w:numPr>
+        <w:shd w:val="clear" w:color="auto" w:fill="FFFFFF"/>
+        <w:spacing w:before="100" w:beforeAutospacing="1" w:after="100" w:afterAutospacing="1" w:line="240" w:lineRule="auto"/>
+        <w:jc w:val="both"/>
+        <w:rPr>
+          <w:rFonts w:ascii="Arial" w:eastAsia="Times New Roman" w:hAnsi="Arial" w:cs="Arial"/>
+          <w:color w:val="24292F"/>
+          <w:sz w:val="24"/>
+          <w:szCs w:val="24"/>
+          <w:lang w:eastAsia="es-ES"/>
+        </w:rPr>
+      </w:pPr>
+      <w:r>
+        <w:rPr>
+          <w:rFonts w:ascii="Arial" w:eastAsia="Times New Roman" w:hAnsi="Arial" w:cs="Arial"/>
+          <w:color w:val="24292F"/>
+          <w:sz w:val="24"/>
+          <w:szCs w:val="24"/>
+          <w:lang w:eastAsia="es-ES"/>
+        </w:rPr>
+        <w:t>Convierta el MR en una base de datos en MySQL utilizando sentencias SQL o el diagrama EER.</w:t>
+      </w:r>
+    </w:p>
+    <w:p>
+      <w:pPr>
+        <w:shd w:val="clear" w:color="auto" w:fill="FFFFFF"/>
+        <w:spacing w:before="100" w:beforeAutospacing="1" w:after="100" w:afterAutospacing="1" w:line="240" w:lineRule="auto"/>
+        <w:jc w:val="center"/>
+        <w:rPr>
+          <w:rFonts w:ascii="Arial" w:eastAsia="Times New Roman" w:hAnsi="Arial" w:cs="Arial"/>
+          <w:color w:val="24292F"/>
+          <w:sz w:val="24"/>
+          <w:szCs w:val="24"/>
+          <w:lang w:eastAsia="es-ES"/>
+        </w:rPr>
+      </w:pPr>
+      <w:r>
+        <w:rPr>
+          <w:rFonts w:ascii="Arial" w:hAnsi="Arial" w:cs="Arial"/>
+          <w:noProof/>
+        </w:rPr>
+        <w:drawing>
+          <wp:inline distT="0" distB="0" distL="0" distR="0" wp14:anchorId="3FD4EE2F" wp14:editId="752B92C8">
+            <wp:extent cx="4072584" cy="1980739"/>
+            <wp:effectExtent l="0" t="0" r="4445" b="635"/>
+            <wp:docPr id="2" name="Imagen 2" descr="Interfaz de usuario gráfica&#10;&#10;Descripción generada automáticamente"/>
+            <wp:cNvGraphicFramePr>
+              <a:graphicFrameLocks xmlns:a="http://schemas.openxmlformats.org/drawingml/2006/main" noChangeAspect="1"/>
+            </wp:cNvGraphicFramePr>
+            <a:graphic xmlns:a="http://schemas.openxmlformats.org/drawingml/2006/main">
+              <a:graphicData uri="http://schemas.openxmlformats.org/drawingml/2006/picture">
+                <pic:pic xmlns:pic="http://schemas.openxmlformats.org/drawingml/2006/picture">
+                  <pic:nvPicPr>
+                    <pic:cNvPr id="2" name="Imagen 2" descr="Interfaz de usuario gráfica&#10;&#10;Descripción generada automáticamente"/>
+                    <pic:cNvPicPr>
+                      <a:picLocks noChangeAspect="1" noChangeArrowheads="1"/>
+                    </pic:cNvPicPr>
+                  </pic:nvPicPr>
+                  <pic:blipFill>
+                    <a:blip r:embed="rId24" cstate="print">
+                      <a:extLst>
+                        <a:ext uri="{28A0092B-C50C-407E-A947-70E740481C1C}">
+                          <a14:useLocalDpi xmlns:a14="http://schemas.microsoft.com/office/drawing/2010/main" val="0"/>
+                        </a:ext>
+                      </a:extLst>
+                    </a:blip>
+                    <a:srcRect/>
+                    <a:stretch>
+                      <a:fillRect/>
+                    </a:stretch>
+                  </pic:blipFill>
+                  <pic:spPr bwMode="auto">
+                    <a:xfrm>
+                      <a:off x="0" y="0"/>
+                      <a:ext cx="4084679" cy="1986622"/>
+                    </a:xfrm>
+                    <a:prstGeom prst="rect">
+                      <a:avLst/>
+                    </a:prstGeom>
+                    <a:noFill/>
+                    <a:ln>
+                      <a:noFill/>
+                    </a:ln>
+                  </pic:spPr>
+                </pic:pic>
+              </a:graphicData>
+            </a:graphic>
+          </wp:inline>
+        </w:drawing>
+      </w:r>
+    </w:p>
+    <w:p>
+      <w:pPr>
+        <w:shd w:val="clear" w:color="auto" w:fill="FFFFFF"/>
+        <w:spacing w:before="100" w:beforeAutospacing="1" w:after="100" w:afterAutospacing="1" w:line="240" w:lineRule="auto"/>
+        <w:ind w:left="720"/>
+        <w:jc w:val="center"/>
+        <w:rPr>
+          <w:rFonts w:ascii="Arial" w:eastAsia="Times New Roman" w:hAnsi="Arial" w:cs="Arial"/>
+          <w:color w:val="24292F"/>
+          <w:sz w:val="24"/>
+          <w:szCs w:val="24"/>
+          <w:lang w:eastAsia="es-ES"/>
+        </w:rPr>
+      </w:pPr>
+      <w:r>
+        <w:rPr>
+          <w:rFonts w:ascii="Arial" w:eastAsia="Times New Roman" w:hAnsi="Arial" w:cs="Arial"/>
+          <w:color w:val="24292F"/>
+          <w:sz w:val="24"/>
+          <w:szCs w:val="24"/>
+          <w:lang w:eastAsia="es-ES"/>
+        </w:rPr>
+        <w:t>Diagrama EER</w:t>
+      </w:r>
+    </w:p>
+    <w:p>
+      <w:pPr>
+        <w:shd w:val="clear" w:color="auto" w:fill="FFFFFF"/>
+        <w:spacing w:before="100" w:beforeAutospacing="1" w:after="100" w:afterAutospacing="1" w:line="240" w:lineRule="auto"/>
+        <w:ind w:left="720"/>
+        <w:jc w:val="both"/>
+        <w:rPr>
+          <w:rFonts w:ascii="Arial" w:hAnsi="Arial" w:cs="Arial"/>
+          <w:noProof/>
+        </w:rPr>
+      </w:pPr>
+      <w:r>
+        <w:rPr>
+          <w:rFonts w:ascii="Arial" w:hAnsi="Arial" w:cs="Arial"/>
+          <w:noProof/>
+        </w:rPr>
+        <w:t>Se convierte en base de datos a traves del EER realizando un Forward Engineering.</w:t>
+      </w:r>
+      <w:r>
+        <w:rPr>
+          <w:rFonts w:ascii="Arial" w:hAnsi="Arial" w:cs="Arial"/>
+          <w:noProof/>
+        </w:rPr>
+        <w:t xml:space="preserve"> Archivo que se adjunta con el nombre de </w:t>
+      </w:r>
+      <w:r>
+        <w:rPr>
+          <w:rFonts w:ascii="Arial" w:hAnsi="Arial" w:cs="Arial"/>
+          <w:i/>
+          <w:iCs/>
+          <w:noProof/>
+        </w:rPr>
+        <w:t>Forward Engineer Hospital</w:t>
+      </w:r>
+      <w:r>
+        <w:rPr>
+          <w:rFonts w:ascii="Arial" w:hAnsi="Arial" w:cs="Arial"/>
+          <w:noProof/>
+        </w:rPr>
+        <w:t xml:space="preserve"> en la carpeta Segunda Actividad.</w:t>
+      </w:r>
+    </w:p>
+    <w:p>
+      <w:pPr>
+        <w:shd w:val="clear" w:color="auto" w:fill="FFFFFF"/>
+        <w:spacing w:before="100" w:beforeAutospacing="1" w:after="100" w:afterAutospacing="1" w:line="240" w:lineRule="auto"/>
+        <w:ind w:left="720"/>
+        <w:jc w:val="center"/>
+        <w:rPr>
+          <w:rFonts w:ascii="Arial" w:eastAsia="Times New Roman" w:hAnsi="Arial" w:cs="Arial"/>
+          <w:color w:val="24292F"/>
+          <w:sz w:val="24"/>
+          <w:szCs w:val="24"/>
+          <w:lang w:eastAsia="es-ES"/>
+        </w:rPr>
+      </w:pPr>
+      <w:r>
+        <w:rPr>
+          <w:rFonts w:ascii="Arial" w:hAnsi="Arial" w:cs="Arial"/>
+          <w:noProof/>
+        </w:rPr>
+        <w:drawing>
+          <wp:inline distT="0" distB="0" distL="0" distR="0" wp14:anchorId="35DF1A98" wp14:editId="776C124E">
+            <wp:extent cx="3827471" cy="1916885"/>
+            <wp:effectExtent l="0" t="0" r="1905" b="7620"/>
+            <wp:docPr id="17" name="Imagen 17"/>
+            <wp:cNvGraphicFramePr>
+              <a:graphicFrameLocks xmlns:a="http://schemas.openxmlformats.org/drawingml/2006/main" noChangeAspect="1"/>
+            </wp:cNvGraphicFramePr>
+            <a:graphic xmlns:a="http://schemas.openxmlformats.org/drawingml/2006/main">
+              <a:graphicData uri="http://schemas.openxmlformats.org/drawingml/2006/picture">
+                <pic:pic xmlns:pic="http://schemas.openxmlformats.org/drawingml/2006/picture">
+                  <pic:nvPicPr>
+                    <pic:cNvPr id="1" name=""/>
+                    <pic:cNvPicPr/>
+                  </pic:nvPicPr>
+                  <pic:blipFill>
+                    <a:blip r:embed="rId25"/>
+                    <a:stretch>
+                      <a:fillRect/>
+                    </a:stretch>
+                  </pic:blipFill>
+                  <pic:spPr>
+                    <a:xfrm>
+                      <a:off x="0" y="0"/>
+                      <a:ext cx="3850596" cy="1928467"/>
+                    </a:xfrm>
+                    <a:prstGeom prst="rect">
+                      <a:avLst/>
+                    </a:prstGeom>
+                  </pic:spPr>
+                </pic:pic>
+              </a:graphicData>
+            </a:graphic>
+          </wp:inline>
+        </w:drawing>
+      </w:r>
+    </w:p>
+    <w:p>
+      <w:pPr>
+        <w:numPr>
+          <w:ilvl w:val="0"/>
+          <w:numId w:val="3"/>
+        </w:numPr>
+        <w:shd w:val="clear" w:color="auto" w:fill="FFFFFF"/>
+        <w:spacing w:before="60" w:after="100" w:afterAutospacing="1" w:line="240" w:lineRule="auto"/>
+        <w:jc w:val="both"/>
+        <w:rPr>
+          <w:rFonts w:ascii="Arial" w:eastAsia="Times New Roman" w:hAnsi="Arial" w:cs="Arial"/>
+          <w:color w:val="24292F"/>
+          <w:sz w:val="24"/>
+          <w:szCs w:val="24"/>
+          <w:lang w:eastAsia="es-ES"/>
+        </w:rPr>
+      </w:pPr>
+      <w:r>
+        <w:rPr>
+          <w:rFonts w:ascii="Arial" w:eastAsia="Times New Roman" w:hAnsi="Arial" w:cs="Arial"/>
+          <w:color w:val="24292F"/>
+          <w:sz w:val="24"/>
+          <w:szCs w:val="24"/>
+          <w:lang w:eastAsia="es-ES"/>
+        </w:rPr>
+        <w:t>Complete la información para las tablas realizadas con al</w:t>
+      </w:r>
+      <w:r>
+        <w:rPr>
+          <w:rFonts w:ascii="Arial" w:eastAsia="Times New Roman" w:hAnsi="Arial" w:cs="Arial"/>
+          <w:color w:val="24292F"/>
+          <w:sz w:val="24"/>
+          <w:szCs w:val="24"/>
+          <w:lang w:eastAsia="es-ES"/>
+        </w:rPr>
+        <w:t xml:space="preserve"> </w:t>
+      </w:r>
+      <w:r>
+        <w:rPr>
+          <w:rFonts w:ascii="Arial" w:eastAsia="Times New Roman" w:hAnsi="Arial" w:cs="Arial"/>
+          <w:color w:val="24292F"/>
+          <w:sz w:val="24"/>
+          <w:szCs w:val="24"/>
+          <w:lang w:eastAsia="es-ES"/>
+        </w:rPr>
+        <w:t>menos 5 registros por tabla.</w:t>
+      </w:r>
+    </w:p>
+    <w:p>
+      <w:pPr>
+        <w:shd w:val="clear" w:color="auto" w:fill="FFFFFF"/>
+        <w:spacing w:before="60" w:after="100" w:afterAutospacing="1" w:line="240" w:lineRule="auto"/>
+        <w:ind w:left="720"/>
+        <w:rPr>
+          <w:rFonts w:ascii="Arial" w:eastAsia="Times New Roman" w:hAnsi="Arial" w:cs="Arial"/>
+          <w:color w:val="24292F"/>
+          <w:sz w:val="24"/>
+          <w:szCs w:val="24"/>
+          <w:lang w:eastAsia="es-ES"/>
+        </w:rPr>
+      </w:pPr>
+      <w:r>
+        <w:rPr>
+          <w:rFonts w:ascii="Arial" w:hAnsi="Arial" w:cs="Arial"/>
+          <w:noProof/>
+        </w:rPr>
+        <w:lastRenderedPageBreak/>
+        <w:drawing>
+          <wp:inline distT="0" distB="0" distL="0" distR="0" wp14:anchorId="0EA03B4F" wp14:editId="7233142E">
+            <wp:extent cx="1911927" cy="1997445"/>
+            <wp:effectExtent l="0" t="0" r="0" b="3175"/>
+            <wp:docPr id="18" name="Imagen 18"/>
+            <wp:cNvGraphicFramePr>
+              <a:graphicFrameLocks xmlns:a="http://schemas.openxmlformats.org/drawingml/2006/main" noChangeAspect="1"/>
+            </wp:cNvGraphicFramePr>
+            <a:graphic xmlns:a="http://schemas.openxmlformats.org/drawingml/2006/main">
+              <a:graphicData uri="http://schemas.openxmlformats.org/drawingml/2006/picture">
+                <pic:pic xmlns:pic="http://schemas.openxmlformats.org/drawingml/2006/picture">
+                  <pic:nvPicPr>
+                    <pic:cNvPr id="1" name=""/>
+                    <pic:cNvPicPr/>
+                  </pic:nvPicPr>
+                  <pic:blipFill>
+                    <a:blip r:embed="rId26"/>
+                    <a:stretch>
+                      <a:fillRect/>
+                    </a:stretch>
+                  </pic:blipFill>
+                  <pic:spPr>
+                    <a:xfrm>
+                      <a:off x="0" y="0"/>
+                      <a:ext cx="1923285" cy="2009311"/>
+                    </a:xfrm>
+                    <a:prstGeom prst="rect">
+                      <a:avLst/>
+                    </a:prstGeom>
+                  </pic:spPr>
+                </pic:pic>
+              </a:graphicData>
+            </a:graphic>
+          </wp:inline>
+        </w:drawing>
+      </w:r>
+    </w:p>
+    <w:p>
+      <w:pPr>
+        <w:shd w:val="clear" w:color="auto" w:fill="FFFFFF"/>
+        <w:spacing w:before="60" w:after="100" w:afterAutospacing="1" w:line="240" w:lineRule="auto"/>
+        <w:ind w:left="720"/>
+        <w:rPr>
+          <w:rFonts w:ascii="Arial" w:eastAsia="Times New Roman" w:hAnsi="Arial" w:cs="Arial"/>
+          <w:i/>
+          <w:iCs/>
+          <w:color w:val="24292F"/>
+          <w:sz w:val="24"/>
+          <w:szCs w:val="24"/>
+          <w:u w:val="single"/>
+          <w:lang w:eastAsia="es-ES"/>
+        </w:rPr>
+      </w:pPr>
+      <w:proofErr w:type="spellStart"/>
+      <w:r>
+        <w:rPr>
+          <w:rFonts w:ascii="Arial" w:eastAsia="Times New Roman" w:hAnsi="Arial" w:cs="Arial"/>
+          <w:i/>
+          <w:iCs/>
+          <w:color w:val="24292F"/>
+          <w:sz w:val="24"/>
+          <w:szCs w:val="24"/>
+          <w:u w:val="single"/>
+          <w:lang w:eastAsia="es-ES"/>
+        </w:rPr>
+        <w:t>dll_medico_procedimiento</w:t>
+      </w:r>
+      <w:proofErr w:type="spellEnd"/>
+    </w:p>
+    <w:p>
+      <w:pPr>
+        <w:shd w:val="clear" w:color="auto" w:fill="FFFFFF"/>
+        <w:spacing w:before="60" w:after="100" w:afterAutospacing="1" w:line="240" w:lineRule="auto"/>
+        <w:ind w:left="720"/>
+        <w:rPr>
+          <w:rFonts w:ascii="Arial" w:eastAsia="Times New Roman" w:hAnsi="Arial" w:cs="Arial"/>
+          <w:i/>
+          <w:iCs/>
+          <w:color w:val="24292F"/>
+          <w:sz w:val="24"/>
+          <w:szCs w:val="24"/>
+          <w:u w:val="single"/>
+          <w:lang w:eastAsia="es-ES"/>
+        </w:rPr>
+      </w:pPr>
+      <w:r>
+        <w:rPr>
+          <w:rFonts w:ascii="Arial" w:hAnsi="Arial" w:cs="Arial"/>
+          <w:noProof/>
+        </w:rPr>
+        <w:drawing>
+          <wp:inline distT="0" distB="0" distL="0" distR="0" wp14:anchorId="049A1536" wp14:editId="189FDA4D">
+            <wp:extent cx="3240000" cy="1863457"/>
+            <wp:effectExtent l="0" t="0" r="0" b="3810"/>
+            <wp:docPr id="27" name="Imagen 27" descr="Interfaz de usuario gráfica, Tabla&#10;&#10;Descripción generada automáticamente"/>
+            <wp:cNvGraphicFramePr>
+              <a:graphicFrameLocks xmlns:a="http://schemas.openxmlformats.org/drawingml/2006/main" noChangeAspect="1"/>
+            </wp:cNvGraphicFramePr>
+            <a:graphic xmlns:a="http://schemas.openxmlformats.org/drawingml/2006/main">
+              <a:graphicData uri="http://schemas.openxmlformats.org/drawingml/2006/picture">
+                <pic:pic xmlns:pic="http://schemas.openxmlformats.org/drawingml/2006/picture">
+                  <pic:nvPicPr>
+                    <pic:cNvPr id="27" name="Imagen 27" descr="Interfaz de usuario gráfica, Tabla&#10;&#10;Descripción generada automáticamente"/>
+                    <pic:cNvPicPr/>
+                  </pic:nvPicPr>
+                  <pic:blipFill>
+                    <a:blip r:embed="rId27"/>
+                    <a:stretch>
+                      <a:fillRect/>
+                    </a:stretch>
+                  </pic:blipFill>
+                  <pic:spPr>
+                    <a:xfrm>
+                      <a:off x="0" y="0"/>
+                      <a:ext cx="3240000" cy="1863457"/>
+                    </a:xfrm>
+                    <a:prstGeom prst="rect">
+                      <a:avLst/>
+                    </a:prstGeom>
+                  </pic:spPr>
+                </pic:pic>
+              </a:graphicData>
+            </a:graphic>
+          </wp:inline>
+        </w:drawing>
+      </w:r>
+    </w:p>
+    <w:p>
+      <w:pPr>
+        <w:shd w:val="clear" w:color="auto" w:fill="FFFFFF"/>
+        <w:spacing w:before="60" w:after="100" w:afterAutospacing="1" w:line="240" w:lineRule="auto"/>
+        <w:ind w:left="720"/>
+        <w:rPr>
+          <w:rFonts w:ascii="Arial" w:eastAsia="Times New Roman" w:hAnsi="Arial" w:cs="Arial"/>
+          <w:i/>
+          <w:iCs/>
+          <w:color w:val="24292F"/>
+          <w:sz w:val="24"/>
+          <w:szCs w:val="24"/>
+          <w:u w:val="single"/>
+          <w:lang w:eastAsia="es-ES"/>
+        </w:rPr>
+      </w:pPr>
+      <w:proofErr w:type="spellStart"/>
+      <w:r>
+        <w:rPr>
+          <w:rFonts w:ascii="Arial" w:eastAsia="Times New Roman" w:hAnsi="Arial" w:cs="Arial"/>
+          <w:i/>
+          <w:iCs/>
+          <w:color w:val="24292F"/>
+          <w:sz w:val="24"/>
+          <w:szCs w:val="24"/>
+          <w:u w:val="single"/>
+          <w:lang w:eastAsia="es-ES"/>
+        </w:rPr>
+        <w:t>dll_paciente_medicamento</w:t>
+      </w:r>
+      <w:proofErr w:type="spellEnd"/>
+    </w:p>
+    <w:p>
+      <w:pPr>
+        <w:shd w:val="clear" w:color="auto" w:fill="FFFFFF"/>
+        <w:spacing w:before="60" w:after="100" w:afterAutospacing="1" w:line="240" w:lineRule="auto"/>
+        <w:ind w:left="720"/>
+        <w:rPr>
+          <w:rFonts w:ascii="Arial" w:eastAsia="Times New Roman" w:hAnsi="Arial" w:cs="Arial"/>
+          <w:i/>
+          <w:iCs/>
+          <w:color w:val="24292F"/>
+          <w:sz w:val="24"/>
+          <w:szCs w:val="24"/>
+          <w:u w:val="single"/>
+          <w:lang w:eastAsia="es-ES"/>
+        </w:rPr>
+      </w:pPr>
+      <w:r>
+        <w:rPr>
+          <w:rFonts w:ascii="Arial" w:hAnsi="Arial" w:cs="Arial"/>
+          <w:noProof/>
+        </w:rPr>
+        <w:drawing>
+          <wp:inline distT="0" distB="0" distL="0" distR="0" wp14:anchorId="4EB9CE32" wp14:editId="0C2C10D0">
+            <wp:extent cx="3600000" cy="1990076"/>
+            <wp:effectExtent l="0" t="0" r="635" b="0"/>
+            <wp:docPr id="28" name="Imagen 28" descr="Interfaz de usuario gráfica, Tabla&#10;&#10;Descripción generada automáticamente"/>
+            <wp:cNvGraphicFramePr>
+              <a:graphicFrameLocks xmlns:a="http://schemas.openxmlformats.org/drawingml/2006/main" noChangeAspect="1"/>
+            </wp:cNvGraphicFramePr>
+            <a:graphic xmlns:a="http://schemas.openxmlformats.org/drawingml/2006/main">
+              <a:graphicData uri="http://schemas.openxmlformats.org/drawingml/2006/picture">
+                <pic:pic xmlns:pic="http://schemas.openxmlformats.org/drawingml/2006/picture">
+                  <pic:nvPicPr>
+                    <pic:cNvPr id="28" name="Imagen 28" descr="Interfaz de usuario gráfica, Tabla&#10;&#10;Descripción generada automáticamente"/>
+                    <pic:cNvPicPr/>
+                  </pic:nvPicPr>
+                  <pic:blipFill>
+                    <a:blip r:embed="rId28"/>
+                    <a:stretch>
+                      <a:fillRect/>
+                    </a:stretch>
+                  </pic:blipFill>
+                  <pic:spPr>
+                    <a:xfrm>
+                      <a:off x="0" y="0"/>
+                      <a:ext cx="3600000" cy="1990076"/>
+                    </a:xfrm>
+                    <a:prstGeom prst="rect">
+                      <a:avLst/>
+                    </a:prstGeom>
+                  </pic:spPr>
+                </pic:pic>
+              </a:graphicData>
+            </a:graphic>
+          </wp:inline>
+        </w:drawing>
+      </w:r>
+    </w:p>
+    <w:p>
+      <w:pPr>
+        <w:shd w:val="clear" w:color="auto" w:fill="FFFFFF"/>
+        <w:spacing w:before="60" w:after="100" w:afterAutospacing="1" w:line="240" w:lineRule="auto"/>
+        <w:ind w:left="720"/>
+        <w:rPr>
+          <w:rFonts w:ascii="Arial" w:eastAsia="Times New Roman" w:hAnsi="Arial" w:cs="Arial"/>
+          <w:i/>
+          <w:iCs/>
+          <w:color w:val="24292F"/>
+          <w:sz w:val="24"/>
+          <w:szCs w:val="24"/>
+          <w:u w:val="single"/>
+          <w:lang w:eastAsia="es-ES"/>
+        </w:rPr>
+      </w:pPr>
+      <w:proofErr w:type="spellStart"/>
+      <w:r>
+        <w:rPr>
+          <w:rFonts w:ascii="Arial" w:eastAsia="Times New Roman" w:hAnsi="Arial" w:cs="Arial"/>
+          <w:i/>
+          <w:iCs/>
+          <w:color w:val="24292F"/>
+          <w:sz w:val="24"/>
+          <w:szCs w:val="24"/>
+          <w:u w:val="single"/>
+          <w:lang w:eastAsia="es-ES"/>
+        </w:rPr>
+        <w:t>tb_enfermero</w:t>
+      </w:r>
+      <w:proofErr w:type="spellEnd"/>
+    </w:p>
+    <w:p>
+      <w:pPr>
+        <w:shd w:val="clear" w:color="auto" w:fill="FFFFFF"/>
+        <w:spacing w:before="60" w:after="100" w:afterAutospacing="1" w:line="240" w:lineRule="auto"/>
+        <w:ind w:left="720"/>
+        <w:rPr>
+          <w:rFonts w:ascii="Arial" w:eastAsia="Times New Roman" w:hAnsi="Arial" w:cs="Arial"/>
+          <w:i/>
+          <w:iCs/>
+          <w:color w:val="24292F"/>
+          <w:sz w:val="24"/>
+          <w:szCs w:val="24"/>
+          <w:u w:val="single"/>
+          <w:lang w:eastAsia="es-ES"/>
+        </w:rPr>
+      </w:pPr>
+      <w:r>
+        <w:rPr>
+          <w:rFonts w:ascii="Arial" w:hAnsi="Arial" w:cs="Arial"/>
+          <w:noProof/>
+        </w:rPr>
+        <w:lastRenderedPageBreak/>
+        <w:drawing>
+          <wp:inline distT="0" distB="0" distL="0" distR="0" wp14:anchorId="7BE4F1A2" wp14:editId="2212F544">
+            <wp:extent cx="3600000" cy="2108184"/>
+            <wp:effectExtent l="0" t="0" r="635" b="6985"/>
+            <wp:docPr id="21" name="Imagen 21" descr="Interfaz de usuario gráfica, Texto, Aplicación&#10;&#10;Descripción generada automáticamente"/>
+            <wp:cNvGraphicFramePr>
+              <a:graphicFrameLocks xmlns:a="http://schemas.openxmlformats.org/drawingml/2006/main" noChangeAspect="1"/>
+            </wp:cNvGraphicFramePr>
+            <a:graphic xmlns:a="http://schemas.openxmlformats.org/drawingml/2006/main">
+              <a:graphicData uri="http://schemas.openxmlformats.org/drawingml/2006/picture">
+                <pic:pic xmlns:pic="http://schemas.openxmlformats.org/drawingml/2006/picture">
+                  <pic:nvPicPr>
+                    <pic:cNvPr id="21" name="Imagen 21" descr="Interfaz de usuario gráfica, Texto, Aplicación&#10;&#10;Descripción generada automáticamente"/>
+                    <pic:cNvPicPr/>
+                  </pic:nvPicPr>
+                  <pic:blipFill>
+                    <a:blip r:embed="rId29"/>
+                    <a:stretch>
+                      <a:fillRect/>
+                    </a:stretch>
+                  </pic:blipFill>
+                  <pic:spPr>
+                    <a:xfrm>
+                      <a:off x="0" y="0"/>
+                      <a:ext cx="3600000" cy="2108184"/>
+                    </a:xfrm>
+                    <a:prstGeom prst="rect">
+                      <a:avLst/>
+                    </a:prstGeom>
+                  </pic:spPr>
+                </pic:pic>
+              </a:graphicData>
+            </a:graphic>
+          </wp:inline>
+        </w:drawing>
+      </w:r>
+    </w:p>
+    <w:p>
+      <w:pPr>
+        <w:shd w:val="clear" w:color="auto" w:fill="FFFFFF"/>
+        <w:spacing w:before="60" w:after="100" w:afterAutospacing="1" w:line="240" w:lineRule="auto"/>
+        <w:ind w:left="720"/>
+        <w:rPr>
+          <w:rFonts w:ascii="Arial" w:eastAsia="Times New Roman" w:hAnsi="Arial" w:cs="Arial"/>
+          <w:i/>
+          <w:iCs/>
+          <w:color w:val="24292F"/>
+          <w:sz w:val="24"/>
+          <w:szCs w:val="24"/>
+          <w:u w:val="single"/>
+          <w:lang w:eastAsia="es-ES"/>
+        </w:rPr>
+      </w:pPr>
+      <w:proofErr w:type="spellStart"/>
+      <w:r>
+        <w:rPr>
+          <w:rFonts w:ascii="Arial" w:eastAsia="Times New Roman" w:hAnsi="Arial" w:cs="Arial"/>
+          <w:i/>
+          <w:iCs/>
+          <w:color w:val="24292F"/>
+          <w:sz w:val="24"/>
+          <w:szCs w:val="24"/>
+          <w:u w:val="single"/>
+          <w:lang w:eastAsia="es-ES"/>
+        </w:rPr>
+        <w:t>tb_factura</w:t>
+      </w:r>
+      <w:proofErr w:type="spellEnd"/>
+    </w:p>
+    <w:p>
+      <w:pPr>
+        <w:shd w:val="clear" w:color="auto" w:fill="FFFFFF"/>
+        <w:spacing w:before="60" w:after="100" w:afterAutospacing="1" w:line="240" w:lineRule="auto"/>
+        <w:ind w:left="720"/>
+        <w:rPr>
+          <w:rFonts w:ascii="Arial" w:eastAsia="Times New Roman" w:hAnsi="Arial" w:cs="Arial"/>
+          <w:i/>
+          <w:iCs/>
+          <w:color w:val="24292F"/>
+          <w:sz w:val="24"/>
+          <w:szCs w:val="24"/>
+          <w:u w:val="single"/>
+          <w:lang w:eastAsia="es-ES"/>
+        </w:rPr>
+      </w:pPr>
+      <w:r>
+        <w:rPr>
+          <w:rFonts w:ascii="Arial" w:hAnsi="Arial" w:cs="Arial"/>
+          <w:noProof/>
+        </w:rPr>
+        <w:drawing>
+          <wp:inline distT="0" distB="0" distL="0" distR="0" wp14:anchorId="1B5E7454" wp14:editId="60307EDC">
+            <wp:extent cx="3600000" cy="2591628"/>
+            <wp:effectExtent l="0" t="0" r="635" b="0"/>
+            <wp:docPr id="29" name="Imagen 29" descr="Interfaz de usuario gráfica, Tabla&#10;&#10;Descripción generada automáticamente con confianza media"/>
+            <wp:cNvGraphicFramePr>
+              <a:graphicFrameLocks xmlns:a="http://schemas.openxmlformats.org/drawingml/2006/main" noChangeAspect="1"/>
+            </wp:cNvGraphicFramePr>
+            <a:graphic xmlns:a="http://schemas.openxmlformats.org/drawingml/2006/main">
+              <a:graphicData uri="http://schemas.openxmlformats.org/drawingml/2006/picture">
+                <pic:pic xmlns:pic="http://schemas.openxmlformats.org/drawingml/2006/picture">
+                  <pic:nvPicPr>
+                    <pic:cNvPr id="29" name="Imagen 29" descr="Interfaz de usuario gráfica, Tabla&#10;&#10;Descripción generada automáticamente con confianza media"/>
+                    <pic:cNvPicPr/>
+                  </pic:nvPicPr>
+                  <pic:blipFill>
+                    <a:blip r:embed="rId30"/>
+                    <a:stretch>
+                      <a:fillRect/>
+                    </a:stretch>
+                  </pic:blipFill>
+                  <pic:spPr>
+                    <a:xfrm>
+                      <a:off x="0" y="0"/>
+                      <a:ext cx="3600000" cy="2591628"/>
+                    </a:xfrm>
+                    <a:prstGeom prst="rect">
+                      <a:avLst/>
+                    </a:prstGeom>
+                  </pic:spPr>
+                </pic:pic>
+              </a:graphicData>
+            </a:graphic>
+          </wp:inline>
+        </w:drawing>
+      </w:r>
+    </w:p>
+    <w:p>
+      <w:pPr>
+        <w:shd w:val="clear" w:color="auto" w:fill="FFFFFF"/>
+        <w:spacing w:before="60" w:after="100" w:afterAutospacing="1" w:line="240" w:lineRule="auto"/>
+        <w:ind w:left="720"/>
+        <w:rPr>
+          <w:rFonts w:ascii="Arial" w:eastAsia="Times New Roman" w:hAnsi="Arial" w:cs="Arial"/>
+          <w:i/>
+          <w:iCs/>
+          <w:color w:val="24292F"/>
+          <w:sz w:val="24"/>
+          <w:szCs w:val="24"/>
+          <w:u w:val="single"/>
+          <w:lang w:eastAsia="es-ES"/>
+        </w:rPr>
+      </w:pPr>
+      <w:proofErr w:type="spellStart"/>
+      <w:r>
+        <w:rPr>
+          <w:rFonts w:ascii="Arial" w:eastAsia="Times New Roman" w:hAnsi="Arial" w:cs="Arial"/>
+          <w:i/>
+          <w:iCs/>
+          <w:color w:val="24292F"/>
+          <w:sz w:val="24"/>
+          <w:szCs w:val="24"/>
+          <w:u w:val="single"/>
+          <w:lang w:eastAsia="es-ES"/>
+        </w:rPr>
+        <w:t>tb_medicamento</w:t>
+      </w:r>
+      <w:proofErr w:type="spellEnd"/>
+    </w:p>
+    <w:p>
+      <w:pPr>
+        <w:shd w:val="clear" w:color="auto" w:fill="FFFFFF"/>
+        <w:spacing w:before="60" w:after="100" w:afterAutospacing="1" w:line="240" w:lineRule="auto"/>
+        <w:ind w:left="720"/>
+        <w:rPr>
+          <w:rFonts w:ascii="Arial" w:eastAsia="Times New Roman" w:hAnsi="Arial" w:cs="Arial"/>
+          <w:i/>
+          <w:iCs/>
+          <w:color w:val="24292F"/>
+          <w:sz w:val="24"/>
+          <w:szCs w:val="24"/>
+          <w:u w:val="single"/>
+          <w:lang w:eastAsia="es-ES"/>
+        </w:rPr>
+      </w:pPr>
+      <w:r>
+        <w:rPr>
+          <w:rFonts w:ascii="Arial" w:hAnsi="Arial" w:cs="Arial"/>
+          <w:noProof/>
+        </w:rPr>
+        <w:drawing>
+          <wp:inline distT="0" distB="0" distL="0" distR="0" wp14:anchorId="6B85DBB4" wp14:editId="49004092">
+            <wp:extent cx="3600000" cy="2578080"/>
+            <wp:effectExtent l="0" t="0" r="635" b="0"/>
+            <wp:docPr id="23" name="Imagen 23" descr="Interfaz de usuario gráfica, Texto, Aplicación, Correo electrónico&#10;&#10;Descripción generada automáticamente"/>
+            <wp:cNvGraphicFramePr>
+              <a:graphicFrameLocks xmlns:a="http://schemas.openxmlformats.org/drawingml/2006/main" noChangeAspect="1"/>
+            </wp:cNvGraphicFramePr>
+            <a:graphic xmlns:a="http://schemas.openxmlformats.org/drawingml/2006/main">
+              <a:graphicData uri="http://schemas.openxmlformats.org/drawingml/2006/picture">
+                <pic:pic xmlns:pic="http://schemas.openxmlformats.org/drawingml/2006/picture">
+                  <pic:nvPicPr>
+                    <pic:cNvPr id="23" name="Imagen 23" descr="Interfaz de usuario gráfica, Texto, Aplicación, Correo electrónico&#10;&#10;Descripción generada automáticamente"/>
+                    <pic:cNvPicPr/>
+                  </pic:nvPicPr>
+                  <pic:blipFill>
+                    <a:blip r:embed="rId31"/>
+                    <a:stretch>
+                      <a:fillRect/>
+                    </a:stretch>
+                  </pic:blipFill>
+                  <pic:spPr>
+                    <a:xfrm>
+                      <a:off x="0" y="0"/>
+                      <a:ext cx="3600000" cy="2578080"/>
+                    </a:xfrm>
+                    <a:prstGeom prst="rect">
+                      <a:avLst/>
+                    </a:prstGeom>
+                  </pic:spPr>
+                </pic:pic>
+              </a:graphicData>
+            </a:graphic>
+          </wp:inline>
+        </w:drawing>
+      </w:r>
+    </w:p>
+    <w:p>
+      <w:pPr>
+        <w:shd w:val="clear" w:color="auto" w:fill="FFFFFF"/>
+        <w:spacing w:before="60" w:after="100" w:afterAutospacing="1" w:line="240" w:lineRule="auto"/>
+        <w:ind w:left="720"/>
+        <w:rPr>
+          <w:rFonts w:ascii="Arial" w:eastAsia="Times New Roman" w:hAnsi="Arial" w:cs="Arial"/>
+          <w:i/>
+          <w:iCs/>
+          <w:color w:val="24292F"/>
+          <w:sz w:val="24"/>
+          <w:szCs w:val="24"/>
+          <w:u w:val="single"/>
+          <w:lang w:eastAsia="es-ES"/>
+        </w:rPr>
+      </w:pPr>
+      <w:proofErr w:type="spellStart"/>
+      <w:r>
+        <w:rPr>
+          <w:rFonts w:ascii="Arial" w:eastAsia="Times New Roman" w:hAnsi="Arial" w:cs="Arial"/>
+          <w:i/>
+          <w:iCs/>
+          <w:color w:val="24292F"/>
+          <w:sz w:val="24"/>
+          <w:szCs w:val="24"/>
+          <w:u w:val="single"/>
+          <w:lang w:eastAsia="es-ES"/>
+        </w:rPr>
+        <w:t>tb_medico</w:t>
+      </w:r>
+      <w:proofErr w:type="spellEnd"/>
+    </w:p>
+    <w:p>
+      <w:pPr>
+        <w:shd w:val="clear" w:color="auto" w:fill="FFFFFF"/>
+        <w:spacing w:before="60" w:after="100" w:afterAutospacing="1" w:line="240" w:lineRule="auto"/>
+        <w:ind w:left="720"/>
+        <w:rPr>
+          <w:rFonts w:ascii="Arial" w:eastAsia="Times New Roman" w:hAnsi="Arial" w:cs="Arial"/>
+          <w:i/>
+          <w:iCs/>
+          <w:color w:val="24292F"/>
+          <w:sz w:val="24"/>
+          <w:szCs w:val="24"/>
+          <w:u w:val="single"/>
+          <w:lang w:eastAsia="es-ES"/>
+        </w:rPr>
+      </w:pPr>
+      <w:r>
+        <w:rPr>
+          <w:rFonts w:ascii="Arial" w:hAnsi="Arial" w:cs="Arial"/>
+          <w:noProof/>
+        </w:rPr>
+        <w:lastRenderedPageBreak/>
+        <w:drawing>
+          <wp:inline distT="0" distB="0" distL="0" distR="0" wp14:anchorId="5526C359" wp14:editId="09B5C184">
+            <wp:extent cx="3600000" cy="2461665"/>
+            <wp:effectExtent l="0" t="0" r="635" b="0"/>
+            <wp:docPr id="19" name="Imagen 19"/>
+            <wp:cNvGraphicFramePr>
+              <a:graphicFrameLocks xmlns:a="http://schemas.openxmlformats.org/drawingml/2006/main" noChangeAspect="1"/>
+            </wp:cNvGraphicFramePr>
+            <a:graphic xmlns:a="http://schemas.openxmlformats.org/drawingml/2006/main">
+              <a:graphicData uri="http://schemas.openxmlformats.org/drawingml/2006/picture">
+                <pic:pic xmlns:pic="http://schemas.openxmlformats.org/drawingml/2006/picture">
+                  <pic:nvPicPr>
+                    <pic:cNvPr id="1" name=""/>
+                    <pic:cNvPicPr/>
+                  </pic:nvPicPr>
+                  <pic:blipFill>
+                    <a:blip r:embed="rId32"/>
+                    <a:stretch>
+                      <a:fillRect/>
+                    </a:stretch>
+                  </pic:blipFill>
+                  <pic:spPr>
+                    <a:xfrm>
+                      <a:off x="0" y="0"/>
+                      <a:ext cx="3600000" cy="2461665"/>
+                    </a:xfrm>
+                    <a:prstGeom prst="rect">
+                      <a:avLst/>
+                    </a:prstGeom>
+                  </pic:spPr>
+                </pic:pic>
+              </a:graphicData>
+            </a:graphic>
+          </wp:inline>
+        </w:drawing>
+      </w:r>
+    </w:p>
+    <w:p>
+      <w:pPr>
+        <w:shd w:val="clear" w:color="auto" w:fill="FFFFFF"/>
+        <w:spacing w:before="60" w:after="100" w:afterAutospacing="1" w:line="240" w:lineRule="auto"/>
+        <w:ind w:left="720"/>
+        <w:rPr>
+          <w:rFonts w:ascii="Arial" w:eastAsia="Times New Roman" w:hAnsi="Arial" w:cs="Arial"/>
+          <w:i/>
+          <w:iCs/>
+          <w:color w:val="24292F"/>
+          <w:sz w:val="24"/>
+          <w:szCs w:val="24"/>
+          <w:u w:val="single"/>
+          <w:lang w:eastAsia="es-ES"/>
+        </w:rPr>
+      </w:pPr>
+      <w:proofErr w:type="spellStart"/>
+      <w:r>
+        <w:rPr>
+          <w:rFonts w:ascii="Arial" w:eastAsia="Times New Roman" w:hAnsi="Arial" w:cs="Arial"/>
+          <w:i/>
+          <w:iCs/>
+          <w:color w:val="24292F"/>
+          <w:sz w:val="24"/>
+          <w:szCs w:val="24"/>
+          <w:u w:val="single"/>
+          <w:lang w:eastAsia="es-ES"/>
+        </w:rPr>
+        <w:t>tb_paciente</w:t>
+      </w:r>
+      <w:proofErr w:type="spellEnd"/>
+    </w:p>
+    <w:p>
+      <w:pPr>
+        <w:shd w:val="clear" w:color="auto" w:fill="FFFFFF"/>
+        <w:spacing w:before="60" w:after="100" w:afterAutospacing="1" w:line="240" w:lineRule="auto"/>
+        <w:ind w:left="720"/>
+        <w:rPr>
+          <w:rFonts w:ascii="Arial" w:eastAsia="Times New Roman" w:hAnsi="Arial" w:cs="Arial"/>
+          <w:i/>
+          <w:iCs/>
+          <w:color w:val="24292F"/>
+          <w:sz w:val="24"/>
+          <w:szCs w:val="24"/>
+          <w:u w:val="single"/>
+          <w:lang w:eastAsia="es-ES"/>
+        </w:rPr>
+      </w:pPr>
+      <w:r>
+        <w:rPr>
+          <w:rFonts w:ascii="Arial" w:hAnsi="Arial" w:cs="Arial"/>
+          <w:noProof/>
+        </w:rPr>
+        <w:drawing>
+          <wp:inline distT="0" distB="0" distL="0" distR="0" wp14:anchorId="4DE43301" wp14:editId="71B0CDD2">
+            <wp:extent cx="3240000" cy="2004807"/>
+            <wp:effectExtent l="0" t="0" r="0" b="0"/>
+            <wp:docPr id="25" name="Imagen 25" descr="Interfaz de usuario gráfica, Texto, Aplicación&#10;&#10;Descripción generada automáticamente"/>
+            <wp:cNvGraphicFramePr>
+              <a:graphicFrameLocks xmlns:a="http://schemas.openxmlformats.org/drawingml/2006/main" noChangeAspect="1"/>
+            </wp:cNvGraphicFramePr>
+            <a:graphic xmlns:a="http://schemas.openxmlformats.org/drawingml/2006/main">
+              <a:graphicData uri="http://schemas.openxmlformats.org/drawingml/2006/picture">
+                <pic:pic xmlns:pic="http://schemas.openxmlformats.org/drawingml/2006/picture">
+                  <pic:nvPicPr>
+                    <pic:cNvPr id="25" name="Imagen 25" descr="Interfaz de usuario gráfica, Texto, Aplicación&#10;&#10;Descripción generada automáticamente"/>
+                    <pic:cNvPicPr/>
+                  </pic:nvPicPr>
+                  <pic:blipFill>
+                    <a:blip r:embed="rId33"/>
+                    <a:stretch>
+                      <a:fillRect/>
+                    </a:stretch>
+                  </pic:blipFill>
+                  <pic:spPr>
+                    <a:xfrm>
+                      <a:off x="0" y="0"/>
+                      <a:ext cx="3240000" cy="2004807"/>
+                    </a:xfrm>
+                    <a:prstGeom prst="rect">
+                      <a:avLst/>
+                    </a:prstGeom>
+                  </pic:spPr>
+                </pic:pic>
+              </a:graphicData>
+            </a:graphic>
+          </wp:inline>
+        </w:drawing>
+      </w:r>
+    </w:p>
+    <w:p>
+      <w:pPr>
+        <w:shd w:val="clear" w:color="auto" w:fill="FFFFFF"/>
+        <w:spacing w:before="60" w:after="100" w:afterAutospacing="1" w:line="240" w:lineRule="auto"/>
+        <w:ind w:left="720"/>
+        <w:rPr>
+          <w:rFonts w:ascii="Arial" w:eastAsia="Times New Roman" w:hAnsi="Arial" w:cs="Arial"/>
+          <w:i/>
+          <w:iCs/>
+          <w:color w:val="24292F"/>
+          <w:sz w:val="24"/>
+          <w:szCs w:val="24"/>
+          <w:u w:val="single"/>
+          <w:lang w:eastAsia="es-ES"/>
+        </w:rPr>
+      </w:pPr>
+      <w:proofErr w:type="spellStart"/>
+      <w:r>
+        <w:rPr>
+          <w:rFonts w:ascii="Arial" w:eastAsia="Times New Roman" w:hAnsi="Arial" w:cs="Arial"/>
+          <w:i/>
+          <w:iCs/>
+          <w:color w:val="24292F"/>
+          <w:sz w:val="24"/>
+          <w:szCs w:val="24"/>
+          <w:u w:val="single"/>
+          <w:lang w:eastAsia="es-ES"/>
+        </w:rPr>
+        <w:t>tb_procedimiento</w:t>
+      </w:r>
+      <w:proofErr w:type="spellEnd"/>
+    </w:p>
+    <w:p>
+      <w:pPr>
+        <w:shd w:val="clear" w:color="auto" w:fill="FFFFFF"/>
+        <w:spacing w:before="60" w:after="100" w:afterAutospacing="1" w:line="240" w:lineRule="auto"/>
+        <w:ind w:left="720"/>
+        <w:rPr>
+          <w:rFonts w:ascii="Arial" w:eastAsia="Times New Roman" w:hAnsi="Arial" w:cs="Arial"/>
+          <w:i/>
+          <w:iCs/>
+          <w:color w:val="24292F"/>
+          <w:sz w:val="24"/>
+          <w:szCs w:val="24"/>
+          <w:u w:val="single"/>
+          <w:lang w:eastAsia="es-ES"/>
+        </w:rPr>
+      </w:pPr>
+      <w:r>
+        <w:rPr>
+          <w:rFonts w:ascii="Arial" w:hAnsi="Arial" w:cs="Arial"/>
+          <w:noProof/>
+        </w:rPr>
+        <w:drawing>
+          <wp:inline distT="0" distB="0" distL="0" distR="0" wp14:anchorId="404F7D11" wp14:editId="5C620905">
+            <wp:extent cx="3240000" cy="2306938"/>
+            <wp:effectExtent l="0" t="0" r="0" b="0"/>
+            <wp:docPr id="24" name="Imagen 24"/>
+            <wp:cNvGraphicFramePr>
+              <a:graphicFrameLocks xmlns:a="http://schemas.openxmlformats.org/drawingml/2006/main" noChangeAspect="1"/>
+            </wp:cNvGraphicFramePr>
+            <a:graphic xmlns:a="http://schemas.openxmlformats.org/drawingml/2006/main">
+              <a:graphicData uri="http://schemas.openxmlformats.org/drawingml/2006/picture">
+                <pic:pic xmlns:pic="http://schemas.openxmlformats.org/drawingml/2006/picture">
+                  <pic:nvPicPr>
+                    <pic:cNvPr id="1" name=""/>
+                    <pic:cNvPicPr/>
+                  </pic:nvPicPr>
+                  <pic:blipFill>
+                    <a:blip r:embed="rId34"/>
+                    <a:stretch>
+                      <a:fillRect/>
+                    </a:stretch>
+                  </pic:blipFill>
+                  <pic:spPr>
+                    <a:xfrm>
+                      <a:off x="0" y="0"/>
+                      <a:ext cx="3240000" cy="2306938"/>
+                    </a:xfrm>
+                    <a:prstGeom prst="rect">
+                      <a:avLst/>
+                    </a:prstGeom>
+                  </pic:spPr>
+                </pic:pic>
+              </a:graphicData>
+            </a:graphic>
+          </wp:inline>
+        </w:drawing>
+      </w:r>
+    </w:p>
+    <w:p>
+      <w:pPr>
+        <w:shd w:val="clear" w:color="auto" w:fill="FFFFFF"/>
+        <w:spacing w:before="60" w:after="100" w:afterAutospacing="1" w:line="240" w:lineRule="auto"/>
+        <w:ind w:left="720"/>
+        <w:rPr>
+          <w:rFonts w:ascii="Arial" w:eastAsia="Times New Roman" w:hAnsi="Arial" w:cs="Arial"/>
+          <w:i/>
+          <w:iCs/>
+          <w:color w:val="24292F"/>
+          <w:sz w:val="24"/>
+          <w:szCs w:val="24"/>
+          <w:u w:val="single"/>
+          <w:lang w:eastAsia="es-ES"/>
+        </w:rPr>
+      </w:pPr>
+      <w:proofErr w:type="spellStart"/>
+      <w:r>
+        <w:rPr>
+          <w:rFonts w:ascii="Arial" w:eastAsia="Times New Roman" w:hAnsi="Arial" w:cs="Arial"/>
+          <w:i/>
+          <w:iCs/>
+          <w:color w:val="24292F"/>
+          <w:sz w:val="24"/>
+          <w:szCs w:val="24"/>
+          <w:u w:val="single"/>
+          <w:lang w:eastAsia="es-ES"/>
+        </w:rPr>
+        <w:t>teléfono_enfermero</w:t>
+      </w:r>
+      <w:proofErr w:type="spellEnd"/>
+    </w:p>
+    <w:p>
+      <w:pPr>
+        <w:shd w:val="clear" w:color="auto" w:fill="FFFFFF"/>
+        <w:spacing w:before="60" w:after="100" w:afterAutospacing="1" w:line="240" w:lineRule="auto"/>
+        <w:ind w:left="720"/>
+        <w:rPr>
+          <w:rFonts w:ascii="Arial" w:eastAsia="Times New Roman" w:hAnsi="Arial" w:cs="Arial"/>
+          <w:i/>
+          <w:iCs/>
+          <w:color w:val="24292F"/>
+          <w:sz w:val="24"/>
+          <w:szCs w:val="24"/>
+          <w:u w:val="single"/>
+          <w:lang w:eastAsia="es-ES"/>
+        </w:rPr>
+      </w:pPr>
+      <w:r>
+        <w:rPr>
+          <w:rFonts w:ascii="Arial" w:hAnsi="Arial" w:cs="Arial"/>
+          <w:noProof/>
+        </w:rPr>
+        <w:lastRenderedPageBreak/>
+        <w:drawing>
+          <wp:inline distT="0" distB="0" distL="0" distR="0" wp14:anchorId="5AC18555" wp14:editId="4F262AD6">
+            <wp:extent cx="2880000" cy="2499680"/>
+            <wp:effectExtent l="0" t="0" r="0" b="0"/>
+            <wp:docPr id="22" name="Imagen 22" descr="Interfaz de usuario gráfica&#10;&#10;Descripción generada automáticamente"/>
+            <wp:cNvGraphicFramePr>
+              <a:graphicFrameLocks xmlns:a="http://schemas.openxmlformats.org/drawingml/2006/main" noChangeAspect="1"/>
+            </wp:cNvGraphicFramePr>
+            <a:graphic xmlns:a="http://schemas.openxmlformats.org/drawingml/2006/main">
+              <a:graphicData uri="http://schemas.openxmlformats.org/drawingml/2006/picture">
+                <pic:pic xmlns:pic="http://schemas.openxmlformats.org/drawingml/2006/picture">
+                  <pic:nvPicPr>
+                    <pic:cNvPr id="22" name="Imagen 22" descr="Interfaz de usuario gráfica&#10;&#10;Descripción generada automáticamente"/>
+                    <pic:cNvPicPr/>
+                  </pic:nvPicPr>
+                  <pic:blipFill>
+                    <a:blip r:embed="rId35"/>
+                    <a:stretch>
+                      <a:fillRect/>
+                    </a:stretch>
+                  </pic:blipFill>
+                  <pic:spPr>
+                    <a:xfrm>
+                      <a:off x="0" y="0"/>
+                      <a:ext cx="2880000" cy="2499680"/>
+                    </a:xfrm>
+                    <a:prstGeom prst="rect">
+                      <a:avLst/>
+                    </a:prstGeom>
+                  </pic:spPr>
+                </pic:pic>
+              </a:graphicData>
+            </a:graphic>
+          </wp:inline>
+        </w:drawing>
+      </w:r>
+    </w:p>
+    <w:p>
+      <w:pPr>
+        <w:shd w:val="clear" w:color="auto" w:fill="FFFFFF"/>
+        <w:spacing w:before="60" w:after="100" w:afterAutospacing="1" w:line="240" w:lineRule="auto"/>
+        <w:ind w:left="720"/>
+        <w:rPr>
+          <w:rFonts w:ascii="Arial" w:eastAsia="Times New Roman" w:hAnsi="Arial" w:cs="Arial"/>
+          <w:i/>
+          <w:iCs/>
+          <w:color w:val="24292F"/>
+          <w:sz w:val="24"/>
+          <w:szCs w:val="24"/>
+          <w:u w:val="single"/>
+          <w:lang w:eastAsia="es-ES"/>
+        </w:rPr>
+      </w:pPr>
+      <w:proofErr w:type="spellStart"/>
+      <w:r>
+        <w:rPr>
+          <w:rFonts w:ascii="Arial" w:eastAsia="Times New Roman" w:hAnsi="Arial" w:cs="Arial"/>
+          <w:i/>
+          <w:iCs/>
+          <w:color w:val="24292F"/>
+          <w:sz w:val="24"/>
+          <w:szCs w:val="24"/>
+          <w:u w:val="single"/>
+          <w:lang w:eastAsia="es-ES"/>
+        </w:rPr>
+        <w:t>teléfono_medico</w:t>
+      </w:r>
+      <w:proofErr w:type="spellEnd"/>
+    </w:p>
+    <w:p>
+      <w:pPr>
+        <w:shd w:val="clear" w:color="auto" w:fill="FFFFFF"/>
+        <w:spacing w:before="60" w:after="100" w:afterAutospacing="1" w:line="240" w:lineRule="auto"/>
+        <w:ind w:left="720"/>
+        <w:rPr>
+          <w:rFonts w:ascii="Arial" w:eastAsia="Times New Roman" w:hAnsi="Arial" w:cs="Arial"/>
+          <w:i/>
+          <w:iCs/>
+          <w:color w:val="24292F"/>
+          <w:sz w:val="24"/>
+          <w:szCs w:val="24"/>
+          <w:u w:val="single"/>
+          <w:lang w:eastAsia="es-ES"/>
+        </w:rPr>
+      </w:pPr>
+      <w:r>
+        <w:rPr>
+          <w:rFonts w:ascii="Arial" w:hAnsi="Arial" w:cs="Arial"/>
+          <w:noProof/>
+        </w:rPr>
+        <w:drawing>
+          <wp:inline distT="0" distB="0" distL="0" distR="0" wp14:anchorId="4E79E6E1" wp14:editId="7B4F32F4">
+            <wp:extent cx="2880000" cy="2698279"/>
+            <wp:effectExtent l="0" t="0" r="0" b="6985"/>
+            <wp:docPr id="20" name="Imagen 20" descr="Interfaz de usuario gráfica&#10;&#10;Descripción generada automáticamente con confianza media"/>
+            <wp:cNvGraphicFramePr>
+              <a:graphicFrameLocks xmlns:a="http://schemas.openxmlformats.org/drawingml/2006/main" noChangeAspect="1"/>
+            </wp:cNvGraphicFramePr>
+            <a:graphic xmlns:a="http://schemas.openxmlformats.org/drawingml/2006/main">
+              <a:graphicData uri="http://schemas.openxmlformats.org/drawingml/2006/picture">
+                <pic:pic xmlns:pic="http://schemas.openxmlformats.org/drawingml/2006/picture">
+                  <pic:nvPicPr>
+                    <pic:cNvPr id="20" name="Imagen 20" descr="Interfaz de usuario gráfica&#10;&#10;Descripción generada automáticamente con confianza media"/>
+                    <pic:cNvPicPr/>
+                  </pic:nvPicPr>
+                  <pic:blipFill>
+                    <a:blip r:embed="rId36"/>
+                    <a:stretch>
+                      <a:fillRect/>
+                    </a:stretch>
+                  </pic:blipFill>
+                  <pic:spPr>
+                    <a:xfrm>
+                      <a:off x="0" y="0"/>
+                      <a:ext cx="2880000" cy="2698279"/>
+                    </a:xfrm>
+                    <a:prstGeom prst="rect">
+                      <a:avLst/>
+                    </a:prstGeom>
+                  </pic:spPr>
+                </pic:pic>
+              </a:graphicData>
+            </a:graphic>
+          </wp:inline>
+        </w:drawing>
+      </w:r>
+    </w:p>
+    <w:p>
+      <w:pPr>
+        <w:shd w:val="clear" w:color="auto" w:fill="FFFFFF"/>
+        <w:spacing w:before="60" w:after="100" w:afterAutospacing="1" w:line="240" w:lineRule="auto"/>
+        <w:ind w:left="720"/>
+        <w:rPr>
+          <w:rFonts w:ascii="Arial" w:eastAsia="Times New Roman" w:hAnsi="Arial" w:cs="Arial"/>
+          <w:i/>
+          <w:iCs/>
+          <w:color w:val="24292F"/>
+          <w:sz w:val="24"/>
+          <w:szCs w:val="24"/>
+          <w:u w:val="single"/>
+          <w:lang w:eastAsia="es-ES"/>
+        </w:rPr>
+      </w:pPr>
+      <w:proofErr w:type="spellStart"/>
+      <w:r>
+        <w:rPr>
+          <w:rFonts w:ascii="Arial" w:eastAsia="Times New Roman" w:hAnsi="Arial" w:cs="Arial"/>
+          <w:i/>
+          <w:iCs/>
+          <w:color w:val="24292F"/>
+          <w:sz w:val="24"/>
+          <w:szCs w:val="24"/>
+          <w:u w:val="single"/>
+          <w:lang w:eastAsia="es-ES"/>
+        </w:rPr>
+        <w:t>teléfono_paciente</w:t>
+      </w:r>
+      <w:proofErr w:type="spellEnd"/>
+    </w:p>
+    <w:p>
+      <w:pPr>
+        <w:shd w:val="clear" w:color="auto" w:fill="FFFFFF"/>
+        <w:spacing w:before="60" w:after="100" w:afterAutospacing="1" w:line="240" w:lineRule="auto"/>
+        <w:ind w:left="720"/>
+        <w:rPr>
+          <w:rFonts w:ascii="Arial" w:eastAsia="Times New Roman" w:hAnsi="Arial" w:cs="Arial"/>
+          <w:i/>
+          <w:iCs/>
+          <w:color w:val="24292F"/>
+          <w:sz w:val="24"/>
+          <w:szCs w:val="24"/>
+          <w:u w:val="single"/>
+          <w:lang w:eastAsia="es-ES"/>
+        </w:rPr>
+      </w:pPr>
+      <w:r>
+        <w:rPr>
+          <w:rFonts w:ascii="Arial" w:hAnsi="Arial" w:cs="Arial"/>
+          <w:noProof/>
+        </w:rPr>
+        <w:lastRenderedPageBreak/>
+        <w:drawing>
+          <wp:inline distT="0" distB="0" distL="0" distR="0" wp14:anchorId="4A852EE3" wp14:editId="32DA0364">
+            <wp:extent cx="3240000" cy="2940155"/>
+            <wp:effectExtent l="0" t="0" r="0" b="0"/>
+            <wp:docPr id="26" name="Imagen 26" descr="Interfaz de usuario gráfica, Texto, Aplicación&#10;&#10;Descripción generada automáticamente"/>
+            <wp:cNvGraphicFramePr>
+              <a:graphicFrameLocks xmlns:a="http://schemas.openxmlformats.org/drawingml/2006/main" noChangeAspect="1"/>
+            </wp:cNvGraphicFramePr>
+            <a:graphic xmlns:a="http://schemas.openxmlformats.org/drawingml/2006/main">
+              <a:graphicData uri="http://schemas.openxmlformats.org/drawingml/2006/picture">
+                <pic:pic xmlns:pic="http://schemas.openxmlformats.org/drawingml/2006/picture">
+                  <pic:nvPicPr>
+                    <pic:cNvPr id="26" name="Imagen 26" descr="Interfaz de usuario gráfica, Texto, Aplicación&#10;&#10;Descripción generada automáticamente"/>
+                    <pic:cNvPicPr/>
+                  </pic:nvPicPr>
+                  <pic:blipFill>
+                    <a:blip r:embed="rId37"/>
+                    <a:stretch>
+                      <a:fillRect/>
+                    </a:stretch>
+                  </pic:blipFill>
+                  <pic:spPr>
+                    <a:xfrm>
+                      <a:off x="0" y="0"/>
+                      <a:ext cx="3240000" cy="2940155"/>
+                    </a:xfrm>
+                    <a:prstGeom prst="rect">
+                      <a:avLst/>
+                    </a:prstGeom>
+                  </pic:spPr>
+                </pic:pic>
+              </a:graphicData>
+            </a:graphic>
+          </wp:inline>
+        </w:drawing>
+      </w:r>
+    </w:p>
+    <w:p>
+      <w:pPr>
+        <w:shd w:val="clear" w:color="auto" w:fill="FFFFFF"/>
+        <w:spacing w:before="60" w:after="100" w:afterAutospacing="1" w:line="240" w:lineRule="auto"/>
+        <w:ind w:left="720"/>
+        <w:rPr>
+          <w:rFonts w:ascii="Arial" w:eastAsia="Times New Roman" w:hAnsi="Arial" w:cs="Arial"/>
+          <w:color w:val="24292F"/>
+          <w:sz w:val="24"/>
+          <w:szCs w:val="24"/>
+          <w:lang w:eastAsia="es-ES"/>
+        </w:rPr>
+      </w:pPr>
+    </w:p>
+    <w:p>
+      <w:pPr>
+        <w:numPr>
+          <w:ilvl w:val="0"/>
+          <w:numId w:val="3"/>
+        </w:numPr>
+        <w:shd w:val="clear" w:color="auto" w:fill="FFFFFF"/>
+        <w:spacing w:before="60" w:after="100" w:afterAutospacing="1" w:line="240" w:lineRule="auto"/>
+        <w:jc w:val="both"/>
+        <w:rPr>
+          <w:rFonts w:ascii="Arial" w:eastAsia="Times New Roman" w:hAnsi="Arial" w:cs="Arial"/>
+          <w:color w:val="24292F"/>
+          <w:sz w:val="24"/>
+          <w:szCs w:val="24"/>
+          <w:lang w:eastAsia="es-ES"/>
+        </w:rPr>
+      </w:pPr>
+      <w:r>
+        <w:rPr>
+          <w:rFonts w:ascii="Arial" w:eastAsia="Times New Roman" w:hAnsi="Arial" w:cs="Arial"/>
+          <w:color w:val="24292F"/>
+          <w:sz w:val="24"/>
+          <w:szCs w:val="24"/>
+          <w:lang w:eastAsia="es-ES"/>
+        </w:rPr>
+        <w:t>R</w:t>
+      </w:r>
+      <w:r>
+        <w:rPr>
+          <w:rFonts w:ascii="Arial" w:eastAsia="Times New Roman" w:hAnsi="Arial" w:cs="Arial"/>
+          <w:color w:val="24292F"/>
+          <w:sz w:val="24"/>
+          <w:szCs w:val="24"/>
+          <w:lang w:eastAsia="es-ES"/>
+        </w:rPr>
+        <w:t xml:space="preserve">ealice una consulta que me permita conocer que medicamentos </w:t>
+      </w:r>
+      <w:r>
+        <w:rPr>
+          <w:rFonts w:ascii="Arial" w:eastAsia="Times New Roman" w:hAnsi="Arial" w:cs="Arial"/>
+          <w:color w:val="24292F"/>
+          <w:sz w:val="24"/>
+          <w:szCs w:val="24"/>
+          <w:lang w:eastAsia="es-ES"/>
+        </w:rPr>
+        <w:t>h</w:t>
+      </w:r>
+      <w:r>
+        <w:rPr>
+          <w:rFonts w:ascii="Arial" w:eastAsia="Times New Roman" w:hAnsi="Arial" w:cs="Arial"/>
+          <w:color w:val="24292F"/>
+          <w:sz w:val="24"/>
+          <w:szCs w:val="24"/>
+          <w:lang w:eastAsia="es-ES"/>
+        </w:rPr>
+        <w:t>a tomado cada paciente y la dosis suministrada.</w:t>
+      </w:r>
+    </w:p>
+    <w:p>
+      <w:pPr>
+        <w:shd w:val="clear" w:color="auto" w:fill="FFFFFF"/>
+        <w:spacing w:before="60" w:after="100" w:afterAutospacing="1" w:line="240" w:lineRule="auto"/>
+        <w:ind w:left="720"/>
+        <w:jc w:val="both"/>
+        <w:rPr>
+          <w:rFonts w:ascii="Arial" w:eastAsia="Times New Roman" w:hAnsi="Arial" w:cs="Arial"/>
+          <w:color w:val="24292F"/>
+          <w:sz w:val="24"/>
+          <w:szCs w:val="24"/>
+          <w:lang w:eastAsia="es-ES"/>
+        </w:rPr>
+      </w:pPr>
+      <w:r>
+        <w:rPr>
+          <w:rFonts w:ascii="Arial" w:hAnsi="Arial" w:cs="Arial"/>
+          <w:noProof/>
+        </w:rPr>
+        <w:drawing>
+          <wp:inline distT="0" distB="0" distL="0" distR="0" wp14:anchorId="64EC2B18" wp14:editId="513C0ACF">
+            <wp:extent cx="4320000" cy="2322559"/>
+            <wp:effectExtent l="0" t="0" r="4445" b="1905"/>
+            <wp:docPr id="30" name="Imagen 30"/>
+            <wp:cNvGraphicFramePr>
+              <a:graphicFrameLocks xmlns:a="http://schemas.openxmlformats.org/drawingml/2006/main" noChangeAspect="1"/>
+            </wp:cNvGraphicFramePr>
+            <a:graphic xmlns:a="http://schemas.openxmlformats.org/drawingml/2006/main">
+              <a:graphicData uri="http://schemas.openxmlformats.org/drawingml/2006/picture">
+                <pic:pic xmlns:pic="http://schemas.openxmlformats.org/drawingml/2006/picture">
+                  <pic:nvPicPr>
+                    <pic:cNvPr id="1" name=""/>
+                    <pic:cNvPicPr/>
+                  </pic:nvPicPr>
+                  <pic:blipFill>
+                    <a:blip r:embed="rId38"/>
+                    <a:stretch>
+                      <a:fillRect/>
+                    </a:stretch>
+                  </pic:blipFill>
+                  <pic:spPr>
+                    <a:xfrm>
+                      <a:off x="0" y="0"/>
+                      <a:ext cx="4320000" cy="2322559"/>
+                    </a:xfrm>
+                    <a:prstGeom prst="rect">
+                      <a:avLst/>
+                    </a:prstGeom>
+                  </pic:spPr>
+                </pic:pic>
+              </a:graphicData>
+            </a:graphic>
+          </wp:inline>
+        </w:drawing>
+      </w:r>
+    </w:p>
+    <w:p>
+      <w:pPr>
+        <w:numPr>
+          <w:ilvl w:val="0"/>
+          <w:numId w:val="3"/>
+        </w:numPr>
+        <w:shd w:val="clear" w:color="auto" w:fill="FFFFFF"/>
+        <w:spacing w:before="60" w:after="100" w:afterAutospacing="1" w:line="240" w:lineRule="auto"/>
+        <w:jc w:val="both"/>
+        <w:rPr>
+          <w:rFonts w:ascii="Arial" w:eastAsia="Times New Roman" w:hAnsi="Arial" w:cs="Arial"/>
+          <w:color w:val="24292F"/>
+          <w:sz w:val="24"/>
+          <w:szCs w:val="24"/>
+          <w:lang w:eastAsia="es-ES"/>
+        </w:rPr>
+      </w:pPr>
+      <w:r>
+        <w:rPr>
+          <w:rFonts w:ascii="Arial" w:eastAsia="Times New Roman" w:hAnsi="Arial" w:cs="Arial"/>
+          <w:color w:val="24292F"/>
+          <w:sz w:val="24"/>
+          <w:szCs w:val="24"/>
+          <w:lang w:eastAsia="es-ES"/>
+        </w:rPr>
+        <w:t>R</w:t>
+      </w:r>
+      <w:r>
+        <w:rPr>
+          <w:rFonts w:ascii="Arial" w:eastAsia="Times New Roman" w:hAnsi="Arial" w:cs="Arial"/>
+          <w:color w:val="24292F"/>
+          <w:sz w:val="24"/>
+          <w:szCs w:val="24"/>
+          <w:lang w:eastAsia="es-ES"/>
+        </w:rPr>
+        <w:t>ealice una consulta que me permita conocer que enfermeros estuvieron en los procedimientos de los pacientes.</w:t>
+      </w:r>
+    </w:p>
+    <w:p>
+      <w:pPr>
+        <w:shd w:val="clear" w:color="auto" w:fill="FFFFFF"/>
+        <w:spacing w:before="60" w:after="100" w:afterAutospacing="1" w:line="240" w:lineRule="auto"/>
+        <w:ind w:left="720"/>
+        <w:jc w:val="both"/>
+        <w:rPr>
+          <w:rFonts w:ascii="Arial" w:eastAsia="Times New Roman" w:hAnsi="Arial" w:cs="Arial"/>
+          <w:color w:val="24292F"/>
+          <w:sz w:val="24"/>
+          <w:szCs w:val="24"/>
+          <w:lang w:eastAsia="es-ES"/>
+        </w:rPr>
+      </w:pPr>
+      <w:r>
+        <w:rPr>
+          <w:rFonts w:ascii="Arial" w:hAnsi="Arial" w:cs="Arial"/>
+          <w:noProof/>
+        </w:rPr>
+        <w:lastRenderedPageBreak/>
+        <w:drawing>
+          <wp:inline distT="0" distB="0" distL="0" distR="0" wp14:anchorId="60E3E454" wp14:editId="0B46D983">
+            <wp:extent cx="4320000" cy="2566905"/>
+            <wp:effectExtent l="0" t="0" r="4445" b="5080"/>
+            <wp:docPr id="31" name="Imagen 31" descr="Interfaz de usuario gráfica, Texto, Aplicación, Correo electrónico&#10;&#10;Descripción generada automáticamente"/>
+            <wp:cNvGraphicFramePr>
+              <a:graphicFrameLocks xmlns:a="http://schemas.openxmlformats.org/drawingml/2006/main" noChangeAspect="1"/>
+            </wp:cNvGraphicFramePr>
+            <a:graphic xmlns:a="http://schemas.openxmlformats.org/drawingml/2006/main">
+              <a:graphicData uri="http://schemas.openxmlformats.org/drawingml/2006/picture">
+                <pic:pic xmlns:pic="http://schemas.openxmlformats.org/drawingml/2006/picture">
+                  <pic:nvPicPr>
+                    <pic:cNvPr id="31" name="Imagen 31" descr="Interfaz de usuario gráfica, Texto, Aplicación, Correo electrónico&#10;&#10;Descripción generada automáticamente"/>
+                    <pic:cNvPicPr/>
+                  </pic:nvPicPr>
+                  <pic:blipFill>
+                    <a:blip r:embed="rId39"/>
+                    <a:stretch>
+                      <a:fillRect/>
+                    </a:stretch>
+                  </pic:blipFill>
+                  <pic:spPr>
+                    <a:xfrm>
+                      <a:off x="0" y="0"/>
+                      <a:ext cx="4320000" cy="2566905"/>
+                    </a:xfrm>
+                    <a:prstGeom prst="rect">
+                      <a:avLst/>
+                    </a:prstGeom>
+                  </pic:spPr>
+                </pic:pic>
+              </a:graphicData>
+            </a:graphic>
+          </wp:inline>
+        </w:drawing>
+      </w:r>
+    </w:p>
+    <w:p>
+      <w:pPr>
+        <w:numPr>
+          <w:ilvl w:val="0"/>
+          <w:numId w:val="3"/>
+        </w:numPr>
+        <w:shd w:val="clear" w:color="auto" w:fill="FFFFFF"/>
+        <w:spacing w:before="60" w:after="100" w:afterAutospacing="1" w:line="240" w:lineRule="auto"/>
+        <w:jc w:val="both"/>
+        <w:rPr>
+          <w:rFonts w:ascii="Arial" w:eastAsia="Times New Roman" w:hAnsi="Arial" w:cs="Arial"/>
+          <w:color w:val="24292F"/>
+          <w:sz w:val="24"/>
+          <w:szCs w:val="24"/>
+          <w:lang w:eastAsia="es-ES"/>
+        </w:rPr>
+      </w:pPr>
+      <w:r>
+        <w:rPr>
+          <w:rFonts w:ascii="Arial" w:eastAsia="Times New Roman" w:hAnsi="Arial" w:cs="Arial"/>
+          <w:color w:val="24292F"/>
+          <w:sz w:val="24"/>
+          <w:szCs w:val="24"/>
+          <w:lang w:eastAsia="es-ES"/>
+        </w:rPr>
+        <w:t>Realice las tres vistas que considere sean las más importantes y explique el motivo de su selección.</w:t>
+      </w:r>
+    </w:p>
+    <w:p>
+      <w:pPr>
+        <w:shd w:val="clear" w:color="auto" w:fill="FFFFFF"/>
+        <w:spacing w:before="60" w:after="100" w:afterAutospacing="1" w:line="240" w:lineRule="auto"/>
+        <w:ind w:left="720"/>
+        <w:jc w:val="both"/>
+        <w:rPr>
+          <w:rFonts w:ascii="Arial" w:eastAsia="Times New Roman" w:hAnsi="Arial" w:cs="Arial"/>
+          <w:color w:val="24292F"/>
+          <w:sz w:val="24"/>
+          <w:szCs w:val="24"/>
+          <w:lang w:eastAsia="es-ES"/>
+        </w:rPr>
+      </w:pPr>
+      <w:r>
+        <w:rPr>
+          <w:rFonts w:ascii="Arial" w:hAnsi="Arial" w:cs="Arial"/>
+          <w:noProof/>
+        </w:rPr>
+        <w:drawing>
+          <wp:inline distT="0" distB="0" distL="0" distR="0" wp14:anchorId="60223EE3" wp14:editId="4D8C50AE">
+            <wp:extent cx="2291937" cy="601475"/>
+            <wp:effectExtent l="0" t="0" r="0" b="8255"/>
+            <wp:docPr id="35" name="Imagen 35"/>
+            <wp:cNvGraphicFramePr>
+              <a:graphicFrameLocks xmlns:a="http://schemas.openxmlformats.org/drawingml/2006/main" noChangeAspect="1"/>
+            </wp:cNvGraphicFramePr>
+            <a:graphic xmlns:a="http://schemas.openxmlformats.org/drawingml/2006/main">
+              <a:graphicData uri="http://schemas.openxmlformats.org/drawingml/2006/picture">
+                <pic:pic xmlns:pic="http://schemas.openxmlformats.org/drawingml/2006/picture">
+                  <pic:nvPicPr>
+                    <pic:cNvPr id="1" name=""/>
+                    <pic:cNvPicPr/>
+                  </pic:nvPicPr>
+                  <pic:blipFill>
+                    <a:blip r:embed="rId40"/>
+                    <a:stretch>
+                      <a:fillRect/>
+                    </a:stretch>
+                  </pic:blipFill>
+                  <pic:spPr>
+                    <a:xfrm>
+                      <a:off x="0" y="0"/>
+                      <a:ext cx="2328530" cy="611078"/>
+                    </a:xfrm>
+                    <a:prstGeom prst="rect">
+                      <a:avLst/>
+                    </a:prstGeom>
+                  </pic:spPr>
+                </pic:pic>
+              </a:graphicData>
+            </a:graphic>
+          </wp:inline>
+        </w:drawing>
+      </w:r>
+    </w:p>
+    <w:p>
+      <w:pPr>
+        <w:shd w:val="clear" w:color="auto" w:fill="FFFFFF"/>
+        <w:spacing w:before="60" w:after="100" w:afterAutospacing="1" w:line="240" w:lineRule="auto"/>
+        <w:ind w:left="720"/>
+        <w:jc w:val="both"/>
+        <w:rPr>
+          <w:rFonts w:ascii="Arial" w:eastAsia="Times New Roman" w:hAnsi="Arial" w:cs="Arial"/>
+          <w:i/>
+          <w:iCs/>
+          <w:color w:val="24292F"/>
+          <w:sz w:val="24"/>
+          <w:szCs w:val="24"/>
+          <w:u w:val="single"/>
+          <w:lang w:eastAsia="es-ES"/>
+        </w:rPr>
+      </w:pPr>
+      <w:r>
+        <w:rPr>
+          <w:rFonts w:ascii="Arial" w:eastAsia="Times New Roman" w:hAnsi="Arial" w:cs="Arial"/>
+          <w:i/>
+          <w:iCs/>
+          <w:color w:val="24292F"/>
+          <w:sz w:val="24"/>
+          <w:szCs w:val="24"/>
+          <w:u w:val="single"/>
+          <w:lang w:eastAsia="es-ES"/>
+        </w:rPr>
+        <w:t>La primera vista que considero importante es la de consultar que enfermeros estuvieron en los procedimientos de los pacientes, esto se debe a varias razones:</w:t>
+      </w:r>
+    </w:p>
+    <w:p>
+      <w:pPr>
+        <w:pStyle w:val="Prrafodelista"/>
+        <w:numPr>
+          <w:ilvl w:val="1"/>
+          <w:numId w:val="2"/>
+        </w:numPr>
+        <w:shd w:val="clear" w:color="auto" w:fill="FFFFFF"/>
+        <w:spacing w:before="60" w:after="100" w:afterAutospacing="1" w:line="240" w:lineRule="auto"/>
+        <w:jc w:val="both"/>
+        <w:rPr>
+          <w:rFonts w:ascii="Arial" w:eastAsia="Times New Roman" w:hAnsi="Arial" w:cs="Arial"/>
+          <w:color w:val="24292F"/>
+          <w:sz w:val="24"/>
+          <w:szCs w:val="24"/>
+          <w:lang w:eastAsia="es-ES"/>
+        </w:rPr>
+      </w:pPr>
+      <w:r>
+        <w:rPr>
+          <w:rFonts w:ascii="Arial" w:eastAsia="Times New Roman" w:hAnsi="Arial" w:cs="Arial"/>
+          <w:b/>
+          <w:bCs/>
+          <w:i/>
+          <w:iCs/>
+          <w:color w:val="24292F"/>
+          <w:sz w:val="24"/>
+          <w:szCs w:val="24"/>
+          <w:lang w:eastAsia="es-ES"/>
+        </w:rPr>
+        <w:t>Mejora la transparencia</w:t>
+      </w:r>
+      <w:r>
+        <w:rPr>
+          <w:rFonts w:ascii="Arial" w:eastAsia="Times New Roman" w:hAnsi="Arial" w:cs="Arial"/>
+          <w:color w:val="24292F"/>
+          <w:sz w:val="24"/>
+          <w:szCs w:val="24"/>
+          <w:lang w:eastAsia="es-ES"/>
+        </w:rPr>
+        <w:t>: Al tener un registro de los enfermeros que estuvieron presentes en cada procedimiento, es posible tener una visión más clara y detallada de los procedimientos realizados.</w:t>
+      </w:r>
+    </w:p>
+    <w:p>
+      <w:pPr>
+        <w:pStyle w:val="Prrafodelista"/>
+        <w:shd w:val="clear" w:color="auto" w:fill="FFFFFF"/>
+        <w:spacing w:before="60" w:after="100" w:afterAutospacing="1" w:line="240" w:lineRule="auto"/>
+        <w:ind w:left="1352"/>
+        <w:jc w:val="both"/>
+        <w:rPr>
+          <w:rFonts w:ascii="Arial" w:eastAsia="Times New Roman" w:hAnsi="Arial" w:cs="Arial"/>
+          <w:color w:val="24292F"/>
+          <w:sz w:val="24"/>
+          <w:szCs w:val="24"/>
+          <w:lang w:eastAsia="es-ES"/>
+        </w:rPr>
+      </w:pPr>
+    </w:p>
+    <w:p>
+      <w:pPr>
+        <w:pStyle w:val="Prrafodelista"/>
+        <w:numPr>
+          <w:ilvl w:val="1"/>
+          <w:numId w:val="2"/>
+        </w:numPr>
+        <w:shd w:val="clear" w:color="auto" w:fill="FFFFFF"/>
+        <w:spacing w:before="60" w:after="100" w:afterAutospacing="1" w:line="240" w:lineRule="auto"/>
+        <w:jc w:val="both"/>
+        <w:rPr>
+          <w:rFonts w:ascii="Arial" w:eastAsia="Times New Roman" w:hAnsi="Arial" w:cs="Arial"/>
+          <w:color w:val="24292F"/>
+          <w:sz w:val="24"/>
+          <w:szCs w:val="24"/>
+          <w:lang w:eastAsia="es-ES"/>
+        </w:rPr>
+      </w:pPr>
+      <w:r>
+        <w:rPr>
+          <w:rFonts w:ascii="Arial" w:eastAsia="Times New Roman" w:hAnsi="Arial" w:cs="Arial"/>
+          <w:b/>
+          <w:bCs/>
+          <w:i/>
+          <w:iCs/>
+          <w:color w:val="24292F"/>
+          <w:sz w:val="24"/>
+          <w:szCs w:val="24"/>
+          <w:lang w:eastAsia="es-ES"/>
+        </w:rPr>
+        <w:t>Facilita la gestión:</w:t>
+      </w:r>
+      <w:r>
+        <w:rPr>
+          <w:rFonts w:ascii="Arial" w:eastAsia="Times New Roman" w:hAnsi="Arial" w:cs="Arial"/>
+          <w:color w:val="24292F"/>
+          <w:sz w:val="24"/>
+          <w:szCs w:val="24"/>
+          <w:lang w:eastAsia="es-ES"/>
+        </w:rPr>
+        <w:t xml:space="preserve"> Con una vista de este tipo, es más fácil para los responsables de la gestión del personal médico tener un registro de los enfermeros que estuvieron en cada procedimiento y, por lo tanto, poder tomar decisiones informadas en cuanto a la asignación de tareas y responsabilidades.</w:t>
+      </w:r>
+    </w:p>
+    <w:p>
+      <w:pPr>
+        <w:pStyle w:val="Prrafodelista"/>
+        <w:numPr>
+          <w:ilvl w:val="1"/>
+          <w:numId w:val="2"/>
+        </w:numPr>
+        <w:shd w:val="clear" w:color="auto" w:fill="FFFFFF"/>
+        <w:spacing w:before="60" w:after="100" w:afterAutospacing="1" w:line="240" w:lineRule="auto"/>
+        <w:jc w:val="both"/>
+        <w:rPr>
+          <w:rFonts w:ascii="Arial" w:eastAsia="Times New Roman" w:hAnsi="Arial" w:cs="Arial"/>
+          <w:color w:val="24292F"/>
+          <w:sz w:val="24"/>
+          <w:szCs w:val="24"/>
+          <w:lang w:eastAsia="es-ES"/>
+        </w:rPr>
+      </w:pPr>
+      <w:r>
+        <w:rPr>
+          <w:rFonts w:ascii="Arial" w:eastAsia="Times New Roman" w:hAnsi="Arial" w:cs="Arial"/>
+          <w:b/>
+          <w:bCs/>
+          <w:i/>
+          <w:iCs/>
+          <w:color w:val="24292F"/>
+          <w:sz w:val="24"/>
+          <w:szCs w:val="24"/>
+          <w:lang w:eastAsia="es-ES"/>
+        </w:rPr>
+        <w:t>Mejora la calidad de atención:</w:t>
+      </w:r>
+      <w:r>
+        <w:rPr>
+          <w:rFonts w:ascii="Arial" w:eastAsia="Times New Roman" w:hAnsi="Arial" w:cs="Arial"/>
+          <w:color w:val="24292F"/>
+          <w:sz w:val="24"/>
+          <w:szCs w:val="24"/>
+          <w:lang w:eastAsia="es-ES"/>
+        </w:rPr>
+        <w:t xml:space="preserve"> Conocer la presencia de enfermeros en cada procedimiento permite identificar y corregir posibles desviaciones en la calidad de atención, lo que puede ser de gran importancia para la seguridad y satisfacción de los pacientes.</w:t>
+      </w:r>
+    </w:p>
+    <w:p>
+      <w:pPr>
+        <w:shd w:val="clear" w:color="auto" w:fill="FFFFFF"/>
+        <w:spacing w:before="60" w:after="100" w:afterAutospacing="1" w:line="240" w:lineRule="auto"/>
+        <w:ind w:left="720"/>
+        <w:jc w:val="both"/>
+        <w:rPr>
+          <w:rFonts w:ascii="Arial" w:eastAsia="Times New Roman" w:hAnsi="Arial" w:cs="Arial"/>
+          <w:color w:val="24292F"/>
+          <w:sz w:val="24"/>
+          <w:szCs w:val="24"/>
+          <w:lang w:eastAsia="es-ES"/>
+        </w:rPr>
+      </w:pPr>
+      <w:r>
+        <w:rPr>
+          <w:rFonts w:ascii="Arial" w:hAnsi="Arial" w:cs="Arial"/>
+          <w:noProof/>
+        </w:rPr>
+        <w:drawing>
+          <wp:inline distT="0" distB="0" distL="0" distR="0" wp14:anchorId="28401368" wp14:editId="5B1616D3">
+            <wp:extent cx="5400040" cy="766445"/>
+            <wp:effectExtent l="0" t="0" r="0" b="0"/>
+            <wp:docPr id="32" name="Imagen 32" descr="Imagen que contiene Calendario&#10;&#10;Descripción generada automáticamente"/>
+            <wp:cNvGraphicFramePr>
+              <a:graphicFrameLocks xmlns:a="http://schemas.openxmlformats.org/drawingml/2006/main" noChangeAspect="1"/>
+            </wp:cNvGraphicFramePr>
+            <a:graphic xmlns:a="http://schemas.openxmlformats.org/drawingml/2006/main">
+              <a:graphicData uri="http://schemas.openxmlformats.org/drawingml/2006/picture">
+                <pic:pic xmlns:pic="http://schemas.openxmlformats.org/drawingml/2006/picture">
+                  <pic:nvPicPr>
+                    <pic:cNvPr id="32" name="Imagen 32" descr="Imagen que contiene Calendario&#10;&#10;Descripción generada automáticamente"/>
+                    <pic:cNvPicPr/>
+                  </pic:nvPicPr>
+                  <pic:blipFill>
+                    <a:blip r:embed="rId41"/>
+                    <a:stretch>
+                      <a:fillRect/>
+                    </a:stretch>
+                  </pic:blipFill>
+                  <pic:spPr>
+                    <a:xfrm>
+                      <a:off x="0" y="0"/>
+                      <a:ext cx="5400040" cy="766445"/>
+                    </a:xfrm>
+                    <a:prstGeom prst="rect">
+                      <a:avLst/>
+                    </a:prstGeom>
+                  </pic:spPr>
+                </pic:pic>
+              </a:graphicData>
+            </a:graphic>
+          </wp:inline>
+        </w:drawing>
+      </w:r>
+    </w:p>
+    <w:p>
+      <w:pPr>
+        <w:shd w:val="clear" w:color="auto" w:fill="FFFFFF"/>
+        <w:spacing w:before="60" w:after="100" w:afterAutospacing="1" w:line="240" w:lineRule="auto"/>
+        <w:ind w:left="720"/>
+        <w:jc w:val="both"/>
+        <w:rPr>
+          <w:rFonts w:ascii="Arial" w:eastAsia="Times New Roman" w:hAnsi="Arial" w:cs="Arial"/>
+          <w:i/>
+          <w:iCs/>
+          <w:color w:val="24292F"/>
+          <w:sz w:val="24"/>
+          <w:szCs w:val="24"/>
+          <w:u w:val="single"/>
+          <w:lang w:eastAsia="es-ES"/>
+        </w:rPr>
+      </w:pPr>
+    </w:p>
+    <w:p>
+      <w:pPr>
+        <w:shd w:val="clear" w:color="auto" w:fill="FFFFFF"/>
+        <w:spacing w:before="60" w:after="100" w:afterAutospacing="1" w:line="240" w:lineRule="auto"/>
+        <w:ind w:left="720"/>
+        <w:jc w:val="both"/>
+        <w:rPr>
+          <w:rFonts w:ascii="Arial" w:eastAsia="Times New Roman" w:hAnsi="Arial" w:cs="Arial"/>
+          <w:color w:val="24292F"/>
+          <w:sz w:val="24"/>
+          <w:szCs w:val="24"/>
+          <w:lang w:eastAsia="es-ES"/>
+        </w:rPr>
+      </w:pPr>
+      <w:r>
+        <w:rPr>
+          <w:rFonts w:ascii="Arial" w:eastAsia="Times New Roman" w:hAnsi="Arial" w:cs="Arial"/>
+          <w:i/>
+          <w:iCs/>
+          <w:color w:val="24292F"/>
+          <w:sz w:val="24"/>
+          <w:szCs w:val="24"/>
+          <w:u w:val="single"/>
+          <w:lang w:eastAsia="es-ES"/>
+        </w:rPr>
+        <w:lastRenderedPageBreak/>
+        <w:t>La segunda vista que considero importante es la del Historial médico de los pacientes</w:t>
+      </w:r>
+      <w:r>
+        <w:rPr>
+          <w:rFonts w:ascii="Arial" w:eastAsia="Times New Roman" w:hAnsi="Arial" w:cs="Arial"/>
+          <w:i/>
+          <w:iCs/>
+          <w:color w:val="24292F"/>
+          <w:sz w:val="24"/>
+          <w:szCs w:val="24"/>
+          <w:u w:val="single"/>
+          <w:lang w:eastAsia="es-ES"/>
+        </w:rPr>
+        <w:t xml:space="preserve"> por varias razones</w:t>
+      </w:r>
+      <w:r>
+        <w:rPr>
+          <w:rFonts w:ascii="Arial" w:eastAsia="Times New Roman" w:hAnsi="Arial" w:cs="Arial"/>
+          <w:color w:val="24292F"/>
+          <w:sz w:val="24"/>
+          <w:szCs w:val="24"/>
+          <w:lang w:eastAsia="es-ES"/>
+        </w:rPr>
+        <w:t>:</w:t>
+      </w:r>
+    </w:p>
+    <w:p>
+      <w:pPr>
+        <w:pStyle w:val="Prrafodelista"/>
+        <w:numPr>
+          <w:ilvl w:val="0"/>
+          <w:numId w:val="4"/>
+        </w:numPr>
+        <w:shd w:val="clear" w:color="auto" w:fill="FFFFFF"/>
+        <w:spacing w:before="60" w:after="100" w:afterAutospacing="1" w:line="240" w:lineRule="auto"/>
+        <w:jc w:val="both"/>
+        <w:rPr>
+          <w:rFonts w:ascii="Arial" w:eastAsia="Times New Roman" w:hAnsi="Arial" w:cs="Arial"/>
+          <w:color w:val="24292F"/>
+          <w:sz w:val="24"/>
+          <w:szCs w:val="24"/>
+          <w:lang w:eastAsia="es-ES"/>
+        </w:rPr>
+      </w:pPr>
+      <w:r>
+        <w:rPr>
+          <w:rFonts w:ascii="Arial" w:eastAsia="Times New Roman" w:hAnsi="Arial" w:cs="Arial"/>
+          <w:b/>
+          <w:bCs/>
+          <w:i/>
+          <w:iCs/>
+          <w:color w:val="24292F"/>
+          <w:sz w:val="24"/>
+          <w:szCs w:val="24"/>
+          <w:lang w:eastAsia="es-ES"/>
+        </w:rPr>
+        <w:t>Facilita el acceso a la información:</w:t>
+      </w:r>
+      <w:r>
+        <w:rPr>
+          <w:rFonts w:ascii="Arial" w:eastAsia="Times New Roman" w:hAnsi="Arial" w:cs="Arial"/>
+          <w:color w:val="24292F"/>
+          <w:sz w:val="24"/>
+          <w:szCs w:val="24"/>
+          <w:lang w:eastAsia="es-ES"/>
+        </w:rPr>
+        <w:t xml:space="preserve"> Con una vista unificada, los profesionales médicos pueden tener una visión completa y organizada de los procedimientos, medicamentos y dosis que se han administrado a un paciente en un momento dado, lo que les ayuda a tomar decisiones informadas.</w:t>
+      </w:r>
+    </w:p>
+    <w:p>
+      <w:pPr>
+        <w:pStyle w:val="Prrafodelista"/>
+        <w:shd w:val="clear" w:color="auto" w:fill="FFFFFF"/>
+        <w:spacing w:before="60" w:after="100" w:afterAutospacing="1" w:line="240" w:lineRule="auto"/>
+        <w:ind w:left="1352"/>
+        <w:jc w:val="both"/>
+        <w:rPr>
+          <w:rFonts w:ascii="Arial" w:eastAsia="Times New Roman" w:hAnsi="Arial" w:cs="Arial"/>
+          <w:color w:val="24292F"/>
+          <w:sz w:val="24"/>
+          <w:szCs w:val="24"/>
+          <w:lang w:eastAsia="es-ES"/>
+        </w:rPr>
+      </w:pPr>
+    </w:p>
+    <w:p>
+      <w:pPr>
+        <w:pStyle w:val="Prrafodelista"/>
+        <w:numPr>
+          <w:ilvl w:val="0"/>
+          <w:numId w:val="4"/>
+        </w:numPr>
+        <w:shd w:val="clear" w:color="auto" w:fill="FFFFFF"/>
+        <w:spacing w:before="60" w:after="100" w:afterAutospacing="1" w:line="240" w:lineRule="auto"/>
+        <w:jc w:val="both"/>
+        <w:rPr>
+          <w:rFonts w:ascii="Arial" w:eastAsia="Times New Roman" w:hAnsi="Arial" w:cs="Arial"/>
+          <w:color w:val="24292F"/>
+          <w:sz w:val="24"/>
+          <w:szCs w:val="24"/>
+          <w:lang w:eastAsia="es-ES"/>
+        </w:rPr>
+      </w:pPr>
+      <w:r>
+        <w:rPr>
+          <w:rFonts w:ascii="Arial" w:eastAsia="Times New Roman" w:hAnsi="Arial" w:cs="Arial"/>
+          <w:b/>
+          <w:bCs/>
+          <w:i/>
+          <w:iCs/>
+          <w:color w:val="24292F"/>
+          <w:sz w:val="24"/>
+          <w:szCs w:val="24"/>
+          <w:lang w:eastAsia="es-ES"/>
+        </w:rPr>
+        <w:t>Ayuda a la coordinación de cuidados:</w:t>
+      </w:r>
+      <w:r>
+        <w:rPr>
+          <w:rFonts w:ascii="Arial" w:eastAsia="Times New Roman" w:hAnsi="Arial" w:cs="Arial"/>
+          <w:color w:val="24292F"/>
+          <w:sz w:val="24"/>
+          <w:szCs w:val="24"/>
+          <w:lang w:eastAsia="es-ES"/>
+        </w:rPr>
+        <w:t xml:space="preserve"> La vista del historial médico permite a los profesionales médicos ver la información completa de un paciente en un solo lugar, lo que les permite coordinar mejor los cuidados entre diferentes especialistas.</w:t>
+      </w:r>
+    </w:p>
+    <w:p>
+      <w:pPr>
+        <w:pStyle w:val="Prrafodelista"/>
+        <w:shd w:val="clear" w:color="auto" w:fill="FFFFFF"/>
+        <w:spacing w:before="60" w:after="100" w:afterAutospacing="1" w:line="240" w:lineRule="auto"/>
+        <w:ind w:left="1352"/>
+        <w:jc w:val="both"/>
+        <w:rPr>
+          <w:rFonts w:ascii="Arial" w:eastAsia="Times New Roman" w:hAnsi="Arial" w:cs="Arial"/>
+          <w:color w:val="24292F"/>
+          <w:sz w:val="24"/>
+          <w:szCs w:val="24"/>
+          <w:lang w:eastAsia="es-ES"/>
+        </w:rPr>
+      </w:pPr>
+    </w:p>
+    <w:p>
+      <w:pPr>
+        <w:pStyle w:val="Prrafodelista"/>
+        <w:numPr>
+          <w:ilvl w:val="0"/>
+          <w:numId w:val="4"/>
+        </w:numPr>
+        <w:shd w:val="clear" w:color="auto" w:fill="FFFFFF"/>
+        <w:spacing w:before="60" w:after="100" w:afterAutospacing="1" w:line="240" w:lineRule="auto"/>
+        <w:jc w:val="both"/>
+        <w:rPr>
+          <w:rFonts w:ascii="Arial" w:eastAsia="Times New Roman" w:hAnsi="Arial" w:cs="Arial"/>
+          <w:color w:val="24292F"/>
+          <w:sz w:val="24"/>
+          <w:szCs w:val="24"/>
+          <w:lang w:eastAsia="es-ES"/>
+        </w:rPr>
+      </w:pPr>
+      <w:r>
+        <w:rPr>
+          <w:rFonts w:ascii="Arial" w:eastAsia="Times New Roman" w:hAnsi="Arial" w:cs="Arial"/>
+          <w:b/>
+          <w:bCs/>
+          <w:i/>
+          <w:iCs/>
+          <w:color w:val="24292F"/>
+          <w:sz w:val="24"/>
+          <w:szCs w:val="24"/>
+          <w:lang w:eastAsia="es-ES"/>
+        </w:rPr>
+        <w:t>Reduce la posibilidad de errores médicos:</w:t>
+      </w:r>
+      <w:r>
+        <w:rPr>
+          <w:rFonts w:ascii="Arial" w:eastAsia="Times New Roman" w:hAnsi="Arial" w:cs="Arial"/>
+          <w:color w:val="24292F"/>
+          <w:sz w:val="24"/>
+          <w:szCs w:val="24"/>
+          <w:lang w:eastAsia="es-ES"/>
+        </w:rPr>
+        <w:t xml:space="preserve"> Con una vista unificada, los profesionales médicos pueden ver la información completa de un paciente en un solo lugar, lo que reduce la posibilidad de errores médicos causados por la duplicación o la omisión de información.</w:t>
+      </w:r>
+    </w:p>
+    <w:p>
+      <w:pPr>
+        <w:pStyle w:val="Prrafodelista"/>
+        <w:rPr>
+          <w:rFonts w:ascii="Arial" w:eastAsia="Times New Roman" w:hAnsi="Arial" w:cs="Arial"/>
+          <w:color w:val="24292F"/>
+          <w:sz w:val="24"/>
+          <w:szCs w:val="24"/>
+          <w:lang w:eastAsia="es-ES"/>
+        </w:rPr>
+      </w:pPr>
+    </w:p>
+    <w:p>
+      <w:pPr>
+        <w:pStyle w:val="Prrafodelista"/>
+        <w:shd w:val="clear" w:color="auto" w:fill="FFFFFF"/>
+        <w:spacing w:before="60" w:after="100" w:afterAutospacing="1" w:line="240" w:lineRule="auto"/>
+        <w:ind w:left="1352"/>
+        <w:jc w:val="both"/>
+        <w:rPr>
+          <w:rFonts w:ascii="Arial" w:eastAsia="Times New Roman" w:hAnsi="Arial" w:cs="Arial"/>
+          <w:color w:val="24292F"/>
+          <w:sz w:val="24"/>
+          <w:szCs w:val="24"/>
+          <w:lang w:eastAsia="es-ES"/>
+        </w:rPr>
+      </w:pPr>
+      <w:r>
+        <w:rPr>
+          <w:rFonts w:ascii="Arial" w:hAnsi="Arial" w:cs="Arial"/>
+          <w:noProof/>
+        </w:rPr>
+        <w:drawing>
+          <wp:inline distT="0" distB="0" distL="0" distR="0" wp14:anchorId="097A6516" wp14:editId="3784BA36">
+            <wp:extent cx="4320000" cy="2803123"/>
+            <wp:effectExtent l="0" t="0" r="4445" b="0"/>
+            <wp:docPr id="33" name="Imagen 33"/>
+            <wp:cNvGraphicFramePr>
+              <a:graphicFrameLocks xmlns:a="http://schemas.openxmlformats.org/drawingml/2006/main" noChangeAspect="1"/>
+            </wp:cNvGraphicFramePr>
+            <a:graphic xmlns:a="http://schemas.openxmlformats.org/drawingml/2006/main">
+              <a:graphicData uri="http://schemas.openxmlformats.org/drawingml/2006/picture">
+                <pic:pic xmlns:pic="http://schemas.openxmlformats.org/drawingml/2006/picture">
+                  <pic:nvPicPr>
+                    <pic:cNvPr id="1" name=""/>
+                    <pic:cNvPicPr/>
+                  </pic:nvPicPr>
+                  <pic:blipFill>
+                    <a:blip r:embed="rId42"/>
+                    <a:stretch>
+                      <a:fillRect/>
+                    </a:stretch>
+                  </pic:blipFill>
+                  <pic:spPr>
+                    <a:xfrm>
+                      <a:off x="0" y="0"/>
+                      <a:ext cx="4320000" cy="2803123"/>
+                    </a:xfrm>
+                    <a:prstGeom prst="rect">
+                      <a:avLst/>
+                    </a:prstGeom>
+                  </pic:spPr>
+                </pic:pic>
+              </a:graphicData>
+            </a:graphic>
+          </wp:inline>
+        </w:drawing>
+      </w:r>
+    </w:p>
+    <w:p>
+      <w:pPr>
+        <w:pStyle w:val="Prrafodelista"/>
+        <w:rPr>
+          <w:rFonts w:ascii="Arial" w:eastAsia="Times New Roman" w:hAnsi="Arial" w:cs="Arial"/>
+          <w:color w:val="24292F"/>
+          <w:sz w:val="24"/>
+          <w:szCs w:val="24"/>
+          <w:lang w:eastAsia="es-ES"/>
+        </w:rPr>
+      </w:pPr>
+    </w:p>
+    <w:p>
+      <w:pPr>
+        <w:shd w:val="clear" w:color="auto" w:fill="FFFFFF"/>
+        <w:spacing w:before="60" w:after="100" w:afterAutospacing="1" w:line="240" w:lineRule="auto"/>
+        <w:ind w:left="708"/>
+        <w:jc w:val="both"/>
+        <w:rPr>
+          <w:rFonts w:ascii="Arial" w:eastAsia="Times New Roman" w:hAnsi="Arial" w:cs="Arial"/>
+          <w:color w:val="24292F"/>
+          <w:sz w:val="24"/>
+          <w:szCs w:val="24"/>
+          <w:lang w:eastAsia="es-ES"/>
+        </w:rPr>
+      </w:pPr>
+      <w:r>
+        <w:rPr>
+          <w:rFonts w:ascii="Arial" w:eastAsia="Times New Roman" w:hAnsi="Arial" w:cs="Arial"/>
+          <w:i/>
+          <w:iCs/>
+          <w:color w:val="24292F"/>
+          <w:sz w:val="24"/>
+          <w:szCs w:val="24"/>
+          <w:u w:val="single"/>
+          <w:lang w:eastAsia="es-ES"/>
+        </w:rPr>
+        <w:t>La tercera vista que considero importante es el valor de facturación según procedimiento.</w:t>
+      </w:r>
+      <w:r>
+        <w:rPr>
+          <w:rFonts w:ascii="Arial" w:eastAsia="Times New Roman" w:hAnsi="Arial" w:cs="Arial"/>
+          <w:color w:val="24292F"/>
+          <w:sz w:val="24"/>
+          <w:szCs w:val="24"/>
+          <w:lang w:eastAsia="es-ES"/>
+        </w:rPr>
+        <w:t xml:space="preserve"> </w:t>
+      </w:r>
+    </w:p>
+    <w:p>
+      <w:pPr>
+        <w:shd w:val="clear" w:color="auto" w:fill="FFFFFF"/>
+        <w:spacing w:before="60" w:after="100" w:afterAutospacing="1" w:line="240" w:lineRule="auto"/>
+        <w:ind w:left="708"/>
+        <w:jc w:val="both"/>
+        <w:rPr>
+          <w:rFonts w:ascii="Arial" w:eastAsia="Times New Roman" w:hAnsi="Arial" w:cs="Arial"/>
+          <w:color w:val="24292F"/>
+          <w:sz w:val="24"/>
+          <w:szCs w:val="24"/>
+          <w:lang w:eastAsia="es-ES"/>
+        </w:rPr>
+      </w:pPr>
+      <w:r>
+        <w:rPr>
+          <w:rFonts w:ascii="Arial" w:eastAsia="Times New Roman" w:hAnsi="Arial" w:cs="Arial"/>
+          <w:color w:val="24292F"/>
+          <w:sz w:val="24"/>
+          <w:szCs w:val="24"/>
+          <w:lang w:eastAsia="es-ES"/>
+        </w:rPr>
+        <w:t xml:space="preserve">Es importante tener una vista de valor de facturación según procedimiento porque proporciona una visión general y clara de los ingresos generados por cada procedimiento, lo que permite a los responsables de la administración tomar decisiones informadas sobre la gestión de costos y el desarrollo de estrategias de marketing. Además, esta vista permite identificar rápidamente cuales son los procedimientos más rentables y por lo tanto, se pueden enfocar más recursos en ellos. Además, también proporciona información valiosa para los pacientes, permitiéndoles </w:t>
+      </w:r>
+      <w:r>
+        <w:rPr>
+          <w:rFonts w:ascii="Arial" w:eastAsia="Times New Roman" w:hAnsi="Arial" w:cs="Arial"/>
+          <w:color w:val="24292F"/>
+          <w:sz w:val="24"/>
+          <w:szCs w:val="24"/>
+          <w:lang w:eastAsia="es-ES"/>
+        </w:rPr>
+        <w:lastRenderedPageBreak/>
+        <w:t>conocer el costo de sus procedimientos y tener una mejor comprensión de su historial médico financiero.</w:t>
+      </w:r>
+    </w:p>
+    <w:p>
+      <w:pPr>
+        <w:shd w:val="clear" w:color="auto" w:fill="FFFFFF"/>
+        <w:spacing w:before="60" w:after="100" w:afterAutospacing="1" w:line="240" w:lineRule="auto"/>
+        <w:ind w:left="708"/>
+        <w:jc w:val="both"/>
+        <w:rPr>
+          <w:rFonts w:ascii="Arial" w:eastAsia="Times New Roman" w:hAnsi="Arial" w:cs="Arial"/>
+          <w:color w:val="24292F"/>
+          <w:sz w:val="24"/>
+          <w:szCs w:val="24"/>
+          <w:lang w:eastAsia="es-ES"/>
+        </w:rPr>
+      </w:pPr>
+      <w:r>
+        <w:rPr>
+          <w:rFonts w:ascii="Arial" w:hAnsi="Arial" w:cs="Arial"/>
+          <w:noProof/>
+        </w:rPr>
+        <w:drawing>
+          <wp:inline distT="0" distB="0" distL="0" distR="0" wp14:anchorId="1278BD3A" wp14:editId="7577C682">
+            <wp:extent cx="4320000" cy="3004798"/>
+            <wp:effectExtent l="0" t="0" r="4445" b="5715"/>
+            <wp:docPr id="34" name="Imagen 34" descr="Interfaz de usuario gráfica, Texto, Aplicación&#10;&#10;Descripción generada automáticamente"/>
+            <wp:cNvGraphicFramePr>
+              <a:graphicFrameLocks xmlns:a="http://schemas.openxmlformats.org/drawingml/2006/main" noChangeAspect="1"/>
+            </wp:cNvGraphicFramePr>
+            <a:graphic xmlns:a="http://schemas.openxmlformats.org/drawingml/2006/main">
+              <a:graphicData uri="http://schemas.openxmlformats.org/drawingml/2006/picture">
+                <pic:pic xmlns:pic="http://schemas.openxmlformats.org/drawingml/2006/picture">
+                  <pic:nvPicPr>
+                    <pic:cNvPr id="34" name="Imagen 34" descr="Interfaz de usuario gráfica, Texto, Aplicación&#10;&#10;Descripción generada automáticamente"/>
+                    <pic:cNvPicPr/>
+                  </pic:nvPicPr>
+                  <pic:blipFill>
+                    <a:blip r:embed="rId43"/>
+                    <a:stretch>
+                      <a:fillRect/>
+                    </a:stretch>
+                  </pic:blipFill>
+                  <pic:spPr>
+                    <a:xfrm>
+                      <a:off x="0" y="0"/>
+                      <a:ext cx="4320000" cy="3004798"/>
+                    </a:xfrm>
+                    <a:prstGeom prst="rect">
+                      <a:avLst/>
+                    </a:prstGeom>
+                  </pic:spPr>
+                </pic:pic>
+              </a:graphicData>
+            </a:graphic>
+          </wp:inline>
+        </w:drawing>
+      </w:r>
+    </w:p>
+    <w:p>
+      <w:pPr>
+        <w:rPr>
+          <w:rFonts w:ascii="Arial" w:hAnsi="Arial" w:cs="Arial"/>
+        </w:rPr>
+      </w:pPr>
     </w:p>
     <w:p>
       <w:pPr>
@@ -1725,7 +4134,7 @@
       </w:pPr>
     </w:p>
     <w:sectPr>
-      <w:headerReference w:type="default" r:id="rId21"/>
+      <w:headerReference w:type="default" r:id="rId44"/>
       <w:pgSz w:w="11906" w:h="16838"/>
       <w:pgMar w:top="1417" w:right="1701" w:bottom="1417" w:left="1701" w:header="708" w:footer="708" w:gutter="0"/>
       <w:cols w:space="708"/>
@@ -1790,9 +4199,24 @@
   <w:p>
     <w:pPr>
       <w:pStyle w:val="Encabezado"/>
+      <w:rPr>
+        <w:b/>
+        <w:bCs/>
+      </w:rPr>
     </w:pPr>
     <w:r>
+      <w:rPr>
+        <w:b/>
+        <w:bCs/>
+      </w:rPr>
       <w:t>Jessica Andrea López Obando</w:t>
+    </w:r>
+    <w:r>
+      <w:rPr>
+        <w:b/>
+        <w:bCs/>
+      </w:rPr>
+      <w:t xml:space="preserve"> Actividad 1 y 2 (Librería y Hospital)</w:t>
     </w:r>
   </w:p>
 </w:hdr>
@@ -1801,9 +4225,9 @@
 <file path=word/numbering.xml><?xml version="1.0" encoding="utf-8"?>
 <w:numbering xmlns:wpc="http://schemas.microsoft.com/office/word/2010/wordprocessingCanvas" xmlns:cx="http://schemas.microsoft.com/office/drawing/2014/chartex" xmlns:cx1="http://schemas.microsoft.com/office/drawing/2015/9/8/chartex" xmlns:cx2="http://schemas.microsoft.com/office/drawing/2015/10/21/chartex" xmlns:cx3="http://schemas.microsoft.com/office/drawing/2016/5/9/chartex" xmlns:cx4="http://schemas.microsoft.com/office/drawing/2016/5/10/chartex" xmlns:cx5="http://schemas.microsoft.com/office/drawing/2016/5/11/chartex" xmlns:cx6="http://schemas.microsoft.com/office/drawing/2016/5/12/chartex" xmlns:cx7="http://schemas.microsoft.com/office/drawing/2016/5/13/chartex" xmlns:cx8="http://schemas.microsoft.com/office/drawing/2016/5/14/chartex" xmlns:mc="http://schemas.openxmlformats.org/markup-compatibility/2006" xmlns:aink="http://schemas.microsoft.com/office/drawing/2016/ink" xmlns:am3d="http://schemas.microsoft.com/office/drawing/2017/model3d" xmlns:o="urn:schemas-microsoft-com:office:office" xmlns:oel="http://schemas.microsoft.com/office/2019/extlst" xmlns:r="http://schemas.openxmlformats.org/officeDocument/2006/relationships" xmlns:m="http://schemas.openxmlformats.org/officeDocument/2006/math" xmlns:v="urn:schemas-microsoft-com:vml" xmlns:wp14="http://schemas.microsoft.com/office/word/2010/wordprocessingDrawing" xmlns:wp="http://schemas.openxmlformats.org/drawingml/2006/wordprocessingDrawing" xmlns:w10="urn:schemas-microsoft-com:office:word" xmlns:w="http://schemas.openxmlformats.org/wordprocessingml/2006/main" xmlns:w14="http://schemas.microsoft.com/office/word/2010/wordml" xmlns:w15="http://schemas.microsoft.com/office/word/2012/wordml" xmlns:w16cex="http://schemas.microsoft.com/office/word/2018/wordml/cex" xmlns:w16cid="http://schemas.microsoft.com/office/word/2016/wordml/cid" xmlns:w16="http://schemas.microsoft.com/office/word/2018/wordml" xmlns:w16sdtdh="http://schemas.microsoft.com/office/word/2020/wordml/sdtdatahash" xmlns:w16se="http://schemas.microsoft.com/office/word/2015/wordml/symex" xmlns:wpg="http://schemas.microsoft.com/office/word/2010/wordprocessingGroup" xmlns:wpi="http://schemas.microsoft.com/office/word/2010/wordprocessingInk" xmlns:wne="http://schemas.microsoft.com/office/word/2006/wordml" xmlns:wps="http://schemas.microsoft.com/office/word/2010/wordprocessingShape" mc:Ignorable="w14 w15 w16se w16cid w16 w16cex w16sdtdh wp14">
   <w:abstractNum w:abstractNumId="0" w15:restartNumberingAfterBreak="0">
-    <w:nsid w:val="1E42780A"/>
+    <w:nsid w:val="09095E77"/>
     <w:multiLevelType w:val="multilevel"/>
-    <w:tmpl w:val="CB82DB68"/>
+    <w:tmpl w:val="7B6C68AC"/>
     <w:lvl w:ilvl="0">
       <w:start w:val="1"/>
       <w:numFmt w:val="bullet"/>
@@ -1950,17 +4374,21 @@
     </w:lvl>
   </w:abstractNum>
   <w:abstractNum w:abstractNumId="1" w15:restartNumberingAfterBreak="0">
-    <w:nsid w:val="272F781D"/>
+    <w:nsid w:val="112E3D1E"/>
     <w:multiLevelType w:val="hybridMultilevel"/>
-    <w:tmpl w:val="B4AEF174"/>
-    <w:lvl w:ilvl="0" w:tplc="0C0A000F">
+    <w:tmpl w:val="95FC84DC"/>
+    <w:lvl w:ilvl="0" w:tplc="1F124398">
       <w:start w:val="1"/>
-      <w:numFmt w:val="decimal"/>
+      <w:numFmt w:val="lowerLetter"/>
       <w:lvlText w:val="%1."/>
       <w:lvlJc w:val="left"/>
       <w:pPr>
-        <w:ind w:left="720" w:hanging="360"/>
-      </w:pPr>
+        <w:ind w:left="1352" w:hanging="360"/>
+      </w:pPr>
+      <w:rPr>
+        <w:b/>
+        <w:bCs/>
+      </w:rPr>
     </w:lvl>
     <w:lvl w:ilvl="1" w:tplc="0C0A0019" w:tentative="1">
       <w:start w:val="1"/>
@@ -2035,10 +4463,255 @@
       </w:pPr>
     </w:lvl>
   </w:abstractNum>
+  <w:abstractNum w:abstractNumId="2" w15:restartNumberingAfterBreak="0">
+    <w:nsid w:val="1E42780A"/>
+    <w:multiLevelType w:val="multilevel"/>
+    <w:tmpl w:val="CB82DB68"/>
+    <w:lvl w:ilvl="0">
+      <w:start w:val="1"/>
+      <w:numFmt w:val="bullet"/>
+      <w:lvlText w:val=""/>
+      <w:lvlJc w:val="left"/>
+      <w:pPr>
+        <w:tabs>
+          <w:tab w:val="num" w:pos="720"/>
+        </w:tabs>
+        <w:ind w:left="720" w:hanging="360"/>
+      </w:pPr>
+      <w:rPr>
+        <w:rFonts w:ascii="Symbol" w:hAnsi="Symbol" w:hint="default"/>
+        <w:sz w:val="20"/>
+      </w:rPr>
+    </w:lvl>
+    <w:lvl w:ilvl="1" w:tentative="1">
+      <w:start w:val="1"/>
+      <w:numFmt w:val="bullet"/>
+      <w:lvlText w:val="o"/>
+      <w:lvlJc w:val="left"/>
+      <w:pPr>
+        <w:tabs>
+          <w:tab w:val="num" w:pos="1440"/>
+        </w:tabs>
+        <w:ind w:left="1440" w:hanging="360"/>
+      </w:pPr>
+      <w:rPr>
+        <w:rFonts w:ascii="Courier New" w:hAnsi="Courier New" w:hint="default"/>
+        <w:sz w:val="20"/>
+      </w:rPr>
+    </w:lvl>
+    <w:lvl w:ilvl="2" w:tentative="1">
+      <w:start w:val="1"/>
+      <w:numFmt w:val="bullet"/>
+      <w:lvlText w:val=""/>
+      <w:lvlJc w:val="left"/>
+      <w:pPr>
+        <w:tabs>
+          <w:tab w:val="num" w:pos="2160"/>
+        </w:tabs>
+        <w:ind w:left="2160" w:hanging="360"/>
+      </w:pPr>
+      <w:rPr>
+        <w:rFonts w:ascii="Wingdings" w:hAnsi="Wingdings" w:hint="default"/>
+        <w:sz w:val="20"/>
+      </w:rPr>
+    </w:lvl>
+    <w:lvl w:ilvl="3" w:tentative="1">
+      <w:start w:val="1"/>
+      <w:numFmt w:val="bullet"/>
+      <w:lvlText w:val=""/>
+      <w:lvlJc w:val="left"/>
+      <w:pPr>
+        <w:tabs>
+          <w:tab w:val="num" w:pos="2880"/>
+        </w:tabs>
+        <w:ind w:left="2880" w:hanging="360"/>
+      </w:pPr>
+      <w:rPr>
+        <w:rFonts w:ascii="Wingdings" w:hAnsi="Wingdings" w:hint="default"/>
+        <w:sz w:val="20"/>
+      </w:rPr>
+    </w:lvl>
+    <w:lvl w:ilvl="4" w:tentative="1">
+      <w:start w:val="1"/>
+      <w:numFmt w:val="bullet"/>
+      <w:lvlText w:val=""/>
+      <w:lvlJc w:val="left"/>
+      <w:pPr>
+        <w:tabs>
+          <w:tab w:val="num" w:pos="3600"/>
+        </w:tabs>
+        <w:ind w:left="3600" w:hanging="360"/>
+      </w:pPr>
+      <w:rPr>
+        <w:rFonts w:ascii="Wingdings" w:hAnsi="Wingdings" w:hint="default"/>
+        <w:sz w:val="20"/>
+      </w:rPr>
+    </w:lvl>
+    <w:lvl w:ilvl="5" w:tentative="1">
+      <w:start w:val="1"/>
+      <w:numFmt w:val="bullet"/>
+      <w:lvlText w:val=""/>
+      <w:lvlJc w:val="left"/>
+      <w:pPr>
+        <w:tabs>
+          <w:tab w:val="num" w:pos="4320"/>
+        </w:tabs>
+        <w:ind w:left="4320" w:hanging="360"/>
+      </w:pPr>
+      <w:rPr>
+        <w:rFonts w:ascii="Wingdings" w:hAnsi="Wingdings" w:hint="default"/>
+        <w:sz w:val="20"/>
+      </w:rPr>
+    </w:lvl>
+    <w:lvl w:ilvl="6" w:tentative="1">
+      <w:start w:val="1"/>
+      <w:numFmt w:val="bullet"/>
+      <w:lvlText w:val=""/>
+      <w:lvlJc w:val="left"/>
+      <w:pPr>
+        <w:tabs>
+          <w:tab w:val="num" w:pos="5040"/>
+        </w:tabs>
+        <w:ind w:left="5040" w:hanging="360"/>
+      </w:pPr>
+      <w:rPr>
+        <w:rFonts w:ascii="Wingdings" w:hAnsi="Wingdings" w:hint="default"/>
+        <w:sz w:val="20"/>
+      </w:rPr>
+    </w:lvl>
+    <w:lvl w:ilvl="7" w:tentative="1">
+      <w:start w:val="1"/>
+      <w:numFmt w:val="bullet"/>
+      <w:lvlText w:val=""/>
+      <w:lvlJc w:val="left"/>
+      <w:pPr>
+        <w:tabs>
+          <w:tab w:val="num" w:pos="5760"/>
+        </w:tabs>
+        <w:ind w:left="5760" w:hanging="360"/>
+      </w:pPr>
+      <w:rPr>
+        <w:rFonts w:ascii="Wingdings" w:hAnsi="Wingdings" w:hint="default"/>
+        <w:sz w:val="20"/>
+      </w:rPr>
+    </w:lvl>
+    <w:lvl w:ilvl="8" w:tentative="1">
+      <w:start w:val="1"/>
+      <w:numFmt w:val="bullet"/>
+      <w:lvlText w:val=""/>
+      <w:lvlJc w:val="left"/>
+      <w:pPr>
+        <w:tabs>
+          <w:tab w:val="num" w:pos="6480"/>
+        </w:tabs>
+        <w:ind w:left="6480" w:hanging="360"/>
+      </w:pPr>
+      <w:rPr>
+        <w:rFonts w:ascii="Wingdings" w:hAnsi="Wingdings" w:hint="default"/>
+        <w:sz w:val="20"/>
+      </w:rPr>
+    </w:lvl>
+  </w:abstractNum>
+  <w:abstractNum w:abstractNumId="3" w15:restartNumberingAfterBreak="0">
+    <w:nsid w:val="272F781D"/>
+    <w:multiLevelType w:val="hybridMultilevel"/>
+    <w:tmpl w:val="290AC856"/>
+    <w:lvl w:ilvl="0" w:tplc="0C0A000F">
+      <w:start w:val="1"/>
+      <w:numFmt w:val="decimal"/>
+      <w:lvlText w:val="%1."/>
+      <w:lvlJc w:val="left"/>
+      <w:pPr>
+        <w:ind w:left="720" w:hanging="360"/>
+      </w:pPr>
+    </w:lvl>
+    <w:lvl w:ilvl="1" w:tplc="1F124398">
+      <w:start w:val="1"/>
+      <w:numFmt w:val="lowerLetter"/>
+      <w:lvlText w:val="%2."/>
+      <w:lvlJc w:val="left"/>
+      <w:pPr>
+        <w:ind w:left="1352" w:hanging="360"/>
+      </w:pPr>
+      <w:rPr>
+        <w:b/>
+        <w:bCs/>
+      </w:rPr>
+    </w:lvl>
+    <w:lvl w:ilvl="2" w:tplc="0C0A001B" w:tentative="1">
+      <w:start w:val="1"/>
+      <w:numFmt w:val="lowerRoman"/>
+      <w:lvlText w:val="%3."/>
+      <w:lvlJc w:val="right"/>
+      <w:pPr>
+        <w:ind w:left="2160" w:hanging="180"/>
+      </w:pPr>
+    </w:lvl>
+    <w:lvl w:ilvl="3" w:tplc="0C0A000F" w:tentative="1">
+      <w:start w:val="1"/>
+      <w:numFmt w:val="decimal"/>
+      <w:lvlText w:val="%4."/>
+      <w:lvlJc w:val="left"/>
+      <w:pPr>
+        <w:ind w:left="2880" w:hanging="360"/>
+      </w:pPr>
+    </w:lvl>
+    <w:lvl w:ilvl="4" w:tplc="0C0A0019" w:tentative="1">
+      <w:start w:val="1"/>
+      <w:numFmt w:val="lowerLetter"/>
+      <w:lvlText w:val="%5."/>
+      <w:lvlJc w:val="left"/>
+      <w:pPr>
+        <w:ind w:left="3600" w:hanging="360"/>
+      </w:pPr>
+    </w:lvl>
+    <w:lvl w:ilvl="5" w:tplc="0C0A001B" w:tentative="1">
+      <w:start w:val="1"/>
+      <w:numFmt w:val="lowerRoman"/>
+      <w:lvlText w:val="%6."/>
+      <w:lvlJc w:val="right"/>
+      <w:pPr>
+        <w:ind w:left="4320" w:hanging="180"/>
+      </w:pPr>
+    </w:lvl>
+    <w:lvl w:ilvl="6" w:tplc="0C0A000F" w:tentative="1">
+      <w:start w:val="1"/>
+      <w:numFmt w:val="decimal"/>
+      <w:lvlText w:val="%7."/>
+      <w:lvlJc w:val="left"/>
+      <w:pPr>
+        <w:ind w:left="5040" w:hanging="360"/>
+      </w:pPr>
+    </w:lvl>
+    <w:lvl w:ilvl="7" w:tplc="0C0A0019" w:tentative="1">
+      <w:start w:val="1"/>
+      <w:numFmt w:val="lowerLetter"/>
+      <w:lvlText w:val="%8."/>
+      <w:lvlJc w:val="left"/>
+      <w:pPr>
+        <w:ind w:left="5760" w:hanging="360"/>
+      </w:pPr>
+    </w:lvl>
+    <w:lvl w:ilvl="8" w:tplc="0C0A001B" w:tentative="1">
+      <w:start w:val="1"/>
+      <w:numFmt w:val="lowerRoman"/>
+      <w:lvlText w:val="%9."/>
+      <w:lvlJc w:val="right"/>
+      <w:pPr>
+        <w:ind w:left="6480" w:hanging="180"/>
+      </w:pPr>
+    </w:lvl>
+  </w:abstractNum>
   <w:num w:numId="1" w16cid:durableId="1150558269">
+    <w:abstractNumId w:val="2"/>
+  </w:num>
+  <w:num w:numId="2" w16cid:durableId="863445828">
+    <w:abstractNumId w:val="3"/>
+  </w:num>
+  <w:num w:numId="3" w16cid:durableId="1063678984">
     <w:abstractNumId w:val="0"/>
   </w:num>
-  <w:num w:numId="2" w16cid:durableId="863445828">
+  <w:num w:numId="4" w16cid:durableId="1502043946">
     <w:abstractNumId w:val="1"/>
   </w:num>
 </w:numbering>
@@ -2167,6 +4840,7 @@
     <w:lsdException w:name="HTML Sample" w:semiHidden="1" w:unhideWhenUsed="1"/>
     <w:lsdException w:name="HTML Typewriter" w:semiHidden="1" w:unhideWhenUsed="1"/>
     <w:lsdException w:name="HTML Variable" w:semiHidden="1" w:unhideWhenUsed="1"/>
+    <w:lsdException w:name="Normal Table" w:semiHidden="1" w:unhideWhenUsed="1"/>
     <w:lsdException w:name="annotation subject" w:semiHidden="1" w:unhideWhenUsed="1"/>
     <w:lsdException w:name="No List" w:semiHidden="1" w:unhideWhenUsed="1"/>
     <w:lsdException w:name="Outline List 1" w:semiHidden="1" w:unhideWhenUsed="1"/>
@@ -2213,8 +4887,10 @@
     <w:lsdException w:name="Table Subtle 2" w:semiHidden="1" w:unhideWhenUsed="1"/>
     <w:lsdException w:name="Table Web 1" w:semiHidden="1" w:unhideWhenUsed="1"/>
     <w:lsdException w:name="Table Web 2" w:semiHidden="1" w:unhideWhenUsed="1"/>
+    <w:lsdException w:name="Table Web 3" w:semiHidden="1" w:unhideWhenUsed="1"/>
     <w:lsdException w:name="Balloon Text" w:semiHidden="1" w:unhideWhenUsed="1"/>
     <w:lsdException w:name="Table Grid" w:uiPriority="39"/>
+    <w:lsdException w:name="Table Theme" w:semiHidden="1" w:unhideWhenUsed="1"/>
     <w:lsdException w:name="Placeholder Text" w:semiHidden="1"/>
     <w:lsdException w:name="No Spacing" w:uiPriority="1" w:qFormat="1"/>
     <w:lsdException w:name="Light Shading" w:uiPriority="60"/>
@@ -2598,6 +5274,18 @@
       <w:contextualSpacing/>
     </w:pPr>
   </w:style>
+  <w:style w:type="character" w:styleId="Hipervnculo">
+    <w:name w:val="Hyperlink"/>
+    <w:basedOn w:val="Fuentedeprrafopredeter"/>
+    <w:uiPriority w:val="99"/>
+    <w:semiHidden/>
+    <w:unhideWhenUsed/>
+    <w:rsid w:val="00523BE1"/>
+    <w:rPr>
+      <w:color w:val="0000FF"/>
+      <w:u w:val="single"/>
+    </w:rPr>
+  </w:style>
 </w:styles>
 </file>
 

</xml_diff>

<commit_message>
Tercera Actividad - Procedimientos Libreria y Hospital
</commit_message>
<xml_diff>
--- a/Actividades Libreria y Hospital.docx
+++ b/Actividades Libreria y Hospital.docx
@@ -76,6 +76,186 @@
           <w:lang w:eastAsia="es-ES"/>
         </w:rPr>
         <w:t> Utilizando el ejercicio de la Librería realizado en clase (se adjunta script SQL) realice lo siguiente:</w:t>
+      </w:r>
+    </w:p>
+    <w:p>
+      <w:pPr>
+        <w:shd w:val="clear" w:color="auto" w:fill="FFFFFF"/>
+        <w:spacing w:after="240" w:line="240" w:lineRule="auto"/>
+        <w:rPr>
+          <w:rFonts w:ascii="Arial" w:eastAsia="Times New Roman" w:hAnsi="Arial" w:cs="Arial"/>
+          <w:color w:val="24292F"/>
+          <w:lang w:eastAsia="es-ES"/>
+        </w:rPr>
+      </w:pPr>
+      <w:r>
+        <w:rPr>
+          <w:rFonts w:ascii="Arial" w:eastAsia="Times New Roman" w:hAnsi="Arial" w:cs="Arial"/>
+          <w:color w:val="24292F"/>
+          <w:lang w:eastAsia="es-ES"/>
+        </w:rPr>
+        <w:t>Con el script SQL se ejecuta y se crean las tablas.</w:t>
+      </w:r>
+    </w:p>
+    <w:p>
+      <w:pPr>
+        <w:shd w:val="clear" w:color="auto" w:fill="FFFFFF"/>
+        <w:spacing w:after="240" w:line="240" w:lineRule="auto"/>
+        <w:rPr>
+          <w:rFonts w:ascii="Arial" w:eastAsia="Times New Roman" w:hAnsi="Arial" w:cs="Arial"/>
+          <w:color w:val="24292F"/>
+          <w:lang w:eastAsia="es-ES"/>
+        </w:rPr>
+      </w:pPr>
+      <w:r>
+        <w:rPr>
+          <w:rFonts w:ascii="Arial" w:hAnsi="Arial" w:cs="Arial"/>
+          <w:noProof/>
+        </w:rPr>
+        <w:drawing>
+          <wp:inline distT="0" distB="0" distL="0" distR="0" wp14:anchorId="26FAB5CB" wp14:editId="30303112">
+            <wp:extent cx="1787236" cy="1223203"/>
+            <wp:effectExtent l="0" t="0" r="3810" b="0"/>
+            <wp:docPr id="11" name="Imagen 11"/>
+            <wp:cNvGraphicFramePr>
+              <a:graphicFrameLocks xmlns:a="http://schemas.openxmlformats.org/drawingml/2006/main" noChangeAspect="1"/>
+            </wp:cNvGraphicFramePr>
+            <a:graphic xmlns:a="http://schemas.openxmlformats.org/drawingml/2006/main">
+              <a:graphicData uri="http://schemas.openxmlformats.org/drawingml/2006/picture">
+                <pic:pic xmlns:pic="http://schemas.openxmlformats.org/drawingml/2006/picture">
+                  <pic:nvPicPr>
+                    <pic:cNvPr id="1" name=""/>
+                    <pic:cNvPicPr/>
+                  </pic:nvPicPr>
+                  <pic:blipFill>
+                    <a:blip r:embed="rId7"/>
+                    <a:stretch>
+                      <a:fillRect/>
+                    </a:stretch>
+                  </pic:blipFill>
+                  <pic:spPr>
+                    <a:xfrm>
+                      <a:off x="0" y="0"/>
+                      <a:ext cx="1791659" cy="1226230"/>
+                    </a:xfrm>
+                    <a:prstGeom prst="rect">
+                      <a:avLst/>
+                    </a:prstGeom>
+                  </pic:spPr>
+                </pic:pic>
+              </a:graphicData>
+            </a:graphic>
+          </wp:inline>
+        </w:drawing>
+      </w:r>
+    </w:p>
+    <w:p>
+      <w:pPr>
+        <w:shd w:val="clear" w:color="auto" w:fill="FFFFFF"/>
+        <w:spacing w:after="240" w:line="240" w:lineRule="auto"/>
+        <w:rPr>
+          <w:rFonts w:ascii="Arial" w:eastAsia="Times New Roman" w:hAnsi="Arial" w:cs="Arial"/>
+          <w:color w:val="24292F"/>
+          <w:lang w:eastAsia="es-ES"/>
+        </w:rPr>
+      </w:pPr>
+      <w:r>
+        <w:rPr>
+          <w:rFonts w:ascii="Arial" w:eastAsia="Times New Roman" w:hAnsi="Arial" w:cs="Arial"/>
+          <w:color w:val="24292F"/>
+          <w:lang w:eastAsia="es-ES"/>
+        </w:rPr>
+        <w:t>Se realiza un reverse engineer solo para tener una visualización más simple del tipo de datos de cada atributo y así realizar el registro en cada una de las tablas.</w:t>
+      </w:r>
+    </w:p>
+    <w:p>
+      <w:pPr>
+        <w:shd w:val="clear" w:color="auto" w:fill="FFFFFF"/>
+        <w:spacing w:after="240" w:line="240" w:lineRule="auto"/>
+        <w:jc w:val="center"/>
+        <w:rPr>
+          <w:rFonts w:ascii="Arial" w:eastAsia="Times New Roman" w:hAnsi="Arial" w:cs="Arial"/>
+          <w:color w:val="24292F"/>
+          <w:lang w:eastAsia="es-ES"/>
+        </w:rPr>
+      </w:pPr>
+      <w:r>
+        <w:rPr>
+          <w:rFonts w:ascii="Arial" w:hAnsi="Arial" w:cs="Arial"/>
+          <w:noProof/>
+        </w:rPr>
+        <w:drawing>
+          <wp:inline distT="0" distB="0" distL="0" distR="0" wp14:anchorId="4A63E4A5" wp14:editId="553D9BDF">
+            <wp:extent cx="4286992" cy="2555862"/>
+            <wp:effectExtent l="0" t="0" r="0" b="0"/>
+            <wp:docPr id="16" name="Imagen 16" descr="Diagrama&#10;&#10;Descripción generada automáticamente"/>
+            <wp:cNvGraphicFramePr>
+              <a:graphicFrameLocks xmlns:a="http://schemas.openxmlformats.org/drawingml/2006/main" noChangeAspect="1"/>
+            </wp:cNvGraphicFramePr>
+            <a:graphic xmlns:a="http://schemas.openxmlformats.org/drawingml/2006/main">
+              <a:graphicData uri="http://schemas.openxmlformats.org/drawingml/2006/picture">
+                <pic:pic xmlns:pic="http://schemas.openxmlformats.org/drawingml/2006/picture">
+                  <pic:nvPicPr>
+                    <pic:cNvPr id="16" name="Imagen 16" descr="Diagrama&#10;&#10;Descripción generada automáticamente"/>
+                    <pic:cNvPicPr>
+                      <a:picLocks noChangeAspect="1" noChangeArrowheads="1"/>
+                    </pic:cNvPicPr>
+                  </pic:nvPicPr>
+                  <pic:blipFill>
+                    <a:blip r:embed="rId8">
+                      <a:extLst>
+                        <a:ext uri="{28A0092B-C50C-407E-A947-70E740481C1C}">
+                          <a14:useLocalDpi xmlns:a14="http://schemas.microsoft.com/office/drawing/2010/main" val="0"/>
+                        </a:ext>
+                      </a:extLst>
+                    </a:blip>
+                    <a:srcRect/>
+                    <a:stretch>
+                      <a:fillRect/>
+                    </a:stretch>
+                  </pic:blipFill>
+                  <pic:spPr bwMode="auto">
+                    <a:xfrm>
+                      <a:off x="0" y="0"/>
+                      <a:ext cx="4293567" cy="2559782"/>
+                    </a:xfrm>
+                    <a:prstGeom prst="rect">
+                      <a:avLst/>
+                    </a:prstGeom>
+                    <a:noFill/>
+                    <a:ln>
+                      <a:noFill/>
+                    </a:ln>
+                  </pic:spPr>
+                </pic:pic>
+              </a:graphicData>
+            </a:graphic>
+          </wp:inline>
+        </w:drawing>
+      </w:r>
+    </w:p>
+    <w:p>
+      <w:pPr>
+        <w:shd w:val="clear" w:color="auto" w:fill="FFFFFF"/>
+        <w:spacing w:after="240" w:line="240" w:lineRule="auto"/>
+        <w:jc w:val="center"/>
+        <w:rPr>
+          <w:rFonts w:ascii="Arial" w:eastAsia="Times New Roman" w:hAnsi="Arial" w:cs="Arial"/>
+          <w:i/>
+          <w:iCs/>
+          <w:color w:val="24292F"/>
+          <w:lang w:eastAsia="es-ES"/>
+        </w:rPr>
+      </w:pPr>
+      <w:r>
+        <w:rPr>
+          <w:rFonts w:ascii="Arial" w:eastAsia="Times New Roman" w:hAnsi="Arial" w:cs="Arial"/>
+          <w:i/>
+          <w:iCs/>
+          <w:color w:val="24292F"/>
+          <w:lang w:eastAsia="es-ES"/>
+        </w:rPr>
+        <w:t>Reverse Engineer</w:t>
       </w:r>
     </w:p>
     <w:p>
@@ -113,6 +293,29 @@
           <w:lang w:eastAsia="es-ES"/>
         </w:rPr>
         <w:t> comandos SQL creados por usted.</w:t>
+      </w:r>
+      <w:r>
+        <w:rPr>
+          <w:rFonts w:ascii="Arial" w:hAnsi="Arial" w:cs="Arial"/>
+          <w:lang w:eastAsia="es-ES"/>
+        </w:rPr>
+        <w:t xml:space="preserve"> A </w:t>
+      </w:r>
+      <w:proofErr w:type="gramStart"/>
+      <w:r>
+        <w:rPr>
+          <w:rFonts w:ascii="Arial" w:hAnsi="Arial" w:cs="Arial"/>
+          <w:lang w:eastAsia="es-ES"/>
+        </w:rPr>
+        <w:t>continuación</w:t>
+      </w:r>
+      <w:proofErr w:type="gramEnd"/>
+      <w:r>
+        <w:rPr>
+          <w:rFonts w:ascii="Arial" w:hAnsi="Arial" w:cs="Arial"/>
+          <w:lang w:eastAsia="es-ES"/>
+        </w:rPr>
+        <w:t xml:space="preserve"> adjunto los registros de cada tabla.</w:t>
       </w:r>
     </w:p>
     <w:p>
@@ -186,7 +389,7 @@
                     <pic:cNvPicPr/>
                   </pic:nvPicPr>
                   <pic:blipFill>
-                    <a:blip r:embed="rId7"/>
+                    <a:blip r:embed="rId9"/>
                     <a:stretch>
                       <a:fillRect/>
                     </a:stretch>
@@ -237,6 +440,7 @@
           <w:bCs/>
           <w:lang w:eastAsia="es-ES"/>
         </w:rPr>
+        <w:lastRenderedPageBreak/>
         <w:t>l</w:t>
       </w:r>
       <w:r>
@@ -290,7 +494,7 @@
                     <pic:cNvPicPr/>
                   </pic:nvPicPr>
                   <pic:blipFill>
-                    <a:blip r:embed="rId8"/>
+                    <a:blip r:embed="rId10"/>
                     <a:stretch>
                       <a:fillRect/>
                     </a:stretch>
@@ -394,7 +598,7 @@
                     <pic:cNvPicPr/>
                   </pic:nvPicPr>
                   <pic:blipFill>
-                    <a:blip r:embed="rId9"/>
+                    <a:blip r:embed="rId11"/>
                     <a:stretch>
                       <a:fillRect/>
                     </a:stretch>
@@ -498,7 +702,7 @@
                     <pic:cNvPicPr/>
                   </pic:nvPicPr>
                   <pic:blipFill>
-                    <a:blip r:embed="rId10"/>
+                    <a:blip r:embed="rId12"/>
                     <a:stretch>
                       <a:fillRect/>
                     </a:stretch>
@@ -590,7 +794,7 @@
                     <pic:cNvPicPr/>
                   </pic:nvPicPr>
                   <pic:blipFill>
-                    <a:blip r:embed="rId11"/>
+                    <a:blip r:embed="rId13"/>
                     <a:stretch>
                       <a:fillRect/>
                     </a:stretch>
@@ -657,6 +861,7 @@
           <w:rFonts w:ascii="Arial" w:hAnsi="Arial" w:cs="Arial"/>
           <w:noProof/>
         </w:rPr>
+        <w:lastRenderedPageBreak/>
         <w:drawing>
           <wp:inline distT="0" distB="0" distL="0" distR="0" wp14:anchorId="168579C8" wp14:editId="582CCD25">
             <wp:extent cx="1951744" cy="1493060"/>
@@ -673,7 +878,7 @@
                     <pic:cNvPicPr/>
                   </pic:nvPicPr>
                   <pic:blipFill>
-                    <a:blip r:embed="rId12"/>
+                    <a:blip r:embed="rId14"/>
                     <a:stretch>
                       <a:fillRect/>
                     </a:stretch>
@@ -753,7 +958,7 @@
                     <pic:cNvPicPr/>
                   </pic:nvPicPr>
                   <pic:blipFill>
-                    <a:blip r:embed="rId13"/>
+                    <a:blip r:embed="rId15"/>
                     <a:stretch>
                       <a:fillRect/>
                     </a:stretch>
@@ -876,7 +1081,6 @@
           <w:rFonts w:ascii="Arial" w:hAnsi="Arial" w:cs="Arial"/>
           <w:noProof/>
         </w:rPr>
-        <w:lastRenderedPageBreak/>
         <w:drawing>
           <wp:inline distT="0" distB="0" distL="0" distR="0" wp14:anchorId="732D0788" wp14:editId="0F7F8366">
             <wp:extent cx="2405102" cy="617113"/>
@@ -893,7 +1097,7 @@
                     <pic:cNvPicPr/>
                   </pic:nvPicPr>
                   <pic:blipFill>
-                    <a:blip r:embed="rId14"/>
+                    <a:blip r:embed="rId16"/>
                     <a:stretch>
                       <a:fillRect/>
                     </a:stretch>
@@ -946,7 +1150,7 @@
                     <pic:cNvPicPr/>
                   </pic:nvPicPr>
                   <pic:blipFill rotWithShape="1">
-                    <a:blip r:embed="rId15"/>
+                    <a:blip r:embed="rId17"/>
                     <a:srcRect t="3903"/>
                     <a:stretch/>
                   </pic:blipFill>
@@ -1039,240 +1243,12 @@
           <w:rFonts w:ascii="Arial" w:hAnsi="Arial" w:cs="Arial"/>
           <w:noProof/>
         </w:rPr>
+        <w:lastRenderedPageBreak/>
         <w:drawing>
           <wp:inline distT="0" distB="0" distL="0" distR="0" wp14:anchorId="3C94C562" wp14:editId="535A3D4C">
             <wp:extent cx="3526971" cy="2163714"/>
             <wp:effectExtent l="0" t="0" r="0" b="8255"/>
             <wp:docPr id="12" name="Imagen 12"/>
-            <wp:cNvGraphicFramePr>
-              <a:graphicFrameLocks xmlns:a="http://schemas.openxmlformats.org/drawingml/2006/main" noChangeAspect="1"/>
-            </wp:cNvGraphicFramePr>
-            <a:graphic xmlns:a="http://schemas.openxmlformats.org/drawingml/2006/main">
-              <a:graphicData uri="http://schemas.openxmlformats.org/drawingml/2006/picture">
-                <pic:pic xmlns:pic="http://schemas.openxmlformats.org/drawingml/2006/picture">
-                  <pic:nvPicPr>
-                    <pic:cNvPr id="1" name=""/>
-                    <pic:cNvPicPr/>
-                  </pic:nvPicPr>
-                  <pic:blipFill>
-                    <a:blip r:embed="rId16"/>
-                    <a:stretch>
-                      <a:fillRect/>
-                    </a:stretch>
-                  </pic:blipFill>
-                  <pic:spPr>
-                    <a:xfrm>
-                      <a:off x="0" y="0"/>
-                      <a:ext cx="3554715" cy="2180734"/>
-                    </a:xfrm>
-                    <a:prstGeom prst="rect">
-                      <a:avLst/>
-                    </a:prstGeom>
-                  </pic:spPr>
-                </pic:pic>
-              </a:graphicData>
-            </a:graphic>
-          </wp:inline>
-        </w:drawing>
-      </w:r>
-    </w:p>
-    <w:p>
-      <w:pPr>
-        <w:shd w:val="clear" w:color="auto" w:fill="FFFFFF"/>
-        <w:spacing w:before="60" w:after="100" w:afterAutospacing="1" w:line="240" w:lineRule="auto"/>
-        <w:ind w:left="708"/>
-        <w:rPr>
-          <w:rFonts w:ascii="Arial" w:eastAsia="Times New Roman" w:hAnsi="Arial" w:cs="Arial"/>
-          <w:i/>
-          <w:iCs/>
-          <w:color w:val="24292F"/>
-          <w:u w:val="single"/>
-          <w:lang w:eastAsia="es-ES"/>
-        </w:rPr>
-      </w:pPr>
-      <w:r>
-        <w:rPr>
-          <w:rFonts w:ascii="Arial" w:eastAsia="Times New Roman" w:hAnsi="Arial" w:cs="Arial"/>
-          <w:i/>
-          <w:iCs/>
-          <w:color w:val="24292F"/>
-          <w:u w:val="single"/>
-          <w:lang w:eastAsia="es-ES"/>
-        </w:rPr>
-        <w:t>E</w:t>
-      </w:r>
-      <w:r>
-        <w:rPr>
-          <w:rFonts w:ascii="Arial" w:eastAsia="Times New Roman" w:hAnsi="Arial" w:cs="Arial"/>
-          <w:i/>
-          <w:iCs/>
-          <w:color w:val="24292F"/>
-          <w:u w:val="single"/>
-          <w:lang w:eastAsia="es-ES"/>
-        </w:rPr>
-        <w:t xml:space="preserve">l nombre de su cliente acompañado de su </w:t>
-      </w:r>
-      <w:r>
-        <w:rPr>
-          <w:rFonts w:ascii="Arial" w:eastAsia="Times New Roman" w:hAnsi="Arial" w:cs="Arial"/>
-          <w:i/>
-          <w:iCs/>
-          <w:color w:val="24292F"/>
-          <w:u w:val="single"/>
-          <w:lang w:eastAsia="es-ES"/>
-        </w:rPr>
-        <w:t>número</w:t>
-      </w:r>
-      <w:r>
-        <w:rPr>
-          <w:rFonts w:ascii="Arial" w:eastAsia="Times New Roman" w:hAnsi="Arial" w:cs="Arial"/>
-          <w:i/>
-          <w:iCs/>
-          <w:color w:val="24292F"/>
-          <w:u w:val="single"/>
-          <w:lang w:eastAsia="es-ES"/>
-        </w:rPr>
-        <w:t xml:space="preserve"> </w:t>
-      </w:r>
-      <w:r>
-        <w:rPr>
-          <w:rFonts w:ascii="Arial" w:eastAsia="Times New Roman" w:hAnsi="Arial" w:cs="Arial"/>
-          <w:i/>
-          <w:iCs/>
-          <w:color w:val="24292F"/>
-          <w:u w:val="single"/>
-          <w:lang w:eastAsia="es-ES"/>
-        </w:rPr>
-        <w:t xml:space="preserve">telefónico. </w:t>
-      </w:r>
-    </w:p>
-    <w:p>
-      <w:pPr>
-        <w:shd w:val="clear" w:color="auto" w:fill="FFFFFF"/>
-        <w:spacing w:before="60" w:after="100" w:afterAutospacing="1" w:line="240" w:lineRule="auto"/>
-        <w:ind w:left="708"/>
-        <w:rPr>
-          <w:rFonts w:ascii="Arial" w:eastAsia="Times New Roman" w:hAnsi="Arial" w:cs="Arial"/>
-          <w:color w:val="24292F"/>
-          <w:u w:val="single"/>
-          <w:lang w:eastAsia="es-ES"/>
-        </w:rPr>
-      </w:pPr>
-      <w:r>
-        <w:rPr>
-          <w:rFonts w:ascii="Arial" w:hAnsi="Arial" w:cs="Arial"/>
-          <w:noProof/>
-        </w:rPr>
-        <w:drawing>
-          <wp:inline distT="0" distB="0" distL="0" distR="0" wp14:anchorId="3717ABCB" wp14:editId="20709AE8">
-            <wp:extent cx="2713512" cy="2556842"/>
-            <wp:effectExtent l="0" t="0" r="0" b="0"/>
-            <wp:docPr id="13" name="Imagen 13"/>
-            <wp:cNvGraphicFramePr>
-              <a:graphicFrameLocks xmlns:a="http://schemas.openxmlformats.org/drawingml/2006/main" noChangeAspect="1"/>
-            </wp:cNvGraphicFramePr>
-            <a:graphic xmlns:a="http://schemas.openxmlformats.org/drawingml/2006/main">
-              <a:graphicData uri="http://schemas.openxmlformats.org/drawingml/2006/picture">
-                <pic:pic xmlns:pic="http://schemas.openxmlformats.org/drawingml/2006/picture">
-                  <pic:nvPicPr>
-                    <pic:cNvPr id="1" name=""/>
-                    <pic:cNvPicPr/>
-                  </pic:nvPicPr>
-                  <pic:blipFill>
-                    <a:blip r:embed="rId17"/>
-                    <a:stretch>
-                      <a:fillRect/>
-                    </a:stretch>
-                  </pic:blipFill>
-                  <pic:spPr>
-                    <a:xfrm>
-                      <a:off x="0" y="0"/>
-                      <a:ext cx="2757096" cy="2597909"/>
-                    </a:xfrm>
-                    <a:prstGeom prst="rect">
-                      <a:avLst/>
-                    </a:prstGeom>
-                  </pic:spPr>
-                </pic:pic>
-              </a:graphicData>
-            </a:graphic>
-          </wp:inline>
-        </w:drawing>
-      </w:r>
-    </w:p>
-    <w:p>
-      <w:pPr>
-        <w:shd w:val="clear" w:color="auto" w:fill="FFFFFF"/>
-        <w:spacing w:before="60" w:after="100" w:afterAutospacing="1" w:line="240" w:lineRule="auto"/>
-        <w:ind w:left="708"/>
-        <w:rPr>
-          <w:rFonts w:ascii="Arial" w:eastAsia="Times New Roman" w:hAnsi="Arial" w:cs="Arial"/>
-          <w:i/>
-          <w:iCs/>
-          <w:color w:val="24292F"/>
-          <w:u w:val="single"/>
-          <w:lang w:eastAsia="es-ES"/>
-        </w:rPr>
-      </w:pPr>
-      <w:r>
-        <w:rPr>
-          <w:rFonts w:ascii="Arial" w:eastAsia="Times New Roman" w:hAnsi="Arial" w:cs="Arial"/>
-          <w:i/>
-          <w:iCs/>
-          <w:color w:val="24292F"/>
-          <w:u w:val="single"/>
-          <w:lang w:eastAsia="es-ES"/>
-        </w:rPr>
-        <w:t>E</w:t>
-      </w:r>
-      <w:r>
-        <w:rPr>
-          <w:rFonts w:ascii="Arial" w:eastAsia="Times New Roman" w:hAnsi="Arial" w:cs="Arial"/>
-          <w:i/>
-          <w:iCs/>
-          <w:color w:val="24292F"/>
-          <w:u w:val="single"/>
-          <w:lang w:eastAsia="es-ES"/>
-        </w:rPr>
-        <w:t>l nombre del libro acompañado por su autor o sus autores</w:t>
-      </w:r>
-      <w:r>
-        <w:rPr>
-          <w:rFonts w:ascii="Arial" w:eastAsia="Times New Roman" w:hAnsi="Arial" w:cs="Arial"/>
-          <w:i/>
-          <w:iCs/>
-          <w:color w:val="24292F"/>
-          <w:u w:val="single"/>
-          <w:lang w:eastAsia="es-ES"/>
-        </w:rPr>
-        <w:t>.</w:t>
-      </w:r>
-    </w:p>
-    <w:p>
-      <w:pPr>
-        <w:shd w:val="clear" w:color="auto" w:fill="FFFFFF"/>
-        <w:spacing w:before="60" w:after="100" w:afterAutospacing="1" w:line="240" w:lineRule="auto"/>
-        <w:ind w:left="708"/>
-        <w:rPr>
-          <w:rFonts w:ascii="Arial" w:eastAsia="Times New Roman" w:hAnsi="Arial" w:cs="Arial"/>
-          <w:i/>
-          <w:iCs/>
-          <w:color w:val="24292F"/>
-          <w:u w:val="single"/>
-          <w:lang w:eastAsia="es-ES"/>
-        </w:rPr>
-      </w:pPr>
-      <w:r>
-        <w:rPr>
-          <w:rFonts w:ascii="Arial" w:hAnsi="Arial" w:cs="Arial"/>
-          <w:noProof/>
-        </w:rPr>
-        <w:lastRenderedPageBreak/>
-        <w:drawing>
-          <wp:inline distT="0" distB="0" distL="0" distR="0" wp14:anchorId="6CF16967" wp14:editId="04293976">
-            <wp:extent cx="2820389" cy="2532844"/>
-            <wp:effectExtent l="0" t="0" r="0" b="1270"/>
-            <wp:docPr id="14" name="Imagen 14"/>
             <wp:cNvGraphicFramePr>
               <a:graphicFrameLocks xmlns:a="http://schemas.openxmlformats.org/drawingml/2006/main" noChangeAspect="1"/>
             </wp:cNvGraphicFramePr>
@@ -1292,7 +1268,7 @@
                   <pic:spPr>
                     <a:xfrm>
                       <a:off x="0" y="0"/>
-                      <a:ext cx="2879266" cy="2585719"/>
+                      <a:ext cx="3554715" cy="2180734"/>
                     </a:xfrm>
                     <a:prstGeom prst="rect">
                       <a:avLst/>
@@ -1339,7 +1315,40 @@
           <w:u w:val="single"/>
           <w:lang w:eastAsia="es-ES"/>
         </w:rPr>
-        <w:t>l nombre de las editoriales que han logrado vender libros.</w:t>
+        <w:t xml:space="preserve">l nombre de su cliente acompañado de su </w:t>
+      </w:r>
+      <w:r>
+        <w:rPr>
+          <w:rFonts w:ascii="Arial" w:eastAsia="Times New Roman" w:hAnsi="Arial" w:cs="Arial"/>
+          <w:i/>
+          <w:iCs/>
+          <w:color w:val="24292F"/>
+          <w:u w:val="single"/>
+          <w:lang w:eastAsia="es-ES"/>
+        </w:rPr>
+        <w:t>número</w:t>
+      </w:r>
+      <w:r>
+        <w:rPr>
+          <w:rFonts w:ascii="Arial" w:eastAsia="Times New Roman" w:hAnsi="Arial" w:cs="Arial"/>
+          <w:i/>
+          <w:iCs/>
+          <w:color w:val="24292F"/>
+          <w:u w:val="single"/>
+          <w:lang w:eastAsia="es-ES"/>
+        </w:rPr>
+        <w:t xml:space="preserve"> </w:t>
+      </w:r>
+      <w:r>
+        <w:rPr>
+          <w:rFonts w:ascii="Arial" w:eastAsia="Times New Roman" w:hAnsi="Arial" w:cs="Arial"/>
+          <w:i/>
+          <w:iCs/>
+          <w:color w:val="24292F"/>
+          <w:u w:val="single"/>
+          <w:lang w:eastAsia="es-ES"/>
+        </w:rPr>
+        <w:t xml:space="preserve">telefónico. </w:t>
       </w:r>
     </w:p>
     <w:p>
@@ -1350,6 +1359,7 @@
         <w:rPr>
           <w:rFonts w:ascii="Arial" w:eastAsia="Times New Roman" w:hAnsi="Arial" w:cs="Arial"/>
           <w:color w:val="24292F"/>
+          <w:u w:val="single"/>
           <w:lang w:eastAsia="es-ES"/>
         </w:rPr>
       </w:pPr>
@@ -1359,10 +1369,10 @@
           <w:noProof/>
         </w:rPr>
         <w:drawing>
-          <wp:inline distT="0" distB="0" distL="0" distR="0" wp14:anchorId="0606BA8D" wp14:editId="54FF2039">
-            <wp:extent cx="2721349" cy="1573481"/>
-            <wp:effectExtent l="0" t="0" r="3175" b="8255"/>
-            <wp:docPr id="15" name="Imagen 15" descr="Interfaz de usuario gráfica, Texto, Aplicación, Correo electrónico&#10;&#10;Descripción generada automáticamente"/>
+          <wp:inline distT="0" distB="0" distL="0" distR="0" wp14:anchorId="3717ABCB" wp14:editId="20709AE8">
+            <wp:extent cx="2713512" cy="2556842"/>
+            <wp:effectExtent l="0" t="0" r="0" b="0"/>
+            <wp:docPr id="13" name="Imagen 13"/>
             <wp:cNvGraphicFramePr>
               <a:graphicFrameLocks xmlns:a="http://schemas.openxmlformats.org/drawingml/2006/main" noChangeAspect="1"/>
             </wp:cNvGraphicFramePr>
@@ -1370,7 +1380,7 @@
               <a:graphicData uri="http://schemas.openxmlformats.org/drawingml/2006/picture">
                 <pic:pic xmlns:pic="http://schemas.openxmlformats.org/drawingml/2006/picture">
                   <pic:nvPicPr>
-                    <pic:cNvPr id="15" name="Imagen 15" descr="Interfaz de usuario gráfica, Texto, Aplicación, Correo electrónico&#10;&#10;Descripción generada automáticamente"/>
+                    <pic:cNvPr id="1" name=""/>
                     <pic:cNvPicPr/>
                   </pic:nvPicPr>
                   <pic:blipFill>
@@ -1382,7 +1392,7 @@
                   <pic:spPr>
                     <a:xfrm>
                       <a:off x="0" y="0"/>
-                      <a:ext cx="2749924" cy="1590003"/>
+                      <a:ext cx="2757096" cy="2597909"/>
                     </a:xfrm>
                     <a:prstGeom prst="rect">
                       <a:avLst/>
@@ -1399,40 +1409,74 @@
       <w:pPr>
         <w:shd w:val="clear" w:color="auto" w:fill="FFFFFF"/>
         <w:spacing w:before="60" w:after="100" w:afterAutospacing="1" w:line="240" w:lineRule="auto"/>
-        <w:rPr>
-          <w:rFonts w:ascii="Arial" w:eastAsia="Times New Roman" w:hAnsi="Arial" w:cs="Arial"/>
-          <w:color w:val="24292F"/>
-          <w:lang w:eastAsia="es-ES"/>
-        </w:rPr>
-      </w:pPr>
-      <w:r>
-        <w:rPr>
-          <w:rFonts w:ascii="Arial" w:eastAsia="Times New Roman" w:hAnsi="Arial" w:cs="Arial"/>
-          <w:color w:val="24292F"/>
-          <w:lang w:eastAsia="es-ES"/>
-        </w:rPr>
-        <w:t>Realice las dos vistas que considere sean las más importantes y explique el motivo de su selección.</w:t>
-      </w:r>
-    </w:p>
-    <w:p>
-      <w:pPr>
-        <w:shd w:val="clear" w:color="auto" w:fill="FFFFFF"/>
-        <w:spacing w:before="60" w:after="100" w:afterAutospacing="1" w:line="240" w:lineRule="auto"/>
-        <w:rPr>
-          <w:rFonts w:ascii="Arial" w:eastAsia="Times New Roman" w:hAnsi="Arial" w:cs="Arial"/>
-          <w:color w:val="24292F"/>
-          <w:lang w:eastAsia="es-ES"/>
-        </w:rPr>
-      </w:pPr>
-      <w:r>
-        <w:rPr>
+        <w:ind w:left="708"/>
+        <w:rPr>
+          <w:rFonts w:ascii="Arial" w:eastAsia="Times New Roman" w:hAnsi="Arial" w:cs="Arial"/>
+          <w:i/>
+          <w:iCs/>
+          <w:color w:val="24292F"/>
+          <w:u w:val="single"/>
+          <w:lang w:eastAsia="es-ES"/>
+        </w:rPr>
+      </w:pPr>
+      <w:r>
+        <w:rPr>
+          <w:rFonts w:ascii="Arial" w:eastAsia="Times New Roman" w:hAnsi="Arial" w:cs="Arial"/>
+          <w:i/>
+          <w:iCs/>
+          <w:color w:val="24292F"/>
+          <w:u w:val="single"/>
+          <w:lang w:eastAsia="es-ES"/>
+        </w:rPr>
+        <w:t>E</w:t>
+      </w:r>
+      <w:r>
+        <w:rPr>
+          <w:rFonts w:ascii="Arial" w:eastAsia="Times New Roman" w:hAnsi="Arial" w:cs="Arial"/>
+          <w:i/>
+          <w:iCs/>
+          <w:color w:val="24292F"/>
+          <w:u w:val="single"/>
+          <w:lang w:eastAsia="es-ES"/>
+        </w:rPr>
+        <w:t>l nombre del libro acompañado por su autor o sus autores</w:t>
+      </w:r>
+      <w:r>
+        <w:rPr>
+          <w:rFonts w:ascii="Arial" w:eastAsia="Times New Roman" w:hAnsi="Arial" w:cs="Arial"/>
+          <w:i/>
+          <w:iCs/>
+          <w:color w:val="24292F"/>
+          <w:u w:val="single"/>
+          <w:lang w:eastAsia="es-ES"/>
+        </w:rPr>
+        <w:t>.</w:t>
+      </w:r>
+    </w:p>
+    <w:p>
+      <w:pPr>
+        <w:shd w:val="clear" w:color="auto" w:fill="FFFFFF"/>
+        <w:spacing w:before="60" w:after="100" w:afterAutospacing="1" w:line="240" w:lineRule="auto"/>
+        <w:ind w:left="708"/>
+        <w:rPr>
+          <w:rFonts w:ascii="Arial" w:eastAsia="Times New Roman" w:hAnsi="Arial" w:cs="Arial"/>
+          <w:i/>
+          <w:iCs/>
+          <w:color w:val="24292F"/>
+          <w:u w:val="single"/>
+          <w:lang w:eastAsia="es-ES"/>
+        </w:rPr>
+      </w:pPr>
+      <w:r>
+        <w:rPr>
+          <w:rFonts w:ascii="Arial" w:hAnsi="Arial" w:cs="Arial"/>
           <w:noProof/>
         </w:rPr>
         <w:drawing>
-          <wp:inline distT="0" distB="0" distL="0" distR="0" wp14:anchorId="3217E6DC" wp14:editId="5A005485">
-            <wp:extent cx="4124325" cy="676275"/>
-            <wp:effectExtent l="0" t="0" r="9525" b="9525"/>
-            <wp:docPr id="38" name="Imagen 38"/>
+          <wp:inline distT="0" distB="0" distL="0" distR="0" wp14:anchorId="6CF16967" wp14:editId="04293976">
+            <wp:extent cx="2820389" cy="2532844"/>
+            <wp:effectExtent l="0" t="0" r="0" b="1270"/>
+            <wp:docPr id="14" name="Imagen 14"/>
             <wp:cNvGraphicFramePr>
               <a:graphicFrameLocks xmlns:a="http://schemas.openxmlformats.org/drawingml/2006/main" noChangeAspect="1"/>
             </wp:cNvGraphicFramePr>
@@ -1452,6 +1496,168 @@
                   <pic:spPr>
                     <a:xfrm>
                       <a:off x="0" y="0"/>
+                      <a:ext cx="2879266" cy="2585719"/>
+                    </a:xfrm>
+                    <a:prstGeom prst="rect">
+                      <a:avLst/>
+                    </a:prstGeom>
+                  </pic:spPr>
+                </pic:pic>
+              </a:graphicData>
+            </a:graphic>
+          </wp:inline>
+        </w:drawing>
+      </w:r>
+    </w:p>
+    <w:p>
+      <w:pPr>
+        <w:shd w:val="clear" w:color="auto" w:fill="FFFFFF"/>
+        <w:spacing w:before="60" w:after="100" w:afterAutospacing="1" w:line="240" w:lineRule="auto"/>
+        <w:ind w:left="708"/>
+        <w:rPr>
+          <w:rFonts w:ascii="Arial" w:eastAsia="Times New Roman" w:hAnsi="Arial" w:cs="Arial"/>
+          <w:i/>
+          <w:iCs/>
+          <w:color w:val="24292F"/>
+          <w:u w:val="single"/>
+          <w:lang w:eastAsia="es-ES"/>
+        </w:rPr>
+      </w:pPr>
+      <w:r>
+        <w:rPr>
+          <w:rFonts w:ascii="Arial" w:eastAsia="Times New Roman" w:hAnsi="Arial" w:cs="Arial"/>
+          <w:i/>
+          <w:iCs/>
+          <w:color w:val="24292F"/>
+          <w:u w:val="single"/>
+          <w:lang w:eastAsia="es-ES"/>
+        </w:rPr>
+        <w:t>E</w:t>
+      </w:r>
+      <w:r>
+        <w:rPr>
+          <w:rFonts w:ascii="Arial" w:eastAsia="Times New Roman" w:hAnsi="Arial" w:cs="Arial"/>
+          <w:i/>
+          <w:iCs/>
+          <w:color w:val="24292F"/>
+          <w:u w:val="single"/>
+          <w:lang w:eastAsia="es-ES"/>
+        </w:rPr>
+        <w:t>l nombre de las editoriales que han logrado vender libros.</w:t>
+      </w:r>
+    </w:p>
+    <w:p>
+      <w:pPr>
+        <w:shd w:val="clear" w:color="auto" w:fill="FFFFFF"/>
+        <w:spacing w:before="60" w:after="100" w:afterAutospacing="1" w:line="240" w:lineRule="auto"/>
+        <w:ind w:left="708"/>
+        <w:rPr>
+          <w:rFonts w:ascii="Arial" w:eastAsia="Times New Roman" w:hAnsi="Arial" w:cs="Arial"/>
+          <w:color w:val="24292F"/>
+          <w:lang w:eastAsia="es-ES"/>
+        </w:rPr>
+      </w:pPr>
+      <w:r>
+        <w:rPr>
+          <w:rFonts w:ascii="Arial" w:hAnsi="Arial" w:cs="Arial"/>
+          <w:noProof/>
+        </w:rPr>
+        <w:lastRenderedPageBreak/>
+        <w:drawing>
+          <wp:inline distT="0" distB="0" distL="0" distR="0" wp14:anchorId="0606BA8D" wp14:editId="54FF2039">
+            <wp:extent cx="2721349" cy="1573481"/>
+            <wp:effectExtent l="0" t="0" r="3175" b="8255"/>
+            <wp:docPr id="15" name="Imagen 15" descr="Interfaz de usuario gráfica, Texto, Aplicación, Correo electrónico&#10;&#10;Descripción generada automáticamente"/>
+            <wp:cNvGraphicFramePr>
+              <a:graphicFrameLocks xmlns:a="http://schemas.openxmlformats.org/drawingml/2006/main" noChangeAspect="1"/>
+            </wp:cNvGraphicFramePr>
+            <a:graphic xmlns:a="http://schemas.openxmlformats.org/drawingml/2006/main">
+              <a:graphicData uri="http://schemas.openxmlformats.org/drawingml/2006/picture">
+                <pic:pic xmlns:pic="http://schemas.openxmlformats.org/drawingml/2006/picture">
+                  <pic:nvPicPr>
+                    <pic:cNvPr id="15" name="Imagen 15" descr="Interfaz de usuario gráfica, Texto, Aplicación, Correo electrónico&#10;&#10;Descripción generada automáticamente"/>
+                    <pic:cNvPicPr/>
+                  </pic:nvPicPr>
+                  <pic:blipFill>
+                    <a:blip r:embed="rId21"/>
+                    <a:stretch>
+                      <a:fillRect/>
+                    </a:stretch>
+                  </pic:blipFill>
+                  <pic:spPr>
+                    <a:xfrm>
+                      <a:off x="0" y="0"/>
+                      <a:ext cx="2749924" cy="1590003"/>
+                    </a:xfrm>
+                    <a:prstGeom prst="rect">
+                      <a:avLst/>
+                    </a:prstGeom>
+                  </pic:spPr>
+                </pic:pic>
+              </a:graphicData>
+            </a:graphic>
+          </wp:inline>
+        </w:drawing>
+      </w:r>
+    </w:p>
+    <w:p>
+      <w:pPr>
+        <w:shd w:val="clear" w:color="auto" w:fill="FFFFFF"/>
+        <w:spacing w:before="60" w:after="100" w:afterAutospacing="1" w:line="240" w:lineRule="auto"/>
+        <w:rPr>
+          <w:rFonts w:ascii="Arial" w:eastAsia="Times New Roman" w:hAnsi="Arial" w:cs="Arial"/>
+          <w:color w:val="24292F"/>
+          <w:lang w:eastAsia="es-ES"/>
+        </w:rPr>
+      </w:pPr>
+      <w:r>
+        <w:rPr>
+          <w:rFonts w:ascii="Arial" w:eastAsia="Times New Roman" w:hAnsi="Arial" w:cs="Arial"/>
+          <w:color w:val="24292F"/>
+          <w:lang w:eastAsia="es-ES"/>
+        </w:rPr>
+        <w:t>Realice las dos vistas que considere sean las más importantes y explique el motivo de su selección.</w:t>
+      </w:r>
+    </w:p>
+    <w:p>
+      <w:pPr>
+        <w:shd w:val="clear" w:color="auto" w:fill="FFFFFF"/>
+        <w:spacing w:before="60" w:after="100" w:afterAutospacing="1" w:line="240" w:lineRule="auto"/>
+        <w:rPr>
+          <w:rFonts w:ascii="Arial" w:eastAsia="Times New Roman" w:hAnsi="Arial" w:cs="Arial"/>
+          <w:color w:val="24292F"/>
+          <w:lang w:eastAsia="es-ES"/>
+        </w:rPr>
+      </w:pPr>
+      <w:r>
+        <w:rPr>
+          <w:rFonts w:ascii="Arial" w:hAnsi="Arial" w:cs="Arial"/>
+          <w:noProof/>
+        </w:rPr>
+        <w:drawing>
+          <wp:inline distT="0" distB="0" distL="0" distR="0" wp14:anchorId="3217E6DC" wp14:editId="5A005485">
+            <wp:extent cx="4124325" cy="676275"/>
+            <wp:effectExtent l="0" t="0" r="9525" b="9525"/>
+            <wp:docPr id="38" name="Imagen 38"/>
+            <wp:cNvGraphicFramePr>
+              <a:graphicFrameLocks xmlns:a="http://schemas.openxmlformats.org/drawingml/2006/main" noChangeAspect="1"/>
+            </wp:cNvGraphicFramePr>
+            <a:graphic xmlns:a="http://schemas.openxmlformats.org/drawingml/2006/main">
+              <a:graphicData uri="http://schemas.openxmlformats.org/drawingml/2006/picture">
+                <pic:pic xmlns:pic="http://schemas.openxmlformats.org/drawingml/2006/picture">
+                  <pic:nvPicPr>
+                    <pic:cNvPr id="1" name=""/>
+                    <pic:cNvPicPr/>
+                  </pic:nvPicPr>
+                  <pic:blipFill>
+                    <a:blip r:embed="rId22"/>
+                    <a:stretch>
+                      <a:fillRect/>
+                    </a:stretch>
+                  </pic:blipFill>
+                  <pic:spPr>
+                    <a:xfrm>
+                      <a:off x="0" y="0"/>
                       <a:ext cx="4124325" cy="676275"/>
                     </a:xfrm>
                     <a:prstGeom prst="rect">
@@ -1512,31 +1718,7 @@
         <w:rPr>
           <w:rFonts w:ascii="Arial" w:hAnsi="Arial" w:cs="Arial"/>
         </w:rPr>
-        <w:t xml:space="preserve">Esta consulta </w:t>
-      </w:r>
-      <w:r>
-        <w:rPr>
-          <w:rFonts w:ascii="Arial" w:hAnsi="Arial" w:cs="Arial"/>
-        </w:rPr>
-        <w:t>es</w:t>
-      </w:r>
-      <w:r>
-        <w:rPr>
-          <w:rFonts w:ascii="Arial" w:hAnsi="Arial" w:cs="Arial"/>
-        </w:rPr>
-        <w:t xml:space="preserve"> importante </w:t>
-      </w:r>
-      <w:r>
-        <w:rPr>
-          <w:rFonts w:ascii="Arial" w:hAnsi="Arial" w:cs="Arial"/>
-        </w:rPr>
-        <w:t xml:space="preserve">porque permite tener una visión general de </w:t>
-      </w:r>
-      <w:r>
-        <w:rPr>
-          <w:rFonts w:ascii="Arial" w:hAnsi="Arial" w:cs="Arial"/>
-        </w:rPr>
-        <w:t>cuáles son los libros más populares entre los clientes y cuántos ejemplares se han vendido de cada uno. Esto puede ayudar a la librería a tomar decisiones sobre qué libros ordenar en mayores cantidades, qué autores promocionar, y cuáles son las tendencias actuales en cuanto a los temas y géneros más vendidos.</w:t>
+        <w:t>Esta consulta es importante porque permite tener una visión general de cuáles son los libros más populares entre los clientes y cuántos ejemplares se han vendido de cada uno. Esto puede ayudar a la librería a tomar decisiones sobre qué libros ordenar en mayores cantidades, qué autores promocionar, y cuáles son las tendencias actuales en cuanto a los temas y géneros más vendidos.</w:t>
       </w:r>
     </w:p>
     <w:p>
@@ -1548,9 +1730,9 @@
       </w:pPr>
       <w:r>
         <w:rPr>
+          <w:rFonts w:ascii="Arial" w:hAnsi="Arial" w:cs="Arial"/>
           <w:noProof/>
         </w:rPr>
-        <w:lastRenderedPageBreak/>
         <w:drawing>
           <wp:inline distT="0" distB="0" distL="0" distR="0" wp14:anchorId="2C473EBE" wp14:editId="1E9BBD02">
             <wp:extent cx="3366654" cy="2557849"/>
@@ -1567,7 +1749,7 @@
                     <pic:cNvPicPr/>
                   </pic:nvPicPr>
                   <pic:blipFill>
-                    <a:blip r:embed="rId21"/>
+                    <a:blip r:embed="rId23"/>
                     <a:stretch>
                       <a:fillRect/>
                     </a:stretch>
@@ -1640,7 +1822,14 @@
         <w:rPr>
           <w:rFonts w:ascii="Arial" w:hAnsi="Arial" w:cs="Arial"/>
         </w:rPr>
-        <w:t>Esta consulta es importante porque permite conocer a los autores más populares entre los clientes, lo que podría ayudar a la editorial a tomar decisiones sobre futuros lanzamientos de libros, marketing y promoción. También podría permitir identificar a los autores que están teniendo más éxito en términos de ventas, lo que podría ayudar a la editorial a establecer relaciones más estrechas con ellos y a promover su trabajo de manera más efectiva. Por último, también podría ayudar a la editorial a evaluar su estrategia de publicación y a determinar si están publicando el tipo de libros que los clientes desean comprar y leer.</w:t>
+        <w:t xml:space="preserve">Esta consulta es importante porque permite conocer a los autores más populares entre los clientes, lo que podría ayudar a la editorial a tomar decisiones sobre futuros lanzamientos de libros, marketing y promoción. También podría permitir identificar a </w:t>
+      </w:r>
+      <w:r>
+        <w:rPr>
+          <w:rFonts w:ascii="Arial" w:hAnsi="Arial" w:cs="Arial"/>
+        </w:rPr>
+        <w:lastRenderedPageBreak/>
+        <w:t>los autores que están teniendo más éxito en términos de ventas, lo que podría ayudar a la editorial a establecer relaciones más estrechas con ellos y a promover su trabajo de manera más efectiva. Por último, también podría ayudar a la editorial a evaluar su estrategia de publicación y a determinar si están publicando el tipo de libros que los clientes desean comprar y leer.</w:t>
       </w:r>
     </w:p>
     <w:p>
@@ -1652,6 +1841,7 @@
       </w:pPr>
       <w:r>
         <w:rPr>
+          <w:rFonts w:ascii="Arial" w:hAnsi="Arial" w:cs="Arial"/>
           <w:noProof/>
         </w:rPr>
         <w:drawing>
@@ -1670,7 +1860,7 @@
                     <pic:cNvPicPr/>
                   </pic:nvPicPr>
                   <pic:blipFill>
-                    <a:blip r:embed="rId22"/>
+                    <a:blip r:embed="rId24"/>
                     <a:stretch>
                       <a:fillRect/>
                     </a:stretch>
@@ -1700,31 +1890,85 @@
     </w:p>
     <w:p>
       <w:pPr>
-        <w:rPr>
-          <w:rFonts w:ascii="Arial" w:hAnsi="Arial" w:cs="Arial"/>
-        </w:rPr>
-      </w:pPr>
-    </w:p>
-    <w:p>
-      <w:pPr>
-        <w:rPr>
-          <w:rFonts w:ascii="Arial" w:hAnsi="Arial" w:cs="Arial"/>
-        </w:rPr>
-      </w:pPr>
-    </w:p>
-    <w:p>
-      <w:pPr>
-        <w:rPr>
-          <w:rFonts w:ascii="Arial" w:hAnsi="Arial" w:cs="Arial"/>
-        </w:rPr>
-      </w:pPr>
-    </w:p>
-    <w:p>
-      <w:pPr>
-        <w:rPr>
-          <w:rFonts w:ascii="Arial" w:hAnsi="Arial" w:cs="Arial"/>
-        </w:rPr>
-      </w:pPr>
+        <w:jc w:val="both"/>
+        <w:rPr>
+          <w:rFonts w:ascii="Arial" w:hAnsi="Arial" w:cs="Arial"/>
+          <w:b/>
+          <w:bCs/>
+        </w:rPr>
+      </w:pPr>
+      <w:r>
+        <w:rPr>
+          <w:rFonts w:ascii="Arial" w:hAnsi="Arial" w:cs="Arial"/>
+          <w:b/>
+          <w:bCs/>
+        </w:rPr>
+        <w:t>¿Qué le agregaría al modelo para dar más información y esa información cuál sería?</w:t>
+      </w:r>
+    </w:p>
+    <w:p>
+      <w:pPr>
+        <w:jc w:val="both"/>
+        <w:rPr>
+          <w:rFonts w:ascii="Arial" w:hAnsi="Arial" w:cs="Arial"/>
+        </w:rPr>
+      </w:pPr>
+      <w:r>
+        <w:rPr>
+          <w:rFonts w:ascii="Arial" w:hAnsi="Arial" w:cs="Arial"/>
+        </w:rPr>
+        <w:t>Añadiría una t</w:t>
+      </w:r>
+      <w:r>
+        <w:rPr>
+          <w:rFonts w:ascii="Arial" w:hAnsi="Arial" w:cs="Arial"/>
+        </w:rPr>
+        <w:t>abla de géneros literarios</w:t>
+      </w:r>
+      <w:r>
+        <w:rPr>
+          <w:rFonts w:ascii="Arial" w:hAnsi="Arial" w:cs="Arial"/>
+        </w:rPr>
+        <w:t>,</w:t>
+      </w:r>
+      <w:r>
+        <w:rPr>
+          <w:rFonts w:ascii="Arial" w:hAnsi="Arial" w:cs="Arial"/>
+        </w:rPr>
+        <w:t xml:space="preserve"> para categorizar los libros en diferentes géneros (ciencia ficción, romance, suspens</w:t>
+      </w:r>
+      <w:r>
+        <w:rPr>
+          <w:rFonts w:ascii="Arial" w:hAnsi="Arial" w:cs="Arial"/>
+        </w:rPr>
+        <w:t>o, terror</w:t>
+      </w:r>
+      <w:r>
+        <w:rPr>
+          <w:rFonts w:ascii="Arial" w:hAnsi="Arial" w:cs="Arial"/>
+        </w:rPr>
+        <w:t>).</w:t>
+      </w:r>
+    </w:p>
+    <w:p>
+      <w:pPr>
+        <w:jc w:val="both"/>
+        <w:rPr>
+          <w:rFonts w:ascii="Arial" w:hAnsi="Arial" w:cs="Arial"/>
+        </w:rPr>
+      </w:pPr>
+      <w:r>
+        <w:rPr>
+          <w:rFonts w:ascii="Arial" w:hAnsi="Arial" w:cs="Arial"/>
+        </w:rPr>
+        <w:t xml:space="preserve">En la tabla de libro, añadiría un atributo multivaluado idiomas, que se convertiría en </w:t>
+      </w:r>
+      <w:r>
+        <w:rPr>
+          <w:rFonts w:ascii="Arial" w:hAnsi="Arial" w:cs="Arial"/>
+        </w:rPr>
+        <w:t>una tabla para especificar los idiomas disponibles para cada libro.</w:t>
+      </w:r>
     </w:p>
     <w:p>
       <w:pPr>
@@ -1732,20 +1976,172 @@
         <w:spacing w:after="240" w:line="240" w:lineRule="auto"/>
         <w:rPr>
           <w:rFonts w:ascii="Arial" w:eastAsia="Times New Roman" w:hAnsi="Arial" w:cs="Arial"/>
-          <w:color w:val="24292F"/>
-          <w:sz w:val="24"/>
-          <w:szCs w:val="24"/>
-          <w:lang w:eastAsia="es-ES"/>
-        </w:rPr>
-      </w:pPr>
-      <w:r>
-        <w:rPr>
-          <w:rFonts w:ascii="Arial" w:eastAsia="Times New Roman" w:hAnsi="Arial" w:cs="Arial"/>
-          <w:b/>
-          <w:bCs/>
-          <w:color w:val="24292F"/>
-          <w:sz w:val="24"/>
-          <w:szCs w:val="24"/>
+          <w:b/>
+          <w:bCs/>
+          <w:color w:val="24292F"/>
+          <w:lang w:eastAsia="es-ES"/>
+        </w:rPr>
+      </w:pPr>
+    </w:p>
+    <w:p>
+      <w:pPr>
+        <w:shd w:val="clear" w:color="auto" w:fill="FFFFFF"/>
+        <w:spacing w:after="240" w:line="240" w:lineRule="auto"/>
+        <w:rPr>
+          <w:rFonts w:ascii="Arial" w:eastAsia="Times New Roman" w:hAnsi="Arial" w:cs="Arial"/>
+          <w:b/>
+          <w:bCs/>
+          <w:color w:val="24292F"/>
+          <w:lang w:eastAsia="es-ES"/>
+        </w:rPr>
+      </w:pPr>
+    </w:p>
+    <w:p>
+      <w:pPr>
+        <w:shd w:val="clear" w:color="auto" w:fill="FFFFFF"/>
+        <w:spacing w:after="240" w:line="240" w:lineRule="auto"/>
+        <w:rPr>
+          <w:rFonts w:ascii="Arial" w:eastAsia="Times New Roman" w:hAnsi="Arial" w:cs="Arial"/>
+          <w:b/>
+          <w:bCs/>
+          <w:color w:val="24292F"/>
+          <w:lang w:eastAsia="es-ES"/>
+        </w:rPr>
+      </w:pPr>
+    </w:p>
+    <w:p>
+      <w:pPr>
+        <w:shd w:val="clear" w:color="auto" w:fill="FFFFFF"/>
+        <w:spacing w:after="240" w:line="240" w:lineRule="auto"/>
+        <w:rPr>
+          <w:rFonts w:ascii="Arial" w:eastAsia="Times New Roman" w:hAnsi="Arial" w:cs="Arial"/>
+          <w:b/>
+          <w:bCs/>
+          <w:color w:val="24292F"/>
+          <w:lang w:eastAsia="es-ES"/>
+        </w:rPr>
+      </w:pPr>
+    </w:p>
+    <w:p>
+      <w:pPr>
+        <w:shd w:val="clear" w:color="auto" w:fill="FFFFFF"/>
+        <w:spacing w:after="240" w:line="240" w:lineRule="auto"/>
+        <w:rPr>
+          <w:rFonts w:ascii="Arial" w:eastAsia="Times New Roman" w:hAnsi="Arial" w:cs="Arial"/>
+          <w:b/>
+          <w:bCs/>
+          <w:color w:val="24292F"/>
+          <w:lang w:eastAsia="es-ES"/>
+        </w:rPr>
+      </w:pPr>
+    </w:p>
+    <w:p>
+      <w:pPr>
+        <w:shd w:val="clear" w:color="auto" w:fill="FFFFFF"/>
+        <w:spacing w:after="240" w:line="240" w:lineRule="auto"/>
+        <w:rPr>
+          <w:rFonts w:ascii="Arial" w:eastAsia="Times New Roman" w:hAnsi="Arial" w:cs="Arial"/>
+          <w:b/>
+          <w:bCs/>
+          <w:color w:val="24292F"/>
+          <w:lang w:eastAsia="es-ES"/>
+        </w:rPr>
+      </w:pPr>
+    </w:p>
+    <w:p>
+      <w:pPr>
+        <w:shd w:val="clear" w:color="auto" w:fill="FFFFFF"/>
+        <w:spacing w:after="240" w:line="240" w:lineRule="auto"/>
+        <w:rPr>
+          <w:rFonts w:ascii="Arial" w:eastAsia="Times New Roman" w:hAnsi="Arial" w:cs="Arial"/>
+          <w:b/>
+          <w:bCs/>
+          <w:color w:val="24292F"/>
+          <w:lang w:eastAsia="es-ES"/>
+        </w:rPr>
+      </w:pPr>
+    </w:p>
+    <w:p>
+      <w:pPr>
+        <w:shd w:val="clear" w:color="auto" w:fill="FFFFFF"/>
+        <w:spacing w:after="240" w:line="240" w:lineRule="auto"/>
+        <w:rPr>
+          <w:rFonts w:ascii="Arial" w:eastAsia="Times New Roman" w:hAnsi="Arial" w:cs="Arial"/>
+          <w:b/>
+          <w:bCs/>
+          <w:color w:val="24292F"/>
+          <w:lang w:eastAsia="es-ES"/>
+        </w:rPr>
+      </w:pPr>
+    </w:p>
+    <w:p>
+      <w:pPr>
+        <w:shd w:val="clear" w:color="auto" w:fill="FFFFFF"/>
+        <w:spacing w:after="240" w:line="240" w:lineRule="auto"/>
+        <w:rPr>
+          <w:rFonts w:ascii="Arial" w:eastAsia="Times New Roman" w:hAnsi="Arial" w:cs="Arial"/>
+          <w:b/>
+          <w:bCs/>
+          <w:color w:val="24292F"/>
+          <w:lang w:eastAsia="es-ES"/>
+        </w:rPr>
+      </w:pPr>
+    </w:p>
+    <w:p>
+      <w:pPr>
+        <w:shd w:val="clear" w:color="auto" w:fill="FFFFFF"/>
+        <w:spacing w:after="240" w:line="240" w:lineRule="auto"/>
+        <w:rPr>
+          <w:rFonts w:ascii="Arial" w:eastAsia="Times New Roman" w:hAnsi="Arial" w:cs="Arial"/>
+          <w:b/>
+          <w:bCs/>
+          <w:color w:val="24292F"/>
+          <w:lang w:eastAsia="es-ES"/>
+        </w:rPr>
+      </w:pPr>
+    </w:p>
+    <w:p>
+      <w:pPr>
+        <w:shd w:val="clear" w:color="auto" w:fill="FFFFFF"/>
+        <w:spacing w:after="240" w:line="240" w:lineRule="auto"/>
+        <w:rPr>
+          <w:rFonts w:ascii="Arial" w:eastAsia="Times New Roman" w:hAnsi="Arial" w:cs="Arial"/>
+          <w:b/>
+          <w:bCs/>
+          <w:color w:val="24292F"/>
+          <w:lang w:eastAsia="es-ES"/>
+        </w:rPr>
+      </w:pPr>
+    </w:p>
+    <w:p>
+      <w:pPr>
+        <w:shd w:val="clear" w:color="auto" w:fill="FFFFFF"/>
+        <w:spacing w:after="240" w:line="240" w:lineRule="auto"/>
+        <w:rPr>
+          <w:rFonts w:ascii="Arial" w:eastAsia="Times New Roman" w:hAnsi="Arial" w:cs="Arial"/>
+          <w:b/>
+          <w:bCs/>
+          <w:color w:val="24292F"/>
+          <w:lang w:eastAsia="es-ES"/>
+        </w:rPr>
+      </w:pPr>
+    </w:p>
+    <w:p>
+      <w:pPr>
+        <w:shd w:val="clear" w:color="auto" w:fill="FFFFFF"/>
+        <w:spacing w:after="240" w:line="240" w:lineRule="auto"/>
+        <w:rPr>
+          <w:rFonts w:ascii="Arial" w:eastAsia="Times New Roman" w:hAnsi="Arial" w:cs="Arial"/>
+          <w:color w:val="24292F"/>
+          <w:lang w:eastAsia="es-ES"/>
+        </w:rPr>
+      </w:pPr>
+      <w:r>
+        <w:rPr>
+          <w:rFonts w:ascii="Arial" w:eastAsia="Times New Roman" w:hAnsi="Arial" w:cs="Arial"/>
+          <w:b/>
+          <w:bCs/>
+          <w:color w:val="24292F"/>
           <w:lang w:eastAsia="es-ES"/>
         </w:rPr>
         <w:lastRenderedPageBreak/>
@@ -1757,8 +2153,6 @@
           <w:b/>
           <w:bCs/>
           <w:color w:val="24292F"/>
-          <w:sz w:val="24"/>
-          <w:szCs w:val="24"/>
           <w:lang w:eastAsia="es-ES"/>
         </w:rPr>
         <w:t>egunda actividad:</w:t>
@@ -1771,18 +2165,14 @@
         <w:rPr>
           <w:rFonts w:ascii="Arial" w:eastAsia="Times New Roman" w:hAnsi="Arial" w:cs="Arial"/>
           <w:color w:val="24292F"/>
-          <w:sz w:val="24"/>
-          <w:szCs w:val="24"/>
-          <w:lang w:eastAsia="es-ES"/>
-        </w:rPr>
-      </w:pPr>
-      <w:hyperlink r:id="rId23" w:history="1">
+          <w:lang w:eastAsia="es-ES"/>
+        </w:rPr>
+      </w:pPr>
+      <w:hyperlink r:id="rId25" w:history="1">
         <w:r>
           <w:rPr>
             <w:rFonts w:ascii="Arial" w:eastAsia="Times New Roman" w:hAnsi="Arial" w:cs="Arial"/>
             <w:color w:val="0000FF"/>
-            <w:sz w:val="24"/>
-            <w:szCs w:val="24"/>
             <w:u w:val="single"/>
             <w:lang w:eastAsia="es-ES"/>
           </w:rPr>
@@ -1798,17 +2188,13 @@
         <w:rPr>
           <w:rFonts w:ascii="Arial" w:eastAsia="Times New Roman" w:hAnsi="Arial" w:cs="Arial"/>
           <w:color w:val="24292F"/>
-          <w:sz w:val="24"/>
-          <w:szCs w:val="24"/>
-          <w:lang w:eastAsia="es-ES"/>
-        </w:rPr>
-      </w:pPr>
-      <w:r>
-        <w:rPr>
-          <w:rFonts w:ascii="Arial" w:eastAsia="Times New Roman" w:hAnsi="Arial" w:cs="Arial"/>
-          <w:color w:val="24292F"/>
-          <w:sz w:val="24"/>
-          <w:szCs w:val="24"/>
+          <w:lang w:eastAsia="es-ES"/>
+        </w:rPr>
+      </w:pPr>
+      <w:r>
+        <w:rPr>
+          <w:rFonts w:ascii="Arial" w:eastAsia="Times New Roman" w:hAnsi="Arial" w:cs="Arial"/>
+          <w:color w:val="24292F"/>
           <w:lang w:eastAsia="es-ES"/>
         </w:rPr>
         <w:t>Utilizando el ejercicio del hospital realizado por sus compañeros realice lo siguiente:</w:t>
@@ -1826,20 +2212,73 @@
         <w:rPr>
           <w:rFonts w:ascii="Arial" w:eastAsia="Times New Roman" w:hAnsi="Arial" w:cs="Arial"/>
           <w:color w:val="24292F"/>
-          <w:sz w:val="24"/>
-          <w:szCs w:val="24"/>
-          <w:lang w:eastAsia="es-ES"/>
-        </w:rPr>
-      </w:pPr>
-      <w:r>
-        <w:rPr>
-          <w:rFonts w:ascii="Arial" w:eastAsia="Times New Roman" w:hAnsi="Arial" w:cs="Arial"/>
-          <w:color w:val="24292F"/>
-          <w:sz w:val="24"/>
-          <w:szCs w:val="24"/>
+          <w:lang w:eastAsia="es-ES"/>
+        </w:rPr>
+      </w:pPr>
+      <w:r>
+        <w:rPr>
+          <w:rFonts w:ascii="Arial" w:eastAsia="Times New Roman" w:hAnsi="Arial" w:cs="Arial"/>
+          <w:color w:val="24292F"/>
           <w:lang w:eastAsia="es-ES"/>
         </w:rPr>
         <w:t>Convierta el MR en una base de datos en MySQL utilizando sentencias SQL o el diagrama EER.</w:t>
+      </w:r>
+    </w:p>
+    <w:p>
+      <w:pPr>
+        <w:shd w:val="clear" w:color="auto" w:fill="FFFFFF"/>
+        <w:spacing w:before="100" w:beforeAutospacing="1" w:after="100" w:afterAutospacing="1" w:line="240" w:lineRule="auto"/>
+        <w:ind w:left="720"/>
+        <w:jc w:val="both"/>
+        <w:rPr>
+          <w:rFonts w:ascii="Arial" w:eastAsia="Times New Roman" w:hAnsi="Arial" w:cs="Arial"/>
+          <w:color w:val="24292F"/>
+          <w:lang w:eastAsia="es-ES"/>
+        </w:rPr>
+      </w:pPr>
+      <w:r>
+        <w:rPr>
+          <w:rFonts w:ascii="Arial" w:eastAsia="Times New Roman" w:hAnsi="Arial" w:cs="Arial"/>
+          <w:color w:val="24292F"/>
+          <w:lang w:eastAsia="es-ES"/>
+        </w:rPr>
+        <w:t xml:space="preserve">Utilizando el MR en el </w:t>
+      </w:r>
+      <w:proofErr w:type="spellStart"/>
+      <w:r>
+        <w:rPr>
+          <w:rFonts w:ascii="Arial" w:eastAsia="Times New Roman" w:hAnsi="Arial" w:cs="Arial"/>
+          <w:color w:val="24292F"/>
+          <w:lang w:eastAsia="es-ES"/>
+        </w:rPr>
+        <w:t>pdf</w:t>
+      </w:r>
+      <w:proofErr w:type="spellEnd"/>
+      <w:r>
+        <w:rPr>
+          <w:rFonts w:ascii="Arial" w:eastAsia="Times New Roman" w:hAnsi="Arial" w:cs="Arial"/>
+          <w:color w:val="24292F"/>
+          <w:lang w:eastAsia="es-ES"/>
+        </w:rPr>
+        <w:t xml:space="preserve"> del compañero, se realiza el diagrama EER en </w:t>
+      </w:r>
+      <w:proofErr w:type="spellStart"/>
+      <w:r>
+        <w:rPr>
+          <w:rFonts w:ascii="Arial" w:eastAsia="Times New Roman" w:hAnsi="Arial" w:cs="Arial"/>
+          <w:color w:val="24292F"/>
+          <w:lang w:eastAsia="es-ES"/>
+        </w:rPr>
+        <w:t>Workbench</w:t>
+      </w:r>
+      <w:proofErr w:type="spellEnd"/>
+      <w:r>
+        <w:rPr>
+          <w:rFonts w:ascii="Arial" w:eastAsia="Times New Roman" w:hAnsi="Arial" w:cs="Arial"/>
+          <w:color w:val="24292F"/>
+          <w:lang w:eastAsia="es-ES"/>
+        </w:rPr>
+        <w:t>.</w:t>
       </w:r>
     </w:p>
     <w:p>
@@ -1850,8 +2289,6 @@
         <w:rPr>
           <w:rFonts w:ascii="Arial" w:eastAsia="Times New Roman" w:hAnsi="Arial" w:cs="Arial"/>
           <w:color w:val="24292F"/>
-          <w:sz w:val="24"/>
-          <w:szCs w:val="24"/>
           <w:lang w:eastAsia="es-ES"/>
         </w:rPr>
       </w:pPr>
@@ -1861,9 +2298,9 @@
           <w:noProof/>
         </w:rPr>
         <w:drawing>
-          <wp:inline distT="0" distB="0" distL="0" distR="0" wp14:anchorId="3FD4EE2F" wp14:editId="752B92C8">
-            <wp:extent cx="4072584" cy="1980739"/>
-            <wp:effectExtent l="0" t="0" r="4445" b="635"/>
+          <wp:inline distT="0" distB="0" distL="0" distR="0" wp14:anchorId="3FD4EE2F" wp14:editId="42B07C6C">
+            <wp:extent cx="3681351" cy="1790460"/>
+            <wp:effectExtent l="0" t="0" r="0" b="635"/>
             <wp:docPr id="2" name="Imagen 2" descr="Interfaz de usuario gráfica&#10;&#10;Descripción generada automáticamente"/>
             <wp:cNvGraphicFramePr>
               <a:graphicFrameLocks xmlns:a="http://schemas.openxmlformats.org/drawingml/2006/main" noChangeAspect="1"/>
@@ -1878,7 +2315,7 @@
                     </pic:cNvPicPr>
                   </pic:nvPicPr>
                   <pic:blipFill>
-                    <a:blip r:embed="rId24" cstate="print">
+                    <a:blip r:embed="rId26" cstate="print">
                       <a:extLst>
                         <a:ext uri="{28A0092B-C50C-407E-A947-70E740481C1C}">
                           <a14:useLocalDpi xmlns:a14="http://schemas.microsoft.com/office/drawing/2010/main" val="0"/>
@@ -1893,7 +2330,7 @@
                   <pic:spPr bwMode="auto">
                     <a:xfrm>
                       <a:off x="0" y="0"/>
-                      <a:ext cx="4084679" cy="1986622"/>
+                      <a:ext cx="3697384" cy="1798258"/>
                     </a:xfrm>
                     <a:prstGeom prst="rect">
                       <a:avLst/>
@@ -1919,17 +2356,13 @@
         <w:rPr>
           <w:rFonts w:ascii="Arial" w:eastAsia="Times New Roman" w:hAnsi="Arial" w:cs="Arial"/>
           <w:color w:val="24292F"/>
-          <w:sz w:val="24"/>
-          <w:szCs w:val="24"/>
-          <w:lang w:eastAsia="es-ES"/>
-        </w:rPr>
-      </w:pPr>
-      <w:r>
-        <w:rPr>
-          <w:rFonts w:ascii="Arial" w:eastAsia="Times New Roman" w:hAnsi="Arial" w:cs="Arial"/>
-          <w:color w:val="24292F"/>
-          <w:sz w:val="24"/>
-          <w:szCs w:val="24"/>
+          <w:lang w:eastAsia="es-ES"/>
+        </w:rPr>
+      </w:pPr>
+      <w:r>
+        <w:rPr>
+          <w:rFonts w:ascii="Arial" w:eastAsia="Times New Roman" w:hAnsi="Arial" w:cs="Arial"/>
+          <w:color w:val="24292F"/>
           <w:lang w:eastAsia="es-ES"/>
         </w:rPr>
         <w:t>Diagrama EER</w:t>
@@ -1986,8 +2419,6 @@
         <w:rPr>
           <w:rFonts w:ascii="Arial" w:eastAsia="Times New Roman" w:hAnsi="Arial" w:cs="Arial"/>
           <w:color w:val="24292F"/>
-          <w:sz w:val="24"/>
-          <w:szCs w:val="24"/>
           <w:lang w:eastAsia="es-ES"/>
         </w:rPr>
       </w:pPr>
@@ -2012,7 +2443,7 @@
                     <pic:cNvPicPr/>
                   </pic:nvPicPr>
                   <pic:blipFill>
-                    <a:blip r:embed="rId25"/>
+                    <a:blip r:embed="rId27"/>
                     <a:stretch>
                       <a:fillRect/>
                     </a:stretch>
@@ -2045,40 +2476,16 @@
         <w:rPr>
           <w:rFonts w:ascii="Arial" w:eastAsia="Times New Roman" w:hAnsi="Arial" w:cs="Arial"/>
           <w:color w:val="24292F"/>
-          <w:sz w:val="24"/>
-          <w:szCs w:val="24"/>
-          <w:lang w:eastAsia="es-ES"/>
-        </w:rPr>
-      </w:pPr>
-      <w:r>
-        <w:rPr>
-          <w:rFonts w:ascii="Arial" w:eastAsia="Times New Roman" w:hAnsi="Arial" w:cs="Arial"/>
-          <w:color w:val="24292F"/>
-          <w:sz w:val="24"/>
-          <w:szCs w:val="24"/>
-          <w:lang w:eastAsia="es-ES"/>
-        </w:rPr>
-        <w:t>Complete la información para las tablas realizadas con al</w:t>
-      </w:r>
-      <w:r>
-        <w:rPr>
-          <w:rFonts w:ascii="Arial" w:eastAsia="Times New Roman" w:hAnsi="Arial" w:cs="Arial"/>
-          <w:color w:val="24292F"/>
-          <w:sz w:val="24"/>
-          <w:szCs w:val="24"/>
-          <w:lang w:eastAsia="es-ES"/>
-        </w:rPr>
-        <w:t xml:space="preserve"> </w:t>
-      </w:r>
-      <w:r>
-        <w:rPr>
-          <w:rFonts w:ascii="Arial" w:eastAsia="Times New Roman" w:hAnsi="Arial" w:cs="Arial"/>
-          <w:color w:val="24292F"/>
-          <w:sz w:val="24"/>
-          <w:szCs w:val="24"/>
-          <w:lang w:eastAsia="es-ES"/>
-        </w:rPr>
-        <w:t>menos 5 registros por tabla.</w:t>
+          <w:lang w:eastAsia="es-ES"/>
+        </w:rPr>
+      </w:pPr>
+      <w:r>
+        <w:rPr>
+          <w:rFonts w:ascii="Arial" w:eastAsia="Times New Roman" w:hAnsi="Arial" w:cs="Arial"/>
+          <w:color w:val="24292F"/>
+          <w:lang w:eastAsia="es-ES"/>
+        </w:rPr>
+        <w:t>Complete la información para las tablas realizadas con al menos 5 registros por tabla.</w:t>
       </w:r>
     </w:p>
     <w:p>
@@ -2086,11 +2493,10 @@
         <w:shd w:val="clear" w:color="auto" w:fill="FFFFFF"/>
         <w:spacing w:before="60" w:after="100" w:afterAutospacing="1" w:line="240" w:lineRule="auto"/>
         <w:ind w:left="720"/>
-        <w:rPr>
-          <w:rFonts w:ascii="Arial" w:eastAsia="Times New Roman" w:hAnsi="Arial" w:cs="Arial"/>
-          <w:color w:val="24292F"/>
-          <w:sz w:val="24"/>
-          <w:szCs w:val="24"/>
+        <w:jc w:val="center"/>
+        <w:rPr>
+          <w:rFonts w:ascii="Arial" w:eastAsia="Times New Roman" w:hAnsi="Arial" w:cs="Arial"/>
+          <w:color w:val="24292F"/>
           <w:lang w:eastAsia="es-ES"/>
         </w:rPr>
       </w:pPr>
@@ -2116,7 +2522,7 @@
                     <pic:cNvPicPr/>
                   </pic:nvPicPr>
                   <pic:blipFill>
-                    <a:blip r:embed="rId26"/>
+                    <a:blip r:embed="rId28"/>
                     <a:stretch>
                       <a:fillRect/>
                     </a:stretch>
@@ -2142,13 +2548,46 @@
         <w:shd w:val="clear" w:color="auto" w:fill="FFFFFF"/>
         <w:spacing w:before="60" w:after="100" w:afterAutospacing="1" w:line="240" w:lineRule="auto"/>
         <w:ind w:left="720"/>
-        <w:rPr>
-          <w:rFonts w:ascii="Arial" w:eastAsia="Times New Roman" w:hAnsi="Arial" w:cs="Arial"/>
-          <w:i/>
-          <w:iCs/>
-          <w:color w:val="24292F"/>
-          <w:sz w:val="24"/>
-          <w:szCs w:val="24"/>
+        <w:jc w:val="center"/>
+        <w:rPr>
+          <w:rFonts w:ascii="Arial" w:eastAsia="Times New Roman" w:hAnsi="Arial" w:cs="Arial"/>
+          <w:i/>
+          <w:iCs/>
+          <w:color w:val="24292F"/>
+          <w:lang w:eastAsia="es-ES"/>
+        </w:rPr>
+      </w:pPr>
+      <w:r>
+        <w:rPr>
+          <w:rFonts w:ascii="Arial" w:eastAsia="Times New Roman" w:hAnsi="Arial" w:cs="Arial"/>
+          <w:i/>
+          <w:iCs/>
+          <w:color w:val="24292F"/>
+          <w:lang w:eastAsia="es-ES"/>
+        </w:rPr>
+        <w:t>Tablas</w:t>
+      </w:r>
+      <w:r>
+        <w:rPr>
+          <w:rFonts w:ascii="Arial" w:eastAsia="Times New Roman" w:hAnsi="Arial" w:cs="Arial"/>
+          <w:i/>
+          <w:iCs/>
+          <w:color w:val="24292F"/>
+          <w:lang w:eastAsia="es-ES"/>
+        </w:rPr>
+        <w:t xml:space="preserve"> a realizarle los registros</w:t>
+      </w:r>
+    </w:p>
+    <w:p>
+      <w:pPr>
+        <w:shd w:val="clear" w:color="auto" w:fill="FFFFFF"/>
+        <w:spacing w:before="60" w:after="100" w:afterAutospacing="1" w:line="240" w:lineRule="auto"/>
+        <w:ind w:left="720"/>
+        <w:rPr>
+          <w:rFonts w:ascii="Arial" w:eastAsia="Times New Roman" w:hAnsi="Arial" w:cs="Arial"/>
+          <w:i/>
+          <w:iCs/>
+          <w:color w:val="24292F"/>
           <w:u w:val="single"/>
           <w:lang w:eastAsia="es-ES"/>
         </w:rPr>
@@ -2160,8 +2599,6 @@
           <w:i/>
           <w:iCs/>
           <w:color w:val="24292F"/>
-          <w:sz w:val="24"/>
-          <w:szCs w:val="24"/>
           <w:u w:val="single"/>
           <w:lang w:eastAsia="es-ES"/>
         </w:rPr>
@@ -2179,8 +2616,6 @@
           <w:i/>
           <w:iCs/>
           <w:color w:val="24292F"/>
-          <w:sz w:val="24"/>
-          <w:szCs w:val="24"/>
           <w:u w:val="single"/>
           <w:lang w:eastAsia="es-ES"/>
         </w:rPr>
@@ -2206,7 +2641,7 @@
                     <pic:cNvPicPr/>
                   </pic:nvPicPr>
                   <pic:blipFill>
-                    <a:blip r:embed="rId27"/>
+                    <a:blip r:embed="rId29"/>
                     <a:stretch>
                       <a:fillRect/>
                     </a:stretch>
@@ -2237,8 +2672,6 @@
           <w:i/>
           <w:iCs/>
           <w:color w:val="24292F"/>
-          <w:sz w:val="24"/>
-          <w:szCs w:val="24"/>
           <w:u w:val="single"/>
           <w:lang w:eastAsia="es-ES"/>
         </w:rPr>
@@ -2250,8 +2683,6 @@
           <w:i/>
           <w:iCs/>
           <w:color w:val="24292F"/>
-          <w:sz w:val="24"/>
-          <w:szCs w:val="24"/>
           <w:u w:val="single"/>
           <w:lang w:eastAsia="es-ES"/>
         </w:rPr>
@@ -2269,8 +2700,6 @@
           <w:i/>
           <w:iCs/>
           <w:color w:val="24292F"/>
-          <w:sz w:val="24"/>
-          <w:szCs w:val="24"/>
           <w:u w:val="single"/>
           <w:lang w:eastAsia="es-ES"/>
         </w:rPr>
@@ -2296,7 +2725,7 @@
                     <pic:cNvPicPr/>
                   </pic:nvPicPr>
                   <pic:blipFill>
-                    <a:blip r:embed="rId28"/>
+                    <a:blip r:embed="rId30"/>
                     <a:stretch>
                       <a:fillRect/>
                     </a:stretch>
@@ -2327,8 +2756,6 @@
           <w:i/>
           <w:iCs/>
           <w:color w:val="24292F"/>
-          <w:sz w:val="24"/>
-          <w:szCs w:val="24"/>
           <w:u w:val="single"/>
           <w:lang w:eastAsia="es-ES"/>
         </w:rPr>
@@ -2340,8 +2767,6 @@
           <w:i/>
           <w:iCs/>
           <w:color w:val="24292F"/>
-          <w:sz w:val="24"/>
-          <w:szCs w:val="24"/>
           <w:u w:val="single"/>
           <w:lang w:eastAsia="es-ES"/>
         </w:rPr>
@@ -2359,8 +2784,6 @@
           <w:i/>
           <w:iCs/>
           <w:color w:val="24292F"/>
-          <w:sz w:val="24"/>
-          <w:szCs w:val="24"/>
           <w:u w:val="single"/>
           <w:lang w:eastAsia="es-ES"/>
         </w:rPr>
@@ -2387,7 +2810,7 @@
                     <pic:cNvPicPr/>
                   </pic:nvPicPr>
                   <pic:blipFill>
-                    <a:blip r:embed="rId29"/>
+                    <a:blip r:embed="rId31"/>
                     <a:stretch>
                       <a:fillRect/>
                     </a:stretch>
@@ -2418,8 +2841,6 @@
           <w:i/>
           <w:iCs/>
           <w:color w:val="24292F"/>
-          <w:sz w:val="24"/>
-          <w:szCs w:val="24"/>
           <w:u w:val="single"/>
           <w:lang w:eastAsia="es-ES"/>
         </w:rPr>
@@ -2431,8 +2852,6 @@
           <w:i/>
           <w:iCs/>
           <w:color w:val="24292F"/>
-          <w:sz w:val="24"/>
-          <w:szCs w:val="24"/>
           <w:u w:val="single"/>
           <w:lang w:eastAsia="es-ES"/>
         </w:rPr>
@@ -2450,8 +2869,6 @@
           <w:i/>
           <w:iCs/>
           <w:color w:val="24292F"/>
-          <w:sz w:val="24"/>
-          <w:szCs w:val="24"/>
           <w:u w:val="single"/>
           <w:lang w:eastAsia="es-ES"/>
         </w:rPr>
@@ -2477,7 +2894,7 @@
                     <pic:cNvPicPr/>
                   </pic:nvPicPr>
                   <pic:blipFill>
-                    <a:blip r:embed="rId30"/>
+                    <a:blip r:embed="rId32"/>
                     <a:stretch>
                       <a:fillRect/>
                     </a:stretch>
@@ -2508,8 +2925,6 @@
           <w:i/>
           <w:iCs/>
           <w:color w:val="24292F"/>
-          <w:sz w:val="24"/>
-          <w:szCs w:val="24"/>
           <w:u w:val="single"/>
           <w:lang w:eastAsia="es-ES"/>
         </w:rPr>
@@ -2521,8 +2936,6 @@
           <w:i/>
           <w:iCs/>
           <w:color w:val="24292F"/>
-          <w:sz w:val="24"/>
-          <w:szCs w:val="24"/>
           <w:u w:val="single"/>
           <w:lang w:eastAsia="es-ES"/>
         </w:rPr>
@@ -2540,8 +2953,6 @@
           <w:i/>
           <w:iCs/>
           <w:color w:val="24292F"/>
-          <w:sz w:val="24"/>
-          <w:szCs w:val="24"/>
           <w:u w:val="single"/>
           <w:lang w:eastAsia="es-ES"/>
         </w:rPr>
@@ -2567,7 +2978,7 @@
                     <pic:cNvPicPr/>
                   </pic:nvPicPr>
                   <pic:blipFill>
-                    <a:blip r:embed="rId31"/>
+                    <a:blip r:embed="rId33"/>
                     <a:stretch>
                       <a:fillRect/>
                     </a:stretch>
@@ -2598,8 +3009,6 @@
           <w:i/>
           <w:iCs/>
           <w:color w:val="24292F"/>
-          <w:sz w:val="24"/>
-          <w:szCs w:val="24"/>
           <w:u w:val="single"/>
           <w:lang w:eastAsia="es-ES"/>
         </w:rPr>
@@ -2611,8 +3020,6 @@
           <w:i/>
           <w:iCs/>
           <w:color w:val="24292F"/>
-          <w:sz w:val="24"/>
-          <w:szCs w:val="24"/>
           <w:u w:val="single"/>
           <w:lang w:eastAsia="es-ES"/>
         </w:rPr>
@@ -2630,8 +3037,6 @@
           <w:i/>
           <w:iCs/>
           <w:color w:val="24292F"/>
-          <w:sz w:val="24"/>
-          <w:szCs w:val="24"/>
           <w:u w:val="single"/>
           <w:lang w:eastAsia="es-ES"/>
         </w:rPr>
@@ -2647,186 +3052,6 @@
             <wp:extent cx="3600000" cy="2461665"/>
             <wp:effectExtent l="0" t="0" r="635" b="0"/>
             <wp:docPr id="19" name="Imagen 19"/>
-            <wp:cNvGraphicFramePr>
-              <a:graphicFrameLocks xmlns:a="http://schemas.openxmlformats.org/drawingml/2006/main" noChangeAspect="1"/>
-            </wp:cNvGraphicFramePr>
-            <a:graphic xmlns:a="http://schemas.openxmlformats.org/drawingml/2006/main">
-              <a:graphicData uri="http://schemas.openxmlformats.org/drawingml/2006/picture">
-                <pic:pic xmlns:pic="http://schemas.openxmlformats.org/drawingml/2006/picture">
-                  <pic:nvPicPr>
-                    <pic:cNvPr id="1" name=""/>
-                    <pic:cNvPicPr/>
-                  </pic:nvPicPr>
-                  <pic:blipFill>
-                    <a:blip r:embed="rId32"/>
-                    <a:stretch>
-                      <a:fillRect/>
-                    </a:stretch>
-                  </pic:blipFill>
-                  <pic:spPr>
-                    <a:xfrm>
-                      <a:off x="0" y="0"/>
-                      <a:ext cx="3600000" cy="2461665"/>
-                    </a:xfrm>
-                    <a:prstGeom prst="rect">
-                      <a:avLst/>
-                    </a:prstGeom>
-                  </pic:spPr>
-                </pic:pic>
-              </a:graphicData>
-            </a:graphic>
-          </wp:inline>
-        </w:drawing>
-      </w:r>
-    </w:p>
-    <w:p>
-      <w:pPr>
-        <w:shd w:val="clear" w:color="auto" w:fill="FFFFFF"/>
-        <w:spacing w:before="60" w:after="100" w:afterAutospacing="1" w:line="240" w:lineRule="auto"/>
-        <w:ind w:left="720"/>
-        <w:rPr>
-          <w:rFonts w:ascii="Arial" w:eastAsia="Times New Roman" w:hAnsi="Arial" w:cs="Arial"/>
-          <w:i/>
-          <w:iCs/>
-          <w:color w:val="24292F"/>
-          <w:sz w:val="24"/>
-          <w:szCs w:val="24"/>
-          <w:u w:val="single"/>
-          <w:lang w:eastAsia="es-ES"/>
-        </w:rPr>
-      </w:pPr>
-      <w:proofErr w:type="spellStart"/>
-      <w:r>
-        <w:rPr>
-          <w:rFonts w:ascii="Arial" w:eastAsia="Times New Roman" w:hAnsi="Arial" w:cs="Arial"/>
-          <w:i/>
-          <w:iCs/>
-          <w:color w:val="24292F"/>
-          <w:sz w:val="24"/>
-          <w:szCs w:val="24"/>
-          <w:u w:val="single"/>
-          <w:lang w:eastAsia="es-ES"/>
-        </w:rPr>
-        <w:t>tb_paciente</w:t>
-      </w:r>
-      <w:proofErr w:type="spellEnd"/>
-    </w:p>
-    <w:p>
-      <w:pPr>
-        <w:shd w:val="clear" w:color="auto" w:fill="FFFFFF"/>
-        <w:spacing w:before="60" w:after="100" w:afterAutospacing="1" w:line="240" w:lineRule="auto"/>
-        <w:ind w:left="720"/>
-        <w:rPr>
-          <w:rFonts w:ascii="Arial" w:eastAsia="Times New Roman" w:hAnsi="Arial" w:cs="Arial"/>
-          <w:i/>
-          <w:iCs/>
-          <w:color w:val="24292F"/>
-          <w:sz w:val="24"/>
-          <w:szCs w:val="24"/>
-          <w:u w:val="single"/>
-          <w:lang w:eastAsia="es-ES"/>
-        </w:rPr>
-      </w:pPr>
-      <w:r>
-        <w:rPr>
-          <w:rFonts w:ascii="Arial" w:hAnsi="Arial" w:cs="Arial"/>
-          <w:noProof/>
-        </w:rPr>
-        <w:drawing>
-          <wp:inline distT="0" distB="0" distL="0" distR="0" wp14:anchorId="4DE43301" wp14:editId="71B0CDD2">
-            <wp:extent cx="3240000" cy="2004807"/>
-            <wp:effectExtent l="0" t="0" r="0" b="0"/>
-            <wp:docPr id="25" name="Imagen 25" descr="Interfaz de usuario gráfica, Texto, Aplicación&#10;&#10;Descripción generada automáticamente"/>
-            <wp:cNvGraphicFramePr>
-              <a:graphicFrameLocks xmlns:a="http://schemas.openxmlformats.org/drawingml/2006/main" noChangeAspect="1"/>
-            </wp:cNvGraphicFramePr>
-            <a:graphic xmlns:a="http://schemas.openxmlformats.org/drawingml/2006/main">
-              <a:graphicData uri="http://schemas.openxmlformats.org/drawingml/2006/picture">
-                <pic:pic xmlns:pic="http://schemas.openxmlformats.org/drawingml/2006/picture">
-                  <pic:nvPicPr>
-                    <pic:cNvPr id="25" name="Imagen 25" descr="Interfaz de usuario gráfica, Texto, Aplicación&#10;&#10;Descripción generada automáticamente"/>
-                    <pic:cNvPicPr/>
-                  </pic:nvPicPr>
-                  <pic:blipFill>
-                    <a:blip r:embed="rId33"/>
-                    <a:stretch>
-                      <a:fillRect/>
-                    </a:stretch>
-                  </pic:blipFill>
-                  <pic:spPr>
-                    <a:xfrm>
-                      <a:off x="0" y="0"/>
-                      <a:ext cx="3240000" cy="2004807"/>
-                    </a:xfrm>
-                    <a:prstGeom prst="rect">
-                      <a:avLst/>
-                    </a:prstGeom>
-                  </pic:spPr>
-                </pic:pic>
-              </a:graphicData>
-            </a:graphic>
-          </wp:inline>
-        </w:drawing>
-      </w:r>
-    </w:p>
-    <w:p>
-      <w:pPr>
-        <w:shd w:val="clear" w:color="auto" w:fill="FFFFFF"/>
-        <w:spacing w:before="60" w:after="100" w:afterAutospacing="1" w:line="240" w:lineRule="auto"/>
-        <w:ind w:left="720"/>
-        <w:rPr>
-          <w:rFonts w:ascii="Arial" w:eastAsia="Times New Roman" w:hAnsi="Arial" w:cs="Arial"/>
-          <w:i/>
-          <w:iCs/>
-          <w:color w:val="24292F"/>
-          <w:sz w:val="24"/>
-          <w:szCs w:val="24"/>
-          <w:u w:val="single"/>
-          <w:lang w:eastAsia="es-ES"/>
-        </w:rPr>
-      </w:pPr>
-      <w:proofErr w:type="spellStart"/>
-      <w:r>
-        <w:rPr>
-          <w:rFonts w:ascii="Arial" w:eastAsia="Times New Roman" w:hAnsi="Arial" w:cs="Arial"/>
-          <w:i/>
-          <w:iCs/>
-          <w:color w:val="24292F"/>
-          <w:sz w:val="24"/>
-          <w:szCs w:val="24"/>
-          <w:u w:val="single"/>
-          <w:lang w:eastAsia="es-ES"/>
-        </w:rPr>
-        <w:t>tb_procedimiento</w:t>
-      </w:r>
-      <w:proofErr w:type="spellEnd"/>
-    </w:p>
-    <w:p>
-      <w:pPr>
-        <w:shd w:val="clear" w:color="auto" w:fill="FFFFFF"/>
-        <w:spacing w:before="60" w:after="100" w:afterAutospacing="1" w:line="240" w:lineRule="auto"/>
-        <w:ind w:left="720"/>
-        <w:rPr>
-          <w:rFonts w:ascii="Arial" w:eastAsia="Times New Roman" w:hAnsi="Arial" w:cs="Arial"/>
-          <w:i/>
-          <w:iCs/>
-          <w:color w:val="24292F"/>
-          <w:sz w:val="24"/>
-          <w:szCs w:val="24"/>
-          <w:u w:val="single"/>
-          <w:lang w:eastAsia="es-ES"/>
-        </w:rPr>
-      </w:pPr>
-      <w:r>
-        <w:rPr>
-          <w:rFonts w:ascii="Arial" w:hAnsi="Arial" w:cs="Arial"/>
-          <w:noProof/>
-        </w:rPr>
-        <w:drawing>
-          <wp:inline distT="0" distB="0" distL="0" distR="0" wp14:anchorId="404F7D11" wp14:editId="5C620905">
-            <wp:extent cx="3240000" cy="2306938"/>
-            <wp:effectExtent l="0" t="0" r="0" b="0"/>
-            <wp:docPr id="24" name="Imagen 24"/>
             <wp:cNvGraphicFramePr>
               <a:graphicFrameLocks xmlns:a="http://schemas.openxmlformats.org/drawingml/2006/main" noChangeAspect="1"/>
             </wp:cNvGraphicFramePr>
@@ -2846,6 +3071,174 @@
                   <pic:spPr>
                     <a:xfrm>
                       <a:off x="0" y="0"/>
+                      <a:ext cx="3600000" cy="2461665"/>
+                    </a:xfrm>
+                    <a:prstGeom prst="rect">
+                      <a:avLst/>
+                    </a:prstGeom>
+                  </pic:spPr>
+                </pic:pic>
+              </a:graphicData>
+            </a:graphic>
+          </wp:inline>
+        </w:drawing>
+      </w:r>
+    </w:p>
+    <w:p>
+      <w:pPr>
+        <w:shd w:val="clear" w:color="auto" w:fill="FFFFFF"/>
+        <w:spacing w:before="60" w:after="100" w:afterAutospacing="1" w:line="240" w:lineRule="auto"/>
+        <w:ind w:left="720"/>
+        <w:rPr>
+          <w:rFonts w:ascii="Arial" w:eastAsia="Times New Roman" w:hAnsi="Arial" w:cs="Arial"/>
+          <w:i/>
+          <w:iCs/>
+          <w:color w:val="24292F"/>
+          <w:u w:val="single"/>
+          <w:lang w:eastAsia="es-ES"/>
+        </w:rPr>
+      </w:pPr>
+      <w:proofErr w:type="spellStart"/>
+      <w:r>
+        <w:rPr>
+          <w:rFonts w:ascii="Arial" w:eastAsia="Times New Roman" w:hAnsi="Arial" w:cs="Arial"/>
+          <w:i/>
+          <w:iCs/>
+          <w:color w:val="24292F"/>
+          <w:u w:val="single"/>
+          <w:lang w:eastAsia="es-ES"/>
+        </w:rPr>
+        <w:t>tb_paciente</w:t>
+      </w:r>
+      <w:proofErr w:type="spellEnd"/>
+    </w:p>
+    <w:p>
+      <w:pPr>
+        <w:shd w:val="clear" w:color="auto" w:fill="FFFFFF"/>
+        <w:spacing w:before="60" w:after="100" w:afterAutospacing="1" w:line="240" w:lineRule="auto"/>
+        <w:ind w:left="720"/>
+        <w:rPr>
+          <w:rFonts w:ascii="Arial" w:eastAsia="Times New Roman" w:hAnsi="Arial" w:cs="Arial"/>
+          <w:i/>
+          <w:iCs/>
+          <w:color w:val="24292F"/>
+          <w:u w:val="single"/>
+          <w:lang w:eastAsia="es-ES"/>
+        </w:rPr>
+      </w:pPr>
+      <w:r>
+        <w:rPr>
+          <w:rFonts w:ascii="Arial" w:hAnsi="Arial" w:cs="Arial"/>
+          <w:noProof/>
+        </w:rPr>
+        <w:drawing>
+          <wp:inline distT="0" distB="0" distL="0" distR="0" wp14:anchorId="4DE43301" wp14:editId="71B0CDD2">
+            <wp:extent cx="3240000" cy="2004807"/>
+            <wp:effectExtent l="0" t="0" r="0" b="0"/>
+            <wp:docPr id="25" name="Imagen 25" descr="Interfaz de usuario gráfica, Texto, Aplicación&#10;&#10;Descripción generada automáticamente"/>
+            <wp:cNvGraphicFramePr>
+              <a:graphicFrameLocks xmlns:a="http://schemas.openxmlformats.org/drawingml/2006/main" noChangeAspect="1"/>
+            </wp:cNvGraphicFramePr>
+            <a:graphic xmlns:a="http://schemas.openxmlformats.org/drawingml/2006/main">
+              <a:graphicData uri="http://schemas.openxmlformats.org/drawingml/2006/picture">
+                <pic:pic xmlns:pic="http://schemas.openxmlformats.org/drawingml/2006/picture">
+                  <pic:nvPicPr>
+                    <pic:cNvPr id="25" name="Imagen 25" descr="Interfaz de usuario gráfica, Texto, Aplicación&#10;&#10;Descripción generada automáticamente"/>
+                    <pic:cNvPicPr/>
+                  </pic:nvPicPr>
+                  <pic:blipFill>
+                    <a:blip r:embed="rId35"/>
+                    <a:stretch>
+                      <a:fillRect/>
+                    </a:stretch>
+                  </pic:blipFill>
+                  <pic:spPr>
+                    <a:xfrm>
+                      <a:off x="0" y="0"/>
+                      <a:ext cx="3240000" cy="2004807"/>
+                    </a:xfrm>
+                    <a:prstGeom prst="rect">
+                      <a:avLst/>
+                    </a:prstGeom>
+                  </pic:spPr>
+                </pic:pic>
+              </a:graphicData>
+            </a:graphic>
+          </wp:inline>
+        </w:drawing>
+      </w:r>
+    </w:p>
+    <w:p>
+      <w:pPr>
+        <w:shd w:val="clear" w:color="auto" w:fill="FFFFFF"/>
+        <w:spacing w:before="60" w:after="100" w:afterAutospacing="1" w:line="240" w:lineRule="auto"/>
+        <w:ind w:left="720"/>
+        <w:rPr>
+          <w:rFonts w:ascii="Arial" w:eastAsia="Times New Roman" w:hAnsi="Arial" w:cs="Arial"/>
+          <w:i/>
+          <w:iCs/>
+          <w:color w:val="24292F"/>
+          <w:u w:val="single"/>
+          <w:lang w:eastAsia="es-ES"/>
+        </w:rPr>
+      </w:pPr>
+      <w:proofErr w:type="spellStart"/>
+      <w:r>
+        <w:rPr>
+          <w:rFonts w:ascii="Arial" w:eastAsia="Times New Roman" w:hAnsi="Arial" w:cs="Arial"/>
+          <w:i/>
+          <w:iCs/>
+          <w:color w:val="24292F"/>
+          <w:u w:val="single"/>
+          <w:lang w:eastAsia="es-ES"/>
+        </w:rPr>
+        <w:t>tb_procedimiento</w:t>
+      </w:r>
+      <w:proofErr w:type="spellEnd"/>
+    </w:p>
+    <w:p>
+      <w:pPr>
+        <w:shd w:val="clear" w:color="auto" w:fill="FFFFFF"/>
+        <w:spacing w:before="60" w:after="100" w:afterAutospacing="1" w:line="240" w:lineRule="auto"/>
+        <w:ind w:left="720"/>
+        <w:rPr>
+          <w:rFonts w:ascii="Arial" w:eastAsia="Times New Roman" w:hAnsi="Arial" w:cs="Arial"/>
+          <w:i/>
+          <w:iCs/>
+          <w:color w:val="24292F"/>
+          <w:u w:val="single"/>
+          <w:lang w:eastAsia="es-ES"/>
+        </w:rPr>
+      </w:pPr>
+      <w:r>
+        <w:rPr>
+          <w:rFonts w:ascii="Arial" w:hAnsi="Arial" w:cs="Arial"/>
+          <w:noProof/>
+        </w:rPr>
+        <w:drawing>
+          <wp:inline distT="0" distB="0" distL="0" distR="0" wp14:anchorId="404F7D11" wp14:editId="5C620905">
+            <wp:extent cx="3240000" cy="2306938"/>
+            <wp:effectExtent l="0" t="0" r="0" b="0"/>
+            <wp:docPr id="24" name="Imagen 24"/>
+            <wp:cNvGraphicFramePr>
+              <a:graphicFrameLocks xmlns:a="http://schemas.openxmlformats.org/drawingml/2006/main" noChangeAspect="1"/>
+            </wp:cNvGraphicFramePr>
+            <a:graphic xmlns:a="http://schemas.openxmlformats.org/drawingml/2006/main">
+              <a:graphicData uri="http://schemas.openxmlformats.org/drawingml/2006/picture">
+                <pic:pic xmlns:pic="http://schemas.openxmlformats.org/drawingml/2006/picture">
+                  <pic:nvPicPr>
+                    <pic:cNvPr id="1" name=""/>
+                    <pic:cNvPicPr/>
+                  </pic:nvPicPr>
+                  <pic:blipFill>
+                    <a:blip r:embed="rId36"/>
+                    <a:stretch>
+                      <a:fillRect/>
+                    </a:stretch>
+                  </pic:blipFill>
+                  <pic:spPr>
+                    <a:xfrm>
+                      <a:off x="0" y="0"/>
                       <a:ext cx="3240000" cy="2306938"/>
                     </a:xfrm>
                     <a:prstGeom prst="rect">
@@ -2869,8 +3262,6 @@
           <w:i/>
           <w:iCs/>
           <w:color w:val="24292F"/>
-          <w:sz w:val="24"/>
-          <w:szCs w:val="24"/>
           <w:u w:val="single"/>
           <w:lang w:eastAsia="es-ES"/>
         </w:rPr>
@@ -2882,8 +3273,6 @@
           <w:i/>
           <w:iCs/>
           <w:color w:val="24292F"/>
-          <w:sz w:val="24"/>
-          <w:szCs w:val="24"/>
           <w:u w:val="single"/>
           <w:lang w:eastAsia="es-ES"/>
         </w:rPr>
@@ -2901,8 +3290,6 @@
           <w:i/>
           <w:iCs/>
           <w:color w:val="24292F"/>
-          <w:sz w:val="24"/>
-          <w:szCs w:val="24"/>
           <w:u w:val="single"/>
           <w:lang w:eastAsia="es-ES"/>
         </w:rPr>
@@ -2929,7 +3316,7 @@
                     <pic:cNvPicPr/>
                   </pic:nvPicPr>
                   <pic:blipFill>
-                    <a:blip r:embed="rId35"/>
+                    <a:blip r:embed="rId37"/>
                     <a:stretch>
                       <a:fillRect/>
                     </a:stretch>
@@ -2960,8 +3347,6 @@
           <w:i/>
           <w:iCs/>
           <w:color w:val="24292F"/>
-          <w:sz w:val="24"/>
-          <w:szCs w:val="24"/>
           <w:u w:val="single"/>
           <w:lang w:eastAsia="es-ES"/>
         </w:rPr>
@@ -2973,8 +3358,6 @@
           <w:i/>
           <w:iCs/>
           <w:color w:val="24292F"/>
-          <w:sz w:val="24"/>
-          <w:szCs w:val="24"/>
           <w:u w:val="single"/>
           <w:lang w:eastAsia="es-ES"/>
         </w:rPr>
@@ -2992,8 +3375,6 @@
           <w:i/>
           <w:iCs/>
           <w:color w:val="24292F"/>
-          <w:sz w:val="24"/>
-          <w:szCs w:val="24"/>
           <w:u w:val="single"/>
           <w:lang w:eastAsia="es-ES"/>
         </w:rPr>
@@ -3019,7 +3400,7 @@
                     <pic:cNvPicPr/>
                   </pic:nvPicPr>
                   <pic:blipFill>
-                    <a:blip r:embed="rId36"/>
+                    <a:blip r:embed="rId38"/>
                     <a:stretch>
                       <a:fillRect/>
                     </a:stretch>
@@ -3050,8 +3431,6 @@
           <w:i/>
           <w:iCs/>
           <w:color w:val="24292F"/>
-          <w:sz w:val="24"/>
-          <w:szCs w:val="24"/>
           <w:u w:val="single"/>
           <w:lang w:eastAsia="es-ES"/>
         </w:rPr>
@@ -3063,8 +3442,6 @@
           <w:i/>
           <w:iCs/>
           <w:color w:val="24292F"/>
-          <w:sz w:val="24"/>
-          <w:szCs w:val="24"/>
           <w:u w:val="single"/>
           <w:lang w:eastAsia="es-ES"/>
         </w:rPr>
@@ -3082,8 +3459,6 @@
           <w:i/>
           <w:iCs/>
           <w:color w:val="24292F"/>
-          <w:sz w:val="24"/>
-          <w:szCs w:val="24"/>
           <w:u w:val="single"/>
           <w:lang w:eastAsia="es-ES"/>
         </w:rPr>
@@ -3110,7 +3485,7 @@
                     <pic:cNvPicPr/>
                   </pic:nvPicPr>
                   <pic:blipFill>
-                    <a:blip r:embed="rId37"/>
+                    <a:blip r:embed="rId39"/>
                     <a:stretch>
                       <a:fillRect/>
                     </a:stretch>
@@ -3139,8 +3514,6 @@
         <w:rPr>
           <w:rFonts w:ascii="Arial" w:eastAsia="Times New Roman" w:hAnsi="Arial" w:cs="Arial"/>
           <w:color w:val="24292F"/>
-          <w:sz w:val="24"/>
-          <w:szCs w:val="24"/>
           <w:lang w:eastAsia="es-ES"/>
         </w:rPr>
       </w:pPr>
@@ -3157,17 +3530,13 @@
         <w:rPr>
           <w:rFonts w:ascii="Arial" w:eastAsia="Times New Roman" w:hAnsi="Arial" w:cs="Arial"/>
           <w:color w:val="24292F"/>
-          <w:sz w:val="24"/>
-          <w:szCs w:val="24"/>
-          <w:lang w:eastAsia="es-ES"/>
-        </w:rPr>
-      </w:pPr>
-      <w:r>
-        <w:rPr>
-          <w:rFonts w:ascii="Arial" w:eastAsia="Times New Roman" w:hAnsi="Arial" w:cs="Arial"/>
-          <w:color w:val="24292F"/>
-          <w:sz w:val="24"/>
-          <w:szCs w:val="24"/>
+          <w:lang w:eastAsia="es-ES"/>
+        </w:rPr>
+      </w:pPr>
+      <w:r>
+        <w:rPr>
+          <w:rFonts w:ascii="Arial" w:eastAsia="Times New Roman" w:hAnsi="Arial" w:cs="Arial"/>
+          <w:color w:val="24292F"/>
           <w:lang w:eastAsia="es-ES"/>
         </w:rPr>
         <w:t>R</w:t>
@@ -3176,8 +3545,6 @@
         <w:rPr>
           <w:rFonts w:ascii="Arial" w:eastAsia="Times New Roman" w:hAnsi="Arial" w:cs="Arial"/>
           <w:color w:val="24292F"/>
-          <w:sz w:val="24"/>
-          <w:szCs w:val="24"/>
           <w:lang w:eastAsia="es-ES"/>
         </w:rPr>
         <w:t xml:space="preserve">ealice una consulta que me permita conocer que medicamentos </w:t>
@@ -3186,8 +3553,6 @@
         <w:rPr>
           <w:rFonts w:ascii="Arial" w:eastAsia="Times New Roman" w:hAnsi="Arial" w:cs="Arial"/>
           <w:color w:val="24292F"/>
-          <w:sz w:val="24"/>
-          <w:szCs w:val="24"/>
           <w:lang w:eastAsia="es-ES"/>
         </w:rPr>
         <w:t>h</w:t>
@@ -3196,8 +3561,6 @@
         <w:rPr>
           <w:rFonts w:ascii="Arial" w:eastAsia="Times New Roman" w:hAnsi="Arial" w:cs="Arial"/>
           <w:color w:val="24292F"/>
-          <w:sz w:val="24"/>
-          <w:szCs w:val="24"/>
           <w:lang w:eastAsia="es-ES"/>
         </w:rPr>
         <w:t>a tomado cada paciente y la dosis suministrada.</w:t>
@@ -3212,8 +3575,6 @@
         <w:rPr>
           <w:rFonts w:ascii="Arial" w:eastAsia="Times New Roman" w:hAnsi="Arial" w:cs="Arial"/>
           <w:color w:val="24292F"/>
-          <w:sz w:val="24"/>
-          <w:szCs w:val="24"/>
           <w:lang w:eastAsia="es-ES"/>
         </w:rPr>
       </w:pPr>
@@ -3227,185 +3588,6 @@
             <wp:extent cx="4320000" cy="2322559"/>
             <wp:effectExtent l="0" t="0" r="4445" b="1905"/>
             <wp:docPr id="30" name="Imagen 30"/>
-            <wp:cNvGraphicFramePr>
-              <a:graphicFrameLocks xmlns:a="http://schemas.openxmlformats.org/drawingml/2006/main" noChangeAspect="1"/>
-            </wp:cNvGraphicFramePr>
-            <a:graphic xmlns:a="http://schemas.openxmlformats.org/drawingml/2006/main">
-              <a:graphicData uri="http://schemas.openxmlformats.org/drawingml/2006/picture">
-                <pic:pic xmlns:pic="http://schemas.openxmlformats.org/drawingml/2006/picture">
-                  <pic:nvPicPr>
-                    <pic:cNvPr id="1" name=""/>
-                    <pic:cNvPicPr/>
-                  </pic:nvPicPr>
-                  <pic:blipFill>
-                    <a:blip r:embed="rId38"/>
-                    <a:stretch>
-                      <a:fillRect/>
-                    </a:stretch>
-                  </pic:blipFill>
-                  <pic:spPr>
-                    <a:xfrm>
-                      <a:off x="0" y="0"/>
-                      <a:ext cx="4320000" cy="2322559"/>
-                    </a:xfrm>
-                    <a:prstGeom prst="rect">
-                      <a:avLst/>
-                    </a:prstGeom>
-                  </pic:spPr>
-                </pic:pic>
-              </a:graphicData>
-            </a:graphic>
-          </wp:inline>
-        </w:drawing>
-      </w:r>
-    </w:p>
-    <w:p>
-      <w:pPr>
-        <w:numPr>
-          <w:ilvl w:val="0"/>
-          <w:numId w:val="3"/>
-        </w:numPr>
-        <w:shd w:val="clear" w:color="auto" w:fill="FFFFFF"/>
-        <w:spacing w:before="60" w:after="100" w:afterAutospacing="1" w:line="240" w:lineRule="auto"/>
-        <w:jc w:val="both"/>
-        <w:rPr>
-          <w:rFonts w:ascii="Arial" w:eastAsia="Times New Roman" w:hAnsi="Arial" w:cs="Arial"/>
-          <w:color w:val="24292F"/>
-          <w:sz w:val="24"/>
-          <w:szCs w:val="24"/>
-          <w:lang w:eastAsia="es-ES"/>
-        </w:rPr>
-      </w:pPr>
-      <w:r>
-        <w:rPr>
-          <w:rFonts w:ascii="Arial" w:eastAsia="Times New Roman" w:hAnsi="Arial" w:cs="Arial"/>
-          <w:color w:val="24292F"/>
-          <w:sz w:val="24"/>
-          <w:szCs w:val="24"/>
-          <w:lang w:eastAsia="es-ES"/>
-        </w:rPr>
-        <w:t>R</w:t>
-      </w:r>
-      <w:r>
-        <w:rPr>
-          <w:rFonts w:ascii="Arial" w:eastAsia="Times New Roman" w:hAnsi="Arial" w:cs="Arial"/>
-          <w:color w:val="24292F"/>
-          <w:sz w:val="24"/>
-          <w:szCs w:val="24"/>
-          <w:lang w:eastAsia="es-ES"/>
-        </w:rPr>
-        <w:t>ealice una consulta que me permita conocer que enfermeros estuvieron en los procedimientos de los pacientes.</w:t>
-      </w:r>
-    </w:p>
-    <w:p>
-      <w:pPr>
-        <w:shd w:val="clear" w:color="auto" w:fill="FFFFFF"/>
-        <w:spacing w:before="60" w:after="100" w:afterAutospacing="1" w:line="240" w:lineRule="auto"/>
-        <w:ind w:left="720"/>
-        <w:jc w:val="both"/>
-        <w:rPr>
-          <w:rFonts w:ascii="Arial" w:eastAsia="Times New Roman" w:hAnsi="Arial" w:cs="Arial"/>
-          <w:color w:val="24292F"/>
-          <w:sz w:val="24"/>
-          <w:szCs w:val="24"/>
-          <w:lang w:eastAsia="es-ES"/>
-        </w:rPr>
-      </w:pPr>
-      <w:r>
-        <w:rPr>
-          <w:rFonts w:ascii="Arial" w:hAnsi="Arial" w:cs="Arial"/>
-          <w:noProof/>
-        </w:rPr>
-        <w:lastRenderedPageBreak/>
-        <w:drawing>
-          <wp:inline distT="0" distB="0" distL="0" distR="0" wp14:anchorId="60E3E454" wp14:editId="0B46D983">
-            <wp:extent cx="4320000" cy="2566905"/>
-            <wp:effectExtent l="0" t="0" r="4445" b="5080"/>
-            <wp:docPr id="31" name="Imagen 31" descr="Interfaz de usuario gráfica, Texto, Aplicación, Correo electrónico&#10;&#10;Descripción generada automáticamente"/>
-            <wp:cNvGraphicFramePr>
-              <a:graphicFrameLocks xmlns:a="http://schemas.openxmlformats.org/drawingml/2006/main" noChangeAspect="1"/>
-            </wp:cNvGraphicFramePr>
-            <a:graphic xmlns:a="http://schemas.openxmlformats.org/drawingml/2006/main">
-              <a:graphicData uri="http://schemas.openxmlformats.org/drawingml/2006/picture">
-                <pic:pic xmlns:pic="http://schemas.openxmlformats.org/drawingml/2006/picture">
-                  <pic:nvPicPr>
-                    <pic:cNvPr id="31" name="Imagen 31" descr="Interfaz de usuario gráfica, Texto, Aplicación, Correo electrónico&#10;&#10;Descripción generada automáticamente"/>
-                    <pic:cNvPicPr/>
-                  </pic:nvPicPr>
-                  <pic:blipFill>
-                    <a:blip r:embed="rId39"/>
-                    <a:stretch>
-                      <a:fillRect/>
-                    </a:stretch>
-                  </pic:blipFill>
-                  <pic:spPr>
-                    <a:xfrm>
-                      <a:off x="0" y="0"/>
-                      <a:ext cx="4320000" cy="2566905"/>
-                    </a:xfrm>
-                    <a:prstGeom prst="rect">
-                      <a:avLst/>
-                    </a:prstGeom>
-                  </pic:spPr>
-                </pic:pic>
-              </a:graphicData>
-            </a:graphic>
-          </wp:inline>
-        </w:drawing>
-      </w:r>
-    </w:p>
-    <w:p>
-      <w:pPr>
-        <w:numPr>
-          <w:ilvl w:val="0"/>
-          <w:numId w:val="3"/>
-        </w:numPr>
-        <w:shd w:val="clear" w:color="auto" w:fill="FFFFFF"/>
-        <w:spacing w:before="60" w:after="100" w:afterAutospacing="1" w:line="240" w:lineRule="auto"/>
-        <w:jc w:val="both"/>
-        <w:rPr>
-          <w:rFonts w:ascii="Arial" w:eastAsia="Times New Roman" w:hAnsi="Arial" w:cs="Arial"/>
-          <w:color w:val="24292F"/>
-          <w:sz w:val="24"/>
-          <w:szCs w:val="24"/>
-          <w:lang w:eastAsia="es-ES"/>
-        </w:rPr>
-      </w:pPr>
-      <w:r>
-        <w:rPr>
-          <w:rFonts w:ascii="Arial" w:eastAsia="Times New Roman" w:hAnsi="Arial" w:cs="Arial"/>
-          <w:color w:val="24292F"/>
-          <w:sz w:val="24"/>
-          <w:szCs w:val="24"/>
-          <w:lang w:eastAsia="es-ES"/>
-        </w:rPr>
-        <w:t>Realice las tres vistas que considere sean las más importantes y explique el motivo de su selección.</w:t>
-      </w:r>
-    </w:p>
-    <w:p>
-      <w:pPr>
-        <w:shd w:val="clear" w:color="auto" w:fill="FFFFFF"/>
-        <w:spacing w:before="60" w:after="100" w:afterAutospacing="1" w:line="240" w:lineRule="auto"/>
-        <w:ind w:left="720"/>
-        <w:jc w:val="both"/>
-        <w:rPr>
-          <w:rFonts w:ascii="Arial" w:eastAsia="Times New Roman" w:hAnsi="Arial" w:cs="Arial"/>
-          <w:color w:val="24292F"/>
-          <w:sz w:val="24"/>
-          <w:szCs w:val="24"/>
-          <w:lang w:eastAsia="es-ES"/>
-        </w:rPr>
-      </w:pPr>
-      <w:r>
-        <w:rPr>
-          <w:rFonts w:ascii="Arial" w:hAnsi="Arial" w:cs="Arial"/>
-          <w:noProof/>
-        </w:rPr>
-        <w:drawing>
-          <wp:inline distT="0" distB="0" distL="0" distR="0" wp14:anchorId="60223EE3" wp14:editId="4D8C50AE">
-            <wp:extent cx="2291937" cy="601475"/>
-            <wp:effectExtent l="0" t="0" r="0" b="8255"/>
-            <wp:docPr id="35" name="Imagen 35"/>
             <wp:cNvGraphicFramePr>
               <a:graphicFrameLocks xmlns:a="http://schemas.openxmlformats.org/drawingml/2006/main" noChangeAspect="1"/>
             </wp:cNvGraphicFramePr>
@@ -3425,7 +3607,7 @@
                   <pic:spPr>
                     <a:xfrm>
                       <a:off x="0" y="0"/>
-                      <a:ext cx="2328530" cy="611078"/>
+                      <a:ext cx="4320000" cy="2322559"/>
                     </a:xfrm>
                     <a:prstGeom prst="rect">
                       <a:avLst/>
@@ -3440,191 +3622,45 @@
     </w:p>
     <w:p>
       <w:pPr>
+        <w:numPr>
+          <w:ilvl w:val="0"/>
+          <w:numId w:val="3"/>
+        </w:numPr>
+        <w:shd w:val="clear" w:color="auto" w:fill="FFFFFF"/>
+        <w:spacing w:before="60" w:after="100" w:afterAutospacing="1" w:line="240" w:lineRule="auto"/>
+        <w:jc w:val="both"/>
+        <w:rPr>
+          <w:rFonts w:ascii="Arial" w:eastAsia="Times New Roman" w:hAnsi="Arial" w:cs="Arial"/>
+          <w:color w:val="24292F"/>
+          <w:lang w:eastAsia="es-ES"/>
+        </w:rPr>
+      </w:pPr>
+      <w:r>
+        <w:rPr>
+          <w:rFonts w:ascii="Arial" w:eastAsia="Times New Roman" w:hAnsi="Arial" w:cs="Arial"/>
+          <w:color w:val="24292F"/>
+          <w:lang w:eastAsia="es-ES"/>
+        </w:rPr>
+        <w:t>R</w:t>
+      </w:r>
+      <w:r>
+        <w:rPr>
+          <w:rFonts w:ascii="Arial" w:eastAsia="Times New Roman" w:hAnsi="Arial" w:cs="Arial"/>
+          <w:color w:val="24292F"/>
+          <w:lang w:eastAsia="es-ES"/>
+        </w:rPr>
+        <w:t>ealice una consulta que me permita conocer que enfermeros estuvieron en los procedimientos de los pacientes.</w:t>
+      </w:r>
+    </w:p>
+    <w:p>
+      <w:pPr>
         <w:shd w:val="clear" w:color="auto" w:fill="FFFFFF"/>
         <w:spacing w:before="60" w:after="100" w:afterAutospacing="1" w:line="240" w:lineRule="auto"/>
         <w:ind w:left="720"/>
         <w:jc w:val="both"/>
         <w:rPr>
           <w:rFonts w:ascii="Arial" w:eastAsia="Times New Roman" w:hAnsi="Arial" w:cs="Arial"/>
-          <w:i/>
-          <w:iCs/>
-          <w:color w:val="24292F"/>
-          <w:sz w:val="24"/>
-          <w:szCs w:val="24"/>
-          <w:u w:val="single"/>
-          <w:lang w:eastAsia="es-ES"/>
-        </w:rPr>
-      </w:pPr>
-      <w:r>
-        <w:rPr>
-          <w:rFonts w:ascii="Arial" w:eastAsia="Times New Roman" w:hAnsi="Arial" w:cs="Arial"/>
-          <w:i/>
-          <w:iCs/>
-          <w:color w:val="24292F"/>
-          <w:sz w:val="24"/>
-          <w:szCs w:val="24"/>
-          <w:u w:val="single"/>
-          <w:lang w:eastAsia="es-ES"/>
-        </w:rPr>
-        <w:t>La primera vista que considero importante es la de consultar que enfermeros estuvieron en los procedimientos de los pacientes, esto se debe a varias razones:</w:t>
-      </w:r>
-    </w:p>
-    <w:p>
-      <w:pPr>
-        <w:pStyle w:val="Prrafodelista"/>
-        <w:numPr>
-          <w:ilvl w:val="1"/>
-          <w:numId w:val="2"/>
-        </w:numPr>
-        <w:shd w:val="clear" w:color="auto" w:fill="FFFFFF"/>
-        <w:spacing w:before="60" w:after="100" w:afterAutospacing="1" w:line="240" w:lineRule="auto"/>
-        <w:jc w:val="both"/>
-        <w:rPr>
-          <w:rFonts w:ascii="Arial" w:eastAsia="Times New Roman" w:hAnsi="Arial" w:cs="Arial"/>
-          <w:color w:val="24292F"/>
-          <w:sz w:val="24"/>
-          <w:szCs w:val="24"/>
-          <w:lang w:eastAsia="es-ES"/>
-        </w:rPr>
-      </w:pPr>
-      <w:r>
-        <w:rPr>
-          <w:rFonts w:ascii="Arial" w:eastAsia="Times New Roman" w:hAnsi="Arial" w:cs="Arial"/>
-          <w:b/>
-          <w:bCs/>
-          <w:i/>
-          <w:iCs/>
-          <w:color w:val="24292F"/>
-          <w:sz w:val="24"/>
-          <w:szCs w:val="24"/>
-          <w:lang w:eastAsia="es-ES"/>
-        </w:rPr>
-        <w:t>Mejora la transparencia</w:t>
-      </w:r>
-      <w:r>
-        <w:rPr>
-          <w:rFonts w:ascii="Arial" w:eastAsia="Times New Roman" w:hAnsi="Arial" w:cs="Arial"/>
-          <w:color w:val="24292F"/>
-          <w:sz w:val="24"/>
-          <w:szCs w:val="24"/>
-          <w:lang w:eastAsia="es-ES"/>
-        </w:rPr>
-        <w:t>: Al tener un registro de los enfermeros que estuvieron presentes en cada procedimiento, es posible tener una visión más clara y detallada de los procedimientos realizados.</w:t>
-      </w:r>
-    </w:p>
-    <w:p>
-      <w:pPr>
-        <w:pStyle w:val="Prrafodelista"/>
-        <w:shd w:val="clear" w:color="auto" w:fill="FFFFFF"/>
-        <w:spacing w:before="60" w:after="100" w:afterAutospacing="1" w:line="240" w:lineRule="auto"/>
-        <w:ind w:left="1352"/>
-        <w:jc w:val="both"/>
-        <w:rPr>
-          <w:rFonts w:ascii="Arial" w:eastAsia="Times New Roman" w:hAnsi="Arial" w:cs="Arial"/>
-          <w:color w:val="24292F"/>
-          <w:sz w:val="24"/>
-          <w:szCs w:val="24"/>
-          <w:lang w:eastAsia="es-ES"/>
-        </w:rPr>
-      </w:pPr>
-    </w:p>
-    <w:p>
-      <w:pPr>
-        <w:pStyle w:val="Prrafodelista"/>
-        <w:numPr>
-          <w:ilvl w:val="1"/>
-          <w:numId w:val="2"/>
-        </w:numPr>
-        <w:shd w:val="clear" w:color="auto" w:fill="FFFFFF"/>
-        <w:spacing w:before="60" w:after="100" w:afterAutospacing="1" w:line="240" w:lineRule="auto"/>
-        <w:jc w:val="both"/>
-        <w:rPr>
-          <w:rFonts w:ascii="Arial" w:eastAsia="Times New Roman" w:hAnsi="Arial" w:cs="Arial"/>
-          <w:color w:val="24292F"/>
-          <w:sz w:val="24"/>
-          <w:szCs w:val="24"/>
-          <w:lang w:eastAsia="es-ES"/>
-        </w:rPr>
-      </w:pPr>
-      <w:r>
-        <w:rPr>
-          <w:rFonts w:ascii="Arial" w:eastAsia="Times New Roman" w:hAnsi="Arial" w:cs="Arial"/>
-          <w:b/>
-          <w:bCs/>
-          <w:i/>
-          <w:iCs/>
-          <w:color w:val="24292F"/>
-          <w:sz w:val="24"/>
-          <w:szCs w:val="24"/>
-          <w:lang w:eastAsia="es-ES"/>
-        </w:rPr>
-        <w:t>Facilita la gestión:</w:t>
-      </w:r>
-      <w:r>
-        <w:rPr>
-          <w:rFonts w:ascii="Arial" w:eastAsia="Times New Roman" w:hAnsi="Arial" w:cs="Arial"/>
-          <w:color w:val="24292F"/>
-          <w:sz w:val="24"/>
-          <w:szCs w:val="24"/>
-          <w:lang w:eastAsia="es-ES"/>
-        </w:rPr>
-        <w:t xml:space="preserve"> Con una vista de este tipo, es más fácil para los responsables de la gestión del personal médico tener un registro de los enfermeros que estuvieron en cada procedimiento y, por lo tanto, poder tomar decisiones informadas en cuanto a la asignación de tareas y responsabilidades.</w:t>
-      </w:r>
-    </w:p>
-    <w:p>
-      <w:pPr>
-        <w:pStyle w:val="Prrafodelista"/>
-        <w:numPr>
-          <w:ilvl w:val="1"/>
-          <w:numId w:val="2"/>
-        </w:numPr>
-        <w:shd w:val="clear" w:color="auto" w:fill="FFFFFF"/>
-        <w:spacing w:before="60" w:after="100" w:afterAutospacing="1" w:line="240" w:lineRule="auto"/>
-        <w:jc w:val="both"/>
-        <w:rPr>
-          <w:rFonts w:ascii="Arial" w:eastAsia="Times New Roman" w:hAnsi="Arial" w:cs="Arial"/>
-          <w:color w:val="24292F"/>
-          <w:sz w:val="24"/>
-          <w:szCs w:val="24"/>
-          <w:lang w:eastAsia="es-ES"/>
-        </w:rPr>
-      </w:pPr>
-      <w:r>
-        <w:rPr>
-          <w:rFonts w:ascii="Arial" w:eastAsia="Times New Roman" w:hAnsi="Arial" w:cs="Arial"/>
-          <w:b/>
-          <w:bCs/>
-          <w:i/>
-          <w:iCs/>
-          <w:color w:val="24292F"/>
-          <w:sz w:val="24"/>
-          <w:szCs w:val="24"/>
-          <w:lang w:eastAsia="es-ES"/>
-        </w:rPr>
-        <w:t>Mejora la calidad de atención:</w:t>
-      </w:r>
-      <w:r>
-        <w:rPr>
-          <w:rFonts w:ascii="Arial" w:eastAsia="Times New Roman" w:hAnsi="Arial" w:cs="Arial"/>
-          <w:color w:val="24292F"/>
-          <w:sz w:val="24"/>
-          <w:szCs w:val="24"/>
-          <w:lang w:eastAsia="es-ES"/>
-        </w:rPr>
-        <w:t xml:space="preserve"> Conocer la presencia de enfermeros en cada procedimiento permite identificar y corregir posibles desviaciones en la calidad de atención, lo que puede ser de gran importancia para la seguridad y satisfacción de los pacientes.</w:t>
-      </w:r>
-    </w:p>
-    <w:p>
-      <w:pPr>
-        <w:shd w:val="clear" w:color="auto" w:fill="FFFFFF"/>
-        <w:spacing w:before="60" w:after="100" w:afterAutospacing="1" w:line="240" w:lineRule="auto"/>
-        <w:ind w:left="720"/>
-        <w:jc w:val="both"/>
-        <w:rPr>
-          <w:rFonts w:ascii="Arial" w:eastAsia="Times New Roman" w:hAnsi="Arial" w:cs="Arial"/>
-          <w:color w:val="24292F"/>
-          <w:sz w:val="24"/>
-          <w:szCs w:val="24"/>
+          <w:color w:val="24292F"/>
           <w:lang w:eastAsia="es-ES"/>
         </w:rPr>
       </w:pPr>
@@ -3633,11 +3669,12 @@
           <w:rFonts w:ascii="Arial" w:hAnsi="Arial" w:cs="Arial"/>
           <w:noProof/>
         </w:rPr>
+        <w:lastRenderedPageBreak/>
         <w:drawing>
-          <wp:inline distT="0" distB="0" distL="0" distR="0" wp14:anchorId="28401368" wp14:editId="5B1616D3">
-            <wp:extent cx="5400040" cy="766445"/>
-            <wp:effectExtent l="0" t="0" r="0" b="0"/>
-            <wp:docPr id="32" name="Imagen 32" descr="Imagen que contiene Calendario&#10;&#10;Descripción generada automáticamente"/>
+          <wp:inline distT="0" distB="0" distL="0" distR="0" wp14:anchorId="60E3E454" wp14:editId="0B46D983">
+            <wp:extent cx="4320000" cy="2566905"/>
+            <wp:effectExtent l="0" t="0" r="4445" b="5080"/>
+            <wp:docPr id="31" name="Imagen 31" descr="Interfaz de usuario gráfica, Texto, Aplicación, Correo electrónico&#10;&#10;Descripción generada automáticamente"/>
             <wp:cNvGraphicFramePr>
               <a:graphicFrameLocks xmlns:a="http://schemas.openxmlformats.org/drawingml/2006/main" noChangeAspect="1"/>
             </wp:cNvGraphicFramePr>
@@ -3645,7 +3682,7 @@
               <a:graphicData uri="http://schemas.openxmlformats.org/drawingml/2006/picture">
                 <pic:pic xmlns:pic="http://schemas.openxmlformats.org/drawingml/2006/picture">
                   <pic:nvPicPr>
-                    <pic:cNvPr id="32" name="Imagen 32" descr="Imagen que contiene Calendario&#10;&#10;Descripción generada automáticamente"/>
+                    <pic:cNvPr id="31" name="Imagen 31" descr="Interfaz de usuario gráfica, Texto, Aplicación, Correo electrónico&#10;&#10;Descripción generada automáticamente"/>
                     <pic:cNvPicPr/>
                   </pic:nvPicPr>
                   <pic:blipFill>
@@ -3657,7 +3694,7 @@
                   <pic:spPr>
                     <a:xfrm>
                       <a:off x="0" y="0"/>
-                      <a:ext cx="5400040" cy="766445"/>
+                      <a:ext cx="4320000" cy="2566905"/>
                     </a:xfrm>
                     <a:prstGeom prst="rect">
                       <a:avLst/>
@@ -3672,259 +3709,37 @@
     </w:p>
     <w:p>
       <w:pPr>
+        <w:numPr>
+          <w:ilvl w:val="0"/>
+          <w:numId w:val="3"/>
+        </w:numPr>
+        <w:shd w:val="clear" w:color="auto" w:fill="FFFFFF"/>
+        <w:spacing w:before="60" w:after="100" w:afterAutospacing="1" w:line="240" w:lineRule="auto"/>
+        <w:jc w:val="both"/>
+        <w:rPr>
+          <w:rFonts w:ascii="Arial" w:eastAsia="Times New Roman" w:hAnsi="Arial" w:cs="Arial"/>
+          <w:color w:val="24292F"/>
+          <w:lang w:eastAsia="es-ES"/>
+        </w:rPr>
+      </w:pPr>
+      <w:r>
+        <w:rPr>
+          <w:rFonts w:ascii="Arial" w:eastAsia="Times New Roman" w:hAnsi="Arial" w:cs="Arial"/>
+          <w:color w:val="24292F"/>
+          <w:lang w:eastAsia="es-ES"/>
+        </w:rPr>
+        <w:t>Realice las tres vistas que considere sean las más importantes y explique el motivo de su selección.</w:t>
+      </w:r>
+    </w:p>
+    <w:p>
+      <w:pPr>
         <w:shd w:val="clear" w:color="auto" w:fill="FFFFFF"/>
         <w:spacing w:before="60" w:after="100" w:afterAutospacing="1" w:line="240" w:lineRule="auto"/>
         <w:ind w:left="720"/>
         <w:jc w:val="both"/>
         <w:rPr>
           <w:rFonts w:ascii="Arial" w:eastAsia="Times New Roman" w:hAnsi="Arial" w:cs="Arial"/>
-          <w:i/>
-          <w:iCs/>
-          <w:color w:val="24292F"/>
-          <w:sz w:val="24"/>
-          <w:szCs w:val="24"/>
-          <w:u w:val="single"/>
-          <w:lang w:eastAsia="es-ES"/>
-        </w:rPr>
-      </w:pPr>
-    </w:p>
-    <w:p>
-      <w:pPr>
-        <w:shd w:val="clear" w:color="auto" w:fill="FFFFFF"/>
-        <w:spacing w:before="60" w:after="100" w:afterAutospacing="1" w:line="240" w:lineRule="auto"/>
-        <w:ind w:left="720"/>
-        <w:jc w:val="both"/>
-        <w:rPr>
-          <w:rFonts w:ascii="Arial" w:eastAsia="Times New Roman" w:hAnsi="Arial" w:cs="Arial"/>
-          <w:color w:val="24292F"/>
-          <w:sz w:val="24"/>
-          <w:szCs w:val="24"/>
-          <w:lang w:eastAsia="es-ES"/>
-        </w:rPr>
-      </w:pPr>
-      <w:r>
-        <w:rPr>
-          <w:rFonts w:ascii="Arial" w:eastAsia="Times New Roman" w:hAnsi="Arial" w:cs="Arial"/>
-          <w:i/>
-          <w:iCs/>
-          <w:color w:val="24292F"/>
-          <w:sz w:val="24"/>
-          <w:szCs w:val="24"/>
-          <w:u w:val="single"/>
-          <w:lang w:eastAsia="es-ES"/>
-        </w:rPr>
-        <w:lastRenderedPageBreak/>
-        <w:t>La segunda vista que considero importante es la del Historial médico de los pacientes</w:t>
-      </w:r>
-      <w:r>
-        <w:rPr>
-          <w:rFonts w:ascii="Arial" w:eastAsia="Times New Roman" w:hAnsi="Arial" w:cs="Arial"/>
-          <w:i/>
-          <w:iCs/>
-          <w:color w:val="24292F"/>
-          <w:sz w:val="24"/>
-          <w:szCs w:val="24"/>
-          <w:u w:val="single"/>
-          <w:lang w:eastAsia="es-ES"/>
-        </w:rPr>
-        <w:t xml:space="preserve"> por varias razones</w:t>
-      </w:r>
-      <w:r>
-        <w:rPr>
-          <w:rFonts w:ascii="Arial" w:eastAsia="Times New Roman" w:hAnsi="Arial" w:cs="Arial"/>
-          <w:color w:val="24292F"/>
-          <w:sz w:val="24"/>
-          <w:szCs w:val="24"/>
-          <w:lang w:eastAsia="es-ES"/>
-        </w:rPr>
-        <w:t>:</w:t>
-      </w:r>
-    </w:p>
-    <w:p>
-      <w:pPr>
-        <w:pStyle w:val="Prrafodelista"/>
-        <w:numPr>
-          <w:ilvl w:val="0"/>
-          <w:numId w:val="4"/>
-        </w:numPr>
-        <w:shd w:val="clear" w:color="auto" w:fill="FFFFFF"/>
-        <w:spacing w:before="60" w:after="100" w:afterAutospacing="1" w:line="240" w:lineRule="auto"/>
-        <w:jc w:val="both"/>
-        <w:rPr>
-          <w:rFonts w:ascii="Arial" w:eastAsia="Times New Roman" w:hAnsi="Arial" w:cs="Arial"/>
-          <w:color w:val="24292F"/>
-          <w:sz w:val="24"/>
-          <w:szCs w:val="24"/>
-          <w:lang w:eastAsia="es-ES"/>
-        </w:rPr>
-      </w:pPr>
-      <w:r>
-        <w:rPr>
-          <w:rFonts w:ascii="Arial" w:eastAsia="Times New Roman" w:hAnsi="Arial" w:cs="Arial"/>
-          <w:b/>
-          <w:bCs/>
-          <w:i/>
-          <w:iCs/>
-          <w:color w:val="24292F"/>
-          <w:sz w:val="24"/>
-          <w:szCs w:val="24"/>
-          <w:lang w:eastAsia="es-ES"/>
-        </w:rPr>
-        <w:t>Facilita el acceso a la información:</w:t>
-      </w:r>
-      <w:r>
-        <w:rPr>
-          <w:rFonts w:ascii="Arial" w:eastAsia="Times New Roman" w:hAnsi="Arial" w:cs="Arial"/>
-          <w:color w:val="24292F"/>
-          <w:sz w:val="24"/>
-          <w:szCs w:val="24"/>
-          <w:lang w:eastAsia="es-ES"/>
-        </w:rPr>
-        <w:t xml:space="preserve"> Con una vista unificada, los profesionales médicos pueden tener una visión completa y organizada de los procedimientos, medicamentos y dosis que se han administrado a un paciente en un momento dado, lo que les ayuda a tomar decisiones informadas.</w:t>
-      </w:r>
-    </w:p>
-    <w:p>
-      <w:pPr>
-        <w:pStyle w:val="Prrafodelista"/>
-        <w:shd w:val="clear" w:color="auto" w:fill="FFFFFF"/>
-        <w:spacing w:before="60" w:after="100" w:afterAutospacing="1" w:line="240" w:lineRule="auto"/>
-        <w:ind w:left="1352"/>
-        <w:jc w:val="both"/>
-        <w:rPr>
-          <w:rFonts w:ascii="Arial" w:eastAsia="Times New Roman" w:hAnsi="Arial" w:cs="Arial"/>
-          <w:color w:val="24292F"/>
-          <w:sz w:val="24"/>
-          <w:szCs w:val="24"/>
-          <w:lang w:eastAsia="es-ES"/>
-        </w:rPr>
-      </w:pPr>
-    </w:p>
-    <w:p>
-      <w:pPr>
-        <w:pStyle w:val="Prrafodelista"/>
-        <w:numPr>
-          <w:ilvl w:val="0"/>
-          <w:numId w:val="4"/>
-        </w:numPr>
-        <w:shd w:val="clear" w:color="auto" w:fill="FFFFFF"/>
-        <w:spacing w:before="60" w:after="100" w:afterAutospacing="1" w:line="240" w:lineRule="auto"/>
-        <w:jc w:val="both"/>
-        <w:rPr>
-          <w:rFonts w:ascii="Arial" w:eastAsia="Times New Roman" w:hAnsi="Arial" w:cs="Arial"/>
-          <w:color w:val="24292F"/>
-          <w:sz w:val="24"/>
-          <w:szCs w:val="24"/>
-          <w:lang w:eastAsia="es-ES"/>
-        </w:rPr>
-      </w:pPr>
-      <w:r>
-        <w:rPr>
-          <w:rFonts w:ascii="Arial" w:eastAsia="Times New Roman" w:hAnsi="Arial" w:cs="Arial"/>
-          <w:b/>
-          <w:bCs/>
-          <w:i/>
-          <w:iCs/>
-          <w:color w:val="24292F"/>
-          <w:sz w:val="24"/>
-          <w:szCs w:val="24"/>
-          <w:lang w:eastAsia="es-ES"/>
-        </w:rPr>
-        <w:t>Ayuda a la coordinación de cuidados:</w:t>
-      </w:r>
-      <w:r>
-        <w:rPr>
-          <w:rFonts w:ascii="Arial" w:eastAsia="Times New Roman" w:hAnsi="Arial" w:cs="Arial"/>
-          <w:color w:val="24292F"/>
-          <w:sz w:val="24"/>
-          <w:szCs w:val="24"/>
-          <w:lang w:eastAsia="es-ES"/>
-        </w:rPr>
-        <w:t xml:space="preserve"> La vista del historial médico permite a los profesionales médicos ver la información completa de un paciente en un solo lugar, lo que les permite coordinar mejor los cuidados entre diferentes especialistas.</w:t>
-      </w:r>
-    </w:p>
-    <w:p>
-      <w:pPr>
-        <w:pStyle w:val="Prrafodelista"/>
-        <w:shd w:val="clear" w:color="auto" w:fill="FFFFFF"/>
-        <w:spacing w:before="60" w:after="100" w:afterAutospacing="1" w:line="240" w:lineRule="auto"/>
-        <w:ind w:left="1352"/>
-        <w:jc w:val="both"/>
-        <w:rPr>
-          <w:rFonts w:ascii="Arial" w:eastAsia="Times New Roman" w:hAnsi="Arial" w:cs="Arial"/>
-          <w:color w:val="24292F"/>
-          <w:sz w:val="24"/>
-          <w:szCs w:val="24"/>
-          <w:lang w:eastAsia="es-ES"/>
-        </w:rPr>
-      </w:pPr>
-    </w:p>
-    <w:p>
-      <w:pPr>
-        <w:pStyle w:val="Prrafodelista"/>
-        <w:numPr>
-          <w:ilvl w:val="0"/>
-          <w:numId w:val="4"/>
-        </w:numPr>
-        <w:shd w:val="clear" w:color="auto" w:fill="FFFFFF"/>
-        <w:spacing w:before="60" w:after="100" w:afterAutospacing="1" w:line="240" w:lineRule="auto"/>
-        <w:jc w:val="both"/>
-        <w:rPr>
-          <w:rFonts w:ascii="Arial" w:eastAsia="Times New Roman" w:hAnsi="Arial" w:cs="Arial"/>
-          <w:color w:val="24292F"/>
-          <w:sz w:val="24"/>
-          <w:szCs w:val="24"/>
-          <w:lang w:eastAsia="es-ES"/>
-        </w:rPr>
-      </w:pPr>
-      <w:r>
-        <w:rPr>
-          <w:rFonts w:ascii="Arial" w:eastAsia="Times New Roman" w:hAnsi="Arial" w:cs="Arial"/>
-          <w:b/>
-          <w:bCs/>
-          <w:i/>
-          <w:iCs/>
-          <w:color w:val="24292F"/>
-          <w:sz w:val="24"/>
-          <w:szCs w:val="24"/>
-          <w:lang w:eastAsia="es-ES"/>
-        </w:rPr>
-        <w:t>Reduce la posibilidad de errores médicos:</w:t>
-      </w:r>
-      <w:r>
-        <w:rPr>
-          <w:rFonts w:ascii="Arial" w:eastAsia="Times New Roman" w:hAnsi="Arial" w:cs="Arial"/>
-          <w:color w:val="24292F"/>
-          <w:sz w:val="24"/>
-          <w:szCs w:val="24"/>
-          <w:lang w:eastAsia="es-ES"/>
-        </w:rPr>
-        <w:t xml:space="preserve"> Con una vista unificada, los profesionales médicos pueden ver la información completa de un paciente en un solo lugar, lo que reduce la posibilidad de errores médicos causados por la duplicación o la omisión de información.</w:t>
-      </w:r>
-    </w:p>
-    <w:p>
-      <w:pPr>
-        <w:pStyle w:val="Prrafodelista"/>
-        <w:rPr>
-          <w:rFonts w:ascii="Arial" w:eastAsia="Times New Roman" w:hAnsi="Arial" w:cs="Arial"/>
-          <w:color w:val="24292F"/>
-          <w:sz w:val="24"/>
-          <w:szCs w:val="24"/>
-          <w:lang w:eastAsia="es-ES"/>
-        </w:rPr>
-      </w:pPr>
-    </w:p>
-    <w:p>
-      <w:pPr>
-        <w:pStyle w:val="Prrafodelista"/>
-        <w:shd w:val="clear" w:color="auto" w:fill="FFFFFF"/>
-        <w:spacing w:before="60" w:after="100" w:afterAutospacing="1" w:line="240" w:lineRule="auto"/>
-        <w:ind w:left="1352"/>
-        <w:jc w:val="both"/>
-        <w:rPr>
-          <w:rFonts w:ascii="Arial" w:eastAsia="Times New Roman" w:hAnsi="Arial" w:cs="Arial"/>
-          <w:color w:val="24292F"/>
-          <w:sz w:val="24"/>
-          <w:szCs w:val="24"/>
+          <w:color w:val="24292F"/>
           <w:lang w:eastAsia="es-ES"/>
         </w:rPr>
       </w:pPr>
@@ -3934,10 +3749,10 @@
           <w:noProof/>
         </w:rPr>
         <w:drawing>
-          <wp:inline distT="0" distB="0" distL="0" distR="0" wp14:anchorId="097A6516" wp14:editId="3784BA36">
-            <wp:extent cx="4320000" cy="2803123"/>
-            <wp:effectExtent l="0" t="0" r="4445" b="0"/>
-            <wp:docPr id="33" name="Imagen 33"/>
+          <wp:inline distT="0" distB="0" distL="0" distR="0" wp14:anchorId="60223EE3" wp14:editId="4D8C50AE">
+            <wp:extent cx="2291937" cy="601475"/>
+            <wp:effectExtent l="0" t="0" r="0" b="8255"/>
+            <wp:docPr id="35" name="Imagen 35"/>
             <wp:cNvGraphicFramePr>
               <a:graphicFrameLocks xmlns:a="http://schemas.openxmlformats.org/drawingml/2006/main" noChangeAspect="1"/>
             </wp:cNvGraphicFramePr>
@@ -3957,6 +3772,476 @@
                   <pic:spPr>
                     <a:xfrm>
                       <a:off x="0" y="0"/>
+                      <a:ext cx="2328530" cy="611078"/>
+                    </a:xfrm>
+                    <a:prstGeom prst="rect">
+                      <a:avLst/>
+                    </a:prstGeom>
+                  </pic:spPr>
+                </pic:pic>
+              </a:graphicData>
+            </a:graphic>
+          </wp:inline>
+        </w:drawing>
+      </w:r>
+    </w:p>
+    <w:p>
+      <w:pPr>
+        <w:shd w:val="clear" w:color="auto" w:fill="FFFFFF"/>
+        <w:spacing w:before="60" w:after="100" w:afterAutospacing="1" w:line="240" w:lineRule="auto"/>
+        <w:ind w:left="720"/>
+        <w:jc w:val="both"/>
+        <w:rPr>
+          <w:rFonts w:ascii="Arial" w:eastAsia="Times New Roman" w:hAnsi="Arial" w:cs="Arial"/>
+          <w:i/>
+          <w:iCs/>
+          <w:color w:val="24292F"/>
+          <w:u w:val="single"/>
+          <w:lang w:eastAsia="es-ES"/>
+        </w:rPr>
+      </w:pPr>
+      <w:r>
+        <w:rPr>
+          <w:rFonts w:ascii="Arial" w:eastAsia="Times New Roman" w:hAnsi="Arial" w:cs="Arial"/>
+          <w:i/>
+          <w:iCs/>
+          <w:color w:val="24292F"/>
+          <w:u w:val="single"/>
+          <w:lang w:eastAsia="es-ES"/>
+        </w:rPr>
+        <w:t>La primera vista que considero importante es la de consultar que enfermeros estuvieron en los procedimientos de los pacientes, esto se debe a varias razones:</w:t>
+      </w:r>
+    </w:p>
+    <w:p>
+      <w:pPr>
+        <w:pStyle w:val="Prrafodelista"/>
+        <w:numPr>
+          <w:ilvl w:val="1"/>
+          <w:numId w:val="2"/>
+        </w:numPr>
+        <w:shd w:val="clear" w:color="auto" w:fill="FFFFFF"/>
+        <w:spacing w:before="60" w:after="100" w:afterAutospacing="1" w:line="240" w:lineRule="auto"/>
+        <w:jc w:val="both"/>
+        <w:rPr>
+          <w:rFonts w:ascii="Arial" w:eastAsia="Times New Roman" w:hAnsi="Arial" w:cs="Arial"/>
+          <w:color w:val="24292F"/>
+          <w:lang w:eastAsia="es-ES"/>
+        </w:rPr>
+      </w:pPr>
+      <w:r>
+        <w:rPr>
+          <w:rFonts w:ascii="Arial" w:eastAsia="Times New Roman" w:hAnsi="Arial" w:cs="Arial"/>
+          <w:b/>
+          <w:bCs/>
+          <w:i/>
+          <w:iCs/>
+          <w:color w:val="24292F"/>
+          <w:lang w:eastAsia="es-ES"/>
+        </w:rPr>
+        <w:t>Mejora la transparencia</w:t>
+      </w:r>
+      <w:r>
+        <w:rPr>
+          <w:rFonts w:ascii="Arial" w:eastAsia="Times New Roman" w:hAnsi="Arial" w:cs="Arial"/>
+          <w:color w:val="24292F"/>
+          <w:lang w:eastAsia="es-ES"/>
+        </w:rPr>
+        <w:t>: Al tener un registro de los enfermeros que estuvieron presentes en cada procedimiento, es posible tener una visión más clara y detallada de los procedimientos realizados.</w:t>
+      </w:r>
+    </w:p>
+    <w:p>
+      <w:pPr>
+        <w:pStyle w:val="Prrafodelista"/>
+        <w:shd w:val="clear" w:color="auto" w:fill="FFFFFF"/>
+        <w:spacing w:before="60" w:after="100" w:afterAutospacing="1" w:line="240" w:lineRule="auto"/>
+        <w:ind w:left="1352"/>
+        <w:jc w:val="both"/>
+        <w:rPr>
+          <w:rFonts w:ascii="Arial" w:eastAsia="Times New Roman" w:hAnsi="Arial" w:cs="Arial"/>
+          <w:color w:val="24292F"/>
+          <w:lang w:eastAsia="es-ES"/>
+        </w:rPr>
+      </w:pPr>
+    </w:p>
+    <w:p>
+      <w:pPr>
+        <w:pStyle w:val="Prrafodelista"/>
+        <w:numPr>
+          <w:ilvl w:val="1"/>
+          <w:numId w:val="2"/>
+        </w:numPr>
+        <w:shd w:val="clear" w:color="auto" w:fill="FFFFFF"/>
+        <w:spacing w:before="60" w:after="100" w:afterAutospacing="1" w:line="240" w:lineRule="auto"/>
+        <w:jc w:val="both"/>
+        <w:rPr>
+          <w:rFonts w:ascii="Arial" w:eastAsia="Times New Roman" w:hAnsi="Arial" w:cs="Arial"/>
+          <w:color w:val="24292F"/>
+          <w:lang w:eastAsia="es-ES"/>
+        </w:rPr>
+      </w:pPr>
+      <w:r>
+        <w:rPr>
+          <w:rFonts w:ascii="Arial" w:eastAsia="Times New Roman" w:hAnsi="Arial" w:cs="Arial"/>
+          <w:b/>
+          <w:bCs/>
+          <w:i/>
+          <w:iCs/>
+          <w:color w:val="24292F"/>
+          <w:lang w:eastAsia="es-ES"/>
+        </w:rPr>
+        <w:t>Facilita la gestión:</w:t>
+      </w:r>
+      <w:r>
+        <w:rPr>
+          <w:rFonts w:ascii="Arial" w:eastAsia="Times New Roman" w:hAnsi="Arial" w:cs="Arial"/>
+          <w:color w:val="24292F"/>
+          <w:lang w:eastAsia="es-ES"/>
+        </w:rPr>
+        <w:t xml:space="preserve"> Con una vista de este tipo, es más fácil para los responsables de la gestión del personal médico tener un registro de los enfermeros que estuvieron en cada procedimiento y, por lo tanto, poder tomar decisiones informadas en cuanto a la asignación de tareas y responsabilidades.</w:t>
+      </w:r>
+    </w:p>
+    <w:p>
+      <w:pPr>
+        <w:pStyle w:val="Prrafodelista"/>
+        <w:numPr>
+          <w:ilvl w:val="1"/>
+          <w:numId w:val="2"/>
+        </w:numPr>
+        <w:shd w:val="clear" w:color="auto" w:fill="FFFFFF"/>
+        <w:spacing w:before="60" w:after="100" w:afterAutospacing="1" w:line="240" w:lineRule="auto"/>
+        <w:jc w:val="both"/>
+        <w:rPr>
+          <w:rFonts w:ascii="Arial" w:eastAsia="Times New Roman" w:hAnsi="Arial" w:cs="Arial"/>
+          <w:color w:val="24292F"/>
+          <w:lang w:eastAsia="es-ES"/>
+        </w:rPr>
+      </w:pPr>
+      <w:r>
+        <w:rPr>
+          <w:rFonts w:ascii="Arial" w:eastAsia="Times New Roman" w:hAnsi="Arial" w:cs="Arial"/>
+          <w:b/>
+          <w:bCs/>
+          <w:i/>
+          <w:iCs/>
+          <w:color w:val="24292F"/>
+          <w:lang w:eastAsia="es-ES"/>
+        </w:rPr>
+        <w:t>Mejora la calidad de atención:</w:t>
+      </w:r>
+      <w:r>
+        <w:rPr>
+          <w:rFonts w:ascii="Arial" w:eastAsia="Times New Roman" w:hAnsi="Arial" w:cs="Arial"/>
+          <w:color w:val="24292F"/>
+          <w:lang w:eastAsia="es-ES"/>
+        </w:rPr>
+        <w:t xml:space="preserve"> Conocer la presencia de enfermeros en cada procedimiento permite identificar y corregir posibles desviaciones en la calidad de atención, lo que puede ser de gran importancia para la seguridad y satisfacción de los pacientes.</w:t>
+      </w:r>
+    </w:p>
+    <w:p>
+      <w:pPr>
+        <w:shd w:val="clear" w:color="auto" w:fill="FFFFFF"/>
+        <w:spacing w:before="60" w:after="100" w:afterAutospacing="1" w:line="240" w:lineRule="auto"/>
+        <w:ind w:left="720"/>
+        <w:jc w:val="both"/>
+        <w:rPr>
+          <w:rFonts w:ascii="Arial" w:eastAsia="Times New Roman" w:hAnsi="Arial" w:cs="Arial"/>
+          <w:color w:val="24292F"/>
+          <w:lang w:eastAsia="es-ES"/>
+        </w:rPr>
+      </w:pPr>
+      <w:r>
+        <w:rPr>
+          <w:rFonts w:ascii="Arial" w:hAnsi="Arial" w:cs="Arial"/>
+          <w:noProof/>
+        </w:rPr>
+        <w:drawing>
+          <wp:inline distT="0" distB="0" distL="0" distR="0" wp14:anchorId="28401368" wp14:editId="5B1616D3">
+            <wp:extent cx="5400040" cy="766445"/>
+            <wp:effectExtent l="0" t="0" r="0" b="0"/>
+            <wp:docPr id="32" name="Imagen 32" descr="Imagen que contiene Calendario&#10;&#10;Descripción generada automáticamente"/>
+            <wp:cNvGraphicFramePr>
+              <a:graphicFrameLocks xmlns:a="http://schemas.openxmlformats.org/drawingml/2006/main" noChangeAspect="1"/>
+            </wp:cNvGraphicFramePr>
+            <a:graphic xmlns:a="http://schemas.openxmlformats.org/drawingml/2006/main">
+              <a:graphicData uri="http://schemas.openxmlformats.org/drawingml/2006/picture">
+                <pic:pic xmlns:pic="http://schemas.openxmlformats.org/drawingml/2006/picture">
+                  <pic:nvPicPr>
+                    <pic:cNvPr id="32" name="Imagen 32" descr="Imagen que contiene Calendario&#10;&#10;Descripción generada automáticamente"/>
+                    <pic:cNvPicPr/>
+                  </pic:nvPicPr>
+                  <pic:blipFill>
+                    <a:blip r:embed="rId43"/>
+                    <a:stretch>
+                      <a:fillRect/>
+                    </a:stretch>
+                  </pic:blipFill>
+                  <pic:spPr>
+                    <a:xfrm>
+                      <a:off x="0" y="0"/>
+                      <a:ext cx="5400040" cy="766445"/>
+                    </a:xfrm>
+                    <a:prstGeom prst="rect">
+                      <a:avLst/>
+                    </a:prstGeom>
+                  </pic:spPr>
+                </pic:pic>
+              </a:graphicData>
+            </a:graphic>
+          </wp:inline>
+        </w:drawing>
+      </w:r>
+    </w:p>
+    <w:p>
+      <w:pPr>
+        <w:shd w:val="clear" w:color="auto" w:fill="FFFFFF"/>
+        <w:spacing w:before="60" w:after="100" w:afterAutospacing="1" w:line="240" w:lineRule="auto"/>
+        <w:ind w:left="720"/>
+        <w:jc w:val="both"/>
+        <w:rPr>
+          <w:rFonts w:ascii="Arial" w:eastAsia="Times New Roman" w:hAnsi="Arial" w:cs="Arial"/>
+          <w:i/>
+          <w:iCs/>
+          <w:color w:val="24292F"/>
+          <w:u w:val="single"/>
+          <w:lang w:eastAsia="es-ES"/>
+        </w:rPr>
+      </w:pPr>
+    </w:p>
+    <w:p>
+      <w:pPr>
+        <w:shd w:val="clear" w:color="auto" w:fill="FFFFFF"/>
+        <w:spacing w:before="60" w:after="100" w:afterAutospacing="1" w:line="240" w:lineRule="auto"/>
+        <w:ind w:left="720"/>
+        <w:jc w:val="both"/>
+        <w:rPr>
+          <w:rFonts w:ascii="Arial" w:eastAsia="Times New Roman" w:hAnsi="Arial" w:cs="Arial"/>
+          <w:color w:val="24292F"/>
+          <w:lang w:eastAsia="es-ES"/>
+        </w:rPr>
+      </w:pPr>
+      <w:r>
+        <w:rPr>
+          <w:rFonts w:ascii="Arial" w:eastAsia="Times New Roman" w:hAnsi="Arial" w:cs="Arial"/>
+          <w:i/>
+          <w:iCs/>
+          <w:color w:val="24292F"/>
+          <w:u w:val="single"/>
+          <w:lang w:eastAsia="es-ES"/>
+        </w:rPr>
+        <w:t>La segunda vista que considero importante es la del Historial médico de los pacientes</w:t>
+      </w:r>
+      <w:r>
+        <w:rPr>
+          <w:rFonts w:ascii="Arial" w:eastAsia="Times New Roman" w:hAnsi="Arial" w:cs="Arial"/>
+          <w:i/>
+          <w:iCs/>
+          <w:color w:val="24292F"/>
+          <w:u w:val="single"/>
+          <w:lang w:eastAsia="es-ES"/>
+        </w:rPr>
+        <w:t xml:space="preserve"> por varias razones</w:t>
+      </w:r>
+      <w:r>
+        <w:rPr>
+          <w:rFonts w:ascii="Arial" w:eastAsia="Times New Roman" w:hAnsi="Arial" w:cs="Arial"/>
+          <w:color w:val="24292F"/>
+          <w:lang w:eastAsia="es-ES"/>
+        </w:rPr>
+        <w:t>:</w:t>
+      </w:r>
+    </w:p>
+    <w:p>
+      <w:pPr>
+        <w:pStyle w:val="Prrafodelista"/>
+        <w:numPr>
+          <w:ilvl w:val="0"/>
+          <w:numId w:val="4"/>
+        </w:numPr>
+        <w:shd w:val="clear" w:color="auto" w:fill="FFFFFF"/>
+        <w:spacing w:before="60" w:after="100" w:afterAutospacing="1" w:line="240" w:lineRule="auto"/>
+        <w:jc w:val="both"/>
+        <w:rPr>
+          <w:rFonts w:ascii="Arial" w:eastAsia="Times New Roman" w:hAnsi="Arial" w:cs="Arial"/>
+          <w:color w:val="24292F"/>
+          <w:lang w:eastAsia="es-ES"/>
+        </w:rPr>
+      </w:pPr>
+      <w:r>
+        <w:rPr>
+          <w:rFonts w:ascii="Arial" w:eastAsia="Times New Roman" w:hAnsi="Arial" w:cs="Arial"/>
+          <w:b/>
+          <w:bCs/>
+          <w:i/>
+          <w:iCs/>
+          <w:color w:val="24292F"/>
+          <w:lang w:eastAsia="es-ES"/>
+        </w:rPr>
+        <w:lastRenderedPageBreak/>
+        <w:t>Facilita el acceso a la información:</w:t>
+      </w:r>
+      <w:r>
+        <w:rPr>
+          <w:rFonts w:ascii="Arial" w:eastAsia="Times New Roman" w:hAnsi="Arial" w:cs="Arial"/>
+          <w:color w:val="24292F"/>
+          <w:lang w:eastAsia="es-ES"/>
+        </w:rPr>
+        <w:t xml:space="preserve"> Con una vista unificada, los profesionales médicos pueden tener una visión completa y organizada de los procedimientos, medicamentos y dosis que se han administrado a un paciente en un momento dado, lo que les ayuda a tomar decisiones informadas.</w:t>
+      </w:r>
+    </w:p>
+    <w:p>
+      <w:pPr>
+        <w:pStyle w:val="Prrafodelista"/>
+        <w:shd w:val="clear" w:color="auto" w:fill="FFFFFF"/>
+        <w:spacing w:before="60" w:after="100" w:afterAutospacing="1" w:line="240" w:lineRule="auto"/>
+        <w:ind w:left="1352"/>
+        <w:jc w:val="both"/>
+        <w:rPr>
+          <w:rFonts w:ascii="Arial" w:eastAsia="Times New Roman" w:hAnsi="Arial" w:cs="Arial"/>
+          <w:color w:val="24292F"/>
+          <w:lang w:eastAsia="es-ES"/>
+        </w:rPr>
+      </w:pPr>
+    </w:p>
+    <w:p>
+      <w:pPr>
+        <w:pStyle w:val="Prrafodelista"/>
+        <w:numPr>
+          <w:ilvl w:val="0"/>
+          <w:numId w:val="4"/>
+        </w:numPr>
+        <w:shd w:val="clear" w:color="auto" w:fill="FFFFFF"/>
+        <w:spacing w:before="60" w:after="100" w:afterAutospacing="1" w:line="240" w:lineRule="auto"/>
+        <w:jc w:val="both"/>
+        <w:rPr>
+          <w:rFonts w:ascii="Arial" w:eastAsia="Times New Roman" w:hAnsi="Arial" w:cs="Arial"/>
+          <w:color w:val="24292F"/>
+          <w:lang w:eastAsia="es-ES"/>
+        </w:rPr>
+      </w:pPr>
+      <w:r>
+        <w:rPr>
+          <w:rFonts w:ascii="Arial" w:eastAsia="Times New Roman" w:hAnsi="Arial" w:cs="Arial"/>
+          <w:b/>
+          <w:bCs/>
+          <w:i/>
+          <w:iCs/>
+          <w:color w:val="24292F"/>
+          <w:lang w:eastAsia="es-ES"/>
+        </w:rPr>
+        <w:t>Ayuda a la coordinación de cuidados:</w:t>
+      </w:r>
+      <w:r>
+        <w:rPr>
+          <w:rFonts w:ascii="Arial" w:eastAsia="Times New Roman" w:hAnsi="Arial" w:cs="Arial"/>
+          <w:color w:val="24292F"/>
+          <w:lang w:eastAsia="es-ES"/>
+        </w:rPr>
+        <w:t xml:space="preserve"> La vista del historial médico permite a los profesionales médicos ver la información completa de un paciente en un solo lugar, lo que les permite coordinar mejor los cuidados entre diferentes especialistas.</w:t>
+      </w:r>
+    </w:p>
+    <w:p>
+      <w:pPr>
+        <w:pStyle w:val="Prrafodelista"/>
+        <w:shd w:val="clear" w:color="auto" w:fill="FFFFFF"/>
+        <w:spacing w:before="60" w:after="100" w:afterAutospacing="1" w:line="240" w:lineRule="auto"/>
+        <w:ind w:left="1352"/>
+        <w:jc w:val="both"/>
+        <w:rPr>
+          <w:rFonts w:ascii="Arial" w:eastAsia="Times New Roman" w:hAnsi="Arial" w:cs="Arial"/>
+          <w:color w:val="24292F"/>
+          <w:lang w:eastAsia="es-ES"/>
+        </w:rPr>
+      </w:pPr>
+    </w:p>
+    <w:p>
+      <w:pPr>
+        <w:pStyle w:val="Prrafodelista"/>
+        <w:numPr>
+          <w:ilvl w:val="0"/>
+          <w:numId w:val="4"/>
+        </w:numPr>
+        <w:shd w:val="clear" w:color="auto" w:fill="FFFFFF"/>
+        <w:spacing w:before="60" w:after="100" w:afterAutospacing="1" w:line="240" w:lineRule="auto"/>
+        <w:jc w:val="both"/>
+        <w:rPr>
+          <w:rFonts w:ascii="Arial" w:eastAsia="Times New Roman" w:hAnsi="Arial" w:cs="Arial"/>
+          <w:color w:val="24292F"/>
+          <w:lang w:eastAsia="es-ES"/>
+        </w:rPr>
+      </w:pPr>
+      <w:r>
+        <w:rPr>
+          <w:rFonts w:ascii="Arial" w:eastAsia="Times New Roman" w:hAnsi="Arial" w:cs="Arial"/>
+          <w:b/>
+          <w:bCs/>
+          <w:i/>
+          <w:iCs/>
+          <w:color w:val="24292F"/>
+          <w:lang w:eastAsia="es-ES"/>
+        </w:rPr>
+        <w:t>Reduce la posibilidad de errores médicos:</w:t>
+      </w:r>
+      <w:r>
+        <w:rPr>
+          <w:rFonts w:ascii="Arial" w:eastAsia="Times New Roman" w:hAnsi="Arial" w:cs="Arial"/>
+          <w:color w:val="24292F"/>
+          <w:lang w:eastAsia="es-ES"/>
+        </w:rPr>
+        <w:t xml:space="preserve"> Con una vista unificada, los profesionales médicos pueden ver la información completa de un paciente en un solo lugar, lo que reduce la posibilidad de errores médicos causados por la duplicación o la omisión de información.</w:t>
+      </w:r>
+    </w:p>
+    <w:p>
+      <w:pPr>
+        <w:pStyle w:val="Prrafodelista"/>
+        <w:rPr>
+          <w:rFonts w:ascii="Arial" w:eastAsia="Times New Roman" w:hAnsi="Arial" w:cs="Arial"/>
+          <w:color w:val="24292F"/>
+          <w:lang w:eastAsia="es-ES"/>
+        </w:rPr>
+      </w:pPr>
+    </w:p>
+    <w:p>
+      <w:pPr>
+        <w:pStyle w:val="Prrafodelista"/>
+        <w:shd w:val="clear" w:color="auto" w:fill="FFFFFF"/>
+        <w:spacing w:before="60" w:after="100" w:afterAutospacing="1" w:line="240" w:lineRule="auto"/>
+        <w:ind w:left="1352"/>
+        <w:jc w:val="both"/>
+        <w:rPr>
+          <w:rFonts w:ascii="Arial" w:eastAsia="Times New Roman" w:hAnsi="Arial" w:cs="Arial"/>
+          <w:color w:val="24292F"/>
+          <w:lang w:eastAsia="es-ES"/>
+        </w:rPr>
+      </w:pPr>
+      <w:r>
+        <w:rPr>
+          <w:rFonts w:ascii="Arial" w:hAnsi="Arial" w:cs="Arial"/>
+          <w:noProof/>
+        </w:rPr>
+        <w:drawing>
+          <wp:inline distT="0" distB="0" distL="0" distR="0" wp14:anchorId="097A6516" wp14:editId="3784BA36">
+            <wp:extent cx="4320000" cy="2803123"/>
+            <wp:effectExtent l="0" t="0" r="4445" b="0"/>
+            <wp:docPr id="33" name="Imagen 33"/>
+            <wp:cNvGraphicFramePr>
+              <a:graphicFrameLocks xmlns:a="http://schemas.openxmlformats.org/drawingml/2006/main" noChangeAspect="1"/>
+            </wp:cNvGraphicFramePr>
+            <a:graphic xmlns:a="http://schemas.openxmlformats.org/drawingml/2006/main">
+              <a:graphicData uri="http://schemas.openxmlformats.org/drawingml/2006/picture">
+                <pic:pic xmlns:pic="http://schemas.openxmlformats.org/drawingml/2006/picture">
+                  <pic:nvPicPr>
+                    <pic:cNvPr id="1" name=""/>
+                    <pic:cNvPicPr/>
+                  </pic:nvPicPr>
+                  <pic:blipFill>
+                    <a:blip r:embed="rId44"/>
+                    <a:stretch>
+                      <a:fillRect/>
+                    </a:stretch>
+                  </pic:blipFill>
+                  <pic:spPr>
+                    <a:xfrm>
+                      <a:off x="0" y="0"/>
                       <a:ext cx="4320000" cy="2803123"/>
                     </a:xfrm>
                     <a:prstGeom prst="rect">
@@ -3976,8 +4261,6 @@
         <w:rPr>
           <w:rFonts w:ascii="Arial" w:eastAsia="Times New Roman" w:hAnsi="Arial" w:cs="Arial"/>
           <w:color w:val="24292F"/>
-          <w:sz w:val="24"/>
-          <w:szCs w:val="24"/>
           <w:lang w:eastAsia="es-ES"/>
         </w:rPr>
       </w:pPr>
@@ -3991,19 +4274,15 @@
         <w:rPr>
           <w:rFonts w:ascii="Arial" w:eastAsia="Times New Roman" w:hAnsi="Arial" w:cs="Arial"/>
           <w:color w:val="24292F"/>
-          <w:sz w:val="24"/>
-          <w:szCs w:val="24"/>
-          <w:lang w:eastAsia="es-ES"/>
-        </w:rPr>
-      </w:pPr>
-      <w:r>
-        <w:rPr>
-          <w:rFonts w:ascii="Arial" w:eastAsia="Times New Roman" w:hAnsi="Arial" w:cs="Arial"/>
-          <w:i/>
-          <w:iCs/>
-          <w:color w:val="24292F"/>
-          <w:sz w:val="24"/>
-          <w:szCs w:val="24"/>
+          <w:lang w:eastAsia="es-ES"/>
+        </w:rPr>
+      </w:pPr>
+      <w:r>
+        <w:rPr>
+          <w:rFonts w:ascii="Arial" w:eastAsia="Times New Roman" w:hAnsi="Arial" w:cs="Arial"/>
+          <w:i/>
+          <w:iCs/>
+          <w:color w:val="24292F"/>
           <w:u w:val="single"/>
           <w:lang w:eastAsia="es-ES"/>
         </w:rPr>
@@ -4013,8 +4292,6 @@
         <w:rPr>
           <w:rFonts w:ascii="Arial" w:eastAsia="Times New Roman" w:hAnsi="Arial" w:cs="Arial"/>
           <w:color w:val="24292F"/>
-          <w:sz w:val="24"/>
-          <w:szCs w:val="24"/>
           <w:lang w:eastAsia="es-ES"/>
         </w:rPr>
         <w:t xml:space="preserve"> </w:t>
@@ -4029,31 +4306,34 @@
         <w:rPr>
           <w:rFonts w:ascii="Arial" w:eastAsia="Times New Roman" w:hAnsi="Arial" w:cs="Arial"/>
           <w:color w:val="24292F"/>
-          <w:sz w:val="24"/>
-          <w:szCs w:val="24"/>
-          <w:lang w:eastAsia="es-ES"/>
-        </w:rPr>
-      </w:pPr>
-      <w:r>
-        <w:rPr>
-          <w:rFonts w:ascii="Arial" w:eastAsia="Times New Roman" w:hAnsi="Arial" w:cs="Arial"/>
-          <w:color w:val="24292F"/>
-          <w:sz w:val="24"/>
-          <w:szCs w:val="24"/>
-          <w:lang w:eastAsia="es-ES"/>
-        </w:rPr>
-        <w:t xml:space="preserve">Es importante tener una vista de valor de facturación según procedimiento porque proporciona una visión general y clara de los ingresos generados por cada procedimiento, lo que permite a los responsables de la administración tomar decisiones informadas sobre la gestión de costos y el desarrollo de estrategias de marketing. Además, esta vista permite identificar rápidamente cuales son los procedimientos más rentables y por lo tanto, se pueden enfocar más recursos en ellos. Además, también proporciona información valiosa para los pacientes, permitiéndoles </w:t>
-      </w:r>
-      <w:r>
-        <w:rPr>
-          <w:rFonts w:ascii="Arial" w:eastAsia="Times New Roman" w:hAnsi="Arial" w:cs="Arial"/>
-          <w:color w:val="24292F"/>
-          <w:sz w:val="24"/>
-          <w:szCs w:val="24"/>
-          <w:lang w:eastAsia="es-ES"/>
-        </w:rPr>
-        <w:lastRenderedPageBreak/>
-        <w:t>conocer el costo de sus procedimientos y tener una mejor comprensión de su historial médico financiero.</w:t>
+          <w:lang w:eastAsia="es-ES"/>
+        </w:rPr>
+      </w:pPr>
+      <w:r>
+        <w:rPr>
+          <w:rFonts w:ascii="Arial" w:eastAsia="Times New Roman" w:hAnsi="Arial" w:cs="Arial"/>
+          <w:color w:val="24292F"/>
+          <w:lang w:eastAsia="es-ES"/>
+        </w:rPr>
+        <w:t xml:space="preserve">Es importante tener una vista de valor de facturación según procedimiento porque proporciona una visión general y clara de los ingresos generados por cada procedimiento, lo que permite a los responsables de la administración tomar decisiones informadas sobre la gestión de costos y el desarrollo de estrategias de marketing. Además, esta vista permite identificar rápidamente cuales son los procedimientos más rentables </w:t>
+      </w:r>
+      <w:proofErr w:type="gramStart"/>
+      <w:r>
+        <w:rPr>
+          <w:rFonts w:ascii="Arial" w:eastAsia="Times New Roman" w:hAnsi="Arial" w:cs="Arial"/>
+          <w:color w:val="24292F"/>
+          <w:lang w:eastAsia="es-ES"/>
+        </w:rPr>
+        <w:t>y</w:t>
+      </w:r>
+      <w:proofErr w:type="gramEnd"/>
+      <w:r>
+        <w:rPr>
+          <w:rFonts w:ascii="Arial" w:eastAsia="Times New Roman" w:hAnsi="Arial" w:cs="Arial"/>
+          <w:color w:val="24292F"/>
+          <w:lang w:eastAsia="es-ES"/>
+        </w:rPr>
+        <w:t xml:space="preserve"> por lo tanto, se pueden enfocar más recursos en ellos. Además, también proporciona información valiosa para los pacientes, permitiéndoles conocer el costo de sus procedimientos y tener una mejor comprensión de su historial médico financiero.</w:t>
       </w:r>
     </w:p>
     <w:p>
@@ -4065,8 +4345,6 @@
         <w:rPr>
           <w:rFonts w:ascii="Arial" w:eastAsia="Times New Roman" w:hAnsi="Arial" w:cs="Arial"/>
           <w:color w:val="24292F"/>
-          <w:sz w:val="24"/>
-          <w:szCs w:val="24"/>
           <w:lang w:eastAsia="es-ES"/>
         </w:rPr>
       </w:pPr>
@@ -4075,6 +4353,7 @@
           <w:rFonts w:ascii="Arial" w:hAnsi="Arial" w:cs="Arial"/>
           <w:noProof/>
         </w:rPr>
+        <w:lastRenderedPageBreak/>
         <w:drawing>
           <wp:inline distT="0" distB="0" distL="0" distR="0" wp14:anchorId="1278BD3A" wp14:editId="7577C682">
             <wp:extent cx="4320000" cy="3004798"/>
@@ -4091,7 +4370,7 @@
                     <pic:cNvPicPr/>
                   </pic:nvPicPr>
                   <pic:blipFill>
-                    <a:blip r:embed="rId43"/>
+                    <a:blip r:embed="rId45"/>
                     <a:stretch>
                       <a:fillRect/>
                     </a:stretch>
@@ -4121,20 +4400,282 @@
     </w:p>
     <w:p>
       <w:pPr>
-        <w:rPr>
-          <w:rFonts w:ascii="Arial" w:hAnsi="Arial" w:cs="Arial"/>
-        </w:rPr>
-      </w:pPr>
-    </w:p>
-    <w:p>
-      <w:pPr>
-        <w:rPr>
-          <w:rFonts w:ascii="Arial" w:hAnsi="Arial" w:cs="Arial"/>
-        </w:rPr>
-      </w:pPr>
+        <w:jc w:val="both"/>
+        <w:rPr>
+          <w:rFonts w:ascii="Arial" w:hAnsi="Arial" w:cs="Arial"/>
+          <w:b/>
+          <w:bCs/>
+        </w:rPr>
+      </w:pPr>
+      <w:r>
+        <w:rPr>
+          <w:rFonts w:ascii="Arial" w:hAnsi="Arial" w:cs="Arial"/>
+          <w:b/>
+          <w:bCs/>
+        </w:rPr>
+        <w:t xml:space="preserve">¿Qué le agregaría al modelo para dar </w:t>
+      </w:r>
+      <w:r>
+        <w:rPr>
+          <w:rFonts w:ascii="Arial" w:hAnsi="Arial" w:cs="Arial"/>
+          <w:b/>
+          <w:bCs/>
+        </w:rPr>
+        <w:t>más</w:t>
+      </w:r>
+      <w:r>
+        <w:rPr>
+          <w:rFonts w:ascii="Arial" w:hAnsi="Arial" w:cs="Arial"/>
+          <w:b/>
+          <w:bCs/>
+        </w:rPr>
+        <w:t xml:space="preserve"> información y esa información </w:t>
+      </w:r>
+      <w:r>
+        <w:rPr>
+          <w:rFonts w:ascii="Arial" w:hAnsi="Arial" w:cs="Arial"/>
+          <w:b/>
+          <w:bCs/>
+        </w:rPr>
+        <w:t>cuál</w:t>
+      </w:r>
+      <w:r>
+        <w:rPr>
+          <w:rFonts w:ascii="Arial" w:hAnsi="Arial" w:cs="Arial"/>
+          <w:b/>
+          <w:bCs/>
+        </w:rPr>
+        <w:t xml:space="preserve"> </w:t>
+      </w:r>
+      <w:r>
+        <w:rPr>
+          <w:rFonts w:ascii="Arial" w:hAnsi="Arial" w:cs="Arial"/>
+          <w:b/>
+          <w:bCs/>
+        </w:rPr>
+        <w:t>sería</w:t>
+      </w:r>
+      <w:r>
+        <w:rPr>
+          <w:rFonts w:ascii="Arial" w:hAnsi="Arial" w:cs="Arial"/>
+          <w:b/>
+          <w:bCs/>
+        </w:rPr>
+        <w:t>?</w:t>
+      </w:r>
+    </w:p>
+    <w:p>
+      <w:pPr>
+        <w:jc w:val="both"/>
+        <w:rPr>
+          <w:rFonts w:ascii="Arial" w:hAnsi="Arial" w:cs="Arial"/>
+        </w:rPr>
+      </w:pPr>
+      <w:r>
+        <w:rPr>
+          <w:rFonts w:ascii="Arial" w:hAnsi="Arial" w:cs="Arial"/>
+        </w:rPr>
+        <w:t>Añadiría campos de información algunas tablas, como en médicos y enfermero adicionaría atributos como los</w:t>
+      </w:r>
+      <w:r>
+        <w:rPr>
+          <w:rFonts w:ascii="Arial" w:hAnsi="Arial" w:cs="Arial"/>
+        </w:rPr>
+        <w:t xml:space="preserve"> horarios de trabajo de enfermeros y médicos para tener un registro de cuándo están disponibles para atender pacientes.</w:t>
+      </w:r>
+    </w:p>
+    <w:p>
+      <w:pPr>
+        <w:jc w:val="both"/>
+        <w:rPr>
+          <w:rFonts w:ascii="Arial" w:hAnsi="Arial" w:cs="Arial"/>
+        </w:rPr>
+      </w:pPr>
+      <w:r>
+        <w:rPr>
+          <w:rFonts w:ascii="Arial" w:hAnsi="Arial" w:cs="Arial"/>
+        </w:rPr>
+        <w:t>Añadiría</w:t>
+      </w:r>
+      <w:r>
+        <w:rPr>
+          <w:rFonts w:ascii="Arial" w:hAnsi="Arial" w:cs="Arial"/>
+        </w:rPr>
+        <w:t xml:space="preserve"> una tabla </w:t>
+      </w:r>
+      <w:r>
+        <w:rPr>
+          <w:rFonts w:ascii="Arial" w:hAnsi="Arial" w:cs="Arial"/>
+        </w:rPr>
+        <w:t>citas médicas</w:t>
+      </w:r>
+      <w:r>
+        <w:rPr>
+          <w:rFonts w:ascii="Arial" w:hAnsi="Arial" w:cs="Arial"/>
+        </w:rPr>
+        <w:t xml:space="preserve">, para llevar un control de los pacientes que están por ser atendidos, tendría los siguientes atributos </w:t>
+      </w:r>
+      <w:proofErr w:type="spellStart"/>
+      <w:r>
+        <w:rPr>
+          <w:rFonts w:ascii="Arial" w:hAnsi="Arial" w:cs="Arial"/>
+        </w:rPr>
+        <w:t>f</w:t>
+      </w:r>
+      <w:r>
+        <w:rPr>
+          <w:rFonts w:ascii="Arial" w:hAnsi="Arial" w:cs="Arial"/>
+        </w:rPr>
+        <w:t>echa</w:t>
+      </w:r>
+      <w:r>
+        <w:rPr>
+          <w:rFonts w:ascii="Arial" w:hAnsi="Arial" w:cs="Arial"/>
+        </w:rPr>
+        <w:t>_cita</w:t>
+      </w:r>
+      <w:proofErr w:type="spellEnd"/>
+      <w:r>
+        <w:rPr>
+          <w:rFonts w:ascii="Arial" w:hAnsi="Arial" w:cs="Arial"/>
+        </w:rPr>
+        <w:t xml:space="preserve">, </w:t>
+      </w:r>
+      <w:proofErr w:type="spellStart"/>
+      <w:r>
+        <w:rPr>
+          <w:rFonts w:ascii="Arial" w:hAnsi="Arial" w:cs="Arial"/>
+        </w:rPr>
+        <w:t>hora</w:t>
+      </w:r>
+      <w:r>
+        <w:rPr>
+          <w:rFonts w:ascii="Arial" w:hAnsi="Arial" w:cs="Arial"/>
+        </w:rPr>
+        <w:t>_cita</w:t>
+      </w:r>
+      <w:proofErr w:type="spellEnd"/>
+      <w:r>
+        <w:rPr>
+          <w:rFonts w:ascii="Arial" w:hAnsi="Arial" w:cs="Arial"/>
+        </w:rPr>
+        <w:t xml:space="preserve">, motivo de la consulta, diagnóstico, </w:t>
+      </w:r>
+      <w:r>
+        <w:rPr>
+          <w:rFonts w:ascii="Arial" w:hAnsi="Arial" w:cs="Arial"/>
+        </w:rPr>
+        <w:t>estado, que podría ser en espera, completado, o en proceso.</w:t>
+      </w:r>
+    </w:p>
+    <w:p>
+      <w:pPr>
+        <w:jc w:val="both"/>
+        <w:rPr>
+          <w:rFonts w:ascii="Arial" w:hAnsi="Arial" w:cs="Arial"/>
+        </w:rPr>
+      </w:pPr>
+      <w:r>
+        <w:rPr>
+          <w:rFonts w:ascii="Arial" w:hAnsi="Arial" w:cs="Arial"/>
+        </w:rPr>
+        <w:t>Añadiría</w:t>
+      </w:r>
+      <w:r>
+        <w:rPr>
+          <w:rFonts w:ascii="Arial" w:hAnsi="Arial" w:cs="Arial"/>
+        </w:rPr>
+        <w:t xml:space="preserve"> una tabla de insumos médicos </w:t>
+      </w:r>
+      <w:r>
+        <w:rPr>
+          <w:rFonts w:ascii="Arial" w:hAnsi="Arial" w:cs="Arial"/>
+        </w:rPr>
+        <w:t xml:space="preserve">para registrar los insumos médicos utilizados durante </w:t>
+      </w:r>
+      <w:proofErr w:type="gramStart"/>
+      <w:r>
+        <w:rPr>
+          <w:rFonts w:ascii="Arial" w:hAnsi="Arial" w:cs="Arial"/>
+        </w:rPr>
+        <w:t>los procedimiento</w:t>
+      </w:r>
+      <w:proofErr w:type="gramEnd"/>
+      <w:r>
+        <w:rPr>
+          <w:rFonts w:ascii="Arial" w:hAnsi="Arial" w:cs="Arial"/>
+        </w:rPr>
+        <w:t xml:space="preserve">, sería un atributo multivaluado de la tabla </w:t>
+      </w:r>
+      <w:proofErr w:type="spellStart"/>
+      <w:r>
+        <w:rPr>
+          <w:rFonts w:ascii="Arial" w:hAnsi="Arial" w:cs="Arial"/>
+        </w:rPr>
+        <w:t>tb_procedimientos</w:t>
+      </w:r>
+      <w:proofErr w:type="spellEnd"/>
+      <w:r>
+        <w:rPr>
+          <w:rFonts w:ascii="Arial" w:hAnsi="Arial" w:cs="Arial"/>
+        </w:rPr>
+        <w:t xml:space="preserve">, </w:t>
+      </w:r>
+      <w:r>
+        <w:rPr>
+          <w:rFonts w:ascii="Arial" w:hAnsi="Arial" w:cs="Arial"/>
+        </w:rPr>
+        <w:t xml:space="preserve">así que tendría el </w:t>
+      </w:r>
+      <w:proofErr w:type="spellStart"/>
+      <w:r>
+        <w:rPr>
+          <w:rFonts w:ascii="Arial" w:hAnsi="Arial" w:cs="Arial"/>
+        </w:rPr>
+        <w:t>id_procedimiento</w:t>
+      </w:r>
+      <w:proofErr w:type="spellEnd"/>
+      <w:r>
+        <w:rPr>
+          <w:rFonts w:ascii="Arial" w:hAnsi="Arial" w:cs="Arial"/>
+        </w:rPr>
+        <w:t xml:space="preserve"> y la descripción de los insumos utilizados.</w:t>
+      </w:r>
+    </w:p>
+    <w:p>
+      <w:pPr>
+        <w:jc w:val="both"/>
+        <w:rPr>
+          <w:rFonts w:ascii="Arial" w:hAnsi="Arial" w:cs="Arial"/>
+        </w:rPr>
+      </w:pPr>
+      <w:r>
+        <w:rPr>
+          <w:rFonts w:ascii="Arial" w:hAnsi="Arial" w:cs="Arial"/>
+        </w:rPr>
+        <w:t>Añadiría una t</w:t>
+      </w:r>
+      <w:r>
+        <w:rPr>
+          <w:rFonts w:ascii="Arial" w:hAnsi="Arial" w:cs="Arial"/>
+        </w:rPr>
+        <w:t>abla de antecedentes familiares</w:t>
+      </w:r>
+      <w:r>
+        <w:rPr>
+          <w:rFonts w:ascii="Arial" w:hAnsi="Arial" w:cs="Arial"/>
+        </w:rPr>
+        <w:t>,</w:t>
+      </w:r>
+      <w:r>
+        <w:rPr>
+          <w:rFonts w:ascii="Arial" w:hAnsi="Arial" w:cs="Arial"/>
+        </w:rPr>
+        <w:t xml:space="preserve"> para registrar los antecedentes familiares de enfermedades de los pacientes y tener en cuenta esta información durante su tratamiento.</w:t>
+      </w:r>
     </w:p>
     <w:sectPr>
-      <w:headerReference w:type="default" r:id="rId44"/>
+      <w:headerReference w:type="default" r:id="rId46"/>
       <w:pgSz w:w="11906" w:h="16838"/>
       <w:pgMar w:top="1417" w:right="1701" w:bottom="1417" w:left="1701" w:header="708" w:footer="708" w:gutter="0"/>
       <w:cols w:space="708"/>

</xml_diff>

<commit_message>
Triggers Libreria y Hospital
</commit_message>
<xml_diff>
--- a/Actividades Libreria y Hospital.docx
+++ b/Actividades Libreria y Hospital.docx
@@ -2,6 +2,841 @@
 <file path=word/document.xml><?xml version="1.0" encoding="utf-8"?>
 <w:document xmlns:wpc="http://schemas.microsoft.com/office/word/2010/wordprocessingCanvas" xmlns:cx="http://schemas.microsoft.com/office/drawing/2014/chartex" xmlns:cx1="http://schemas.microsoft.com/office/drawing/2015/9/8/chartex" xmlns:cx2="http://schemas.microsoft.com/office/drawing/2015/10/21/chartex" xmlns:cx3="http://schemas.microsoft.com/office/drawing/2016/5/9/chartex" xmlns:cx4="http://schemas.microsoft.com/office/drawing/2016/5/10/chartex" xmlns:cx5="http://schemas.microsoft.com/office/drawing/2016/5/11/chartex" xmlns:cx6="http://schemas.microsoft.com/office/drawing/2016/5/12/chartex" xmlns:cx7="http://schemas.microsoft.com/office/drawing/2016/5/13/chartex" xmlns:cx8="http://schemas.microsoft.com/office/drawing/2016/5/14/chartex" xmlns:mc="http://schemas.openxmlformats.org/markup-compatibility/2006" xmlns:aink="http://schemas.microsoft.com/office/drawing/2016/ink" xmlns:am3d="http://schemas.microsoft.com/office/drawing/2017/model3d" xmlns:o="urn:schemas-microsoft-com:office:office" xmlns:oel="http://schemas.microsoft.com/office/2019/extlst" xmlns:r="http://schemas.openxmlformats.org/officeDocument/2006/relationships" xmlns:m="http://schemas.openxmlformats.org/officeDocument/2006/math" xmlns:v="urn:schemas-microsoft-com:vml" xmlns:wp14="http://schemas.microsoft.com/office/word/2010/wordprocessingDrawing" xmlns:wp="http://schemas.openxmlformats.org/drawingml/2006/wordprocessingDrawing" xmlns:w10="urn:schemas-microsoft-com:office:word" xmlns:w="http://schemas.openxmlformats.org/wordprocessingml/2006/main" xmlns:w14="http://schemas.microsoft.com/office/word/2010/wordml" xmlns:w15="http://schemas.microsoft.com/office/word/2012/wordml" xmlns:w16cex="http://schemas.microsoft.com/office/word/2018/wordml/cex" xmlns:w16cid="http://schemas.microsoft.com/office/word/2016/wordml/cid" xmlns:w16="http://schemas.microsoft.com/office/word/2018/wordml" xmlns:w16sdtdh="http://schemas.microsoft.com/office/word/2020/wordml/sdtdatahash" xmlns:w16se="http://schemas.microsoft.com/office/word/2015/wordml/symex" xmlns:wpg="http://schemas.microsoft.com/office/word/2010/wordprocessingGroup" xmlns:wpi="http://schemas.microsoft.com/office/word/2010/wordprocessingInk" xmlns:wne="http://schemas.microsoft.com/office/word/2006/wordml" xmlns:wps="http://schemas.microsoft.com/office/word/2010/wordprocessingShape" mc:Ignorable="w14 w15 w16se w16cid w16 w16cex w16sdtdh wp14">
   <w:body>
+    <w:sdt>
+      <w:sdtPr>
+        <w:rPr>
+          <w:color w:val="4472C4" w:themeColor="accent1"/>
+        </w:rPr>
+        <w:id w:val="-1973970459"/>
+        <w:docPartObj>
+          <w:docPartGallery w:val="Cover Pages"/>
+          <w:docPartUnique/>
+        </w:docPartObj>
+      </w:sdtPr>
+      <w:sdtEndPr>
+        <w:rPr>
+          <w:rFonts w:ascii="Arial" w:eastAsia="Times New Roman" w:hAnsi="Arial" w:cs="Arial"/>
+          <w:b/>
+          <w:bCs/>
+          <w:color w:val="24292F"/>
+        </w:rPr>
+      </w:sdtEndPr>
+      <w:sdtContent>
+        <w:p>
+          <w:pPr>
+            <w:pStyle w:val="Sinespaciado"/>
+            <w:spacing w:before="1540" w:after="240"/>
+            <w:jc w:val="center"/>
+            <w:rPr>
+              <w:color w:val="4472C4" w:themeColor="accent1"/>
+            </w:rPr>
+          </w:pPr>
+          <w:r>
+            <w:rPr>
+              <w:noProof/>
+            </w:rPr>
+            <w:drawing>
+              <wp:inline distT="0" distB="0" distL="0" distR="0" wp14:anchorId="49606CEE" wp14:editId="20428EE1">
+                <wp:extent cx="3370518" cy="1263152"/>
+                <wp:effectExtent l="0" t="0" r="0" b="0"/>
+                <wp:docPr id="39" name="Imagen 39" descr="SofkaU"/>
+                <wp:cNvGraphicFramePr>
+                  <a:graphicFrameLocks xmlns:a="http://schemas.openxmlformats.org/drawingml/2006/main" noChangeAspect="1"/>
+                </wp:cNvGraphicFramePr>
+                <a:graphic xmlns:a="http://schemas.openxmlformats.org/drawingml/2006/main">
+                  <a:graphicData uri="http://schemas.openxmlformats.org/drawingml/2006/picture">
+                    <pic:pic xmlns:pic="http://schemas.openxmlformats.org/drawingml/2006/picture">
+                      <pic:nvPicPr>
+                        <pic:cNvPr id="0" name="Picture 3" descr="SofkaU"/>
+                        <pic:cNvPicPr>
+                          <a:picLocks noChangeAspect="1" noChangeArrowheads="1"/>
+                        </pic:cNvPicPr>
+                      </pic:nvPicPr>
+                      <pic:blipFill>
+                        <a:blip r:embed="rId8" cstate="print">
+                          <a:extLst>
+                            <a:ext uri="{28A0092B-C50C-407E-A947-70E740481C1C}">
+                              <a14:useLocalDpi xmlns:a14="http://schemas.microsoft.com/office/drawing/2010/main" val="0"/>
+                            </a:ext>
+                          </a:extLst>
+                        </a:blip>
+                        <a:srcRect/>
+                        <a:stretch>
+                          <a:fillRect/>
+                        </a:stretch>
+                      </pic:blipFill>
+                      <pic:spPr bwMode="auto">
+                        <a:xfrm>
+                          <a:off x="0" y="0"/>
+                          <a:ext cx="3381515" cy="1267273"/>
+                        </a:xfrm>
+                        <a:prstGeom prst="rect">
+                          <a:avLst/>
+                        </a:prstGeom>
+                        <a:noFill/>
+                        <a:ln>
+                          <a:noFill/>
+                        </a:ln>
+                      </pic:spPr>
+                    </pic:pic>
+                  </a:graphicData>
+                </a:graphic>
+              </wp:inline>
+            </w:drawing>
+          </w:r>
+        </w:p>
+        <w:sdt>
+          <w:sdtPr>
+            <w:rPr>
+              <w:rFonts w:asciiTheme="majorHAnsi" w:eastAsiaTheme="majorEastAsia" w:hAnsiTheme="majorHAnsi" w:cstheme="majorBidi"/>
+              <w:b/>
+              <w:bCs/>
+              <w:caps/>
+              <w:sz w:val="56"/>
+              <w:szCs w:val="56"/>
+            </w:rPr>
+            <w:alias w:val="Título"/>
+            <w:tag w:val=""/>
+            <w:id w:val="1735040861"/>
+            <w:placeholder>
+              <w:docPart w:val="B74EC19EF15342C38B8FB53F6EF51BA1"/>
+            </w:placeholder>
+            <w:dataBinding w:prefixMappings="xmlns:ns0='http://purl.org/dc/elements/1.1/' xmlns:ns1='http://schemas.openxmlformats.org/package/2006/metadata/core-properties' " w:xpath="/ns1:coreProperties[1]/ns0:title[1]" w:storeItemID="{6C3C8BC8-F283-45AE-878A-BAB7291924A1}"/>
+            <w:text/>
+          </w:sdtPr>
+          <w:sdtContent>
+            <w:p>
+              <w:pPr>
+                <w:pStyle w:val="Sinespaciado"/>
+                <w:pBdr>
+                  <w:top w:val="single" w:sz="6" w:space="6" w:color="4472C4" w:themeColor="accent1"/>
+                  <w:bottom w:val="single" w:sz="6" w:space="6" w:color="4472C4" w:themeColor="accent1"/>
+                </w:pBdr>
+                <w:spacing w:after="240"/>
+                <w:jc w:val="center"/>
+                <w:rPr>
+                  <w:rFonts w:asciiTheme="majorHAnsi" w:eastAsiaTheme="majorEastAsia" w:hAnsiTheme="majorHAnsi" w:cstheme="majorBidi"/>
+                  <w:caps/>
+                  <w:color w:val="4472C4" w:themeColor="accent1"/>
+                  <w:sz w:val="80"/>
+                  <w:szCs w:val="80"/>
+                </w:rPr>
+              </w:pPr>
+              <w:r>
+                <w:rPr>
+                  <w:rFonts w:asciiTheme="majorHAnsi" w:eastAsiaTheme="majorEastAsia" w:hAnsiTheme="majorHAnsi" w:cstheme="majorBidi"/>
+                  <w:b/>
+                  <w:bCs/>
+                  <w:caps/>
+                  <w:sz w:val="56"/>
+                  <w:szCs w:val="56"/>
+                </w:rPr>
+                <w:t>Consultas – vistas - triggers</w:t>
+              </w:r>
+            </w:p>
+          </w:sdtContent>
+        </w:sdt>
+        <w:p>
+          <w:pPr>
+            <w:pStyle w:val="Sinespaciado"/>
+            <w:jc w:val="center"/>
+            <w:rPr>
+              <w:color w:val="4472C4" w:themeColor="accent1"/>
+              <w:sz w:val="28"/>
+              <w:szCs w:val="28"/>
+            </w:rPr>
+          </w:pPr>
+          <w:r>
+            <w:rPr>
+              <w:noProof/>
+              <w:color w:val="4472C4" w:themeColor="accent1"/>
+              <w:sz w:val="28"/>
+              <w:szCs w:val="28"/>
+            </w:rPr>
+            <mc:AlternateContent>
+              <mc:Choice Requires="wps">
+                <w:drawing>
+                  <wp:anchor distT="45720" distB="45720" distL="114300" distR="114300" simplePos="0" relativeHeight="251662336" behindDoc="0" locked="0" layoutInCell="1" allowOverlap="1" wp14:anchorId="0FFB2906" wp14:editId="1D01C042">
+                    <wp:simplePos x="0" y="0"/>
+                    <wp:positionH relativeFrom="margin">
+                      <wp:align>center</wp:align>
+                    </wp:positionH>
+                    <wp:positionV relativeFrom="paragraph">
+                      <wp:posOffset>170629</wp:posOffset>
+                    </wp:positionV>
+                    <wp:extent cx="2334260" cy="1404620"/>
+                    <wp:effectExtent l="0" t="0" r="0" b="0"/>
+                    <wp:wrapSquare wrapText="bothSides"/>
+                    <wp:docPr id="217" name="Cuadro de texto 2"/>
+                    <wp:cNvGraphicFramePr>
+                      <a:graphicFrameLocks xmlns:a="http://schemas.openxmlformats.org/drawingml/2006/main"/>
+                    </wp:cNvGraphicFramePr>
+                    <a:graphic xmlns:a="http://schemas.openxmlformats.org/drawingml/2006/main">
+                      <a:graphicData uri="http://schemas.microsoft.com/office/word/2010/wordprocessingShape">
+                        <wps:wsp>
+                          <wps:cNvSpPr txBox="1">
+                            <a:spLocks noChangeArrowheads="1"/>
+                          </wps:cNvSpPr>
+                          <wps:spPr bwMode="auto">
+                            <a:xfrm>
+                              <a:off x="0" y="0"/>
+                              <a:ext cx="2334260" cy="1404620"/>
+                            </a:xfrm>
+                            <a:prstGeom prst="rect">
+                              <a:avLst/>
+                            </a:prstGeom>
+                            <a:noFill/>
+                            <a:ln w="9525">
+                              <a:noFill/>
+                              <a:miter lim="800000"/>
+                              <a:headEnd/>
+                              <a:tailEnd/>
+                            </a:ln>
+                          </wps:spPr>
+                          <wps:txbx>
+                            <w:txbxContent>
+                              <w:p>
+                                <w:pPr>
+                                  <w:rPr>
+                                    <w:b/>
+                                    <w:bCs/>
+                                  </w:rPr>
+                                </w:pPr>
+                                <w:r>
+                                  <w:rPr>
+                                    <w:b/>
+                                    <w:bCs/>
+                                  </w:rPr>
+                                  <w:t>Presentado a: Juan Esteban Pineda</w:t>
+                                </w:r>
+                              </w:p>
+                            </w:txbxContent>
+                          </wps:txbx>
+                          <wps:bodyPr rot="0" vert="horz" wrap="square" lIns="91440" tIns="45720" rIns="91440" bIns="45720" anchor="t" anchorCtr="0">
+                            <a:spAutoFit/>
+                          </wps:bodyPr>
+                        </wps:wsp>
+                      </a:graphicData>
+                    </a:graphic>
+                    <wp14:sizeRelH relativeFrom="margin">
+                      <wp14:pctWidth>0</wp14:pctWidth>
+                    </wp14:sizeRelH>
+                    <wp14:sizeRelV relativeFrom="margin">
+                      <wp14:pctHeight>20000</wp14:pctHeight>
+                    </wp14:sizeRelV>
+                  </wp:anchor>
+                </w:drawing>
+              </mc:Choice>
+              <mc:Fallback>
+                <w:pict>
+                  <v:shapetype w14:anchorId="0FFB2906" id="_x0000_t202" coordsize="21600,21600" o:spt="202" path="m,l,21600r21600,l21600,xe">
+                    <v:stroke joinstyle="miter"/>
+                    <v:path gradientshapeok="t" o:connecttype="rect"/>
+                  </v:shapetype>
+                  <v:shape id="Cuadro de texto 2" o:spid="_x0000_s1026" type="#_x0000_t202" style="position:absolute;left:0;text-align:left;margin-left:0;margin-top:13.45pt;width:183.8pt;height:110.6pt;z-index:251662336;visibility:visible;mso-wrap-style:square;mso-width-percent:0;mso-height-percent:200;mso-wrap-distance-left:9pt;mso-wrap-distance-top:3.6pt;mso-wrap-distance-right:9pt;mso-wrap-distance-bottom:3.6pt;mso-position-horizontal:center;mso-position-horizontal-relative:margin;mso-position-vertical:absolute;mso-position-vertical-relative:text;mso-width-percent:0;mso-height-percent:200;mso-width-relative:margin;mso-height-relative:margin;v-text-anchor:top" o:gfxdata="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" filled="f" stroked="f">
+                    <v:textbox style="mso-fit-shape-to-text:t">
+                      <w:txbxContent>
+                        <w:p>
+                          <w:pPr>
+                            <w:rPr>
+                              <w:b/>
+                              <w:bCs/>
+                            </w:rPr>
+                          </w:pPr>
+                          <w:r>
+                            <w:rPr>
+                              <w:b/>
+                              <w:bCs/>
+                            </w:rPr>
+                            <w:t>Presentado a: Juan Esteban Pineda</w:t>
+                          </w:r>
+                        </w:p>
+                      </w:txbxContent>
+                    </v:textbox>
+                    <w10:wrap type="square" anchorx="margin"/>
+                  </v:shape>
+                </w:pict>
+              </mc:Fallback>
+            </mc:AlternateContent>
+          </w:r>
+        </w:p>
+        <w:p>
+          <w:pPr>
+            <w:pStyle w:val="Sinespaciado"/>
+            <w:spacing w:before="480"/>
+            <w:jc w:val="center"/>
+            <w:rPr>
+              <w:color w:val="4472C4" w:themeColor="accent1"/>
+            </w:rPr>
+          </w:pPr>
+          <w:r>
+            <w:rPr>
+              <w:noProof/>
+              <w:color w:val="4472C4" w:themeColor="accent1"/>
+              <w:sz w:val="28"/>
+              <w:szCs w:val="28"/>
+            </w:rPr>
+            <mc:AlternateContent>
+              <mc:Choice Requires="wps">
+                <w:drawing>
+                  <wp:anchor distT="45720" distB="45720" distL="114300" distR="114300" simplePos="0" relativeHeight="251664384" behindDoc="0" locked="0" layoutInCell="1" allowOverlap="1" wp14:anchorId="408F731F" wp14:editId="72D0A48F">
+                    <wp:simplePos x="0" y="0"/>
+                    <wp:positionH relativeFrom="margin">
+                      <wp:align>center</wp:align>
+                    </wp:positionH>
+                    <wp:positionV relativeFrom="paragraph">
+                      <wp:posOffset>311150</wp:posOffset>
+                    </wp:positionV>
+                    <wp:extent cx="2921000" cy="1404620"/>
+                    <wp:effectExtent l="0" t="0" r="0" b="0"/>
+                    <wp:wrapSquare wrapText="bothSides"/>
+                    <wp:docPr id="40" name="Cuadro de texto 2"/>
+                    <wp:cNvGraphicFramePr>
+                      <a:graphicFrameLocks xmlns:a="http://schemas.openxmlformats.org/drawingml/2006/main"/>
+                    </wp:cNvGraphicFramePr>
+                    <a:graphic xmlns:a="http://schemas.openxmlformats.org/drawingml/2006/main">
+                      <a:graphicData uri="http://schemas.microsoft.com/office/word/2010/wordprocessingShape">
+                        <wps:wsp>
+                          <wps:cNvSpPr txBox="1">
+                            <a:spLocks noChangeArrowheads="1"/>
+                          </wps:cNvSpPr>
+                          <wps:spPr bwMode="auto">
+                            <a:xfrm>
+                              <a:off x="0" y="0"/>
+                              <a:ext cx="2921000" cy="1404620"/>
+                            </a:xfrm>
+                            <a:prstGeom prst="rect">
+                              <a:avLst/>
+                            </a:prstGeom>
+                            <a:noFill/>
+                            <a:ln w="9525">
+                              <a:noFill/>
+                              <a:miter lim="800000"/>
+                              <a:headEnd/>
+                              <a:tailEnd/>
+                            </a:ln>
+                          </wps:spPr>
+                          <wps:txbx>
+                            <w:txbxContent>
+                              <w:p>
+                                <w:pPr>
+                                  <w:rPr>
+                                    <w:b/>
+                                    <w:bCs/>
+                                  </w:rPr>
+                                </w:pPr>
+                                <w:r>
+                                  <w:rPr>
+                                    <w:b/>
+                                    <w:bCs/>
+                                  </w:rPr>
+                                  <w:t xml:space="preserve">Presentado </w:t>
+                                </w:r>
+                                <w:r>
+                                  <w:rPr>
+                                    <w:b/>
+                                    <w:bCs/>
+                                  </w:rPr>
+                                  <w:t>por</w:t>
+                                </w:r>
+                                <w:r>
+                                  <w:rPr>
+                                    <w:b/>
+                                    <w:bCs/>
+                                  </w:rPr>
+                                  <w:t>: J</w:t>
+                                </w:r>
+                                <w:r>
+                                  <w:rPr>
+                                    <w:b/>
+                                    <w:bCs/>
+                                  </w:rPr>
+                                  <w:t>essica Andrea López Obando</w:t>
+                                </w:r>
+                              </w:p>
+                            </w:txbxContent>
+                          </wps:txbx>
+                          <wps:bodyPr rot="0" vert="horz" wrap="square" lIns="91440" tIns="45720" rIns="91440" bIns="45720" anchor="t" anchorCtr="0">
+                            <a:spAutoFit/>
+                          </wps:bodyPr>
+                        </wps:wsp>
+                      </a:graphicData>
+                    </a:graphic>
+                    <wp14:sizeRelH relativeFrom="margin">
+                      <wp14:pctWidth>0</wp14:pctWidth>
+                    </wp14:sizeRelH>
+                    <wp14:sizeRelV relativeFrom="margin">
+                      <wp14:pctHeight>20000</wp14:pctHeight>
+                    </wp14:sizeRelV>
+                  </wp:anchor>
+                </w:drawing>
+              </mc:Choice>
+              <mc:Fallback>
+                <w:pict>
+                  <v:shape w14:anchorId="408F731F" id="_x0000_s1027" type="#_x0000_t202" style="position:absolute;left:0;text-align:left;margin-left:0;margin-top:24.5pt;width:230pt;height:110.6pt;z-index:251664384;visibility:visible;mso-wrap-style:square;mso-width-percent:0;mso-height-percent:200;mso-wrap-distance-left:9pt;mso-wrap-distance-top:3.6pt;mso-wrap-distance-right:9pt;mso-wrap-distance-bottom:3.6pt;mso-position-horizontal:center;mso-position-horizontal-relative:margin;mso-position-vertical:absolute;mso-position-vertical-relative:text;mso-width-percent:0;mso-height-percent:200;mso-width-relative:margin;mso-height-relative:margin;v-text-anchor:top" o:gfxdata="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" filled="f" stroked="f">
+                    <v:textbox style="mso-fit-shape-to-text:t">
+                      <w:txbxContent>
+                        <w:p>
+                          <w:pPr>
+                            <w:rPr>
+                              <w:b/>
+                              <w:bCs/>
+                            </w:rPr>
+                          </w:pPr>
+                          <w:r>
+                            <w:rPr>
+                              <w:b/>
+                              <w:bCs/>
+                            </w:rPr>
+                            <w:t xml:space="preserve">Presentado </w:t>
+                          </w:r>
+                          <w:r>
+                            <w:rPr>
+                              <w:b/>
+                              <w:bCs/>
+                            </w:rPr>
+                            <w:t>por</w:t>
+                          </w:r>
+                          <w:r>
+                            <w:rPr>
+                              <w:b/>
+                              <w:bCs/>
+                            </w:rPr>
+                            <w:t>: J</w:t>
+                          </w:r>
+                          <w:r>
+                            <w:rPr>
+                              <w:b/>
+                              <w:bCs/>
+                            </w:rPr>
+                            <w:t>essica Andrea López Obando</w:t>
+                          </w:r>
+                        </w:p>
+                      </w:txbxContent>
+                    </v:textbox>
+                    <w10:wrap type="square" anchorx="margin"/>
+                  </v:shape>
+                </w:pict>
+              </mc:Fallback>
+            </mc:AlternateContent>
+          </w:r>
+          <w:r>
+            <w:rPr>
+              <w:noProof/>
+              <w:color w:val="4472C4" w:themeColor="accent1"/>
+            </w:rPr>
+            <mc:AlternateContent>
+              <mc:Choice Requires="wps">
+                <w:drawing>
+                  <wp:anchor distT="0" distB="0" distL="114300" distR="114300" simplePos="0" relativeHeight="251659264" behindDoc="0" locked="0" layoutInCell="1" allowOverlap="1" wp14:anchorId="3C8434FC" wp14:editId="5FAE5306">
+                    <wp:simplePos x="0" y="0"/>
+                    <wp:positionH relativeFrom="margin">
+                      <wp:align>center</wp:align>
+                    </wp:positionH>
+                    <mc:AlternateContent>
+                      <mc:Choice Requires="wp14">
+                        <wp:positionV relativeFrom="page">
+                          <wp14:pctPosVOffset>85000</wp14:pctPosVOffset>
+                        </wp:positionV>
+                      </mc:Choice>
+                      <mc:Fallback>
+                        <wp:positionV relativeFrom="page">
+                          <wp:posOffset>9088120</wp:posOffset>
+                        </wp:positionV>
+                      </mc:Fallback>
+                    </mc:AlternateContent>
+                    <wp:extent cx="6553200" cy="557784"/>
+                    <wp:effectExtent l="0" t="0" r="0" b="12700"/>
+                    <wp:wrapNone/>
+                    <wp:docPr id="142" name="Cuadro de texto 142"/>
+                    <wp:cNvGraphicFramePr/>
+                    <a:graphic xmlns:a="http://schemas.openxmlformats.org/drawingml/2006/main">
+                      <a:graphicData uri="http://schemas.microsoft.com/office/word/2010/wordprocessingShape">
+                        <wps:wsp>
+                          <wps:cNvSpPr txBox="1"/>
+                          <wps:spPr>
+                            <a:xfrm>
+                              <a:off x="0" y="0"/>
+                              <a:ext cx="6553200" cy="557784"/>
+                            </a:xfrm>
+                            <a:prstGeom prst="rect">
+                              <a:avLst/>
+                            </a:prstGeom>
+                            <a:noFill/>
+                            <a:ln w="6350">
+                              <a:noFill/>
+                            </a:ln>
+                            <a:effectLst/>
+                          </wps:spPr>
+                          <wps:style>
+                            <a:lnRef idx="0">
+                              <a:schemeClr val="accent1"/>
+                            </a:lnRef>
+                            <a:fillRef idx="0">
+                              <a:schemeClr val="accent1"/>
+                            </a:fillRef>
+                            <a:effectRef idx="0">
+                              <a:schemeClr val="accent1"/>
+                            </a:effectRef>
+                            <a:fontRef idx="minor">
+                              <a:schemeClr val="dk1"/>
+                            </a:fontRef>
+                          </wps:style>
+                          <wps:txbx>
+                            <w:txbxContent>
+                              <w:sdt>
+                                <w:sdtPr>
+                                  <w:rPr>
+                                    <w:caps/>
+                                    <w:sz w:val="28"/>
+                                    <w:szCs w:val="28"/>
+                                  </w:rPr>
+                                  <w:alias w:val="Fecha"/>
+                                  <w:tag w:val=""/>
+                                  <w:id w:val="197127006"/>
+                                  <w:dataBinding w:prefixMappings="xmlns:ns0='http://schemas.microsoft.com/office/2006/coverPageProps' " w:xpath="/ns0:CoverPageProperties[1]/ns0:PublishDate[1]" w:storeItemID="{55AF091B-3C7A-41E3-B477-F2FDAA23CFDA}"/>
+                                  <w:date>
+                                    <w:dateFormat w:val="d 'de' MMMM 'de' yyyy"/>
+                                    <w:lid w:val="es-ES"/>
+                                    <w:storeMappedDataAs w:val="dateTime"/>
+                                    <w:calendar w:val="gregorian"/>
+                                  </w:date>
+                                </w:sdtPr>
+                                <w:sdtContent>
+                                  <w:p>
+                                    <w:pPr>
+                                      <w:pStyle w:val="Sinespaciado"/>
+                                      <w:spacing w:after="40"/>
+                                      <w:jc w:val="center"/>
+                                      <w:rPr>
+                                        <w:caps/>
+                                        <w:sz w:val="28"/>
+                                        <w:szCs w:val="28"/>
+                                      </w:rPr>
+                                    </w:pPr>
+                                    <w:r>
+                                      <w:rPr>
+                                        <w:caps/>
+                                        <w:sz w:val="28"/>
+                                        <w:szCs w:val="28"/>
+                                      </w:rPr>
+                                      <w:t>SQL</w:t>
+                                    </w:r>
+                                  </w:p>
+                                </w:sdtContent>
+                              </w:sdt>
+                              <w:p>
+                                <w:pPr>
+                                  <w:pStyle w:val="Sinespaciado"/>
+                                  <w:jc w:val="center"/>
+                                </w:pPr>
+                                <w:sdt>
+                                  <w:sdtPr>
+                                    <w:rPr>
+                                      <w:caps/>
+                                    </w:rPr>
+                                    <w:alias w:val="Compañía"/>
+                                    <w:tag w:val=""/>
+                                    <w:id w:val="1390145197"/>
+                                    <w:dataBinding w:prefixMappings="xmlns:ns0='http://schemas.openxmlformats.org/officeDocument/2006/extended-properties' " w:xpath="/ns0:Properties[1]/ns0:Company[1]" w:storeItemID="{6668398D-A668-4E3E-A5EB-62B293D839F1}"/>
+                                    <w:text/>
+                                  </w:sdtPr>
+                                  <w:sdtContent>
+                                    <w:r>
+                                      <w:rPr>
+                                        <w:caps/>
+                                      </w:rPr>
+                                      <w:t>Sofk</w:t>
+                                    </w:r>
+                                    <w:r>
+                                      <w:rPr>
+                                        <w:caps/>
+                                      </w:rPr>
+                                      <w:t>A</w:t>
+                                    </w:r>
+                                    <w:r>
+                                      <w:rPr>
+                                        <w:caps/>
+                                      </w:rPr>
+                                      <w:t xml:space="preserve"> u</w:t>
+                                    </w:r>
+                                  </w:sdtContent>
+                                </w:sdt>
+                              </w:p>
+                              <w:p>
+                                <w:pPr>
+                                  <w:pStyle w:val="Sinespaciado"/>
+                                  <w:jc w:val="center"/>
+                                  <w:rPr>
+                                    <w:color w:val="4472C4" w:themeColor="accent1"/>
+                                  </w:rPr>
+                                </w:pPr>
+                                <w:sdt>
+                                  <w:sdtPr>
+                                    <w:rPr>
+                                      <w:color w:val="4472C4" w:themeColor="accent1"/>
+                                    </w:rPr>
+                                    <w:alias w:val="Dirección"/>
+                                    <w:tag w:val=""/>
+                                    <w:id w:val="-726379553"/>
+                                    <w:showingPlcHdr/>
+                                    <w:dataBinding w:prefixMappings="xmlns:ns0='http://schemas.microsoft.com/office/2006/coverPageProps' " w:xpath="/ns0:CoverPageProperties[1]/ns0:CompanyAddress[1]" w:storeItemID="{55AF091B-3C7A-41E3-B477-F2FDAA23CFDA}"/>
+                                    <w:text/>
+                                  </w:sdtPr>
+                                  <w:sdtContent>
+                                    <w:r>
+                                      <w:rPr>
+                                        <w:color w:val="4472C4" w:themeColor="accent1"/>
+                                      </w:rPr>
+                                      <w:t xml:space="preserve">     </w:t>
+                                    </w:r>
+                                  </w:sdtContent>
+                                </w:sdt>
+                              </w:p>
+                            </w:txbxContent>
+                          </wps:txbx>
+                          <wps:bodyPr rot="0" spcFirstLastPara="0" vertOverflow="overflow" horzOverflow="overflow" vert="horz" wrap="square" lIns="0" tIns="0" rIns="0" bIns="0" numCol="1" spcCol="0" rtlCol="0" fromWordArt="0" anchor="b" anchorCtr="0" forceAA="0" compatLnSpc="1">
+                            <a:prstTxWarp prst="textNoShape">
+                              <a:avLst/>
+                            </a:prstTxWarp>
+                            <a:spAutoFit/>
+                          </wps:bodyPr>
+                        </wps:wsp>
+                      </a:graphicData>
+                    </a:graphic>
+                    <wp14:sizeRelH relativeFrom="margin">
+                      <wp14:pctWidth>100000</wp14:pctWidth>
+                    </wp14:sizeRelH>
+                    <wp14:sizeRelV relativeFrom="margin">
+                      <wp14:pctHeight>0</wp14:pctHeight>
+                    </wp14:sizeRelV>
+                  </wp:anchor>
+                </w:drawing>
+              </mc:Choice>
+              <mc:Fallback>
+                <w:pict>
+                  <v:shape w14:anchorId="3C8434FC" id="Cuadro de texto 142" o:spid="_x0000_s1028" type="#_x0000_t202" style="position:absolute;left:0;text-align:left;margin-left:0;margin-top:0;width:516pt;height:43.9pt;z-index:251659264;visibility:visible;mso-wrap-style:square;mso-width-percent:1000;mso-height-percent:0;mso-top-percent:850;mso-wrap-distance-left:9pt;mso-wrap-distance-top:0;mso-wrap-distance-right:9pt;mso-wrap-distance-bottom:0;mso-position-horizontal:center;mso-position-horizontal-relative:margin;mso-position-vertical-relative:page;mso-width-percent:1000;mso-height-percent:0;mso-top-percent:850;mso-width-relative:margin;mso-height-relative:margin;v-text-anchor:bottom" o:gfxdata="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" filled="f" stroked="f" strokeweight=".5pt">
+                    <v:textbox style="mso-fit-shape-to-text:t" inset="0,0,0,0">
+                      <w:txbxContent>
+                        <w:sdt>
+                          <w:sdtPr>
+                            <w:rPr>
+                              <w:caps/>
+                              <w:sz w:val="28"/>
+                              <w:szCs w:val="28"/>
+                            </w:rPr>
+                            <w:alias w:val="Fecha"/>
+                            <w:tag w:val=""/>
+                            <w:id w:val="197127006"/>
+                            <w:dataBinding w:prefixMappings="xmlns:ns0='http://schemas.microsoft.com/office/2006/coverPageProps' " w:xpath="/ns0:CoverPageProperties[1]/ns0:PublishDate[1]" w:storeItemID="{55AF091B-3C7A-41E3-B477-F2FDAA23CFDA}"/>
+                            <w:date>
+                              <w:dateFormat w:val="d 'de' MMMM 'de' yyyy"/>
+                              <w:lid w:val="es-ES"/>
+                              <w:storeMappedDataAs w:val="dateTime"/>
+                              <w:calendar w:val="gregorian"/>
+                            </w:date>
+                          </w:sdtPr>
+                          <w:sdtContent>
+                            <w:p>
+                              <w:pPr>
+                                <w:pStyle w:val="Sinespaciado"/>
+                                <w:spacing w:after="40"/>
+                                <w:jc w:val="center"/>
+                                <w:rPr>
+                                  <w:caps/>
+                                  <w:sz w:val="28"/>
+                                  <w:szCs w:val="28"/>
+                                </w:rPr>
+                              </w:pPr>
+                              <w:r>
+                                <w:rPr>
+                                  <w:caps/>
+                                  <w:sz w:val="28"/>
+                                  <w:szCs w:val="28"/>
+                                </w:rPr>
+                                <w:t>SQL</w:t>
+                              </w:r>
+                            </w:p>
+                          </w:sdtContent>
+                        </w:sdt>
+                        <w:p>
+                          <w:pPr>
+                            <w:pStyle w:val="Sinespaciado"/>
+                            <w:jc w:val="center"/>
+                          </w:pPr>
+                          <w:sdt>
+                            <w:sdtPr>
+                              <w:rPr>
+                                <w:caps/>
+                              </w:rPr>
+                              <w:alias w:val="Compañía"/>
+                              <w:tag w:val=""/>
+                              <w:id w:val="1390145197"/>
+                              <w:dataBinding w:prefixMappings="xmlns:ns0='http://schemas.openxmlformats.org/officeDocument/2006/extended-properties' " w:xpath="/ns0:Properties[1]/ns0:Company[1]" w:storeItemID="{6668398D-A668-4E3E-A5EB-62B293D839F1}"/>
+                              <w:text/>
+                            </w:sdtPr>
+                            <w:sdtContent>
+                              <w:r>
+                                <w:rPr>
+                                  <w:caps/>
+                                </w:rPr>
+                                <w:t>Sofk</w:t>
+                              </w:r>
+                              <w:r>
+                                <w:rPr>
+                                  <w:caps/>
+                                </w:rPr>
+                                <w:t>A</w:t>
+                              </w:r>
+                              <w:r>
+                                <w:rPr>
+                                  <w:caps/>
+                                </w:rPr>
+                                <w:t xml:space="preserve"> u</w:t>
+                              </w:r>
+                            </w:sdtContent>
+                          </w:sdt>
+                        </w:p>
+                        <w:p>
+                          <w:pPr>
+                            <w:pStyle w:val="Sinespaciado"/>
+                            <w:jc w:val="center"/>
+                            <w:rPr>
+                              <w:color w:val="4472C4" w:themeColor="accent1"/>
+                            </w:rPr>
+                          </w:pPr>
+                          <w:sdt>
+                            <w:sdtPr>
+                              <w:rPr>
+                                <w:color w:val="4472C4" w:themeColor="accent1"/>
+                              </w:rPr>
+                              <w:alias w:val="Dirección"/>
+                              <w:tag w:val=""/>
+                              <w:id w:val="-726379553"/>
+                              <w:showingPlcHdr/>
+                              <w:dataBinding w:prefixMappings="xmlns:ns0='http://schemas.microsoft.com/office/2006/coverPageProps' " w:xpath="/ns0:CoverPageProperties[1]/ns0:CompanyAddress[1]" w:storeItemID="{55AF091B-3C7A-41E3-B477-F2FDAA23CFDA}"/>
+                              <w:text/>
+                            </w:sdtPr>
+                            <w:sdtContent>
+                              <w:r>
+                                <w:rPr>
+                                  <w:color w:val="4472C4" w:themeColor="accent1"/>
+                                </w:rPr>
+                                <w:t xml:space="preserve">     </w:t>
+                              </w:r>
+                            </w:sdtContent>
+                          </w:sdt>
+                        </w:p>
+                      </w:txbxContent>
+                    </v:textbox>
+                    <w10:wrap anchorx="margin" anchory="page"/>
+                  </v:shape>
+                </w:pict>
+              </mc:Fallback>
+            </mc:AlternateContent>
+          </w:r>
+        </w:p>
+        <w:p>
+          <w:pPr>
+            <w:rPr>
+              <w:rFonts w:ascii="Arial" w:eastAsia="Times New Roman" w:hAnsi="Arial" w:cs="Arial"/>
+              <w:b/>
+              <w:bCs/>
+              <w:color w:val="24292F"/>
+              <w:lang w:eastAsia="es-ES"/>
+            </w:rPr>
+          </w:pPr>
+          <w:r>
+            <w:rPr>
+              <w:noProof/>
+              <w:color w:val="4472C4" w:themeColor="accent1"/>
+            </w:rPr>
+            <w:drawing>
+              <wp:anchor distT="0" distB="0" distL="114300" distR="114300" simplePos="0" relativeHeight="251660288" behindDoc="1" locked="0" layoutInCell="1" allowOverlap="1" wp14:anchorId="6A034460" wp14:editId="07A40A32">
+                <wp:simplePos x="0" y="0"/>
+                <wp:positionH relativeFrom="margin">
+                  <wp:align>center</wp:align>
+                </wp:positionH>
+                <wp:positionV relativeFrom="paragraph">
+                  <wp:posOffset>362973</wp:posOffset>
+                </wp:positionV>
+                <wp:extent cx="758825" cy="478790"/>
+                <wp:effectExtent l="0" t="0" r="3175" b="0"/>
+                <wp:wrapTight wrapText="bothSides">
+                  <wp:wrapPolygon edited="0">
+                    <wp:start x="0" y="0"/>
+                    <wp:lineTo x="0" y="3438"/>
+                    <wp:lineTo x="3796" y="13751"/>
+                    <wp:lineTo x="3796" y="14610"/>
+                    <wp:lineTo x="7592" y="20626"/>
+                    <wp:lineTo x="8134" y="20626"/>
+                    <wp:lineTo x="13014" y="20626"/>
+                    <wp:lineTo x="13556" y="20626"/>
+                    <wp:lineTo x="17352" y="14610"/>
+                    <wp:lineTo x="17352" y="13751"/>
+                    <wp:lineTo x="21148" y="3438"/>
+                    <wp:lineTo x="21148" y="0"/>
+                    <wp:lineTo x="0" y="0"/>
+                  </wp:wrapPolygon>
+                </wp:wrapTight>
+                <wp:docPr id="144" name="Imagen 144"/>
+                <wp:cNvGraphicFramePr>
+                  <a:graphicFrameLocks xmlns:a="http://schemas.openxmlformats.org/drawingml/2006/main" noChangeAspect="1"/>
+                </wp:cNvGraphicFramePr>
+                <a:graphic xmlns:a="http://schemas.openxmlformats.org/drawingml/2006/main">
+                  <a:graphicData uri="http://schemas.openxmlformats.org/drawingml/2006/picture">
+                    <pic:pic xmlns:pic="http://schemas.openxmlformats.org/drawingml/2006/picture">
+                      <pic:nvPicPr>
+                        <pic:cNvPr id="9" name="roco bottom.png"/>
+                        <pic:cNvPicPr/>
+                      </pic:nvPicPr>
+                      <pic:blipFill>
+                        <a:blip r:embed="rId9" cstate="print">
+                          <a:duotone>
+                            <a:schemeClr val="accent1">
+                              <a:shade val="45000"/>
+                              <a:satMod val="135000"/>
+                            </a:schemeClr>
+                            <a:prstClr val="white"/>
+                          </a:duotone>
+                          <a:extLst>
+                            <a:ext uri="{28A0092B-C50C-407E-A947-70E740481C1C}">
+                              <a14:useLocalDpi xmlns:a14="http://schemas.microsoft.com/office/drawing/2010/main" val="0"/>
+                            </a:ext>
+                          </a:extLst>
+                        </a:blip>
+                        <a:stretch>
+                          <a:fillRect/>
+                        </a:stretch>
+                      </pic:blipFill>
+                      <pic:spPr>
+                        <a:xfrm>
+                          <a:off x="0" y="0"/>
+                          <a:ext cx="758825" cy="478790"/>
+                        </a:xfrm>
+                        <a:prstGeom prst="rect">
+                          <a:avLst/>
+                        </a:prstGeom>
+                      </pic:spPr>
+                    </pic:pic>
+                  </a:graphicData>
+                </a:graphic>
+              </wp:anchor>
+            </w:drawing>
+          </w:r>
+          <w:r>
+            <w:rPr>
+              <w:rFonts w:ascii="Arial" w:eastAsia="Times New Roman" w:hAnsi="Arial" w:cs="Arial"/>
+              <w:b/>
+              <w:bCs/>
+              <w:color w:val="24292F"/>
+              <w:lang w:eastAsia="es-ES"/>
+            </w:rPr>
+            <w:br w:type="page"/>
+          </w:r>
+        </w:p>
+      </w:sdtContent>
+    </w:sdt>
     <w:p>
       <w:pPr>
         <w:shd w:val="clear" w:color="auto" w:fill="FFFFFF"/>
@@ -25,6 +860,7 @@
           <w:kern w:val="36"/>
           <w:lang w:eastAsia="es-ES"/>
         </w:rPr>
+        <w:lastRenderedPageBreak/>
         <w:t>Consultas y Vistas</w:t>
       </w:r>
     </w:p>
@@ -128,7 +964,7 @@
                     <pic:cNvPicPr/>
                   </pic:nvPicPr>
                   <pic:blipFill>
-                    <a:blip r:embed="rId7"/>
+                    <a:blip r:embed="rId10"/>
                     <a:stretch>
                       <a:fillRect/>
                     </a:stretch>
@@ -202,7 +1038,7 @@
                     </pic:cNvPicPr>
                   </pic:nvPicPr>
                   <pic:blipFill>
-                    <a:blip r:embed="rId8">
+                    <a:blip r:embed="rId11">
                       <a:extLst>
                         <a:ext uri="{28A0092B-C50C-407E-A947-70E740481C1C}">
                           <a14:useLocalDpi xmlns:a14="http://schemas.microsoft.com/office/drawing/2010/main" val="0"/>
@@ -389,7 +1225,7 @@
                     <pic:cNvPicPr/>
                   </pic:nvPicPr>
                   <pic:blipFill>
-                    <a:blip r:embed="rId9"/>
+                    <a:blip r:embed="rId12"/>
                     <a:stretch>
                       <a:fillRect/>
                     </a:stretch>
@@ -494,7 +1330,7 @@
                     <pic:cNvPicPr/>
                   </pic:nvPicPr>
                   <pic:blipFill>
-                    <a:blip r:embed="rId10"/>
+                    <a:blip r:embed="rId13"/>
                     <a:stretch>
                       <a:fillRect/>
                     </a:stretch>
@@ -598,7 +1434,7 @@
                     <pic:cNvPicPr/>
                   </pic:nvPicPr>
                   <pic:blipFill>
-                    <a:blip r:embed="rId11"/>
+                    <a:blip r:embed="rId14"/>
                     <a:stretch>
                       <a:fillRect/>
                     </a:stretch>
@@ -702,7 +1538,7 @@
                     <pic:cNvPicPr/>
                   </pic:nvPicPr>
                   <pic:blipFill>
-                    <a:blip r:embed="rId12"/>
+                    <a:blip r:embed="rId15"/>
                     <a:stretch>
                       <a:fillRect/>
                     </a:stretch>
@@ -783,309 +1619,6 @@
             <wp:extent cx="2493469" cy="1550122"/>
             <wp:effectExtent l="0" t="0" r="2540" b="0"/>
             <wp:docPr id="6" name="Imagen 6"/>
-            <wp:cNvGraphicFramePr>
-              <a:graphicFrameLocks xmlns:a="http://schemas.openxmlformats.org/drawingml/2006/main" noChangeAspect="1"/>
-            </wp:cNvGraphicFramePr>
-            <a:graphic xmlns:a="http://schemas.openxmlformats.org/drawingml/2006/main">
-              <a:graphicData uri="http://schemas.openxmlformats.org/drawingml/2006/picture">
-                <pic:pic xmlns:pic="http://schemas.openxmlformats.org/drawingml/2006/picture">
-                  <pic:nvPicPr>
-                    <pic:cNvPr id="1" name=""/>
-                    <pic:cNvPicPr/>
-                  </pic:nvPicPr>
-                  <pic:blipFill>
-                    <a:blip r:embed="rId13"/>
-                    <a:stretch>
-                      <a:fillRect/>
-                    </a:stretch>
-                  </pic:blipFill>
-                  <pic:spPr>
-                    <a:xfrm>
-                      <a:off x="0" y="0"/>
-                      <a:ext cx="2507277" cy="1558706"/>
-                    </a:xfrm>
-                    <a:prstGeom prst="rect">
-                      <a:avLst/>
-                    </a:prstGeom>
-                  </pic:spPr>
-                </pic:pic>
-              </a:graphicData>
-            </a:graphic>
-          </wp:inline>
-        </w:drawing>
-      </w:r>
-    </w:p>
-    <w:p>
-      <w:pPr>
-        <w:ind w:left="708"/>
-        <w:jc w:val="both"/>
-        <w:rPr>
-          <w:rFonts w:ascii="Arial" w:hAnsi="Arial" w:cs="Arial"/>
-          <w:b/>
-          <w:bCs/>
-          <w:lang w:eastAsia="es-ES"/>
-        </w:rPr>
-      </w:pPr>
-      <w:r>
-        <w:rPr>
-          <w:rFonts w:ascii="Arial" w:hAnsi="Arial" w:cs="Arial"/>
-          <w:b/>
-          <w:bCs/>
-          <w:lang w:eastAsia="es-ES"/>
-        </w:rPr>
-        <w:t>libro_autor</w:t>
-      </w:r>
-      <w:r>
-        <w:rPr>
-          <w:rFonts w:ascii="Arial" w:hAnsi="Arial" w:cs="Arial"/>
-          <w:b/>
-          <w:bCs/>
-          <w:lang w:eastAsia="es-ES"/>
-        </w:rPr>
-        <w:t xml:space="preserve"> (10)</w:t>
-      </w:r>
-    </w:p>
-    <w:p>
-      <w:pPr>
-        <w:ind w:left="708"/>
-        <w:jc w:val="both"/>
-        <w:rPr>
-          <w:rFonts w:ascii="Arial" w:hAnsi="Arial" w:cs="Arial"/>
-          <w:b/>
-          <w:bCs/>
-          <w:lang w:eastAsia="es-ES"/>
-        </w:rPr>
-      </w:pPr>
-      <w:r>
-        <w:rPr>
-          <w:rFonts w:ascii="Arial" w:hAnsi="Arial" w:cs="Arial"/>
-          <w:noProof/>
-        </w:rPr>
-        <w:lastRenderedPageBreak/>
-        <w:drawing>
-          <wp:inline distT="0" distB="0" distL="0" distR="0" wp14:anchorId="168579C8" wp14:editId="582CCD25">
-            <wp:extent cx="1951744" cy="1493060"/>
-            <wp:effectExtent l="0" t="0" r="0" b="0"/>
-            <wp:docPr id="7" name="Imagen 7" descr="Tabla&#10;&#10;Descripción generada automáticamente"/>
-            <wp:cNvGraphicFramePr>
-              <a:graphicFrameLocks xmlns:a="http://schemas.openxmlformats.org/drawingml/2006/main" noChangeAspect="1"/>
-            </wp:cNvGraphicFramePr>
-            <a:graphic xmlns:a="http://schemas.openxmlformats.org/drawingml/2006/main">
-              <a:graphicData uri="http://schemas.openxmlformats.org/drawingml/2006/picture">
-                <pic:pic xmlns:pic="http://schemas.openxmlformats.org/drawingml/2006/picture">
-                  <pic:nvPicPr>
-                    <pic:cNvPr id="7" name="Imagen 7" descr="Tabla&#10;&#10;Descripción generada automáticamente"/>
-                    <pic:cNvPicPr/>
-                  </pic:nvPicPr>
-                  <pic:blipFill>
-                    <a:blip r:embed="rId14"/>
-                    <a:stretch>
-                      <a:fillRect/>
-                    </a:stretch>
-                  </pic:blipFill>
-                  <pic:spPr>
-                    <a:xfrm>
-                      <a:off x="0" y="0"/>
-                      <a:ext cx="1964377" cy="1502724"/>
-                    </a:xfrm>
-                    <a:prstGeom prst="rect">
-                      <a:avLst/>
-                    </a:prstGeom>
-                  </pic:spPr>
-                </pic:pic>
-              </a:graphicData>
-            </a:graphic>
-          </wp:inline>
-        </w:drawing>
-      </w:r>
-    </w:p>
-    <w:p>
-      <w:pPr>
-        <w:ind w:left="708"/>
-        <w:jc w:val="both"/>
-        <w:rPr>
-          <w:rFonts w:ascii="Arial" w:hAnsi="Arial" w:cs="Arial"/>
-          <w:b/>
-          <w:bCs/>
-          <w:lang w:eastAsia="es-ES"/>
-        </w:rPr>
-      </w:pPr>
-      <w:r>
-        <w:rPr>
-          <w:rFonts w:ascii="Arial" w:hAnsi="Arial" w:cs="Arial"/>
-          <w:b/>
-          <w:bCs/>
-          <w:lang w:eastAsia="es-ES"/>
-        </w:rPr>
-        <w:t>teléfono_cliente</w:t>
-      </w:r>
-      <w:r>
-        <w:rPr>
-          <w:rFonts w:ascii="Arial" w:hAnsi="Arial" w:cs="Arial"/>
-          <w:b/>
-          <w:bCs/>
-          <w:lang w:eastAsia="es-ES"/>
-        </w:rPr>
-        <w:t xml:space="preserve"> (12)</w:t>
-      </w:r>
-    </w:p>
-    <w:p>
-      <w:pPr>
-        <w:ind w:left="708"/>
-        <w:jc w:val="both"/>
-        <w:rPr>
-          <w:rFonts w:ascii="Arial" w:hAnsi="Arial" w:cs="Arial"/>
-        </w:rPr>
-      </w:pPr>
-      <w:r>
-        <w:rPr>
-          <w:rFonts w:ascii="Arial" w:hAnsi="Arial" w:cs="Arial"/>
-          <w:noProof/>
-        </w:rPr>
-        <w:drawing>
-          <wp:inline distT="0" distB="0" distL="0" distR="0" wp14:anchorId="24F2B0B9" wp14:editId="4E664D79">
-            <wp:extent cx="2328388" cy="1947553"/>
-            <wp:effectExtent l="0" t="0" r="0" b="0"/>
-            <wp:docPr id="8" name="Imagen 8" descr="Tabla&#10;&#10;Descripción generada automáticamente"/>
-            <wp:cNvGraphicFramePr>
-              <a:graphicFrameLocks xmlns:a="http://schemas.openxmlformats.org/drawingml/2006/main" noChangeAspect="1"/>
-            </wp:cNvGraphicFramePr>
-            <a:graphic xmlns:a="http://schemas.openxmlformats.org/drawingml/2006/main">
-              <a:graphicData uri="http://schemas.openxmlformats.org/drawingml/2006/picture">
-                <pic:pic xmlns:pic="http://schemas.openxmlformats.org/drawingml/2006/picture">
-                  <pic:nvPicPr>
-                    <pic:cNvPr id="8" name="Imagen 8" descr="Tabla&#10;&#10;Descripción generada automáticamente"/>
-                    <pic:cNvPicPr/>
-                  </pic:nvPicPr>
-                  <pic:blipFill>
-                    <a:blip r:embed="rId15"/>
-                    <a:stretch>
-                      <a:fillRect/>
-                    </a:stretch>
-                  </pic:blipFill>
-                  <pic:spPr>
-                    <a:xfrm>
-                      <a:off x="0" y="0"/>
-                      <a:ext cx="2345871" cy="1962176"/>
-                    </a:xfrm>
-                    <a:prstGeom prst="rect">
-                      <a:avLst/>
-                    </a:prstGeom>
-                  </pic:spPr>
-                </pic:pic>
-              </a:graphicData>
-            </a:graphic>
-          </wp:inline>
-        </w:drawing>
-      </w:r>
-    </w:p>
-    <w:p>
-      <w:pPr>
-        <w:pStyle w:val="Prrafodelista"/>
-        <w:numPr>
-          <w:ilvl w:val="0"/>
-          <w:numId w:val="2"/>
-        </w:numPr>
-        <w:shd w:val="clear" w:color="auto" w:fill="FFFFFF"/>
-        <w:spacing w:before="60" w:after="100" w:afterAutospacing="1" w:line="240" w:lineRule="auto"/>
-        <w:rPr>
-          <w:rFonts w:ascii="Arial" w:eastAsia="Times New Roman" w:hAnsi="Arial" w:cs="Arial"/>
-          <w:b/>
-          <w:bCs/>
-          <w:color w:val="24292F"/>
-          <w:lang w:eastAsia="es-ES"/>
-        </w:rPr>
-      </w:pPr>
-      <w:r>
-        <w:rPr>
-          <w:rFonts w:ascii="Arial" w:eastAsia="Times New Roman" w:hAnsi="Arial" w:cs="Arial"/>
-          <w:b/>
-          <w:bCs/>
-          <w:color w:val="24292F"/>
-          <w:lang w:eastAsia="es-ES"/>
-        </w:rPr>
-        <w:t>R</w:t>
-      </w:r>
-      <w:r>
-        <w:rPr>
-          <w:rFonts w:ascii="Arial" w:eastAsia="Times New Roman" w:hAnsi="Arial" w:cs="Arial"/>
-          <w:b/>
-          <w:bCs/>
-          <w:color w:val="24292F"/>
-          <w:lang w:eastAsia="es-ES"/>
-        </w:rPr>
-        <w:t xml:space="preserve">ealice 5 consultas que me permitan </w:t>
-      </w:r>
-    </w:p>
-    <w:p>
-      <w:pPr>
-        <w:shd w:val="clear" w:color="auto" w:fill="FFFFFF"/>
-        <w:spacing w:before="60" w:after="100" w:afterAutospacing="1" w:line="240" w:lineRule="auto"/>
-        <w:ind w:left="708"/>
-        <w:rPr>
-          <w:rFonts w:ascii="Arial" w:eastAsia="Times New Roman" w:hAnsi="Arial" w:cs="Arial"/>
-          <w:i/>
-          <w:iCs/>
-          <w:color w:val="24292F"/>
-          <w:u w:val="single"/>
-          <w:lang w:eastAsia="es-ES"/>
-        </w:rPr>
-      </w:pPr>
-      <w:r>
-        <w:rPr>
-          <w:rFonts w:ascii="Arial" w:eastAsia="Times New Roman" w:hAnsi="Arial" w:cs="Arial"/>
-          <w:i/>
-          <w:iCs/>
-          <w:color w:val="24292F"/>
-          <w:u w:val="single"/>
-          <w:lang w:eastAsia="es-ES"/>
-        </w:rPr>
-        <w:t>C</w:t>
-      </w:r>
-      <w:r>
-        <w:rPr>
-          <w:rFonts w:ascii="Arial" w:eastAsia="Times New Roman" w:hAnsi="Arial" w:cs="Arial"/>
-          <w:i/>
-          <w:iCs/>
-          <w:color w:val="24292F"/>
-          <w:u w:val="single"/>
-          <w:lang w:eastAsia="es-ES"/>
-        </w:rPr>
-        <w:t>onocer el nombre y la fecha de nacimiento de cada escritor</w:t>
-      </w:r>
-      <w:r>
-        <w:rPr>
-          <w:rFonts w:ascii="Arial" w:eastAsia="Times New Roman" w:hAnsi="Arial" w:cs="Arial"/>
-          <w:i/>
-          <w:iCs/>
-          <w:color w:val="24292F"/>
-          <w:u w:val="single"/>
-          <w:lang w:eastAsia="es-ES"/>
-        </w:rPr>
-        <w:t>.</w:t>
-      </w:r>
-    </w:p>
-    <w:p>
-      <w:pPr>
-        <w:shd w:val="clear" w:color="auto" w:fill="FFFFFF"/>
-        <w:spacing w:before="60" w:after="100" w:afterAutospacing="1" w:line="240" w:lineRule="auto"/>
-        <w:ind w:left="708"/>
-        <w:rPr>
-          <w:rFonts w:ascii="Arial" w:eastAsia="Times New Roman" w:hAnsi="Arial" w:cs="Arial"/>
-          <w:color w:val="24292F"/>
-          <w:lang w:eastAsia="es-ES"/>
-        </w:rPr>
-      </w:pPr>
-      <w:r>
-        <w:rPr>
-          <w:rFonts w:ascii="Arial" w:hAnsi="Arial" w:cs="Arial"/>
-          <w:noProof/>
-        </w:rPr>
-        <w:drawing>
-          <wp:inline distT="0" distB="0" distL="0" distR="0" wp14:anchorId="732D0788" wp14:editId="0F7F8366">
-            <wp:extent cx="2405102" cy="617113"/>
-            <wp:effectExtent l="0" t="0" r="0" b="0"/>
-            <wp:docPr id="9" name="Imagen 9"/>
             <wp:cNvGraphicFramePr>
               <a:graphicFrameLocks xmlns:a="http://schemas.openxmlformats.org/drawingml/2006/main" noChangeAspect="1"/>
             </wp:cNvGraphicFramePr>
@@ -1105,6 +1638,309 @@
                   <pic:spPr>
                     <a:xfrm>
                       <a:off x="0" y="0"/>
+                      <a:ext cx="2507277" cy="1558706"/>
+                    </a:xfrm>
+                    <a:prstGeom prst="rect">
+                      <a:avLst/>
+                    </a:prstGeom>
+                  </pic:spPr>
+                </pic:pic>
+              </a:graphicData>
+            </a:graphic>
+          </wp:inline>
+        </w:drawing>
+      </w:r>
+    </w:p>
+    <w:p>
+      <w:pPr>
+        <w:ind w:left="708"/>
+        <w:jc w:val="both"/>
+        <w:rPr>
+          <w:rFonts w:ascii="Arial" w:hAnsi="Arial" w:cs="Arial"/>
+          <w:b/>
+          <w:bCs/>
+          <w:lang w:eastAsia="es-ES"/>
+        </w:rPr>
+      </w:pPr>
+      <w:r>
+        <w:rPr>
+          <w:rFonts w:ascii="Arial" w:hAnsi="Arial" w:cs="Arial"/>
+          <w:b/>
+          <w:bCs/>
+          <w:lang w:eastAsia="es-ES"/>
+        </w:rPr>
+        <w:t>libro_autor</w:t>
+      </w:r>
+      <w:r>
+        <w:rPr>
+          <w:rFonts w:ascii="Arial" w:hAnsi="Arial" w:cs="Arial"/>
+          <w:b/>
+          <w:bCs/>
+          <w:lang w:eastAsia="es-ES"/>
+        </w:rPr>
+        <w:t xml:space="preserve"> (10)</w:t>
+      </w:r>
+    </w:p>
+    <w:p>
+      <w:pPr>
+        <w:ind w:left="708"/>
+        <w:jc w:val="both"/>
+        <w:rPr>
+          <w:rFonts w:ascii="Arial" w:hAnsi="Arial" w:cs="Arial"/>
+          <w:b/>
+          <w:bCs/>
+          <w:lang w:eastAsia="es-ES"/>
+        </w:rPr>
+      </w:pPr>
+      <w:r>
+        <w:rPr>
+          <w:rFonts w:ascii="Arial" w:hAnsi="Arial" w:cs="Arial"/>
+          <w:noProof/>
+        </w:rPr>
+        <w:lastRenderedPageBreak/>
+        <w:drawing>
+          <wp:inline distT="0" distB="0" distL="0" distR="0" wp14:anchorId="168579C8" wp14:editId="582CCD25">
+            <wp:extent cx="1951744" cy="1493060"/>
+            <wp:effectExtent l="0" t="0" r="0" b="0"/>
+            <wp:docPr id="7" name="Imagen 7" descr="Tabla&#10;&#10;Descripción generada automáticamente"/>
+            <wp:cNvGraphicFramePr>
+              <a:graphicFrameLocks xmlns:a="http://schemas.openxmlformats.org/drawingml/2006/main" noChangeAspect="1"/>
+            </wp:cNvGraphicFramePr>
+            <a:graphic xmlns:a="http://schemas.openxmlformats.org/drawingml/2006/main">
+              <a:graphicData uri="http://schemas.openxmlformats.org/drawingml/2006/picture">
+                <pic:pic xmlns:pic="http://schemas.openxmlformats.org/drawingml/2006/picture">
+                  <pic:nvPicPr>
+                    <pic:cNvPr id="7" name="Imagen 7" descr="Tabla&#10;&#10;Descripción generada automáticamente"/>
+                    <pic:cNvPicPr/>
+                  </pic:nvPicPr>
+                  <pic:blipFill>
+                    <a:blip r:embed="rId17"/>
+                    <a:stretch>
+                      <a:fillRect/>
+                    </a:stretch>
+                  </pic:blipFill>
+                  <pic:spPr>
+                    <a:xfrm>
+                      <a:off x="0" y="0"/>
+                      <a:ext cx="1964377" cy="1502724"/>
+                    </a:xfrm>
+                    <a:prstGeom prst="rect">
+                      <a:avLst/>
+                    </a:prstGeom>
+                  </pic:spPr>
+                </pic:pic>
+              </a:graphicData>
+            </a:graphic>
+          </wp:inline>
+        </w:drawing>
+      </w:r>
+    </w:p>
+    <w:p>
+      <w:pPr>
+        <w:ind w:left="708"/>
+        <w:jc w:val="both"/>
+        <w:rPr>
+          <w:rFonts w:ascii="Arial" w:hAnsi="Arial" w:cs="Arial"/>
+          <w:b/>
+          <w:bCs/>
+          <w:lang w:eastAsia="es-ES"/>
+        </w:rPr>
+      </w:pPr>
+      <w:r>
+        <w:rPr>
+          <w:rFonts w:ascii="Arial" w:hAnsi="Arial" w:cs="Arial"/>
+          <w:b/>
+          <w:bCs/>
+          <w:lang w:eastAsia="es-ES"/>
+        </w:rPr>
+        <w:t>teléfono_cliente</w:t>
+      </w:r>
+      <w:r>
+        <w:rPr>
+          <w:rFonts w:ascii="Arial" w:hAnsi="Arial" w:cs="Arial"/>
+          <w:b/>
+          <w:bCs/>
+          <w:lang w:eastAsia="es-ES"/>
+        </w:rPr>
+        <w:t xml:space="preserve"> (12)</w:t>
+      </w:r>
+    </w:p>
+    <w:p>
+      <w:pPr>
+        <w:ind w:left="708"/>
+        <w:jc w:val="both"/>
+        <w:rPr>
+          <w:rFonts w:ascii="Arial" w:hAnsi="Arial" w:cs="Arial"/>
+        </w:rPr>
+      </w:pPr>
+      <w:r>
+        <w:rPr>
+          <w:rFonts w:ascii="Arial" w:hAnsi="Arial" w:cs="Arial"/>
+          <w:noProof/>
+        </w:rPr>
+        <w:drawing>
+          <wp:inline distT="0" distB="0" distL="0" distR="0" wp14:anchorId="24F2B0B9" wp14:editId="4E664D79">
+            <wp:extent cx="2328388" cy="1947553"/>
+            <wp:effectExtent l="0" t="0" r="0" b="0"/>
+            <wp:docPr id="8" name="Imagen 8" descr="Tabla&#10;&#10;Descripción generada automáticamente"/>
+            <wp:cNvGraphicFramePr>
+              <a:graphicFrameLocks xmlns:a="http://schemas.openxmlformats.org/drawingml/2006/main" noChangeAspect="1"/>
+            </wp:cNvGraphicFramePr>
+            <a:graphic xmlns:a="http://schemas.openxmlformats.org/drawingml/2006/main">
+              <a:graphicData uri="http://schemas.openxmlformats.org/drawingml/2006/picture">
+                <pic:pic xmlns:pic="http://schemas.openxmlformats.org/drawingml/2006/picture">
+                  <pic:nvPicPr>
+                    <pic:cNvPr id="8" name="Imagen 8" descr="Tabla&#10;&#10;Descripción generada automáticamente"/>
+                    <pic:cNvPicPr/>
+                  </pic:nvPicPr>
+                  <pic:blipFill>
+                    <a:blip r:embed="rId18"/>
+                    <a:stretch>
+                      <a:fillRect/>
+                    </a:stretch>
+                  </pic:blipFill>
+                  <pic:spPr>
+                    <a:xfrm>
+                      <a:off x="0" y="0"/>
+                      <a:ext cx="2345871" cy="1962176"/>
+                    </a:xfrm>
+                    <a:prstGeom prst="rect">
+                      <a:avLst/>
+                    </a:prstGeom>
+                  </pic:spPr>
+                </pic:pic>
+              </a:graphicData>
+            </a:graphic>
+          </wp:inline>
+        </w:drawing>
+      </w:r>
+    </w:p>
+    <w:p>
+      <w:pPr>
+        <w:pStyle w:val="Prrafodelista"/>
+        <w:numPr>
+          <w:ilvl w:val="0"/>
+          <w:numId w:val="2"/>
+        </w:numPr>
+        <w:shd w:val="clear" w:color="auto" w:fill="FFFFFF"/>
+        <w:spacing w:before="60" w:after="100" w:afterAutospacing="1" w:line="240" w:lineRule="auto"/>
+        <w:rPr>
+          <w:rFonts w:ascii="Arial" w:eastAsia="Times New Roman" w:hAnsi="Arial" w:cs="Arial"/>
+          <w:b/>
+          <w:bCs/>
+          <w:color w:val="24292F"/>
+          <w:lang w:eastAsia="es-ES"/>
+        </w:rPr>
+      </w:pPr>
+      <w:r>
+        <w:rPr>
+          <w:rFonts w:ascii="Arial" w:eastAsia="Times New Roman" w:hAnsi="Arial" w:cs="Arial"/>
+          <w:b/>
+          <w:bCs/>
+          <w:color w:val="24292F"/>
+          <w:lang w:eastAsia="es-ES"/>
+        </w:rPr>
+        <w:t>R</w:t>
+      </w:r>
+      <w:r>
+        <w:rPr>
+          <w:rFonts w:ascii="Arial" w:eastAsia="Times New Roman" w:hAnsi="Arial" w:cs="Arial"/>
+          <w:b/>
+          <w:bCs/>
+          <w:color w:val="24292F"/>
+          <w:lang w:eastAsia="es-ES"/>
+        </w:rPr>
+        <w:t xml:space="preserve">ealice 5 consultas que me permitan </w:t>
+      </w:r>
+    </w:p>
+    <w:p>
+      <w:pPr>
+        <w:shd w:val="clear" w:color="auto" w:fill="FFFFFF"/>
+        <w:spacing w:before="60" w:after="100" w:afterAutospacing="1" w:line="240" w:lineRule="auto"/>
+        <w:ind w:left="708"/>
+        <w:rPr>
+          <w:rFonts w:ascii="Arial" w:eastAsia="Times New Roman" w:hAnsi="Arial" w:cs="Arial"/>
+          <w:i/>
+          <w:iCs/>
+          <w:color w:val="24292F"/>
+          <w:u w:val="single"/>
+          <w:lang w:eastAsia="es-ES"/>
+        </w:rPr>
+      </w:pPr>
+      <w:r>
+        <w:rPr>
+          <w:rFonts w:ascii="Arial" w:eastAsia="Times New Roman" w:hAnsi="Arial" w:cs="Arial"/>
+          <w:i/>
+          <w:iCs/>
+          <w:color w:val="24292F"/>
+          <w:u w:val="single"/>
+          <w:lang w:eastAsia="es-ES"/>
+        </w:rPr>
+        <w:t>C</w:t>
+      </w:r>
+      <w:r>
+        <w:rPr>
+          <w:rFonts w:ascii="Arial" w:eastAsia="Times New Roman" w:hAnsi="Arial" w:cs="Arial"/>
+          <w:i/>
+          <w:iCs/>
+          <w:color w:val="24292F"/>
+          <w:u w:val="single"/>
+          <w:lang w:eastAsia="es-ES"/>
+        </w:rPr>
+        <w:t>onocer el nombre y la fecha de nacimiento de cada escritor</w:t>
+      </w:r>
+      <w:r>
+        <w:rPr>
+          <w:rFonts w:ascii="Arial" w:eastAsia="Times New Roman" w:hAnsi="Arial" w:cs="Arial"/>
+          <w:i/>
+          <w:iCs/>
+          <w:color w:val="24292F"/>
+          <w:u w:val="single"/>
+          <w:lang w:eastAsia="es-ES"/>
+        </w:rPr>
+        <w:t>.</w:t>
+      </w:r>
+    </w:p>
+    <w:p>
+      <w:pPr>
+        <w:shd w:val="clear" w:color="auto" w:fill="FFFFFF"/>
+        <w:spacing w:before="60" w:after="100" w:afterAutospacing="1" w:line="240" w:lineRule="auto"/>
+        <w:ind w:left="708"/>
+        <w:rPr>
+          <w:rFonts w:ascii="Arial" w:eastAsia="Times New Roman" w:hAnsi="Arial" w:cs="Arial"/>
+          <w:color w:val="24292F"/>
+          <w:lang w:eastAsia="es-ES"/>
+        </w:rPr>
+      </w:pPr>
+      <w:r>
+        <w:rPr>
+          <w:rFonts w:ascii="Arial" w:hAnsi="Arial" w:cs="Arial"/>
+          <w:noProof/>
+        </w:rPr>
+        <w:drawing>
+          <wp:inline distT="0" distB="0" distL="0" distR="0" wp14:anchorId="732D0788" wp14:editId="0F7F8366">
+            <wp:extent cx="2405102" cy="617113"/>
+            <wp:effectExtent l="0" t="0" r="0" b="0"/>
+            <wp:docPr id="9" name="Imagen 9"/>
+            <wp:cNvGraphicFramePr>
+              <a:graphicFrameLocks xmlns:a="http://schemas.openxmlformats.org/drawingml/2006/main" noChangeAspect="1"/>
+            </wp:cNvGraphicFramePr>
+            <a:graphic xmlns:a="http://schemas.openxmlformats.org/drawingml/2006/main">
+              <a:graphicData uri="http://schemas.openxmlformats.org/drawingml/2006/picture">
+                <pic:pic xmlns:pic="http://schemas.openxmlformats.org/drawingml/2006/picture">
+                  <pic:nvPicPr>
+                    <pic:cNvPr id="1" name=""/>
+                    <pic:cNvPicPr/>
+                  </pic:nvPicPr>
+                  <pic:blipFill>
+                    <a:blip r:embed="rId19"/>
+                    <a:stretch>
+                      <a:fillRect/>
+                    </a:stretch>
+                  </pic:blipFill>
+                  <pic:spPr>
+                    <a:xfrm>
+                      <a:off x="0" y="0"/>
                       <a:ext cx="2449063" cy="628393"/>
                     </a:xfrm>
                     <a:prstGeom prst="rect">
@@ -1150,7 +1986,7 @@
                     <pic:cNvPicPr/>
                   </pic:nvPicPr>
                   <pic:blipFill rotWithShape="1">
-                    <a:blip r:embed="rId17"/>
+                    <a:blip r:embed="rId20"/>
                     <a:srcRect t="3903"/>
                     <a:stretch/>
                   </pic:blipFill>
@@ -1260,7 +2096,7 @@
                     <pic:cNvPicPr/>
                   </pic:nvPicPr>
                   <pic:blipFill>
-                    <a:blip r:embed="rId18"/>
+                    <a:blip r:embed="rId21"/>
                     <a:stretch>
                       <a:fillRect/>
                     </a:stretch>
@@ -1373,272 +2209,6 @@
             <wp:extent cx="2713512" cy="2556842"/>
             <wp:effectExtent l="0" t="0" r="0" b="0"/>
             <wp:docPr id="13" name="Imagen 13"/>
-            <wp:cNvGraphicFramePr>
-              <a:graphicFrameLocks xmlns:a="http://schemas.openxmlformats.org/drawingml/2006/main" noChangeAspect="1"/>
-            </wp:cNvGraphicFramePr>
-            <a:graphic xmlns:a="http://schemas.openxmlformats.org/drawingml/2006/main">
-              <a:graphicData uri="http://schemas.openxmlformats.org/drawingml/2006/picture">
-                <pic:pic xmlns:pic="http://schemas.openxmlformats.org/drawingml/2006/picture">
-                  <pic:nvPicPr>
-                    <pic:cNvPr id="1" name=""/>
-                    <pic:cNvPicPr/>
-                  </pic:nvPicPr>
-                  <pic:blipFill>
-                    <a:blip r:embed="rId19"/>
-                    <a:stretch>
-                      <a:fillRect/>
-                    </a:stretch>
-                  </pic:blipFill>
-                  <pic:spPr>
-                    <a:xfrm>
-                      <a:off x="0" y="0"/>
-                      <a:ext cx="2757096" cy="2597909"/>
-                    </a:xfrm>
-                    <a:prstGeom prst="rect">
-                      <a:avLst/>
-                    </a:prstGeom>
-                  </pic:spPr>
-                </pic:pic>
-              </a:graphicData>
-            </a:graphic>
-          </wp:inline>
-        </w:drawing>
-      </w:r>
-    </w:p>
-    <w:p>
-      <w:pPr>
-        <w:shd w:val="clear" w:color="auto" w:fill="FFFFFF"/>
-        <w:spacing w:before="60" w:after="100" w:afterAutospacing="1" w:line="240" w:lineRule="auto"/>
-        <w:ind w:left="708"/>
-        <w:rPr>
-          <w:rFonts w:ascii="Arial" w:eastAsia="Times New Roman" w:hAnsi="Arial" w:cs="Arial"/>
-          <w:i/>
-          <w:iCs/>
-          <w:color w:val="24292F"/>
-          <w:u w:val="single"/>
-          <w:lang w:eastAsia="es-ES"/>
-        </w:rPr>
-      </w:pPr>
-      <w:r>
-        <w:rPr>
-          <w:rFonts w:ascii="Arial" w:eastAsia="Times New Roman" w:hAnsi="Arial" w:cs="Arial"/>
-          <w:i/>
-          <w:iCs/>
-          <w:color w:val="24292F"/>
-          <w:u w:val="single"/>
-          <w:lang w:eastAsia="es-ES"/>
-        </w:rPr>
-        <w:t>E</w:t>
-      </w:r>
-      <w:r>
-        <w:rPr>
-          <w:rFonts w:ascii="Arial" w:eastAsia="Times New Roman" w:hAnsi="Arial" w:cs="Arial"/>
-          <w:i/>
-          <w:iCs/>
-          <w:color w:val="24292F"/>
-          <w:u w:val="single"/>
-          <w:lang w:eastAsia="es-ES"/>
-        </w:rPr>
-        <w:t>l nombre del libro acompañado por su autor o sus autores</w:t>
-      </w:r>
-      <w:r>
-        <w:rPr>
-          <w:rFonts w:ascii="Arial" w:eastAsia="Times New Roman" w:hAnsi="Arial" w:cs="Arial"/>
-          <w:i/>
-          <w:iCs/>
-          <w:color w:val="24292F"/>
-          <w:u w:val="single"/>
-          <w:lang w:eastAsia="es-ES"/>
-        </w:rPr>
-        <w:t>.</w:t>
-      </w:r>
-    </w:p>
-    <w:p>
-      <w:pPr>
-        <w:shd w:val="clear" w:color="auto" w:fill="FFFFFF"/>
-        <w:spacing w:before="60" w:after="100" w:afterAutospacing="1" w:line="240" w:lineRule="auto"/>
-        <w:ind w:left="708"/>
-        <w:rPr>
-          <w:rFonts w:ascii="Arial" w:eastAsia="Times New Roman" w:hAnsi="Arial" w:cs="Arial"/>
-          <w:i/>
-          <w:iCs/>
-          <w:color w:val="24292F"/>
-          <w:u w:val="single"/>
-          <w:lang w:eastAsia="es-ES"/>
-        </w:rPr>
-      </w:pPr>
-      <w:r>
-        <w:rPr>
-          <w:rFonts w:ascii="Arial" w:hAnsi="Arial" w:cs="Arial"/>
-          <w:noProof/>
-        </w:rPr>
-        <w:drawing>
-          <wp:inline distT="0" distB="0" distL="0" distR="0" wp14:anchorId="6CF16967" wp14:editId="04293976">
-            <wp:extent cx="2820389" cy="2532844"/>
-            <wp:effectExtent l="0" t="0" r="0" b="1270"/>
-            <wp:docPr id="14" name="Imagen 14"/>
-            <wp:cNvGraphicFramePr>
-              <a:graphicFrameLocks xmlns:a="http://schemas.openxmlformats.org/drawingml/2006/main" noChangeAspect="1"/>
-            </wp:cNvGraphicFramePr>
-            <a:graphic xmlns:a="http://schemas.openxmlformats.org/drawingml/2006/main">
-              <a:graphicData uri="http://schemas.openxmlformats.org/drawingml/2006/picture">
-                <pic:pic xmlns:pic="http://schemas.openxmlformats.org/drawingml/2006/picture">
-                  <pic:nvPicPr>
-                    <pic:cNvPr id="1" name=""/>
-                    <pic:cNvPicPr/>
-                  </pic:nvPicPr>
-                  <pic:blipFill>
-                    <a:blip r:embed="rId20"/>
-                    <a:stretch>
-                      <a:fillRect/>
-                    </a:stretch>
-                  </pic:blipFill>
-                  <pic:spPr>
-                    <a:xfrm>
-                      <a:off x="0" y="0"/>
-                      <a:ext cx="2879266" cy="2585719"/>
-                    </a:xfrm>
-                    <a:prstGeom prst="rect">
-                      <a:avLst/>
-                    </a:prstGeom>
-                  </pic:spPr>
-                </pic:pic>
-              </a:graphicData>
-            </a:graphic>
-          </wp:inline>
-        </w:drawing>
-      </w:r>
-    </w:p>
-    <w:p>
-      <w:pPr>
-        <w:shd w:val="clear" w:color="auto" w:fill="FFFFFF"/>
-        <w:spacing w:before="60" w:after="100" w:afterAutospacing="1" w:line="240" w:lineRule="auto"/>
-        <w:ind w:left="708"/>
-        <w:rPr>
-          <w:rFonts w:ascii="Arial" w:eastAsia="Times New Roman" w:hAnsi="Arial" w:cs="Arial"/>
-          <w:i/>
-          <w:iCs/>
-          <w:color w:val="24292F"/>
-          <w:u w:val="single"/>
-          <w:lang w:eastAsia="es-ES"/>
-        </w:rPr>
-      </w:pPr>
-      <w:r>
-        <w:rPr>
-          <w:rFonts w:ascii="Arial" w:eastAsia="Times New Roman" w:hAnsi="Arial" w:cs="Arial"/>
-          <w:i/>
-          <w:iCs/>
-          <w:color w:val="24292F"/>
-          <w:u w:val="single"/>
-          <w:lang w:eastAsia="es-ES"/>
-        </w:rPr>
-        <w:t>E</w:t>
-      </w:r>
-      <w:r>
-        <w:rPr>
-          <w:rFonts w:ascii="Arial" w:eastAsia="Times New Roman" w:hAnsi="Arial" w:cs="Arial"/>
-          <w:i/>
-          <w:iCs/>
-          <w:color w:val="24292F"/>
-          <w:u w:val="single"/>
-          <w:lang w:eastAsia="es-ES"/>
-        </w:rPr>
-        <w:t>l nombre de las editoriales que han logrado vender libros.</w:t>
-      </w:r>
-    </w:p>
-    <w:p>
-      <w:pPr>
-        <w:shd w:val="clear" w:color="auto" w:fill="FFFFFF"/>
-        <w:spacing w:before="60" w:after="100" w:afterAutospacing="1" w:line="240" w:lineRule="auto"/>
-        <w:ind w:left="708"/>
-        <w:rPr>
-          <w:rFonts w:ascii="Arial" w:eastAsia="Times New Roman" w:hAnsi="Arial" w:cs="Arial"/>
-          <w:color w:val="24292F"/>
-          <w:lang w:eastAsia="es-ES"/>
-        </w:rPr>
-      </w:pPr>
-      <w:r>
-        <w:rPr>
-          <w:rFonts w:ascii="Arial" w:hAnsi="Arial" w:cs="Arial"/>
-          <w:noProof/>
-        </w:rPr>
-        <w:lastRenderedPageBreak/>
-        <w:drawing>
-          <wp:inline distT="0" distB="0" distL="0" distR="0" wp14:anchorId="0606BA8D" wp14:editId="54FF2039">
-            <wp:extent cx="2721349" cy="1573481"/>
-            <wp:effectExtent l="0" t="0" r="3175" b="8255"/>
-            <wp:docPr id="15" name="Imagen 15" descr="Interfaz de usuario gráfica, Texto, Aplicación, Correo electrónico&#10;&#10;Descripción generada automáticamente"/>
-            <wp:cNvGraphicFramePr>
-              <a:graphicFrameLocks xmlns:a="http://schemas.openxmlformats.org/drawingml/2006/main" noChangeAspect="1"/>
-            </wp:cNvGraphicFramePr>
-            <a:graphic xmlns:a="http://schemas.openxmlformats.org/drawingml/2006/main">
-              <a:graphicData uri="http://schemas.openxmlformats.org/drawingml/2006/picture">
-                <pic:pic xmlns:pic="http://schemas.openxmlformats.org/drawingml/2006/picture">
-                  <pic:nvPicPr>
-                    <pic:cNvPr id="15" name="Imagen 15" descr="Interfaz de usuario gráfica, Texto, Aplicación, Correo electrónico&#10;&#10;Descripción generada automáticamente"/>
-                    <pic:cNvPicPr/>
-                  </pic:nvPicPr>
-                  <pic:blipFill>
-                    <a:blip r:embed="rId21"/>
-                    <a:stretch>
-                      <a:fillRect/>
-                    </a:stretch>
-                  </pic:blipFill>
-                  <pic:spPr>
-                    <a:xfrm>
-                      <a:off x="0" y="0"/>
-                      <a:ext cx="2749924" cy="1590003"/>
-                    </a:xfrm>
-                    <a:prstGeom prst="rect">
-                      <a:avLst/>
-                    </a:prstGeom>
-                  </pic:spPr>
-                </pic:pic>
-              </a:graphicData>
-            </a:graphic>
-          </wp:inline>
-        </w:drawing>
-      </w:r>
-    </w:p>
-    <w:p>
-      <w:pPr>
-        <w:shd w:val="clear" w:color="auto" w:fill="FFFFFF"/>
-        <w:spacing w:before="60" w:after="100" w:afterAutospacing="1" w:line="240" w:lineRule="auto"/>
-        <w:rPr>
-          <w:rFonts w:ascii="Arial" w:eastAsia="Times New Roman" w:hAnsi="Arial" w:cs="Arial"/>
-          <w:color w:val="24292F"/>
-          <w:lang w:eastAsia="es-ES"/>
-        </w:rPr>
-      </w:pPr>
-      <w:r>
-        <w:rPr>
-          <w:rFonts w:ascii="Arial" w:eastAsia="Times New Roman" w:hAnsi="Arial" w:cs="Arial"/>
-          <w:color w:val="24292F"/>
-          <w:lang w:eastAsia="es-ES"/>
-        </w:rPr>
-        <w:t>Realice las dos vistas que considere sean las más importantes y explique el motivo de su selección.</w:t>
-      </w:r>
-    </w:p>
-    <w:p>
-      <w:pPr>
-        <w:shd w:val="clear" w:color="auto" w:fill="FFFFFF"/>
-        <w:spacing w:before="60" w:after="100" w:afterAutospacing="1" w:line="240" w:lineRule="auto"/>
-        <w:rPr>
-          <w:rFonts w:ascii="Arial" w:eastAsia="Times New Roman" w:hAnsi="Arial" w:cs="Arial"/>
-          <w:color w:val="24292F"/>
-          <w:lang w:eastAsia="es-ES"/>
-        </w:rPr>
-      </w:pPr>
-      <w:r>
-        <w:rPr>
-          <w:rFonts w:ascii="Arial" w:hAnsi="Arial" w:cs="Arial"/>
-          <w:noProof/>
-        </w:rPr>
-        <w:drawing>
-          <wp:inline distT="0" distB="0" distL="0" distR="0" wp14:anchorId="3217E6DC" wp14:editId="5A005485">
-            <wp:extent cx="4124325" cy="676275"/>
-            <wp:effectExtent l="0" t="0" r="9525" b="9525"/>
-            <wp:docPr id="38" name="Imagen 38"/>
             <wp:cNvGraphicFramePr>
               <a:graphicFrameLocks xmlns:a="http://schemas.openxmlformats.org/drawingml/2006/main" noChangeAspect="1"/>
             </wp:cNvGraphicFramePr>
@@ -1658,6 +2228,272 @@
                   <pic:spPr>
                     <a:xfrm>
                       <a:off x="0" y="0"/>
+                      <a:ext cx="2757096" cy="2597909"/>
+                    </a:xfrm>
+                    <a:prstGeom prst="rect">
+                      <a:avLst/>
+                    </a:prstGeom>
+                  </pic:spPr>
+                </pic:pic>
+              </a:graphicData>
+            </a:graphic>
+          </wp:inline>
+        </w:drawing>
+      </w:r>
+    </w:p>
+    <w:p>
+      <w:pPr>
+        <w:shd w:val="clear" w:color="auto" w:fill="FFFFFF"/>
+        <w:spacing w:before="60" w:after="100" w:afterAutospacing="1" w:line="240" w:lineRule="auto"/>
+        <w:ind w:left="708"/>
+        <w:rPr>
+          <w:rFonts w:ascii="Arial" w:eastAsia="Times New Roman" w:hAnsi="Arial" w:cs="Arial"/>
+          <w:i/>
+          <w:iCs/>
+          <w:color w:val="24292F"/>
+          <w:u w:val="single"/>
+          <w:lang w:eastAsia="es-ES"/>
+        </w:rPr>
+      </w:pPr>
+      <w:r>
+        <w:rPr>
+          <w:rFonts w:ascii="Arial" w:eastAsia="Times New Roman" w:hAnsi="Arial" w:cs="Arial"/>
+          <w:i/>
+          <w:iCs/>
+          <w:color w:val="24292F"/>
+          <w:u w:val="single"/>
+          <w:lang w:eastAsia="es-ES"/>
+        </w:rPr>
+        <w:t>E</w:t>
+      </w:r>
+      <w:r>
+        <w:rPr>
+          <w:rFonts w:ascii="Arial" w:eastAsia="Times New Roman" w:hAnsi="Arial" w:cs="Arial"/>
+          <w:i/>
+          <w:iCs/>
+          <w:color w:val="24292F"/>
+          <w:u w:val="single"/>
+          <w:lang w:eastAsia="es-ES"/>
+        </w:rPr>
+        <w:t>l nombre del libro acompañado por su autor o sus autores</w:t>
+      </w:r>
+      <w:r>
+        <w:rPr>
+          <w:rFonts w:ascii="Arial" w:eastAsia="Times New Roman" w:hAnsi="Arial" w:cs="Arial"/>
+          <w:i/>
+          <w:iCs/>
+          <w:color w:val="24292F"/>
+          <w:u w:val="single"/>
+          <w:lang w:eastAsia="es-ES"/>
+        </w:rPr>
+        <w:t>.</w:t>
+      </w:r>
+    </w:p>
+    <w:p>
+      <w:pPr>
+        <w:shd w:val="clear" w:color="auto" w:fill="FFFFFF"/>
+        <w:spacing w:before="60" w:after="100" w:afterAutospacing="1" w:line="240" w:lineRule="auto"/>
+        <w:ind w:left="708"/>
+        <w:rPr>
+          <w:rFonts w:ascii="Arial" w:eastAsia="Times New Roman" w:hAnsi="Arial" w:cs="Arial"/>
+          <w:i/>
+          <w:iCs/>
+          <w:color w:val="24292F"/>
+          <w:u w:val="single"/>
+          <w:lang w:eastAsia="es-ES"/>
+        </w:rPr>
+      </w:pPr>
+      <w:r>
+        <w:rPr>
+          <w:rFonts w:ascii="Arial" w:hAnsi="Arial" w:cs="Arial"/>
+          <w:noProof/>
+        </w:rPr>
+        <w:drawing>
+          <wp:inline distT="0" distB="0" distL="0" distR="0" wp14:anchorId="6CF16967" wp14:editId="04293976">
+            <wp:extent cx="2820389" cy="2532844"/>
+            <wp:effectExtent l="0" t="0" r="0" b="1270"/>
+            <wp:docPr id="14" name="Imagen 14"/>
+            <wp:cNvGraphicFramePr>
+              <a:graphicFrameLocks xmlns:a="http://schemas.openxmlformats.org/drawingml/2006/main" noChangeAspect="1"/>
+            </wp:cNvGraphicFramePr>
+            <a:graphic xmlns:a="http://schemas.openxmlformats.org/drawingml/2006/main">
+              <a:graphicData uri="http://schemas.openxmlformats.org/drawingml/2006/picture">
+                <pic:pic xmlns:pic="http://schemas.openxmlformats.org/drawingml/2006/picture">
+                  <pic:nvPicPr>
+                    <pic:cNvPr id="1" name=""/>
+                    <pic:cNvPicPr/>
+                  </pic:nvPicPr>
+                  <pic:blipFill>
+                    <a:blip r:embed="rId23"/>
+                    <a:stretch>
+                      <a:fillRect/>
+                    </a:stretch>
+                  </pic:blipFill>
+                  <pic:spPr>
+                    <a:xfrm>
+                      <a:off x="0" y="0"/>
+                      <a:ext cx="2879266" cy="2585719"/>
+                    </a:xfrm>
+                    <a:prstGeom prst="rect">
+                      <a:avLst/>
+                    </a:prstGeom>
+                  </pic:spPr>
+                </pic:pic>
+              </a:graphicData>
+            </a:graphic>
+          </wp:inline>
+        </w:drawing>
+      </w:r>
+    </w:p>
+    <w:p>
+      <w:pPr>
+        <w:shd w:val="clear" w:color="auto" w:fill="FFFFFF"/>
+        <w:spacing w:before="60" w:after="100" w:afterAutospacing="1" w:line="240" w:lineRule="auto"/>
+        <w:ind w:left="708"/>
+        <w:rPr>
+          <w:rFonts w:ascii="Arial" w:eastAsia="Times New Roman" w:hAnsi="Arial" w:cs="Arial"/>
+          <w:i/>
+          <w:iCs/>
+          <w:color w:val="24292F"/>
+          <w:u w:val="single"/>
+          <w:lang w:eastAsia="es-ES"/>
+        </w:rPr>
+      </w:pPr>
+      <w:r>
+        <w:rPr>
+          <w:rFonts w:ascii="Arial" w:eastAsia="Times New Roman" w:hAnsi="Arial" w:cs="Arial"/>
+          <w:i/>
+          <w:iCs/>
+          <w:color w:val="24292F"/>
+          <w:u w:val="single"/>
+          <w:lang w:eastAsia="es-ES"/>
+        </w:rPr>
+        <w:t>E</w:t>
+      </w:r>
+      <w:r>
+        <w:rPr>
+          <w:rFonts w:ascii="Arial" w:eastAsia="Times New Roman" w:hAnsi="Arial" w:cs="Arial"/>
+          <w:i/>
+          <w:iCs/>
+          <w:color w:val="24292F"/>
+          <w:u w:val="single"/>
+          <w:lang w:eastAsia="es-ES"/>
+        </w:rPr>
+        <w:t>l nombre de las editoriales que han logrado vender libros.</w:t>
+      </w:r>
+    </w:p>
+    <w:p>
+      <w:pPr>
+        <w:shd w:val="clear" w:color="auto" w:fill="FFFFFF"/>
+        <w:spacing w:before="60" w:after="100" w:afterAutospacing="1" w:line="240" w:lineRule="auto"/>
+        <w:ind w:left="708"/>
+        <w:rPr>
+          <w:rFonts w:ascii="Arial" w:eastAsia="Times New Roman" w:hAnsi="Arial" w:cs="Arial"/>
+          <w:color w:val="24292F"/>
+          <w:lang w:eastAsia="es-ES"/>
+        </w:rPr>
+      </w:pPr>
+      <w:r>
+        <w:rPr>
+          <w:rFonts w:ascii="Arial" w:hAnsi="Arial" w:cs="Arial"/>
+          <w:noProof/>
+        </w:rPr>
+        <w:lastRenderedPageBreak/>
+        <w:drawing>
+          <wp:inline distT="0" distB="0" distL="0" distR="0" wp14:anchorId="0606BA8D" wp14:editId="54FF2039">
+            <wp:extent cx="2721349" cy="1573481"/>
+            <wp:effectExtent l="0" t="0" r="3175" b="8255"/>
+            <wp:docPr id="15" name="Imagen 15" descr="Interfaz de usuario gráfica, Texto, Aplicación, Correo electrónico&#10;&#10;Descripción generada automáticamente"/>
+            <wp:cNvGraphicFramePr>
+              <a:graphicFrameLocks xmlns:a="http://schemas.openxmlformats.org/drawingml/2006/main" noChangeAspect="1"/>
+            </wp:cNvGraphicFramePr>
+            <a:graphic xmlns:a="http://schemas.openxmlformats.org/drawingml/2006/main">
+              <a:graphicData uri="http://schemas.openxmlformats.org/drawingml/2006/picture">
+                <pic:pic xmlns:pic="http://schemas.openxmlformats.org/drawingml/2006/picture">
+                  <pic:nvPicPr>
+                    <pic:cNvPr id="15" name="Imagen 15" descr="Interfaz de usuario gráfica, Texto, Aplicación, Correo electrónico&#10;&#10;Descripción generada automáticamente"/>
+                    <pic:cNvPicPr/>
+                  </pic:nvPicPr>
+                  <pic:blipFill>
+                    <a:blip r:embed="rId24"/>
+                    <a:stretch>
+                      <a:fillRect/>
+                    </a:stretch>
+                  </pic:blipFill>
+                  <pic:spPr>
+                    <a:xfrm>
+                      <a:off x="0" y="0"/>
+                      <a:ext cx="2749924" cy="1590003"/>
+                    </a:xfrm>
+                    <a:prstGeom prst="rect">
+                      <a:avLst/>
+                    </a:prstGeom>
+                  </pic:spPr>
+                </pic:pic>
+              </a:graphicData>
+            </a:graphic>
+          </wp:inline>
+        </w:drawing>
+      </w:r>
+    </w:p>
+    <w:p>
+      <w:pPr>
+        <w:shd w:val="clear" w:color="auto" w:fill="FFFFFF"/>
+        <w:spacing w:before="60" w:after="100" w:afterAutospacing="1" w:line="240" w:lineRule="auto"/>
+        <w:rPr>
+          <w:rFonts w:ascii="Arial" w:eastAsia="Times New Roman" w:hAnsi="Arial" w:cs="Arial"/>
+          <w:color w:val="24292F"/>
+          <w:lang w:eastAsia="es-ES"/>
+        </w:rPr>
+      </w:pPr>
+      <w:r>
+        <w:rPr>
+          <w:rFonts w:ascii="Arial" w:eastAsia="Times New Roman" w:hAnsi="Arial" w:cs="Arial"/>
+          <w:color w:val="24292F"/>
+          <w:lang w:eastAsia="es-ES"/>
+        </w:rPr>
+        <w:t>Realice las dos vistas que considere sean las más importantes y explique el motivo de su selección.</w:t>
+      </w:r>
+    </w:p>
+    <w:p>
+      <w:pPr>
+        <w:shd w:val="clear" w:color="auto" w:fill="FFFFFF"/>
+        <w:spacing w:before="60" w:after="100" w:afterAutospacing="1" w:line="240" w:lineRule="auto"/>
+        <w:rPr>
+          <w:rFonts w:ascii="Arial" w:eastAsia="Times New Roman" w:hAnsi="Arial" w:cs="Arial"/>
+          <w:color w:val="24292F"/>
+          <w:lang w:eastAsia="es-ES"/>
+        </w:rPr>
+      </w:pPr>
+      <w:r>
+        <w:rPr>
+          <w:rFonts w:ascii="Arial" w:hAnsi="Arial" w:cs="Arial"/>
+          <w:noProof/>
+        </w:rPr>
+        <w:drawing>
+          <wp:inline distT="0" distB="0" distL="0" distR="0" wp14:anchorId="3217E6DC" wp14:editId="5A005485">
+            <wp:extent cx="4124325" cy="676275"/>
+            <wp:effectExtent l="0" t="0" r="9525" b="9525"/>
+            <wp:docPr id="38" name="Imagen 38"/>
+            <wp:cNvGraphicFramePr>
+              <a:graphicFrameLocks xmlns:a="http://schemas.openxmlformats.org/drawingml/2006/main" noChangeAspect="1"/>
+            </wp:cNvGraphicFramePr>
+            <a:graphic xmlns:a="http://schemas.openxmlformats.org/drawingml/2006/main">
+              <a:graphicData uri="http://schemas.openxmlformats.org/drawingml/2006/picture">
+                <pic:pic xmlns:pic="http://schemas.openxmlformats.org/drawingml/2006/picture">
+                  <pic:nvPicPr>
+                    <pic:cNvPr id="1" name=""/>
+                    <pic:cNvPicPr/>
+                  </pic:nvPicPr>
+                  <pic:blipFill>
+                    <a:blip r:embed="rId25"/>
+                    <a:stretch>
+                      <a:fillRect/>
+                    </a:stretch>
+                  </pic:blipFill>
+                  <pic:spPr>
+                    <a:xfrm>
+                      <a:off x="0" y="0"/>
                       <a:ext cx="4124325" cy="676275"/>
                     </a:xfrm>
                     <a:prstGeom prst="rect">
@@ -1749,7 +2585,7 @@
                     <pic:cNvPicPr/>
                   </pic:nvPicPr>
                   <pic:blipFill>
-                    <a:blip r:embed="rId23"/>
+                    <a:blip r:embed="rId26"/>
                     <a:stretch>
                       <a:fillRect/>
                     </a:stretch>
@@ -1860,7 +2696,7 @@
                     <pic:cNvPicPr/>
                   </pic:nvPicPr>
                   <pic:blipFill>
-                    <a:blip r:embed="rId24"/>
+                    <a:blip r:embed="rId27"/>
                     <a:stretch>
                       <a:fillRect/>
                     </a:stretch>
@@ -2168,7 +3004,7 @@
           <w:lang w:eastAsia="es-ES"/>
         </w:rPr>
       </w:pPr>
-      <w:hyperlink r:id="rId25" w:history="1">
+      <w:hyperlink r:id="rId28" w:history="1">
         <w:r>
           <w:rPr>
             <w:rFonts w:ascii="Arial" w:eastAsia="Times New Roman" w:hAnsi="Arial" w:cs="Arial"/>
@@ -2315,7 +3151,7 @@
                     </pic:cNvPicPr>
                   </pic:nvPicPr>
                   <pic:blipFill>
-                    <a:blip r:embed="rId26" cstate="print">
+                    <a:blip r:embed="rId29" cstate="print">
                       <a:extLst>
                         <a:ext uri="{28A0092B-C50C-407E-A947-70E740481C1C}">
                           <a14:useLocalDpi xmlns:a14="http://schemas.microsoft.com/office/drawing/2010/main" val="0"/>
@@ -2443,7 +3279,7 @@
                     <pic:cNvPicPr/>
                   </pic:nvPicPr>
                   <pic:blipFill>
-                    <a:blip r:embed="rId27"/>
+                    <a:blip r:embed="rId30"/>
                     <a:stretch>
                       <a:fillRect/>
                     </a:stretch>
@@ -2522,7 +3358,7 @@
                     <pic:cNvPicPr/>
                   </pic:nvPicPr>
                   <pic:blipFill>
-                    <a:blip r:embed="rId28"/>
+                    <a:blip r:embed="rId31"/>
                     <a:stretch>
                       <a:fillRect/>
                     </a:stretch>
@@ -2641,7 +3477,7 @@
                     <pic:cNvPicPr/>
                   </pic:nvPicPr>
                   <pic:blipFill>
-                    <a:blip r:embed="rId29"/>
+                    <a:blip r:embed="rId32"/>
                     <a:stretch>
                       <a:fillRect/>
                     </a:stretch>
@@ -2725,7 +3561,7 @@
                     <pic:cNvPicPr/>
                   </pic:nvPicPr>
                   <pic:blipFill>
-                    <a:blip r:embed="rId30"/>
+                    <a:blip r:embed="rId33"/>
                     <a:stretch>
                       <a:fillRect/>
                     </a:stretch>
@@ -2810,7 +3646,7 @@
                     <pic:cNvPicPr/>
                   </pic:nvPicPr>
                   <pic:blipFill>
-                    <a:blip r:embed="rId31"/>
+                    <a:blip r:embed="rId34"/>
                     <a:stretch>
                       <a:fillRect/>
                     </a:stretch>
@@ -2894,7 +3730,7 @@
                     <pic:cNvPicPr/>
                   </pic:nvPicPr>
                   <pic:blipFill>
-                    <a:blip r:embed="rId32"/>
+                    <a:blip r:embed="rId35"/>
                     <a:stretch>
                       <a:fillRect/>
                     </a:stretch>
@@ -2978,7 +3814,7 @@
                     <pic:cNvPicPr/>
                   </pic:nvPicPr>
                   <pic:blipFill>
-                    <a:blip r:embed="rId33"/>
+                    <a:blip r:embed="rId36"/>
                     <a:stretch>
                       <a:fillRect/>
                     </a:stretch>
@@ -3063,7 +3899,7 @@
                     <pic:cNvPicPr/>
                   </pic:nvPicPr>
                   <pic:blipFill>
-                    <a:blip r:embed="rId34"/>
+                    <a:blip r:embed="rId37"/>
                     <a:stretch>
                       <a:fillRect/>
                     </a:stretch>
@@ -3147,7 +3983,7 @@
                     <pic:cNvPicPr/>
                   </pic:nvPicPr>
                   <pic:blipFill>
-                    <a:blip r:embed="rId35"/>
+                    <a:blip r:embed="rId38"/>
                     <a:stretch>
                       <a:fillRect/>
                     </a:stretch>
@@ -3231,7 +4067,7 @@
                     <pic:cNvPicPr/>
                   </pic:nvPicPr>
                   <pic:blipFill>
-                    <a:blip r:embed="rId36"/>
+                    <a:blip r:embed="rId39"/>
                     <a:stretch>
                       <a:fillRect/>
                     </a:stretch>
@@ -3316,7 +4152,7 @@
                     <pic:cNvPicPr/>
                   </pic:nvPicPr>
                   <pic:blipFill>
-                    <a:blip r:embed="rId37"/>
+                    <a:blip r:embed="rId40"/>
                     <a:stretch>
                       <a:fillRect/>
                     </a:stretch>
@@ -3400,7 +4236,7 @@
                     <pic:cNvPicPr/>
                   </pic:nvPicPr>
                   <pic:blipFill>
-                    <a:blip r:embed="rId38"/>
+                    <a:blip r:embed="rId41"/>
                     <a:stretch>
                       <a:fillRect/>
                     </a:stretch>
@@ -3485,7 +4321,7 @@
                     <pic:cNvPicPr/>
                   </pic:nvPicPr>
                   <pic:blipFill>
-                    <a:blip r:embed="rId39"/>
+                    <a:blip r:embed="rId42"/>
                     <a:stretch>
                       <a:fillRect/>
                     </a:stretch>
@@ -3599,7 +4435,7 @@
                     <pic:cNvPicPr/>
                   </pic:nvPicPr>
                   <pic:blipFill>
-                    <a:blip r:embed="rId40"/>
+                    <a:blip r:embed="rId43"/>
                     <a:stretch>
                       <a:fillRect/>
                     </a:stretch>
@@ -3686,7 +4522,7 @@
                     <pic:cNvPicPr/>
                   </pic:nvPicPr>
                   <pic:blipFill>
-                    <a:blip r:embed="rId41"/>
+                    <a:blip r:embed="rId44"/>
                     <a:stretch>
                       <a:fillRect/>
                     </a:stretch>
@@ -3764,7 +4600,7 @@
                     <pic:cNvPicPr/>
                   </pic:nvPicPr>
                   <pic:blipFill>
-                    <a:blip r:embed="rId42"/>
+                    <a:blip r:embed="rId45"/>
                     <a:stretch>
                       <a:fillRect/>
                     </a:stretch>
@@ -3970,7 +4806,7 @@
                     <pic:cNvPicPr/>
                   </pic:nvPicPr>
                   <pic:blipFill>
-                    <a:blip r:embed="rId43"/>
+                    <a:blip r:embed="rId46"/>
                     <a:stretch>
                       <a:fillRect/>
                     </a:stretch>
@@ -4234,7 +5070,7 @@
                     <pic:cNvPicPr/>
                   </pic:nvPicPr>
                   <pic:blipFill>
-                    <a:blip r:embed="rId44"/>
+                    <a:blip r:embed="rId47"/>
                     <a:stretch>
                       <a:fillRect/>
                     </a:stretch>
@@ -4370,7 +5206,7 @@
                     <pic:cNvPicPr/>
                   </pic:nvPicPr>
                   <pic:blipFill>
-                    <a:blip r:embed="rId45"/>
+                    <a:blip r:embed="rId48"/>
                     <a:stretch>
                       <a:fillRect/>
                     </a:stretch>
@@ -4675,10 +5511,12 @@
       </w:r>
     </w:p>
     <w:sectPr>
-      <w:headerReference w:type="default" r:id="rId46"/>
+      <w:headerReference w:type="default" r:id="rId49"/>
       <w:pgSz w:w="11906" w:h="16838"/>
       <w:pgMar w:top="1417" w:right="1701" w:bottom="1417" w:left="1701" w:header="708" w:footer="708" w:gutter="0"/>
+      <w:pgNumType w:start="0"/>
       <w:cols w:space="708"/>
+      <w:titlePg/>
       <w:docGrid w:linePitch="360"/>
     </w:sectPr>
   </w:body>
@@ -5827,7 +6665,611 @@
       <w:u w:val="single"/>
     </w:rPr>
   </w:style>
+  <w:style w:type="paragraph" w:styleId="Sinespaciado">
+    <w:name w:val="No Spacing"/>
+    <w:link w:val="SinespaciadoCar"/>
+    <w:uiPriority w:val="1"/>
+    <w:qFormat/>
+    <w:rsid w:val="00FD724A"/>
+    <w:pPr>
+      <w:spacing w:after="0" w:line="240" w:lineRule="auto"/>
+    </w:pPr>
+    <w:rPr>
+      <w:rFonts w:eastAsiaTheme="minorEastAsia"/>
+      <w:lang w:eastAsia="es-ES"/>
+    </w:rPr>
+  </w:style>
+  <w:style w:type="character" w:customStyle="1" w:styleId="SinespaciadoCar">
+    <w:name w:val="Sin espaciado Car"/>
+    <w:basedOn w:val="Fuentedeprrafopredeter"/>
+    <w:link w:val="Sinespaciado"/>
+    <w:uiPriority w:val="1"/>
+    <w:rsid w:val="00FD724A"/>
+    <w:rPr>
+      <w:rFonts w:eastAsiaTheme="minorEastAsia"/>
+      <w:lang w:eastAsia="es-ES"/>
+    </w:rPr>
+  </w:style>
 </w:styles>
+</file>
+
+<file path=word/glossary/document.xml><?xml version="1.0" encoding="utf-8"?>
+<w:glossaryDocument xmlns:wpc="http://schemas.microsoft.com/office/word/2010/wordprocessingCanvas" xmlns:cx="http://schemas.microsoft.com/office/drawing/2014/chartex" xmlns:cx1="http://schemas.microsoft.com/office/drawing/2015/9/8/chartex" xmlns:cx2="http://schemas.microsoft.com/office/drawing/2015/10/21/chartex" xmlns:cx3="http://schemas.microsoft.com/office/drawing/2016/5/9/chartex" xmlns:cx4="http://schemas.microsoft.com/office/drawing/2016/5/10/chartex" xmlns:cx5="http://schemas.microsoft.com/office/drawing/2016/5/11/chartex" xmlns:cx6="http://schemas.microsoft.com/office/drawing/2016/5/12/chartex" xmlns:cx7="http://schemas.microsoft.com/office/drawing/2016/5/13/chartex" xmlns:cx8="http://schemas.microsoft.com/office/drawing/2016/5/14/chartex" xmlns:mc="http://schemas.openxmlformats.org/markup-compatibility/2006" xmlns:aink="http://schemas.microsoft.com/office/drawing/2016/ink" xmlns:am3d="http://schemas.microsoft.com/office/drawing/2017/model3d" xmlns:o="urn:schemas-microsoft-com:office:office" xmlns:oel="http://schemas.microsoft.com/office/2019/extlst" xmlns:r="http://schemas.openxmlformats.org/officeDocument/2006/relationships" xmlns:m="http://schemas.openxmlformats.org/officeDocument/2006/math" xmlns:v="urn:schemas-microsoft-com:vml" xmlns:wp14="http://schemas.microsoft.com/office/word/2010/wordprocessingDrawing" xmlns:wp="http://schemas.openxmlformats.org/drawingml/2006/wordprocessingDrawing" xmlns:w10="urn:schemas-microsoft-com:office:word" xmlns:w="http://schemas.openxmlformats.org/wordprocessingml/2006/main" xmlns:w14="http://schemas.microsoft.com/office/word/2010/wordml" xmlns:w15="http://schemas.microsoft.com/office/word/2012/wordml" xmlns:w16cex="http://schemas.microsoft.com/office/word/2018/wordml/cex" xmlns:w16cid="http://schemas.microsoft.com/office/word/2016/wordml/cid" xmlns:w16="http://schemas.microsoft.com/office/word/2018/wordml" xmlns:w16sdtdh="http://schemas.microsoft.com/office/word/2020/wordml/sdtdatahash" xmlns:w16se="http://schemas.microsoft.com/office/word/2015/wordml/symex" xmlns:wpg="http://schemas.microsoft.com/office/word/2010/wordprocessingGroup" xmlns:wpi="http://schemas.microsoft.com/office/word/2010/wordprocessingInk" xmlns:wne="http://schemas.microsoft.com/office/word/2006/wordml" xmlns:wps="http://schemas.microsoft.com/office/word/2010/wordprocessingShape" mc:Ignorable="w14 w15 w16se w16cid w16 w16cex w16sdtdh wp14">
+  <w:docParts>
+    <w:docPart>
+      <w:docPartPr>
+        <w:name w:val="B74EC19EF15342C38B8FB53F6EF51BA1"/>
+        <w:category>
+          <w:name w:val="General"/>
+          <w:gallery w:val="placeholder"/>
+        </w:category>
+        <w:types>
+          <w:type w:val="bbPlcHdr"/>
+        </w:types>
+        <w:behaviors>
+          <w:behavior w:val="content"/>
+        </w:behaviors>
+        <w:guid w:val="{17EFE78A-2C3F-46F5-80F3-329C7CA73BB1}"/>
+      </w:docPartPr>
+      <w:docPartBody>
+        <w:p>
+          <w:pPr>
+            <w:pStyle w:val="B74EC19EF15342C38B8FB53F6EF51BA1"/>
+          </w:pPr>
+          <w:r>
+            <w:rPr>
+              <w:rFonts w:asciiTheme="majorHAnsi" w:eastAsiaTheme="majorEastAsia" w:hAnsiTheme="majorHAnsi" w:cstheme="majorBidi"/>
+              <w:caps/>
+              <w:color w:val="4472C4" w:themeColor="accent1"/>
+              <w:sz w:val="80"/>
+              <w:szCs w:val="80"/>
+            </w:rPr>
+            <w:t>[Título del documento]</w:t>
+          </w:r>
+        </w:p>
+      </w:docPartBody>
+    </w:docPart>
+  </w:docParts>
+</w:glossaryDocument>
+</file>
+
+<file path=word/glossary/fontTable.xml><?xml version="1.0" encoding="utf-8"?>
+<w:fonts xmlns:mc="http://schemas.openxmlformats.org/markup-compatibility/2006" xmlns:r="http://schemas.openxmlformats.org/officeDocument/2006/relationships" xmlns:w="http://schemas.openxmlformats.org/wordprocessingml/2006/main" xmlns:w14="http://schemas.microsoft.com/office/word/2010/wordml" xmlns:w15="http://schemas.microsoft.com/office/word/2012/wordml" xmlns:w16cex="http://schemas.microsoft.com/office/word/2018/wordml/cex" xmlns:w16cid="http://schemas.microsoft.com/office/word/2016/wordml/cid" xmlns:w16="http://schemas.microsoft.com/office/word/2018/wordml" xmlns:w16sdtdh="http://schemas.microsoft.com/office/word/2020/wordml/sdtdatahash" xmlns:w16se="http://schemas.microsoft.com/office/word/2015/wordml/symex" mc:Ignorable="w14 w15 w16se w16cid w16 w16cex w16sdtdh">
+  <w:font w:name="Symbol">
+    <w:panose1 w:val="05050102010706020507"/>
+    <w:charset w:val="02"/>
+    <w:family w:val="roman"/>
+    <w:pitch w:val="variable"/>
+    <w:sig w:usb0="00000000" w:usb1="10000000" w:usb2="00000000" w:usb3="00000000" w:csb0="80000000" w:csb1="00000000"/>
+  </w:font>
+  <w:font w:name="Times New Roman">
+    <w:panose1 w:val="02020603050405020304"/>
+    <w:charset w:val="00"/>
+    <w:family w:val="roman"/>
+    <w:pitch w:val="variable"/>
+    <w:sig w:usb0="E0002EFF" w:usb1="C000785B" w:usb2="00000009" w:usb3="00000000" w:csb0="000001FF" w:csb1="00000000"/>
+  </w:font>
+  <w:font w:name="Courier New">
+    <w:panose1 w:val="02070309020205020404"/>
+    <w:charset w:val="00"/>
+    <w:family w:val="modern"/>
+    <w:pitch w:val="fixed"/>
+    <w:sig w:usb0="E0002EFF" w:usb1="C0007843" w:usb2="00000009" w:usb3="00000000" w:csb0="000001FF" w:csb1="00000000"/>
+  </w:font>
+  <w:font w:name="Wingdings">
+    <w:panose1 w:val="05000000000000000000"/>
+    <w:charset w:val="02"/>
+    <w:family w:val="auto"/>
+    <w:pitch w:val="variable"/>
+    <w:sig w:usb0="00000000" w:usb1="10000000" w:usb2="00000000" w:usb3="00000000" w:csb0="80000000" w:csb1="00000000"/>
+  </w:font>
+  <w:font w:name="Calibri">
+    <w:panose1 w:val="020F0502020204030204"/>
+    <w:charset w:val="00"/>
+    <w:family w:val="swiss"/>
+    <w:pitch w:val="variable"/>
+    <w:sig w:usb0="E4002EFF" w:usb1="C000247B" w:usb2="00000009" w:usb3="00000000" w:csb0="000001FF" w:csb1="00000000"/>
+  </w:font>
+  <w:font w:name="Arial">
+    <w:panose1 w:val="020B0604020202020204"/>
+    <w:charset w:val="00"/>
+    <w:family w:val="swiss"/>
+    <w:pitch w:val="variable"/>
+    <w:sig w:usb0="E0002EFF" w:usb1="C000785B" w:usb2="00000009" w:usb3="00000000" w:csb0="000001FF" w:csb1="00000000"/>
+  </w:font>
+  <w:font w:name="Calibri Light">
+    <w:panose1 w:val="020F0302020204030204"/>
+    <w:charset w:val="00"/>
+    <w:family w:val="swiss"/>
+    <w:pitch w:val="variable"/>
+    <w:sig w:usb0="E4002EFF" w:usb1="C000247B" w:usb2="00000009" w:usb3="00000000" w:csb0="000001FF" w:csb1="00000000"/>
+  </w:font>
+</w:fonts>
+</file>
+
+<file path=word/glossary/settings.xml><?xml version="1.0" encoding="utf-8"?>
+<w:settings xmlns:mc="http://schemas.openxmlformats.org/markup-compatibility/2006" xmlns:o="urn:schemas-microsoft-com:office:office" xmlns:r="http://schemas.openxmlformats.org/officeDocument/2006/relationships" xmlns:m="http://schemas.openxmlformats.org/officeDocument/2006/math" xmlns:v="urn:schemas-microsoft-com:vml" xmlns:w10="urn:schemas-microsoft-com:office:word" xmlns:w="http://schemas.openxmlformats.org/wordprocessingml/2006/main" xmlns:w14="http://schemas.microsoft.com/office/word/2010/wordml" xmlns:w15="http://schemas.microsoft.com/office/word/2012/wordml" xmlns:w16cex="http://schemas.microsoft.com/office/word/2018/wordml/cex" xmlns:w16cid="http://schemas.microsoft.com/office/word/2016/wordml/cid" xmlns:w16="http://schemas.microsoft.com/office/word/2018/wordml" xmlns:w16sdtdh="http://schemas.microsoft.com/office/word/2020/wordml/sdtdatahash" xmlns:w16se="http://schemas.microsoft.com/office/word/2015/wordml/symex" xmlns:sl="http://schemas.openxmlformats.org/schemaLibrary/2006/main" mc:Ignorable="w14 w15 w16se w16cid w16 w16cex w16sdtdh">
+  <w:view w:val="normal"/>
+  <w:defaultTabStop w:val="708"/>
+  <w:hyphenationZone w:val="425"/>
+  <w:characterSpacingControl w:val="doNotCompress"/>
+  <w:compat>
+    <w:useFELayout/>
+    <w:compatSetting w:name="compatibilityMode" w:uri="http://schemas.microsoft.com/office/word" w:val="15"/>
+    <w:compatSetting w:name="overrideTableStyleFontSizeAndJustification" w:uri="http://schemas.microsoft.com/office/word" w:val="1"/>
+    <w:compatSetting w:name="enableOpenTypeFeatures" w:uri="http://schemas.microsoft.com/office/word" w:val="1"/>
+    <w:compatSetting w:name="doNotFlipMirrorIndents" w:uri="http://schemas.microsoft.com/office/word" w:val="1"/>
+    <w:compatSetting w:name="differentiateMultirowTableHeaders" w:uri="http://schemas.microsoft.com/office/word" w:val="1"/>
+    <w:compatSetting w:name="useWord2013TrackBottomHyphenation" w:uri="http://schemas.microsoft.com/office/word" w:val="0"/>
+  </w:compat>
+  <w:rsids>
+    <w:rsidRoot w:val="003C5315"/>
+    <w:rsid w:val="003C5315"/>
+    <w:rsid w:val="00B9561D"/>
+  </w:rsids>
+  <m:mathPr>
+    <m:mathFont m:val="Cambria Math"/>
+    <m:brkBin m:val="before"/>
+    <m:brkBinSub m:val="--"/>
+    <m:smallFrac m:val="0"/>
+    <m:dispDef/>
+    <m:lMargin m:val="0"/>
+    <m:rMargin m:val="0"/>
+    <m:defJc m:val="centerGroup"/>
+    <m:wrapIndent m:val="1440"/>
+    <m:intLim m:val="subSup"/>
+    <m:naryLim m:val="undOvr"/>
+  </m:mathPr>
+  <w:themeFontLang w:val="es-ES"/>
+  <w:clrSchemeMapping w:bg1="light1" w:t1="dark1" w:bg2="light2" w:t2="dark2" w:accent1="accent1" w:accent2="accent2" w:accent3="accent3" w:accent4="accent4" w:accent5="accent5" w:accent6="accent6" w:hyperlink="hyperlink" w:followedHyperlink="followedHyperlink"/>
+  <w:decimalSymbol w:val=","/>
+  <w:listSeparator w:val=";"/>
+  <w15:chartTrackingRefBased/>
+</w:settings>
+</file>
+
+<file path=word/glossary/styles.xml><?xml version="1.0" encoding="utf-8"?>
+<w:styles xmlns:mc="http://schemas.openxmlformats.org/markup-compatibility/2006" xmlns:r="http://schemas.openxmlformats.org/officeDocument/2006/relationships" xmlns:w="http://schemas.openxmlformats.org/wordprocessingml/2006/main" xmlns:w14="http://schemas.microsoft.com/office/word/2010/wordml" xmlns:w15="http://schemas.microsoft.com/office/word/2012/wordml" xmlns:w16cex="http://schemas.microsoft.com/office/word/2018/wordml/cex" xmlns:w16cid="http://schemas.microsoft.com/office/word/2016/wordml/cid" xmlns:w16="http://schemas.microsoft.com/office/word/2018/wordml" xmlns:w16sdtdh="http://schemas.microsoft.com/office/word/2020/wordml/sdtdatahash" xmlns:w16se="http://schemas.microsoft.com/office/word/2015/wordml/symex" mc:Ignorable="w14 w15 w16se w16cid w16 w16cex w16sdtdh">
+  <w:docDefaults>
+    <w:rPrDefault>
+      <w:rPr>
+        <w:rFonts w:asciiTheme="minorHAnsi" w:eastAsiaTheme="minorEastAsia" w:hAnsiTheme="minorHAnsi" w:cstheme="minorBidi"/>
+        <w:sz w:val="22"/>
+        <w:szCs w:val="22"/>
+        <w:lang w:val="es-ES" w:eastAsia="es-ES" w:bidi="ar-SA"/>
+      </w:rPr>
+    </w:rPrDefault>
+    <w:pPrDefault>
+      <w:pPr>
+        <w:spacing w:after="160" w:line="259" w:lineRule="auto"/>
+      </w:pPr>
+    </w:pPrDefault>
+  </w:docDefaults>
+  <w:latentStyles w:defLockedState="0" w:defUIPriority="99" w:defSemiHidden="0" w:defUnhideWhenUsed="0" w:defQFormat="0" w:count="376">
+    <w:lsdException w:name="Normal" w:uiPriority="0" w:qFormat="1"/>
+    <w:lsdException w:name="heading 1" w:uiPriority="9" w:qFormat="1"/>
+    <w:lsdException w:name="heading 2" w:semiHidden="1" w:uiPriority="9" w:unhideWhenUsed="1" w:qFormat="1"/>
+    <w:lsdException w:name="heading 3" w:semiHidden="1" w:uiPriority="9" w:unhideWhenUsed="1" w:qFormat="1"/>
+    <w:lsdException w:name="heading 4" w:semiHidden="1" w:uiPriority="9" w:unhideWhenUsed="1" w:qFormat="1"/>
+    <w:lsdException w:name="heading 5" w:semiHidden="1" w:uiPriority="9" w:unhideWhenUsed="1" w:qFormat="1"/>
+    <w:lsdException w:name="heading 6" w:semiHidden="1" w:uiPriority="9" w:unhideWhenUsed="1" w:qFormat="1"/>
+    <w:lsdException w:name="heading 7" w:semiHidden="1" w:uiPriority="9" w:unhideWhenUsed="1" w:qFormat="1"/>
+    <w:lsdException w:name="heading 8" w:semiHidden="1" w:uiPriority="9" w:unhideWhenUsed="1" w:qFormat="1"/>
+    <w:lsdException w:name="heading 9" w:semiHidden="1" w:uiPriority="9" w:unhideWhenUsed="1" w:qFormat="1"/>
+    <w:lsdException w:name="index 1" w:semiHidden="1" w:unhideWhenUsed="1"/>
+    <w:lsdException w:name="index 2" w:semiHidden="1" w:unhideWhenUsed="1"/>
+    <w:lsdException w:name="index 3" w:semiHidden="1" w:unhideWhenUsed="1"/>
+    <w:lsdException w:name="index 4" w:semiHidden="1" w:unhideWhenUsed="1"/>
+    <w:lsdException w:name="index 5" w:semiHidden="1" w:unhideWhenUsed="1"/>
+    <w:lsdException w:name="index 6" w:semiHidden="1" w:unhideWhenUsed="1"/>
+    <w:lsdException w:name="index 7" w:semiHidden="1" w:unhideWhenUsed="1"/>
+    <w:lsdException w:name="index 8" w:semiHidden="1" w:unhideWhenUsed="1"/>
+    <w:lsdException w:name="index 9" w:semiHidden="1" w:unhideWhenUsed="1"/>
+    <w:lsdException w:name="toc 1" w:semiHidden="1" w:uiPriority="39" w:unhideWhenUsed="1"/>
+    <w:lsdException w:name="toc 2" w:semiHidden="1" w:uiPriority="39" w:unhideWhenUsed="1"/>
+    <w:lsdException w:name="toc 3" w:semiHidden="1" w:uiPriority="39" w:unhideWhenUsed="1"/>
+    <w:lsdException w:name="toc 4" w:semiHidden="1" w:uiPriority="39" w:unhideWhenUsed="1"/>
+    <w:lsdException w:name="toc 5" w:semiHidden="1" w:uiPriority="39" w:unhideWhenUsed="1"/>
+    <w:lsdException w:name="toc 6" w:semiHidden="1" w:uiPriority="39" w:unhideWhenUsed="1"/>
+    <w:lsdException w:name="toc 7" w:semiHidden="1" w:uiPriority="39" w:unhideWhenUsed="1"/>
+    <w:lsdException w:name="toc 8" w:semiHidden="1" w:uiPriority="39" w:unhideWhenUsed="1"/>
+    <w:lsdException w:name="toc 9" w:semiHidden="1" w:uiPriority="39" w:unhideWhenUsed="1"/>
+    <w:lsdException w:name="Normal Indent" w:semiHidden="1" w:unhideWhenUsed="1"/>
+    <w:lsdException w:name="footnote text" w:semiHidden="1" w:unhideWhenUsed="1"/>
+    <w:lsdException w:name="annotation text" w:semiHidden="1" w:unhideWhenUsed="1"/>
+    <w:lsdException w:name="header" w:semiHidden="1" w:unhideWhenUsed="1"/>
+    <w:lsdException w:name="footer" w:semiHidden="1" w:unhideWhenUsed="1"/>
+    <w:lsdException w:name="index heading" w:semiHidden="1" w:unhideWhenUsed="1"/>
+    <w:lsdException w:name="caption" w:semiHidden="1" w:uiPriority="35" w:unhideWhenUsed="1" w:qFormat="1"/>
+    <w:lsdException w:name="table of figures" w:semiHidden="1" w:unhideWhenUsed="1"/>
+    <w:lsdException w:name="envelope address" w:semiHidden="1" w:unhideWhenUsed="1"/>
+    <w:lsdException w:name="envelope return" w:semiHidden="1" w:unhideWhenUsed="1"/>
+    <w:lsdException w:name="footnote reference" w:semiHidden="1" w:unhideWhenUsed="1"/>
+    <w:lsdException w:name="annotation reference" w:semiHidden="1" w:unhideWhenUsed="1"/>
+    <w:lsdException w:name="line number" w:semiHidden="1" w:unhideWhenUsed="1"/>
+    <w:lsdException w:name="page number" w:semiHidden="1" w:unhideWhenUsed="1"/>
+    <w:lsdException w:name="endnote reference" w:semiHidden="1" w:unhideWhenUsed="1"/>
+    <w:lsdException w:name="endnote text" w:semiHidden="1" w:unhideWhenUsed="1"/>
+    <w:lsdException w:name="table of authorities" w:semiHidden="1" w:unhideWhenUsed="1"/>
+    <w:lsdException w:name="macro" w:semiHidden="1" w:unhideWhenUsed="1"/>
+    <w:lsdException w:name="toa heading" w:semiHidden="1" w:unhideWhenUsed="1"/>
+    <w:lsdException w:name="List" w:semiHidden="1" w:unhideWhenUsed="1"/>
+    <w:lsdException w:name="List Bullet" w:semiHidden="1" w:unhideWhenUsed="1"/>
+    <w:lsdException w:name="List Number" w:semiHidden="1" w:unhideWhenUsed="1"/>
+    <w:lsdException w:name="List 2" w:semiHidden="1" w:unhideWhenUsed="1"/>
+    <w:lsdException w:name="List 3" w:semiHidden="1" w:unhideWhenUsed="1"/>
+    <w:lsdException w:name="List 4" w:semiHidden="1" w:unhideWhenUsed="1"/>
+    <w:lsdException w:name="List 5" w:semiHidden="1" w:unhideWhenUsed="1"/>
+    <w:lsdException w:name="List Bullet 2" w:semiHidden="1" w:unhideWhenUsed="1"/>
+    <w:lsdException w:name="List Bullet 3" w:semiHidden="1" w:unhideWhenUsed="1"/>
+    <w:lsdException w:name="List Bullet 4" w:semiHidden="1" w:unhideWhenUsed="1"/>
+    <w:lsdException w:name="List Bullet 5" w:semiHidden="1" w:unhideWhenUsed="1"/>
+    <w:lsdException w:name="List Number 2" w:semiHidden="1" w:unhideWhenUsed="1"/>
+    <w:lsdException w:name="List Number 3" w:semiHidden="1" w:unhideWhenUsed="1"/>
+    <w:lsdException w:name="List Number 4" w:semiHidden="1" w:unhideWhenUsed="1"/>
+    <w:lsdException w:name="List Number 5" w:semiHidden="1" w:unhideWhenUsed="1"/>
+    <w:lsdException w:name="Title" w:uiPriority="10" w:qFormat="1"/>
+    <w:lsdException w:name="Closing" w:semiHidden="1" w:unhideWhenUsed="1"/>
+    <w:lsdException w:name="Signature" w:semiHidden="1" w:unhideWhenUsed="1"/>
+    <w:lsdException w:name="Default Paragraph Font" w:semiHidden="1" w:uiPriority="1" w:unhideWhenUsed="1"/>
+    <w:lsdException w:name="Body Text" w:semiHidden="1" w:unhideWhenUsed="1"/>
+    <w:lsdException w:name="Body Text Indent" w:semiHidden="1" w:unhideWhenUsed="1"/>
+    <w:lsdException w:name="List Continue" w:semiHidden="1" w:unhideWhenUsed="1"/>
+    <w:lsdException w:name="List Continue 2" w:semiHidden="1" w:unhideWhenUsed="1"/>
+    <w:lsdException w:name="List Continue 3" w:semiHidden="1" w:unhideWhenUsed="1"/>
+    <w:lsdException w:name="List Continue 4" w:semiHidden="1" w:unhideWhenUsed="1"/>
+    <w:lsdException w:name="List Continue 5" w:semiHidden="1" w:unhideWhenUsed="1"/>
+    <w:lsdException w:name="Message Header" w:semiHidden="1" w:unhideWhenUsed="1"/>
+    <w:lsdException w:name="Subtitle" w:uiPriority="11" w:qFormat="1"/>
+    <w:lsdException w:name="Salutation" w:semiHidden="1" w:unhideWhenUsed="1"/>
+    <w:lsdException w:name="Date" w:semiHidden="1" w:unhideWhenUsed="1"/>
+    <w:lsdException w:name="Body Text First Indent" w:semiHidden="1" w:unhideWhenUsed="1"/>
+    <w:lsdException w:name="Body Text First Indent 2" w:semiHidden="1" w:unhideWhenUsed="1"/>
+    <w:lsdException w:name="Note Heading" w:semiHidden="1" w:unhideWhenUsed="1"/>
+    <w:lsdException w:name="Body Text 2" w:semiHidden="1" w:unhideWhenUsed="1"/>
+    <w:lsdException w:name="Body Text 3" w:semiHidden="1" w:unhideWhenUsed="1"/>
+    <w:lsdException w:name="Body Text Indent 2" w:semiHidden="1" w:unhideWhenUsed="1"/>
+    <w:lsdException w:name="Body Text Indent 3" w:semiHidden="1" w:unhideWhenUsed="1"/>
+    <w:lsdException w:name="Block Text" w:semiHidden="1" w:unhideWhenUsed="1"/>
+    <w:lsdException w:name="Hyperlink" w:semiHidden="1" w:unhideWhenUsed="1"/>
+    <w:lsdException w:name="FollowedHyperlink" w:semiHidden="1" w:unhideWhenUsed="1"/>
+    <w:lsdException w:name="Strong" w:uiPriority="22" w:qFormat="1"/>
+    <w:lsdException w:name="Emphasis" w:uiPriority="20" w:qFormat="1"/>
+    <w:lsdException w:name="Document Map" w:semiHidden="1" w:unhideWhenUsed="1"/>
+    <w:lsdException w:name="Plain Text" w:semiHidden="1" w:unhideWhenUsed="1"/>
+    <w:lsdException w:name="E-mail Signature" w:semiHidden="1" w:unhideWhenUsed="1"/>
+    <w:lsdException w:name="HTML Top of Form" w:semiHidden="1" w:unhideWhenUsed="1"/>
+    <w:lsdException w:name="HTML Bottom of Form" w:semiHidden="1" w:unhideWhenUsed="1"/>
+    <w:lsdException w:name="Normal (Web)" w:semiHidden="1" w:unhideWhenUsed="1"/>
+    <w:lsdException w:name="HTML Acronym" w:semiHidden="1" w:unhideWhenUsed="1"/>
+    <w:lsdException w:name="HTML Address" w:semiHidden="1" w:unhideWhenUsed="1"/>
+    <w:lsdException w:name="HTML Cite" w:semiHidden="1" w:unhideWhenUsed="1"/>
+    <w:lsdException w:name="HTML Code" w:semiHidden="1" w:unhideWhenUsed="1"/>
+    <w:lsdException w:name="HTML Definition" w:semiHidden="1" w:unhideWhenUsed="1"/>
+    <w:lsdException w:name="HTML Keyboard" w:semiHidden="1" w:unhideWhenUsed="1"/>
+    <w:lsdException w:name="HTML Preformatted" w:semiHidden="1" w:unhideWhenUsed="1"/>
+    <w:lsdException w:name="HTML Sample" w:semiHidden="1" w:unhideWhenUsed="1"/>
+    <w:lsdException w:name="HTML Typewriter" w:semiHidden="1" w:unhideWhenUsed="1"/>
+    <w:lsdException w:name="HTML Variable" w:semiHidden="1" w:unhideWhenUsed="1"/>
+    <w:lsdException w:name="Normal Table" w:semiHidden="1" w:unhideWhenUsed="1"/>
+    <w:lsdException w:name="annotation subject" w:semiHidden="1" w:unhideWhenUsed="1"/>
+    <w:lsdException w:name="No List" w:semiHidden="1" w:unhideWhenUsed="1"/>
+    <w:lsdException w:name="Outline List 1" w:semiHidden="1" w:unhideWhenUsed="1"/>
+    <w:lsdException w:name="Outline List 2" w:semiHidden="1" w:unhideWhenUsed="1"/>
+    <w:lsdException w:name="Outline List 3" w:semiHidden="1" w:unhideWhenUsed="1"/>
+    <w:lsdException w:name="Table Simple 1" w:semiHidden="1" w:unhideWhenUsed="1"/>
+    <w:lsdException w:name="Table Simple 2" w:semiHidden="1" w:unhideWhenUsed="1"/>
+    <w:lsdException w:name="Table Simple 3" w:semiHidden="1" w:unhideWhenUsed="1"/>
+    <w:lsdException w:name="Table Classic 1" w:semiHidden="1" w:unhideWhenUsed="1"/>
+    <w:lsdException w:name="Table Classic 2" w:semiHidden="1" w:unhideWhenUsed="1"/>
+    <w:lsdException w:name="Table Classic 3" w:semiHidden="1" w:unhideWhenUsed="1"/>
+    <w:lsdException w:name="Table Classic 4" w:semiHidden="1" w:unhideWhenUsed="1"/>
+    <w:lsdException w:name="Table Colorful 1" w:semiHidden="1" w:unhideWhenUsed="1"/>
+    <w:lsdException w:name="Table Colorful 2" w:semiHidden="1" w:unhideWhenUsed="1"/>
+    <w:lsdException w:name="Table Colorful 3" w:semiHidden="1" w:unhideWhenUsed="1"/>
+    <w:lsdException w:name="Table Columns 1" w:semiHidden="1" w:unhideWhenUsed="1"/>
+    <w:lsdException w:name="Table Columns 2" w:semiHidden="1" w:unhideWhenUsed="1"/>
+    <w:lsdException w:name="Table Columns 3" w:semiHidden="1" w:unhideWhenUsed="1"/>
+    <w:lsdException w:name="Table Columns 4" w:semiHidden="1" w:unhideWhenUsed="1"/>
+    <w:lsdException w:name="Table Columns 5" w:semiHidden="1" w:unhideWhenUsed="1"/>
+    <w:lsdException w:name="Table Grid 1" w:semiHidden="1" w:unhideWhenUsed="1"/>
+    <w:lsdException w:name="Table Grid 2" w:semiHidden="1" w:unhideWhenUsed="1"/>
+    <w:lsdException w:name="Table Grid 3" w:semiHidden="1" w:unhideWhenUsed="1"/>
+    <w:lsdException w:name="Table Grid 4" w:semiHidden="1" w:unhideWhenUsed="1"/>
+    <w:lsdException w:name="Table Grid 5" w:semiHidden="1" w:unhideWhenUsed="1"/>
+    <w:lsdException w:name="Table Grid 6" w:semiHidden="1" w:unhideWhenUsed="1"/>
+    <w:lsdException w:name="Table Grid 7" w:semiHidden="1" w:unhideWhenUsed="1"/>
+    <w:lsdException w:name="Table Grid 8" w:semiHidden="1" w:unhideWhenUsed="1"/>
+    <w:lsdException w:name="Table List 1" w:semiHidden="1" w:unhideWhenUsed="1"/>
+    <w:lsdException w:name="Table List 2" w:semiHidden="1" w:unhideWhenUsed="1"/>
+    <w:lsdException w:name="Table List 3" w:semiHidden="1" w:unhideWhenUsed="1"/>
+    <w:lsdException w:name="Table List 4" w:semiHidden="1" w:unhideWhenUsed="1"/>
+    <w:lsdException w:name="Table List 5" w:semiHidden="1" w:unhideWhenUsed="1"/>
+    <w:lsdException w:name="Table List 6" w:semiHidden="1" w:unhideWhenUsed="1"/>
+    <w:lsdException w:name="Table List 7" w:semiHidden="1" w:unhideWhenUsed="1"/>
+    <w:lsdException w:name="Table List 8" w:semiHidden="1" w:unhideWhenUsed="1"/>
+    <w:lsdException w:name="Table 3D effects 1" w:semiHidden="1" w:unhideWhenUsed="1"/>
+    <w:lsdException w:name="Table 3D effects 2" w:semiHidden="1" w:unhideWhenUsed="1"/>
+    <w:lsdException w:name="Table 3D effects 3" w:semiHidden="1" w:unhideWhenUsed="1"/>
+    <w:lsdException w:name="Table Contemporary" w:semiHidden="1" w:unhideWhenUsed="1"/>
+    <w:lsdException w:name="Table Elegant" w:semiHidden="1" w:unhideWhenUsed="1"/>
+    <w:lsdException w:name="Table Professional" w:semiHidden="1" w:unhideWhenUsed="1"/>
+    <w:lsdException w:name="Table Subtle 1" w:semiHidden="1" w:unhideWhenUsed="1"/>
+    <w:lsdException w:name="Table Subtle 2" w:semiHidden="1" w:unhideWhenUsed="1"/>
+    <w:lsdException w:name="Table Web 1" w:semiHidden="1" w:unhideWhenUsed="1"/>
+    <w:lsdException w:name="Table Web 2" w:semiHidden="1" w:unhideWhenUsed="1"/>
+    <w:lsdException w:name="Table Web 3" w:semiHidden="1" w:unhideWhenUsed="1"/>
+    <w:lsdException w:name="Balloon Text" w:semiHidden="1" w:unhideWhenUsed="1"/>
+    <w:lsdException w:name="Table Grid" w:uiPriority="39"/>
+    <w:lsdException w:name="Table Theme" w:semiHidden="1" w:unhideWhenUsed="1"/>
+    <w:lsdException w:name="Placeholder Text" w:semiHidden="1"/>
+    <w:lsdException w:name="No Spacing" w:uiPriority="1" w:qFormat="1"/>
+    <w:lsdException w:name="Light Shading" w:uiPriority="60"/>
+    <w:lsdException w:name="Light List" w:uiPriority="61"/>
+    <w:lsdException w:name="Light Grid" w:uiPriority="62"/>
+    <w:lsdException w:name="Medium Shading 1" w:uiPriority="63"/>
+    <w:lsdException w:name="Medium Shading 2" w:uiPriority="64"/>
+    <w:lsdException w:name="Medium List 1" w:uiPriority="65"/>
+    <w:lsdException w:name="Medium List 2" w:uiPriority="66"/>
+    <w:lsdException w:name="Medium Grid 1" w:uiPriority="67"/>
+    <w:lsdException w:name="Medium Grid 2" w:uiPriority="68"/>
+    <w:lsdException w:name="Medium Grid 3" w:uiPriority="69"/>
+    <w:lsdException w:name="Dark List" w:uiPriority="70"/>
+    <w:lsdException w:name="Colorful Shading" w:uiPriority="71"/>
+    <w:lsdException w:name="Colorful List" w:uiPriority="72"/>
+    <w:lsdException w:name="Colorful Grid" w:uiPriority="73"/>
+    <w:lsdException w:name="Light Shading Accent 1" w:uiPriority="60"/>
+    <w:lsdException w:name="Light List Accent 1" w:uiPriority="61"/>
+    <w:lsdException w:name="Light Grid Accent 1" w:uiPriority="62"/>
+    <w:lsdException w:name="Medium Shading 1 Accent 1" w:uiPriority="63"/>
+    <w:lsdException w:name="Medium Shading 2 Accent 1" w:uiPriority="64"/>
+    <w:lsdException w:name="Medium List 1 Accent 1" w:uiPriority="65"/>
+    <w:lsdException w:name="Revision" w:semiHidden="1"/>
+    <w:lsdException w:name="List Paragraph" w:uiPriority="34" w:qFormat="1"/>
+    <w:lsdException w:name="Quote" w:uiPriority="29" w:qFormat="1"/>
+    <w:lsdException w:name="Intense Quote" w:uiPriority="30" w:qFormat="1"/>
+    <w:lsdException w:name="Medium List 2 Accent 1" w:uiPriority="66"/>
+    <w:lsdException w:name="Medium Grid 1 Accent 1" w:uiPriority="67"/>
+    <w:lsdException w:name="Medium Grid 2 Accent 1" w:uiPriority="68"/>
+    <w:lsdException w:name="Medium Grid 3 Accent 1" w:uiPriority="69"/>
+    <w:lsdException w:name="Dark List Accent 1" w:uiPriority="70"/>
+    <w:lsdException w:name="Colorful Shading Accent 1" w:uiPriority="71"/>
+    <w:lsdException w:name="Colorful List Accent 1" w:uiPriority="72"/>
+    <w:lsdException w:name="Colorful Grid Accent 1" w:uiPriority="73"/>
+    <w:lsdException w:name="Light Shading Accent 2" w:uiPriority="60"/>
+    <w:lsdException w:name="Light List Accent 2" w:uiPriority="61"/>
+    <w:lsdException w:name="Light Grid Accent 2" w:uiPriority="62"/>
+    <w:lsdException w:name="Medium Shading 1 Accent 2" w:uiPriority="63"/>
+    <w:lsdException w:name="Medium Shading 2 Accent 2" w:uiPriority="64"/>
+    <w:lsdException w:name="Medium List 1 Accent 2" w:uiPriority="65"/>
+    <w:lsdException w:name="Medium List 2 Accent 2" w:uiPriority="66"/>
+    <w:lsdException w:name="Medium Grid 1 Accent 2" w:uiPriority="67"/>
+    <w:lsdException w:name="Medium Grid 2 Accent 2" w:uiPriority="68"/>
+    <w:lsdException w:name="Medium Grid 3 Accent 2" w:uiPriority="69"/>
+    <w:lsdException w:name="Dark List Accent 2" w:uiPriority="70"/>
+    <w:lsdException w:name="Colorful Shading Accent 2" w:uiPriority="71"/>
+    <w:lsdException w:name="Colorful List Accent 2" w:uiPriority="72"/>
+    <w:lsdException w:name="Colorful Grid Accent 2" w:uiPriority="73"/>
+    <w:lsdException w:name="Light Shading Accent 3" w:uiPriority="60"/>
+    <w:lsdException w:name="Light List Accent 3" w:uiPriority="61"/>
+    <w:lsdException w:name="Light Grid Accent 3" w:uiPriority="62"/>
+    <w:lsdException w:name="Medium Shading 1 Accent 3" w:uiPriority="63"/>
+    <w:lsdException w:name="Medium Shading 2 Accent 3" w:uiPriority="64"/>
+    <w:lsdException w:name="Medium List 1 Accent 3" w:uiPriority="65"/>
+    <w:lsdException w:name="Medium List 2 Accent 3" w:uiPriority="66"/>
+    <w:lsdException w:name="Medium Grid 1 Accent 3" w:uiPriority="67"/>
+    <w:lsdException w:name="Medium Grid 2 Accent 3" w:uiPriority="68"/>
+    <w:lsdException w:name="Medium Grid 3 Accent 3" w:uiPriority="69"/>
+    <w:lsdException w:name="Dark List Accent 3" w:uiPriority="70"/>
+    <w:lsdException w:name="Colorful Shading Accent 3" w:uiPriority="71"/>
+    <w:lsdException w:name="Colorful List Accent 3" w:uiPriority="72"/>
+    <w:lsdException w:name="Colorful Grid Accent 3" w:uiPriority="73"/>
+    <w:lsdException w:name="Light Shading Accent 4" w:uiPriority="60"/>
+    <w:lsdException w:name="Light List Accent 4" w:uiPriority="61"/>
+    <w:lsdException w:name="Light Grid Accent 4" w:uiPriority="62"/>
+    <w:lsdException w:name="Medium Shading 1 Accent 4" w:uiPriority="63"/>
+    <w:lsdException w:name="Medium Shading 2 Accent 4" w:uiPriority="64"/>
+    <w:lsdException w:name="Medium List 1 Accent 4" w:uiPriority="65"/>
+    <w:lsdException w:name="Medium List 2 Accent 4" w:uiPriority="66"/>
+    <w:lsdException w:name="Medium Grid 1 Accent 4" w:uiPriority="67"/>
+    <w:lsdException w:name="Medium Grid 2 Accent 4" w:uiPriority="68"/>
+    <w:lsdException w:name="Medium Grid 3 Accent 4" w:uiPriority="69"/>
+    <w:lsdException w:name="Dark List Accent 4" w:uiPriority="70"/>
+    <w:lsdException w:name="Colorful Shading Accent 4" w:uiPriority="71"/>
+    <w:lsdException w:name="Colorful List Accent 4" w:uiPriority="72"/>
+    <w:lsdException w:name="Colorful Grid Accent 4" w:uiPriority="73"/>
+    <w:lsdException w:name="Light Shading Accent 5" w:uiPriority="60"/>
+    <w:lsdException w:name="Light List Accent 5" w:uiPriority="61"/>
+    <w:lsdException w:name="Light Grid Accent 5" w:uiPriority="62"/>
+    <w:lsdException w:name="Medium Shading 1 Accent 5" w:uiPriority="63"/>
+    <w:lsdException w:name="Medium Shading 2 Accent 5" w:uiPriority="64"/>
+    <w:lsdException w:name="Medium List 1 Accent 5" w:uiPriority="65"/>
+    <w:lsdException w:name="Medium List 2 Accent 5" w:uiPriority="66"/>
+    <w:lsdException w:name="Medium Grid 1 Accent 5" w:uiPriority="67"/>
+    <w:lsdException w:name="Medium Grid 2 Accent 5" w:uiPriority="68"/>
+    <w:lsdException w:name="Medium Grid 3 Accent 5" w:uiPriority="69"/>
+    <w:lsdException w:name="Dark List Accent 5" w:uiPriority="70"/>
+    <w:lsdException w:name="Colorful Shading Accent 5" w:uiPriority="71"/>
+    <w:lsdException w:name="Colorful List Accent 5" w:uiPriority="72"/>
+    <w:lsdException w:name="Colorful Grid Accent 5" w:uiPriority="73"/>
+    <w:lsdException w:name="Light Shading Accent 6" w:uiPriority="60"/>
+    <w:lsdException w:name="Light List Accent 6" w:uiPriority="61"/>
+    <w:lsdException w:name="Light Grid Accent 6" w:uiPriority="62"/>
+    <w:lsdException w:name="Medium Shading 1 Accent 6" w:uiPriority="63"/>
+    <w:lsdException w:name="Medium Shading 2 Accent 6" w:uiPriority="64"/>
+    <w:lsdException w:name="Medium List 1 Accent 6" w:uiPriority="65"/>
+    <w:lsdException w:name="Medium List 2 Accent 6" w:uiPriority="66"/>
+    <w:lsdException w:name="Medium Grid 1 Accent 6" w:uiPriority="67"/>
+    <w:lsdException w:name="Medium Grid 2 Accent 6" w:uiPriority="68"/>
+    <w:lsdException w:name="Medium Grid 3 Accent 6" w:uiPriority="69"/>
+    <w:lsdException w:name="Dark List Accent 6" w:uiPriority="70"/>
+    <w:lsdException w:name="Colorful Shading Accent 6" w:uiPriority="71"/>
+    <w:lsdException w:name="Colorful List Accent 6" w:uiPriority="72"/>
+    <w:lsdException w:name="Colorful Grid Accent 6" w:uiPriority="73"/>
+    <w:lsdException w:name="Subtle Emphasis" w:uiPriority="19" w:qFormat="1"/>
+    <w:lsdException w:name="Intense Emphasis" w:uiPriority="21" w:qFormat="1"/>
+    <w:lsdException w:name="Subtle Reference" w:uiPriority="31" w:qFormat="1"/>
+    <w:lsdException w:name="Intense Reference" w:uiPriority="32" w:qFormat="1"/>
+    <w:lsdException w:name="Book Title" w:uiPriority="33" w:qFormat="1"/>
+    <w:lsdException w:name="Bibliography" w:semiHidden="1" w:uiPriority="37" w:unhideWhenUsed="1"/>
+    <w:lsdException w:name="TOC Heading" w:semiHidden="1" w:uiPriority="39" w:unhideWhenUsed="1" w:qFormat="1"/>
+    <w:lsdException w:name="Plain Table 1" w:uiPriority="41"/>
+    <w:lsdException w:name="Plain Table 2" w:uiPriority="42"/>
+    <w:lsdException w:name="Plain Table 3" w:uiPriority="43"/>
+    <w:lsdException w:name="Plain Table 4" w:uiPriority="44"/>
+    <w:lsdException w:name="Plain Table 5" w:uiPriority="45"/>
+    <w:lsdException w:name="Grid Table Light" w:uiPriority="40"/>
+    <w:lsdException w:name="Grid Table 1 Light" w:uiPriority="46"/>
+    <w:lsdException w:name="Grid Table 2" w:uiPriority="47"/>
+    <w:lsdException w:name="Grid Table 3" w:uiPriority="48"/>
+    <w:lsdException w:name="Grid Table 4" w:uiPriority="49"/>
+    <w:lsdException w:name="Grid Table 5 Dark" w:uiPriority="50"/>
+    <w:lsdException w:name="Grid Table 6 Colorful" w:uiPriority="51"/>
+    <w:lsdException w:name="Grid Table 7 Colorful" w:uiPriority="52"/>
+    <w:lsdException w:name="Grid Table 1 Light Accent 1" w:uiPriority="46"/>
+    <w:lsdException w:name="Grid Table 2 Accent 1" w:uiPriority="47"/>
+    <w:lsdException w:name="Grid Table 3 Accent 1" w:uiPriority="48"/>
+    <w:lsdException w:name="Grid Table 4 Accent 1" w:uiPriority="49"/>
+    <w:lsdException w:name="Grid Table 5 Dark Accent 1" w:uiPriority="50"/>
+    <w:lsdException w:name="Grid Table 6 Colorful Accent 1" w:uiPriority="51"/>
+    <w:lsdException w:name="Grid Table 7 Colorful Accent 1" w:uiPriority="52"/>
+    <w:lsdException w:name="Grid Table 1 Light Accent 2" w:uiPriority="46"/>
+    <w:lsdException w:name="Grid Table 2 Accent 2" w:uiPriority="47"/>
+    <w:lsdException w:name="Grid Table 3 Accent 2" w:uiPriority="48"/>
+    <w:lsdException w:name="Grid Table 4 Accent 2" w:uiPriority="49"/>
+    <w:lsdException w:name="Grid Table 5 Dark Accent 2" w:uiPriority="50"/>
+    <w:lsdException w:name="Grid Table 6 Colorful Accent 2" w:uiPriority="51"/>
+    <w:lsdException w:name="Grid Table 7 Colorful Accent 2" w:uiPriority="52"/>
+    <w:lsdException w:name="Grid Table 1 Light Accent 3" w:uiPriority="46"/>
+    <w:lsdException w:name="Grid Table 2 Accent 3" w:uiPriority="47"/>
+    <w:lsdException w:name="Grid Table 3 Accent 3" w:uiPriority="48"/>
+    <w:lsdException w:name="Grid Table 4 Accent 3" w:uiPriority="49"/>
+    <w:lsdException w:name="Grid Table 5 Dark Accent 3" w:uiPriority="50"/>
+    <w:lsdException w:name="Grid Table 6 Colorful Accent 3" w:uiPriority="51"/>
+    <w:lsdException w:name="Grid Table 7 Colorful Accent 3" w:uiPriority="52"/>
+    <w:lsdException w:name="Grid Table 1 Light Accent 4" w:uiPriority="46"/>
+    <w:lsdException w:name="Grid Table 2 Accent 4" w:uiPriority="47"/>
+    <w:lsdException w:name="Grid Table 3 Accent 4" w:uiPriority="48"/>
+    <w:lsdException w:name="Grid Table 4 Accent 4" w:uiPriority="49"/>
+    <w:lsdException w:name="Grid Table 5 Dark Accent 4" w:uiPriority="50"/>
+    <w:lsdException w:name="Grid Table 6 Colorful Accent 4" w:uiPriority="51"/>
+    <w:lsdException w:name="Grid Table 7 Colorful Accent 4" w:uiPriority="52"/>
+    <w:lsdException w:name="Grid Table 1 Light Accent 5" w:uiPriority="46"/>
+    <w:lsdException w:name="Grid Table 2 Accent 5" w:uiPriority="47"/>
+    <w:lsdException w:name="Grid Table 3 Accent 5" w:uiPriority="48"/>
+    <w:lsdException w:name="Grid Table 4 Accent 5" w:uiPriority="49"/>
+    <w:lsdException w:name="Grid Table 5 Dark Accent 5" w:uiPriority="50"/>
+    <w:lsdException w:name="Grid Table 6 Colorful Accent 5" w:uiPriority="51"/>
+    <w:lsdException w:name="Grid Table 7 Colorful Accent 5" w:uiPriority="52"/>
+    <w:lsdException w:name="Grid Table 1 Light Accent 6" w:uiPriority="46"/>
+    <w:lsdException w:name="Grid Table 2 Accent 6" w:uiPriority="47"/>
+    <w:lsdException w:name="Grid Table 3 Accent 6" w:uiPriority="48"/>
+    <w:lsdException w:name="Grid Table 4 Accent 6" w:uiPriority="49"/>
+    <w:lsdException w:name="Grid Table 5 Dark Accent 6" w:uiPriority="50"/>
+    <w:lsdException w:name="Grid Table 6 Colorful Accent 6" w:uiPriority="51"/>
+    <w:lsdException w:name="Grid Table 7 Colorful Accent 6" w:uiPriority="52"/>
+    <w:lsdException w:name="List Table 1 Light" w:uiPriority="46"/>
+    <w:lsdException w:name="List Table 2" w:uiPriority="47"/>
+    <w:lsdException w:name="List Table 3" w:uiPriority="48"/>
+    <w:lsdException w:name="List Table 4" w:uiPriority="49"/>
+    <w:lsdException w:name="List Table 5 Dark" w:uiPriority="50"/>
+    <w:lsdException w:name="List Table 6 Colorful" w:uiPriority="51"/>
+    <w:lsdException w:name="List Table 7 Colorful" w:uiPriority="52"/>
+    <w:lsdException w:name="List Table 1 Light Accent 1" w:uiPriority="46"/>
+    <w:lsdException w:name="List Table 2 Accent 1" w:uiPriority="47"/>
+    <w:lsdException w:name="List Table 3 Accent 1" w:uiPriority="48"/>
+    <w:lsdException w:name="List Table 4 Accent 1" w:uiPriority="49"/>
+    <w:lsdException w:name="List Table 5 Dark Accent 1" w:uiPriority="50"/>
+    <w:lsdException w:name="List Table 6 Colorful Accent 1" w:uiPriority="51"/>
+    <w:lsdException w:name="List Table 7 Colorful Accent 1" w:uiPriority="52"/>
+    <w:lsdException w:name="List Table 1 Light Accent 2" w:uiPriority="46"/>
+    <w:lsdException w:name="List Table 2 Accent 2" w:uiPriority="47"/>
+    <w:lsdException w:name="List Table 3 Accent 2" w:uiPriority="48"/>
+    <w:lsdException w:name="List Table 4 Accent 2" w:uiPriority="49"/>
+    <w:lsdException w:name="List Table 5 Dark Accent 2" w:uiPriority="50"/>
+    <w:lsdException w:name="List Table 6 Colorful Accent 2" w:uiPriority="51"/>
+    <w:lsdException w:name="List Table 7 Colorful Accent 2" w:uiPriority="52"/>
+    <w:lsdException w:name="List Table 1 Light Accent 3" w:uiPriority="46"/>
+    <w:lsdException w:name="List Table 2 Accent 3" w:uiPriority="47"/>
+    <w:lsdException w:name="List Table 3 Accent 3" w:uiPriority="48"/>
+    <w:lsdException w:name="List Table 4 Accent 3" w:uiPriority="49"/>
+    <w:lsdException w:name="List Table 5 Dark Accent 3" w:uiPriority="50"/>
+    <w:lsdException w:name="List Table 6 Colorful Accent 3" w:uiPriority="51"/>
+    <w:lsdException w:name="List Table 7 Colorful Accent 3" w:uiPriority="52"/>
+    <w:lsdException w:name="List Table 1 Light Accent 4" w:uiPriority="46"/>
+    <w:lsdException w:name="List Table 2 Accent 4" w:uiPriority="47"/>
+    <w:lsdException w:name="List Table 3 Accent 4" w:uiPriority="48"/>
+    <w:lsdException w:name="List Table 4 Accent 4" w:uiPriority="49"/>
+    <w:lsdException w:name="List Table 5 Dark Accent 4" w:uiPriority="50"/>
+    <w:lsdException w:name="List Table 6 Colorful Accent 4" w:uiPriority="51"/>
+    <w:lsdException w:name="List Table 7 Colorful Accent 4" w:uiPriority="52"/>
+    <w:lsdException w:name="List Table 1 Light Accent 5" w:uiPriority="46"/>
+    <w:lsdException w:name="List Table 2 Accent 5" w:uiPriority="47"/>
+    <w:lsdException w:name="List Table 3 Accent 5" w:uiPriority="48"/>
+    <w:lsdException w:name="List Table 4 Accent 5" w:uiPriority="49"/>
+    <w:lsdException w:name="List Table 5 Dark Accent 5" w:uiPriority="50"/>
+    <w:lsdException w:name="List Table 6 Colorful Accent 5" w:uiPriority="51"/>
+    <w:lsdException w:name="List Table 7 Colorful Accent 5" w:uiPriority="52"/>
+    <w:lsdException w:name="List Table 1 Light Accent 6" w:uiPriority="46"/>
+    <w:lsdException w:name="List Table 2 Accent 6" w:uiPriority="47"/>
+    <w:lsdException w:name="List Table 3 Accent 6" w:uiPriority="48"/>
+    <w:lsdException w:name="List Table 4 Accent 6" w:uiPriority="49"/>
+    <w:lsdException w:name="List Table 5 Dark Accent 6" w:uiPriority="50"/>
+    <w:lsdException w:name="List Table 6 Colorful Accent 6" w:uiPriority="51"/>
+    <w:lsdException w:name="List Table 7 Colorful Accent 6" w:uiPriority="52"/>
+    <w:lsdException w:name="Mention" w:semiHidden="1" w:unhideWhenUsed="1"/>
+    <w:lsdException w:name="Smart Hyperlink" w:semiHidden="1" w:unhideWhenUsed="1"/>
+    <w:lsdException w:name="Hashtag" w:semiHidden="1" w:unhideWhenUsed="1"/>
+    <w:lsdException w:name="Unresolved Mention" w:semiHidden="1" w:unhideWhenUsed="1"/>
+    <w:lsdException w:name="Smart Link" w:semiHidden="1" w:unhideWhenUsed="1"/>
+  </w:latentStyles>
+  <w:style w:type="paragraph" w:default="1" w:styleId="Normal">
+    <w:name w:val="Normal"/>
+    <w:qFormat/>
+  </w:style>
+  <w:style w:type="character" w:default="1" w:styleId="Fuentedeprrafopredeter">
+    <w:name w:val="Default Paragraph Font"/>
+    <w:uiPriority w:val="1"/>
+    <w:semiHidden/>
+    <w:unhideWhenUsed/>
+  </w:style>
+  <w:style w:type="table" w:default="1" w:styleId="Tablanormal">
+    <w:name w:val="Normal Table"/>
+    <w:uiPriority w:val="99"/>
+    <w:semiHidden/>
+    <w:unhideWhenUsed/>
+    <w:tblPr>
+      <w:tblInd w:w="0" w:type="dxa"/>
+      <w:tblCellMar>
+        <w:top w:w="0" w:type="dxa"/>
+        <w:left w:w="108" w:type="dxa"/>
+        <w:bottom w:w="0" w:type="dxa"/>
+        <w:right w:w="108" w:type="dxa"/>
+      </w:tblCellMar>
+    </w:tblPr>
+  </w:style>
+  <w:style w:type="numbering" w:default="1" w:styleId="Sinlista">
+    <w:name w:val="No List"/>
+    <w:uiPriority w:val="99"/>
+    <w:semiHidden/>
+    <w:unhideWhenUsed/>
+  </w:style>
+  <w:style w:type="paragraph" w:customStyle="1" w:styleId="B74EC19EF15342C38B8FB53F6EF51BA1">
+    <w:name w:val="B74EC19EF15342C38B8FB53F6EF51BA1"/>
+    <w:rsid w:val="003C5315"/>
+  </w:style>
+  <w:style w:type="paragraph" w:customStyle="1" w:styleId="BA97C85B7B5C4374837551E65018846B">
+    <w:name w:val="BA97C85B7B5C4374837551E65018846B"/>
+    <w:rsid w:val="003C5315"/>
+  </w:style>
+</w:styles>
+</file>
+
+<file path=word/glossary/webSettings.xml><?xml version="1.0" encoding="utf-8"?>
+<w:webSettings xmlns:mc="http://schemas.openxmlformats.org/markup-compatibility/2006" xmlns:r="http://schemas.openxmlformats.org/officeDocument/2006/relationships" xmlns:w="http://schemas.openxmlformats.org/wordprocessingml/2006/main" xmlns:w14="http://schemas.microsoft.com/office/word/2010/wordml" xmlns:w15="http://schemas.microsoft.com/office/word/2012/wordml" xmlns:w16cex="http://schemas.microsoft.com/office/word/2018/wordml/cex" xmlns:w16cid="http://schemas.microsoft.com/office/word/2016/wordml/cid" xmlns:w16="http://schemas.microsoft.com/office/word/2018/wordml" xmlns:w16sdtdh="http://schemas.microsoft.com/office/word/2020/wordml/sdtdatahash" xmlns:w16se="http://schemas.microsoft.com/office/word/2015/wordml/symex" mc:Ignorable="w14 w15 w16se w16cid w16 w16cex w16sdtdh">
+  <w:optimizeForBrowser/>
+  <w:allowPNG/>
+</w:webSettings>
 </file>
 
 <file path=word/theme/theme1.xml><?xml version="1.0" encoding="utf-8"?>
@@ -6123,4 +7565,23 @@
     </a:ext>
   </a:extLst>
 </a:theme>
+</file>
+
+<file path=customXml/item1.xml><?xml version="1.0" encoding="utf-8"?>
+<CoverPageProperties xmlns="http://schemas.microsoft.com/office/2006/coverPageProps">
+  <PublishDate>SQL</PublishDate>
+  <Abstract/>
+  <CompanyAddress/>
+  <CompanyPhone/>
+  <CompanyFax/>
+  <CompanyEmail/>
+</CoverPageProperties>
+</file>
+
+<file path=customXml/itemProps1.xml><?xml version="1.0" encoding="utf-8"?>
+<ds:datastoreItem xmlns:ds="http://schemas.openxmlformats.org/officeDocument/2006/customXml" ds:itemID="{55AF091B-3C7A-41E3-B477-F2FDAA23CFDA}">
+  <ds:schemaRefs>
+    <ds:schemaRef ds:uri="http://schemas.microsoft.com/office/2006/coverPageProps"/>
+  </ds:schemaRefs>
+</ds:datastoreItem>
 </file>
</xml_diff>